<commit_message>
Updated config guide and scripts directory
</commit_message>
<xml_diff>
--- a/Azure SQL HOL Configuration Guide - Final.docx
+++ b/Azure SQL HOL Configuration Guide - Final.docx
@@ -16,8 +16,6 @@
         </w:rPr>
       </w:sdtEndPr>
       <w:sdtContent>
-        <w:bookmarkStart w:id="0" w:name="_GoBack" w:displacedByCustomXml="prev"/>
-        <w:bookmarkEnd w:id="0" w:displacedByCustomXml="prev"/>
         <w:p/>
         <w:p>
           <w:pPr>
@@ -339,7 +337,7 @@
                                     <w:sz w:val="40"/>
                                     <w:szCs w:val="104"/>
                                   </w:rPr>
-                                  <w:t>18</w:t>
+                                  <w:t>22</w:t>
                                 </w:r>
                                 <w:r>
                                   <w:rPr>
@@ -468,7 +466,7 @@
                                         <pic:cNvPicPr/>
                                       </pic:nvPicPr>
                                       <pic:blipFill>
-                                        <a:blip r:embed="rId14">
+                                        <a:blip r:embed="rId13">
                                           <a:extLst>
                                             <a:ext uri="{28A0092B-C50C-407E-A947-70E740481C1C}">
                                               <a14:useLocalDpi xmlns:a14="http://schemas.microsoft.com/office/drawing/2010/main" val="0"/>
@@ -680,7 +678,7 @@
                               <w:sz w:val="40"/>
                               <w:szCs w:val="104"/>
                             </w:rPr>
-                            <w:t>18</w:t>
+                            <w:t>22</w:t>
                           </w:r>
                           <w:r>
                             <w:rPr>
@@ -1877,8 +1875,8 @@
       <w:pPr>
         <w:pStyle w:val="Heading1"/>
       </w:pPr>
-      <w:bookmarkStart w:id="1" w:name="_Toc424917738"/>
-      <w:bookmarkStart w:id="2" w:name="_Toc425000559"/>
+      <w:bookmarkStart w:id="0" w:name="_Toc424917738"/>
+      <w:bookmarkStart w:id="1" w:name="_Toc425000559"/>
       <w:r>
         <w:lastRenderedPageBreak/>
         <w:t xml:space="preserve">Architectural </w:t>
@@ -1886,8 +1884,8 @@
       <w:r>
         <w:t>Overview</w:t>
       </w:r>
+      <w:bookmarkEnd w:id="0"/>
       <w:bookmarkEnd w:id="1"/>
-      <w:bookmarkEnd w:id="2"/>
     </w:p>
     <w:p>
       <w:pPr>
@@ -1915,7 +1913,7 @@
                     </pic:cNvPicPr>
                   </pic:nvPicPr>
                   <pic:blipFill>
-                    <a:blip r:embed="rId15">
+                    <a:blip r:embed="rId14">
                       <a:extLst>
                         <a:ext uri="{28A0092B-C50C-407E-A947-70E740481C1C}">
                           <a14:useLocalDpi xmlns:a14="http://schemas.microsoft.com/office/drawing/2010/main" val="0"/>
@@ -2011,8 +2009,8 @@
           <w:sz w:val="22"/>
         </w:rPr>
       </w:pPr>
-      <w:bookmarkStart w:id="3" w:name="_Toc424917739"/>
-      <w:bookmarkStart w:id="4" w:name="_Toc425000560"/>
+      <w:bookmarkStart w:id="2" w:name="_Toc424917739"/>
+      <w:bookmarkStart w:id="3" w:name="_Toc425000560"/>
       <w:r>
         <w:t>Lab</w:t>
       </w:r>
@@ -2025,8 +2023,8 @@
       <w:r>
         <w:t>Prerequisites</w:t>
       </w:r>
+      <w:bookmarkEnd w:id="2"/>
       <w:bookmarkEnd w:id="3"/>
-      <w:bookmarkEnd w:id="4"/>
     </w:p>
     <w:p>
       <w:pPr>
@@ -2206,7 +2204,7 @@
             <w:r>
               <w:t xml:space="preserve">ccount, browse to </w:t>
             </w:r>
-            <w:hyperlink r:id="rId16" w:history="1">
+            <w:hyperlink r:id="rId15" w:history="1">
               <w:r>
                 <w:rPr>
                   <w:rStyle w:val="Hyperlink"/>
@@ -2310,7 +2308,7 @@
             <w:r>
               <w:t xml:space="preserve">ccount, browse to </w:t>
             </w:r>
-            <w:hyperlink r:id="rId17" w:history="1">
+            <w:hyperlink r:id="rId16" w:history="1">
               <w:r>
                 <w:rPr>
                   <w:rStyle w:val="Hyperlink"/>
@@ -2375,7 +2373,7 @@
             <w:r>
               <w:t xml:space="preserve">Browse to </w:t>
             </w:r>
-            <w:hyperlink r:id="rId18" w:history="1">
+            <w:hyperlink r:id="rId17" w:history="1">
               <w:r>
                 <w:rPr>
                   <w:rStyle w:val="Hyperlink"/>
@@ -2430,20 +2428,16 @@
               <w:t>the version b</w:t>
             </w:r>
             <w:r>
-              <w:t>eing installed is at least 0.9.3</w:t>
+              <w:t>eing installed is at least 0.9.5</w:t>
             </w:r>
             <w:r>
               <w:t xml:space="preserve"> (released </w:t>
             </w:r>
             <w:r>
-              <w:t>June</w:t>
-            </w:r>
-            <w:r>
-              <w:t xml:space="preserve"> </w:t>
-            </w:r>
-            <w:r>
-              <w:t>5</w:t>
-            </w:r>
+              <w:t>July 20</w:t>
+            </w:r>
+            <w:bookmarkStart w:id="4" w:name="_GoBack"/>
+            <w:bookmarkEnd w:id="4"/>
             <w:r>
               <w:t>, 2015).</w:t>
             </w:r>
@@ -2621,7 +2615,7 @@
             <w:r>
               <w:t xml:space="preserve">Query from </w:t>
             </w:r>
-            <w:hyperlink r:id="rId19" w:history="1">
+            <w:hyperlink r:id="rId18" w:history="1">
               <w:r>
                 <w:rPr>
                   <w:rStyle w:val="Hyperlink"/>
@@ -2698,7 +2692,7 @@
               <w:lastRenderedPageBreak/>
               <w:t xml:space="preserve">from </w:t>
             </w:r>
-            <w:hyperlink r:id="rId20" w:history="1">
+            <w:hyperlink r:id="rId19" w:history="1">
               <w:r>
                 <w:rPr>
                   <w:rStyle w:val="Hyperlink"/>
@@ -2709,19 +2703,11 @@
             <w:r>
               <w:t xml:space="preserve">. The package is listed as </w:t>
             </w:r>
-            <w:proofErr w:type="spellStart"/>
             <w:r>
               <w:rPr>
                 <w:lang w:val="en"/>
               </w:rPr>
-              <w:t>SQLManagementStudio</w:t>
-            </w:r>
-            <w:proofErr w:type="spellEnd"/>
-            <w:r>
-              <w:rPr>
-                <w:lang w:val="en"/>
-              </w:rPr>
-              <w:t>_&lt;X86/X64&gt;_ENU.exe</w:t>
+              <w:t>SQLManagementStudio_&lt;X86/X64&gt;_ENU.exe</w:t>
             </w:r>
           </w:p>
         </w:tc>
@@ -2801,7 +2787,7 @@
             <w:r>
               <w:t xml:space="preserve">download and install Visual Studio from </w:t>
             </w:r>
-            <w:hyperlink r:id="rId21" w:history="1">
+            <w:hyperlink r:id="rId20" w:history="1">
               <w:r>
                 <w:rPr>
                   <w:rStyle w:val="Hyperlink"/>
@@ -2892,7 +2878,7 @@
             <w:r>
               <w:t xml:space="preserve">Browse to </w:t>
             </w:r>
-            <w:hyperlink r:id="rId22" w:history="1">
+            <w:hyperlink r:id="rId21" w:history="1">
               <w:r>
                 <w:rPr>
                   <w:rStyle w:val="Hyperlink"/>
@@ -3016,6 +3002,153 @@
             <wp:extent cx="3657600" cy="1567542"/>
             <wp:effectExtent l="19050" t="19050" r="19050" b="13970"/>
             <wp:docPr id="45" name="Picture 45"/>
+            <wp:cNvGraphicFramePr>
+              <a:graphicFrameLocks xmlns:a="http://schemas.openxmlformats.org/drawingml/2006/main" noChangeAspect="1"/>
+            </wp:cNvGraphicFramePr>
+            <a:graphic xmlns:a="http://schemas.openxmlformats.org/drawingml/2006/main">
+              <a:graphicData uri="http://schemas.openxmlformats.org/drawingml/2006/picture">
+                <pic:pic xmlns:pic="http://schemas.openxmlformats.org/drawingml/2006/picture">
+                  <pic:nvPicPr>
+                    <pic:cNvPr id="1" name=""/>
+                    <pic:cNvPicPr/>
+                  </pic:nvPicPr>
+                  <pic:blipFill>
+                    <a:blip r:embed="rId22">
+                      <a:extLst>
+                        <a:ext uri="{28A0092B-C50C-407E-A947-70E740481C1C}">
+                          <a14:useLocalDpi xmlns:a14="http://schemas.microsoft.com/office/drawing/2010/main" val="0"/>
+                        </a:ext>
+                      </a:extLst>
+                    </a:blip>
+                    <a:stretch>
+                      <a:fillRect/>
+                    </a:stretch>
+                  </pic:blipFill>
+                  <pic:spPr>
+                    <a:xfrm>
+                      <a:off x="0" y="0"/>
+                      <a:ext cx="3657600" cy="1567542"/>
+                    </a:xfrm>
+                    <a:prstGeom prst="rect">
+                      <a:avLst/>
+                    </a:prstGeom>
+                    <a:ln>
+                      <a:solidFill>
+                        <a:schemeClr val="bg2">
+                          <a:lumMod val="50000"/>
+                        </a:schemeClr>
+                      </a:solidFill>
+                    </a:ln>
+                  </pic:spPr>
+                </pic:pic>
+              </a:graphicData>
+            </a:graphic>
+          </wp:inline>
+        </w:drawing>
+      </w:r>
+    </w:p>
+    <w:p>
+      <w:pPr>
+        <w:pStyle w:val="Caption"/>
+        <w:ind w:left="360"/>
+      </w:pPr>
+      <w:r>
+        <w:rPr>
+          <w:b/>
+        </w:rPr>
+        <w:t xml:space="preserve">Figure </w:t>
+      </w:r>
+      <w:r>
+        <w:rPr>
+          <w:b/>
+        </w:rPr>
+        <w:fldChar w:fldCharType="begin"/>
+      </w:r>
+      <w:r>
+        <w:rPr>
+          <w:b/>
+        </w:rPr>
+        <w:instrText xml:space="preserve"> SEQ Figure \* ARABIC </w:instrText>
+      </w:r>
+      <w:r>
+        <w:rPr>
+          <w:b/>
+        </w:rPr>
+        <w:fldChar w:fldCharType="separate"/>
+      </w:r>
+      <w:r>
+        <w:rPr>
+          <w:b/>
+          <w:noProof/>
+        </w:rPr>
+        <w:t>2</w:t>
+      </w:r>
+      <w:r>
+        <w:rPr>
+          <w:b/>
+        </w:rPr>
+        <w:fldChar w:fldCharType="end"/>
+      </w:r>
+      <w:r>
+        <w:t xml:space="preserve"> A Microsoft Azure PowerShell</w:t>
+      </w:r>
+      <w:r>
+        <w:t xml:space="preserve"> </w:t>
+      </w:r>
+      <w:r>
+        <w:t xml:space="preserve">command-line interface </w:t>
+      </w:r>
+      <w:r>
+        <w:t>session</w:t>
+      </w:r>
+    </w:p>
+    <w:p>
+      <w:pPr>
+        <w:pStyle w:val="Numbers"/>
+      </w:pPr>
+      <w:r>
+        <w:t xml:space="preserve">Connect </w:t>
+      </w:r>
+      <w:r>
+        <w:t xml:space="preserve">to </w:t>
+      </w:r>
+      <w:r>
+        <w:t xml:space="preserve">your </w:t>
+      </w:r>
+      <w:r>
+        <w:t xml:space="preserve">Microsoft </w:t>
+      </w:r>
+      <w:r>
+        <w:t xml:space="preserve">Azure account by typing </w:t>
+      </w:r>
+      <w:r>
+        <w:rPr>
+          <w:b/>
+        </w:rPr>
+        <w:t>Add-AzureAccount</w:t>
+      </w:r>
+      <w:r>
+        <w:t>.</w:t>
+      </w:r>
+    </w:p>
+    <w:p>
+      <w:pPr>
+        <w:pStyle w:val="Numbers"/>
+        <w:numPr>
+          <w:ilvl w:val="0"/>
+          <w:numId w:val="0"/>
+        </w:numPr>
+        <w:ind w:left="360"/>
+      </w:pPr>
+      <w:r>
+        <w:rPr>
+          <w:noProof/>
+        </w:rPr>
+        <w:drawing>
+          <wp:inline distT="0" distB="0" distL="0" distR="0" wp14:anchorId="5A8B1258" wp14:editId="49EC95CA">
+            <wp:extent cx="3657600" cy="1567542"/>
+            <wp:effectExtent l="19050" t="19050" r="19050" b="13970"/>
+            <wp:docPr id="8" name="Picture 8"/>
             <wp:cNvGraphicFramePr>
               <a:graphicFrameLocks xmlns:a="http://schemas.openxmlformats.org/drawingml/2006/main" noChangeAspect="1"/>
             </wp:cNvGraphicFramePr>
@@ -3095,161 +3228,6 @@
           <w:b/>
           <w:noProof/>
         </w:rPr>
-        <w:t>2</w:t>
-      </w:r>
-      <w:r>
-        <w:rPr>
-          <w:b/>
-        </w:rPr>
-        <w:fldChar w:fldCharType="end"/>
-      </w:r>
-      <w:r>
-        <w:t xml:space="preserve"> A Microsoft Azure PowerShell</w:t>
-      </w:r>
-      <w:r>
-        <w:t xml:space="preserve"> </w:t>
-      </w:r>
-      <w:r>
-        <w:t xml:space="preserve">command-line interface </w:t>
-      </w:r>
-      <w:r>
-        <w:t>session</w:t>
-      </w:r>
-    </w:p>
-    <w:p>
-      <w:pPr>
-        <w:pStyle w:val="Numbers"/>
-      </w:pPr>
-      <w:r>
-        <w:t xml:space="preserve">Connect </w:t>
-      </w:r>
-      <w:r>
-        <w:t xml:space="preserve">to </w:t>
-      </w:r>
-      <w:r>
-        <w:t xml:space="preserve">your </w:t>
-      </w:r>
-      <w:r>
-        <w:t xml:space="preserve">Microsoft </w:t>
-      </w:r>
-      <w:r>
-        <w:t xml:space="preserve">Azure account by typing </w:t>
-      </w:r>
-      <w:r>
-        <w:rPr>
-          <w:b/>
-        </w:rPr>
-        <w:t>Add-</w:t>
-      </w:r>
-      <w:proofErr w:type="spellStart"/>
-      <w:r>
-        <w:rPr>
-          <w:b/>
-        </w:rPr>
-        <w:t>AzureAccount</w:t>
-      </w:r>
-      <w:proofErr w:type="spellEnd"/>
-      <w:r>
-        <w:t>.</w:t>
-      </w:r>
-    </w:p>
-    <w:p>
-      <w:pPr>
-        <w:pStyle w:val="Numbers"/>
-        <w:numPr>
-          <w:ilvl w:val="0"/>
-          <w:numId w:val="0"/>
-        </w:numPr>
-        <w:ind w:left="360"/>
-      </w:pPr>
-      <w:r>
-        <w:rPr>
-          <w:noProof/>
-        </w:rPr>
-        <w:drawing>
-          <wp:inline distT="0" distB="0" distL="0" distR="0" wp14:anchorId="5A8B1258" wp14:editId="49EC95CA">
-            <wp:extent cx="3657600" cy="1567542"/>
-            <wp:effectExtent l="19050" t="19050" r="19050" b="13970"/>
-            <wp:docPr id="8" name="Picture 8"/>
-            <wp:cNvGraphicFramePr>
-              <a:graphicFrameLocks xmlns:a="http://schemas.openxmlformats.org/drawingml/2006/main" noChangeAspect="1"/>
-            </wp:cNvGraphicFramePr>
-            <a:graphic xmlns:a="http://schemas.openxmlformats.org/drawingml/2006/main">
-              <a:graphicData uri="http://schemas.openxmlformats.org/drawingml/2006/picture">
-                <pic:pic xmlns:pic="http://schemas.openxmlformats.org/drawingml/2006/picture">
-                  <pic:nvPicPr>
-                    <pic:cNvPr id="1" name=""/>
-                    <pic:cNvPicPr/>
-                  </pic:nvPicPr>
-                  <pic:blipFill>
-                    <a:blip r:embed="rId24">
-                      <a:extLst>
-                        <a:ext uri="{28A0092B-C50C-407E-A947-70E740481C1C}">
-                          <a14:useLocalDpi xmlns:a14="http://schemas.microsoft.com/office/drawing/2010/main" val="0"/>
-                        </a:ext>
-                      </a:extLst>
-                    </a:blip>
-                    <a:stretch>
-                      <a:fillRect/>
-                    </a:stretch>
-                  </pic:blipFill>
-                  <pic:spPr>
-                    <a:xfrm>
-                      <a:off x="0" y="0"/>
-                      <a:ext cx="3657600" cy="1567542"/>
-                    </a:xfrm>
-                    <a:prstGeom prst="rect">
-                      <a:avLst/>
-                    </a:prstGeom>
-                    <a:ln>
-                      <a:solidFill>
-                        <a:schemeClr val="bg2">
-                          <a:lumMod val="50000"/>
-                        </a:schemeClr>
-                      </a:solidFill>
-                    </a:ln>
-                  </pic:spPr>
-                </pic:pic>
-              </a:graphicData>
-            </a:graphic>
-          </wp:inline>
-        </w:drawing>
-      </w:r>
-    </w:p>
-    <w:p>
-      <w:pPr>
-        <w:pStyle w:val="Caption"/>
-        <w:ind w:left="360"/>
-      </w:pPr>
-      <w:r>
-        <w:rPr>
-          <w:b/>
-        </w:rPr>
-        <w:t xml:space="preserve">Figure </w:t>
-      </w:r>
-      <w:r>
-        <w:rPr>
-          <w:b/>
-        </w:rPr>
-        <w:fldChar w:fldCharType="begin"/>
-      </w:r>
-      <w:r>
-        <w:rPr>
-          <w:b/>
-        </w:rPr>
-        <w:instrText xml:space="preserve"> SEQ Figure \* ARABIC </w:instrText>
-      </w:r>
-      <w:r>
-        <w:rPr>
-          <w:b/>
-        </w:rPr>
-        <w:fldChar w:fldCharType="separate"/>
-      </w:r>
-      <w:r>
-        <w:rPr>
-          <w:b/>
-          <w:noProof/>
-        </w:rPr>
         <w:t>3</w:t>
       </w:r>
       <w:r>
@@ -3336,7 +3314,7 @@
                     <pic:cNvPicPr/>
                   </pic:nvPicPr>
                   <pic:blipFill>
-                    <a:blip r:embed="rId25">
+                    <a:blip r:embed="rId24">
                       <a:extLst>
                         <a:ext uri="{28A0092B-C50C-407E-A947-70E740481C1C}">
                           <a14:useLocalDpi xmlns:a14="http://schemas.microsoft.com/office/drawing/2010/main" val="0"/>
@@ -3481,7 +3459,7 @@
                     <pic:cNvPicPr/>
                   </pic:nvPicPr>
                   <pic:blipFill>
-                    <a:blip r:embed="rId26"/>
+                    <a:blip r:embed="rId25"/>
                     <a:stretch>
                       <a:fillRect/>
                     </a:stretch>
@@ -3559,15 +3537,7 @@
         <w:pStyle w:val="Numbers"/>
       </w:pPr>
       <w:r>
-        <w:t>If this is incorrect, you have the option to change this using the Select-</w:t>
-      </w:r>
-      <w:proofErr w:type="spellStart"/>
-      <w:r>
-        <w:t>AzureSubscription</w:t>
-      </w:r>
-      <w:proofErr w:type="spellEnd"/>
-      <w:r>
-        <w:t xml:space="preserve"> command.</w:t>
+        <w:t>If this is incorrect, you have the option to change this using the Select-AzureSubscription command.</w:t>
       </w:r>
     </w:p>
     <w:p>
@@ -3583,6 +3553,256 @@
             <wp:extent cx="5943600" cy="3544570"/>
             <wp:effectExtent l="0" t="0" r="0" b="0"/>
             <wp:docPr id="5" name="Picture 5"/>
+            <wp:cNvGraphicFramePr>
+              <a:graphicFrameLocks xmlns:a="http://schemas.openxmlformats.org/drawingml/2006/main" noChangeAspect="1"/>
+            </wp:cNvGraphicFramePr>
+            <a:graphic xmlns:a="http://schemas.openxmlformats.org/drawingml/2006/main">
+              <a:graphicData uri="http://schemas.openxmlformats.org/drawingml/2006/picture">
+                <pic:pic xmlns:pic="http://schemas.openxmlformats.org/drawingml/2006/picture">
+                  <pic:nvPicPr>
+                    <pic:cNvPr id="1" name=""/>
+                    <pic:cNvPicPr/>
+                  </pic:nvPicPr>
+                  <pic:blipFill>
+                    <a:blip r:embed="rId26"/>
+                    <a:stretch>
+                      <a:fillRect/>
+                    </a:stretch>
+                  </pic:blipFill>
+                  <pic:spPr>
+                    <a:xfrm>
+                      <a:off x="0" y="0"/>
+                      <a:ext cx="5943600" cy="3544570"/>
+                    </a:xfrm>
+                    <a:prstGeom prst="rect">
+                      <a:avLst/>
+                    </a:prstGeom>
+                  </pic:spPr>
+                </pic:pic>
+              </a:graphicData>
+            </a:graphic>
+          </wp:inline>
+        </w:drawing>
+      </w:r>
+    </w:p>
+    <w:p>
+      <w:pPr>
+        <w:pStyle w:val="Caption"/>
+        <w:ind w:left="360"/>
+      </w:pPr>
+      <w:r>
+        <w:rPr>
+          <w:b/>
+        </w:rPr>
+        <w:t xml:space="preserve">Figure </w:t>
+      </w:r>
+      <w:r>
+        <w:rPr>
+          <w:b/>
+          <w:i w:val="0"/>
+          <w:iCs w:val="0"/>
+        </w:rPr>
+        <w:fldChar w:fldCharType="begin"/>
+      </w:r>
+      <w:r>
+        <w:rPr>
+          <w:b/>
+        </w:rPr>
+        <w:instrText xml:space="preserve"> SEQ Figure \* ARABIC </w:instrText>
+      </w:r>
+      <w:r>
+        <w:rPr>
+          <w:b/>
+          <w:i w:val="0"/>
+          <w:iCs w:val="0"/>
+        </w:rPr>
+        <w:fldChar w:fldCharType="separate"/>
+      </w:r>
+      <w:r>
+        <w:rPr>
+          <w:b/>
+          <w:noProof/>
+        </w:rPr>
+        <w:t>6</w:t>
+      </w:r>
+      <w:r>
+        <w:rPr>
+          <w:b/>
+          <w:i w:val="0"/>
+          <w:iCs w:val="0"/>
+        </w:rPr>
+        <w:fldChar w:fldCharType="end"/>
+      </w:r>
+      <w:r>
+        <w:t xml:space="preserve"> You can also change or supply your </w:t>
+      </w:r>
+      <w:r>
+        <w:t xml:space="preserve">Microsoft </w:t>
+      </w:r>
+      <w:r>
+        <w:t xml:space="preserve">Azure credentials through the </w:t>
+      </w:r>
+      <w:r>
+        <w:t>Select-AzureSubscription command</w:t>
+      </w:r>
+      <w:r>
+        <w:t xml:space="preserve"> in </w:t>
+      </w:r>
+      <w:r>
+        <w:t xml:space="preserve">Microsoft Azure </w:t>
+      </w:r>
+      <w:r>
+        <w:t>PowerShell</w:t>
+      </w:r>
+    </w:p>
+    <w:p>
+      <w:pPr>
+        <w:pStyle w:val="Heading1"/>
+      </w:pPr>
+      <w:bookmarkStart w:id="7" w:name="_Toc424917741"/>
+      <w:bookmarkStart w:id="8" w:name="_Toc425000562"/>
+      <w:r>
+        <w:lastRenderedPageBreak/>
+        <w:t xml:space="preserve">Deploying a New </w:t>
+      </w:r>
+      <w:r>
+        <w:t xml:space="preserve">WingtipTickets </w:t>
+      </w:r>
+      <w:r>
+        <w:t xml:space="preserve">Tenant </w:t>
+      </w:r>
+      <w:r>
+        <w:t>Environment</w:t>
+      </w:r>
+      <w:bookmarkEnd w:id="7"/>
+      <w:bookmarkEnd w:id="8"/>
+    </w:p>
+    <w:p>
+      <w:pPr>
+        <w:pStyle w:val="Numbers"/>
+        <w:numPr>
+          <w:ilvl w:val="0"/>
+          <w:numId w:val="25"/>
+        </w:numPr>
+        <w:rPr>
+          <w:rFonts w:ascii="Courier New" w:hAnsi="Courier New" w:cs="Courier New"/>
+        </w:rPr>
+      </w:pPr>
+      <w:r>
+        <w:t>Run the following command</w:t>
+      </w:r>
+      <w:r>
+        <w:t>s</w:t>
+      </w:r>
+      <w:r>
+        <w:t xml:space="preserve"> to load the </w:t>
+      </w:r>
+      <w:r>
+        <w:t xml:space="preserve">Microsoft Azure </w:t>
+      </w:r>
+      <w:r>
+        <w:t>PowerShell script:</w:t>
+      </w:r>
+      <w:r>
+        <w:br/>
+      </w:r>
+      <w:r>
+        <w:rPr>
+          <w:rFonts w:ascii="Courier New" w:hAnsi="Courier New" w:cs="Courier New"/>
+        </w:rPr>
+        <w:t xml:space="preserve">PS C:\Scripts&gt;Set-ExecutionPolicy -Scope LocalMachine -ExecutionPolicy </w:t>
+      </w:r>
+      <w:r>
+        <w:rPr>
+          <w:rFonts w:ascii="Courier New" w:hAnsi="Courier New" w:cs="Courier New"/>
+        </w:rPr>
+        <w:t>Unrestricted</w:t>
+      </w:r>
+      <w:r>
+        <w:rPr>
+          <w:rFonts w:ascii="Courier New" w:hAnsi="Courier New" w:cs="Courier New"/>
+        </w:rPr>
+        <w:t xml:space="preserve"> </w:t>
+      </w:r>
+      <w:r>
+        <w:rPr>
+          <w:rFonts w:ascii="Courier New" w:hAnsi="Courier New" w:cs="Courier New"/>
+        </w:rPr>
+        <w:t>–</w:t>
+      </w:r>
+      <w:r>
+        <w:rPr>
+          <w:rFonts w:ascii="Courier New" w:hAnsi="Courier New" w:cs="Courier New"/>
+        </w:rPr>
+        <w:t>Force</w:t>
+      </w:r>
+    </w:p>
+    <w:p>
+      <w:pPr>
+        <w:pStyle w:val="Numbers"/>
+        <w:numPr>
+          <w:ilvl w:val="0"/>
+          <w:numId w:val="25"/>
+        </w:numPr>
+        <w:rPr>
+          <w:rFonts w:ascii="Courier New" w:hAnsi="Courier New" w:cs="Courier New"/>
+        </w:rPr>
+      </w:pPr>
+      <w:r>
+        <w:rPr>
+          <w:rFonts w:ascii="Courier New" w:hAnsi="Courier New" w:cs="Courier New"/>
+        </w:rPr>
+        <w:t>PS C:\Scripts&gt;</w:t>
+      </w:r>
+      <w:r>
+        <w:rPr>
+          <w:rFonts w:ascii="Courier New" w:hAnsi="Courier New" w:cs="Courier New"/>
+        </w:rPr>
+        <w:t xml:space="preserve">Unblock-file </w:t>
+      </w:r>
+      <w:r>
+        <w:rPr>
+          <w:rFonts w:ascii="Courier New" w:hAnsi="Courier New" w:cs="Courier New"/>
+        </w:rPr>
+        <w:t>.\New-WTTEnvironment.ps1</w:t>
+      </w:r>
+    </w:p>
+    <w:p>
+      <w:pPr>
+        <w:pStyle w:val="Numbers"/>
+        <w:numPr>
+          <w:ilvl w:val="0"/>
+          <w:numId w:val="25"/>
+        </w:numPr>
+        <w:rPr>
+          <w:rFonts w:ascii="Courier New" w:hAnsi="Courier New" w:cs="Courier New"/>
+        </w:rPr>
+      </w:pPr>
+      <w:r>
+        <w:rPr>
+          <w:rFonts w:ascii="Courier New" w:hAnsi="Courier New" w:cs="Courier New"/>
+        </w:rPr>
+        <w:t>PS C:\Scripts&gt;. .\New-WTTEnvironment.ps1</w:t>
+      </w:r>
+    </w:p>
+    <w:p>
+      <w:pPr>
+        <w:pStyle w:val="Numbers"/>
+        <w:numPr>
+          <w:ilvl w:val="0"/>
+          <w:numId w:val="0"/>
+        </w:numPr>
+        <w:ind w:left="360"/>
+      </w:pPr>
+      <w:r>
+        <w:rPr>
+          <w:noProof/>
+        </w:rPr>
+        <w:drawing>
+          <wp:inline distT="0" distB="0" distL="0" distR="0" wp14:anchorId="5EE87CA5" wp14:editId="75592B6C">
+            <wp:extent cx="4838712" cy="3547872"/>
+            <wp:effectExtent l="0" t="0" r="0" b="0"/>
+            <wp:docPr id="1" name="Picture 1"/>
             <wp:cNvGraphicFramePr>
               <a:graphicFrameLocks xmlns:a="http://schemas.openxmlformats.org/drawingml/2006/main" noChangeAspect="1"/>
             </wp:cNvGraphicFramePr>
@@ -3602,297 +3822,6 @@
                   <pic:spPr>
                     <a:xfrm>
                       <a:off x="0" y="0"/>
-                      <a:ext cx="5943600" cy="3544570"/>
-                    </a:xfrm>
-                    <a:prstGeom prst="rect">
-                      <a:avLst/>
-                    </a:prstGeom>
-                  </pic:spPr>
-                </pic:pic>
-              </a:graphicData>
-            </a:graphic>
-          </wp:inline>
-        </w:drawing>
-      </w:r>
-    </w:p>
-    <w:p>
-      <w:pPr>
-        <w:pStyle w:val="Caption"/>
-        <w:ind w:left="360"/>
-      </w:pPr>
-      <w:r>
-        <w:rPr>
-          <w:b/>
-        </w:rPr>
-        <w:t xml:space="preserve">Figure </w:t>
-      </w:r>
-      <w:r>
-        <w:rPr>
-          <w:b/>
-          <w:i w:val="0"/>
-          <w:iCs w:val="0"/>
-        </w:rPr>
-        <w:fldChar w:fldCharType="begin"/>
-      </w:r>
-      <w:r>
-        <w:rPr>
-          <w:b/>
-        </w:rPr>
-        <w:instrText xml:space="preserve"> SEQ Figure \* ARABIC </w:instrText>
-      </w:r>
-      <w:r>
-        <w:rPr>
-          <w:b/>
-          <w:i w:val="0"/>
-          <w:iCs w:val="0"/>
-        </w:rPr>
-        <w:fldChar w:fldCharType="separate"/>
-      </w:r>
-      <w:r>
-        <w:rPr>
-          <w:b/>
-          <w:noProof/>
-        </w:rPr>
-        <w:t>6</w:t>
-      </w:r>
-      <w:r>
-        <w:rPr>
-          <w:b/>
-          <w:i w:val="0"/>
-          <w:iCs w:val="0"/>
-        </w:rPr>
-        <w:fldChar w:fldCharType="end"/>
-      </w:r>
-      <w:r>
-        <w:t xml:space="preserve"> You can also change or supply your </w:t>
-      </w:r>
-      <w:r>
-        <w:t xml:space="preserve">Microsoft </w:t>
-      </w:r>
-      <w:r>
-        <w:t xml:space="preserve">Azure credentials through the </w:t>
-      </w:r>
-      <w:r>
-        <w:t>Select-</w:t>
-      </w:r>
-      <w:proofErr w:type="spellStart"/>
-      <w:r>
-        <w:t>AzureSubscription</w:t>
-      </w:r>
-      <w:proofErr w:type="spellEnd"/>
-      <w:r>
-        <w:t xml:space="preserve"> command</w:t>
-      </w:r>
-      <w:r>
-        <w:t xml:space="preserve"> in </w:t>
-      </w:r>
-      <w:r>
-        <w:t xml:space="preserve">Microsoft Azure </w:t>
-      </w:r>
-      <w:r>
-        <w:t>PowerShell</w:t>
-      </w:r>
-    </w:p>
-    <w:p>
-      <w:pPr>
-        <w:pStyle w:val="Heading1"/>
-      </w:pPr>
-      <w:bookmarkStart w:id="7" w:name="_Toc424917741"/>
-      <w:bookmarkStart w:id="8" w:name="_Toc425000562"/>
-      <w:r>
-        <w:lastRenderedPageBreak/>
-        <w:t xml:space="preserve">Deploying a New </w:t>
-      </w:r>
-      <w:proofErr w:type="spellStart"/>
-      <w:r>
-        <w:t>WingtipTickets</w:t>
-      </w:r>
-      <w:proofErr w:type="spellEnd"/>
-      <w:r>
-        <w:t xml:space="preserve"> </w:t>
-      </w:r>
-      <w:r>
-        <w:t xml:space="preserve">Tenant </w:t>
-      </w:r>
-      <w:r>
-        <w:t>Environment</w:t>
-      </w:r>
-      <w:bookmarkEnd w:id="7"/>
-      <w:bookmarkEnd w:id="8"/>
-    </w:p>
-    <w:p>
-      <w:pPr>
-        <w:pStyle w:val="Numbers"/>
-        <w:numPr>
-          <w:ilvl w:val="0"/>
-          <w:numId w:val="25"/>
-        </w:numPr>
-        <w:rPr>
-          <w:rFonts w:ascii="Courier New" w:hAnsi="Courier New" w:cs="Courier New"/>
-        </w:rPr>
-      </w:pPr>
-      <w:r>
-        <w:t>Run the following command</w:t>
-      </w:r>
-      <w:r>
-        <w:t>s</w:t>
-      </w:r>
-      <w:r>
-        <w:t xml:space="preserve"> to load the </w:t>
-      </w:r>
-      <w:r>
-        <w:t xml:space="preserve">Microsoft Azure </w:t>
-      </w:r>
-      <w:r>
-        <w:t>PowerShell script:</w:t>
-      </w:r>
-      <w:r>
-        <w:br/>
-      </w:r>
-      <w:r>
-        <w:rPr>
-          <w:rFonts w:ascii="Courier New" w:hAnsi="Courier New" w:cs="Courier New"/>
-        </w:rPr>
-        <w:t xml:space="preserve">PS C:\Scripts&gt;Set-ExecutionPolicy -Scope </w:t>
-      </w:r>
-      <w:proofErr w:type="spellStart"/>
-      <w:r>
-        <w:rPr>
-          <w:rFonts w:ascii="Courier New" w:hAnsi="Courier New" w:cs="Courier New"/>
-        </w:rPr>
-        <w:t>LocalMachine</w:t>
-      </w:r>
-      <w:proofErr w:type="spellEnd"/>
-      <w:r>
-        <w:rPr>
-          <w:rFonts w:ascii="Courier New" w:hAnsi="Courier New" w:cs="Courier New"/>
-        </w:rPr>
-        <w:t xml:space="preserve"> -</w:t>
-      </w:r>
-      <w:proofErr w:type="spellStart"/>
-      <w:r>
-        <w:rPr>
-          <w:rFonts w:ascii="Courier New" w:hAnsi="Courier New" w:cs="Courier New"/>
-        </w:rPr>
-        <w:t>ExecutionPolicy</w:t>
-      </w:r>
-      <w:proofErr w:type="spellEnd"/>
-      <w:r>
-        <w:rPr>
-          <w:rFonts w:ascii="Courier New" w:hAnsi="Courier New" w:cs="Courier New"/>
-        </w:rPr>
-        <w:t xml:space="preserve"> </w:t>
-      </w:r>
-      <w:r>
-        <w:rPr>
-          <w:rFonts w:ascii="Courier New" w:hAnsi="Courier New" w:cs="Courier New"/>
-        </w:rPr>
-        <w:t>Unrestricted</w:t>
-      </w:r>
-      <w:r>
-        <w:rPr>
-          <w:rFonts w:ascii="Courier New" w:hAnsi="Courier New" w:cs="Courier New"/>
-        </w:rPr>
-        <w:t xml:space="preserve"> </w:t>
-      </w:r>
-      <w:r>
-        <w:rPr>
-          <w:rFonts w:ascii="Courier New" w:hAnsi="Courier New" w:cs="Courier New"/>
-        </w:rPr>
-        <w:t>–</w:t>
-      </w:r>
-      <w:r>
-        <w:rPr>
-          <w:rFonts w:ascii="Courier New" w:hAnsi="Courier New" w:cs="Courier New"/>
-        </w:rPr>
-        <w:t>Force</w:t>
-      </w:r>
-    </w:p>
-    <w:p>
-      <w:pPr>
-        <w:pStyle w:val="Numbers"/>
-        <w:numPr>
-          <w:ilvl w:val="0"/>
-          <w:numId w:val="25"/>
-        </w:numPr>
-        <w:rPr>
-          <w:rFonts w:ascii="Courier New" w:hAnsi="Courier New" w:cs="Courier New"/>
-        </w:rPr>
-      </w:pPr>
-      <w:r>
-        <w:rPr>
-          <w:rFonts w:ascii="Courier New" w:hAnsi="Courier New" w:cs="Courier New"/>
-        </w:rPr>
-        <w:t>PS C:\Scripts&gt;</w:t>
-      </w:r>
-      <w:r>
-        <w:rPr>
-          <w:rFonts w:ascii="Courier New" w:hAnsi="Courier New" w:cs="Courier New"/>
-        </w:rPr>
-        <w:t xml:space="preserve">Unblock-file </w:t>
-      </w:r>
-      <w:r>
-        <w:rPr>
-          <w:rFonts w:ascii="Courier New" w:hAnsi="Courier New" w:cs="Courier New"/>
-        </w:rPr>
-        <w:t>.\New-WTTEnvironment.ps1</w:t>
-      </w:r>
-    </w:p>
-    <w:p>
-      <w:pPr>
-        <w:pStyle w:val="Numbers"/>
-        <w:numPr>
-          <w:ilvl w:val="0"/>
-          <w:numId w:val="25"/>
-        </w:numPr>
-        <w:rPr>
-          <w:rFonts w:ascii="Courier New" w:hAnsi="Courier New" w:cs="Courier New"/>
-        </w:rPr>
-      </w:pPr>
-      <w:r>
-        <w:rPr>
-          <w:rFonts w:ascii="Courier New" w:hAnsi="Courier New" w:cs="Courier New"/>
-        </w:rPr>
-        <w:t>PS C:\Scripts&gt;. .\New-WTTEnvironment.ps1</w:t>
-      </w:r>
-    </w:p>
-    <w:p>
-      <w:pPr>
-        <w:pStyle w:val="Numbers"/>
-        <w:numPr>
-          <w:ilvl w:val="0"/>
-          <w:numId w:val="0"/>
-        </w:numPr>
-        <w:ind w:left="360"/>
-      </w:pPr>
-      <w:r>
-        <w:rPr>
-          <w:noProof/>
-        </w:rPr>
-        <w:drawing>
-          <wp:inline distT="0" distB="0" distL="0" distR="0" wp14:anchorId="5EE87CA5" wp14:editId="75592B6C">
-            <wp:extent cx="4838712" cy="3547872"/>
-            <wp:effectExtent l="0" t="0" r="0" b="0"/>
-            <wp:docPr id="1" name="Picture 1"/>
-            <wp:cNvGraphicFramePr>
-              <a:graphicFrameLocks xmlns:a="http://schemas.openxmlformats.org/drawingml/2006/main" noChangeAspect="1"/>
-            </wp:cNvGraphicFramePr>
-            <a:graphic xmlns:a="http://schemas.openxmlformats.org/drawingml/2006/main">
-              <a:graphicData uri="http://schemas.openxmlformats.org/drawingml/2006/picture">
-                <pic:pic xmlns:pic="http://schemas.openxmlformats.org/drawingml/2006/picture">
-                  <pic:nvPicPr>
-                    <pic:cNvPr id="1" name=""/>
-                    <pic:cNvPicPr/>
-                  </pic:nvPicPr>
-                  <pic:blipFill>
-                    <a:blip r:embed="rId28"/>
-                    <a:stretch>
-                      <a:fillRect/>
-                    </a:stretch>
-                  </pic:blipFill>
-                  <pic:spPr>
-                    <a:xfrm>
-                      <a:off x="0" y="0"/>
                       <a:ext cx="4838712" cy="3547872"/>
                     </a:xfrm>
                     <a:prstGeom prst="rect">
@@ -3973,13 +3902,8 @@
         <w:t xml:space="preserve"> using the </w:t>
       </w:r>
       <w:r>
-        <w:t>New-</w:t>
-      </w:r>
-      <w:proofErr w:type="spellStart"/>
-      <w:r>
-        <w:t>WTTEnvironment</w:t>
-      </w:r>
-      <w:proofErr w:type="spellEnd"/>
+        <w:t>New-WTTEnvironment</w:t>
+      </w:r>
       <w:r>
         <w:t xml:space="preserve"> </w:t>
       </w:r>
@@ -4021,15 +3945,7 @@
         <w:t xml:space="preserve">you </w:t>
       </w:r>
       <w:r>
-        <w:t>must type a “.” (</w:t>
-      </w:r>
-      <w:proofErr w:type="gramStart"/>
-      <w:r>
-        <w:t>period</w:t>
-      </w:r>
-      <w:proofErr w:type="gramEnd"/>
-      <w:r>
-        <w:t>) and then a space before the path to the script</w:t>
+        <w:t>must type a “.” (period) and then a space before the path to the script</w:t>
       </w:r>
       <w:r>
         <w:t>:</w:t>
@@ -4058,23 +3974,7 @@
           <w:rFonts w:ascii="Courier New" w:hAnsi="Courier New" w:cs="Courier New"/>
           <w:b/>
         </w:rPr>
-        <w:t>New-</w:t>
-      </w:r>
-      <w:proofErr w:type="spellStart"/>
-      <w:r>
-        <w:rPr>
-          <w:rFonts w:ascii="Courier New" w:hAnsi="Courier New" w:cs="Courier New"/>
-          <w:b/>
-        </w:rPr>
-        <w:t>WTTEnvironment</w:t>
-      </w:r>
-      <w:proofErr w:type="spellEnd"/>
-      <w:r>
-        <w:rPr>
-          <w:rFonts w:ascii="Courier New" w:hAnsi="Courier New" w:cs="Courier New"/>
-          <w:b/>
-        </w:rPr>
-        <w:t xml:space="preserve"> -W</w:t>
+        <w:t>New-WTTEnvironment -W</w:t>
       </w:r>
       <w:r>
         <w:t xml:space="preserve"> and then press </w:t>
@@ -4085,11 +3985,9 @@
       <w:r>
         <w:t xml:space="preserve">, which should autocomplete </w:t>
       </w:r>
-      <w:proofErr w:type="spellStart"/>
       <w:r>
         <w:t>WTTEnvironmentApplicationName</w:t>
       </w:r>
-      <w:proofErr w:type="spellEnd"/>
       <w:r>
         <w:t>.</w:t>
       </w:r>
@@ -4108,7 +4006,7 @@
       <w:r>
         <w:t xml:space="preserve">whether you’re using a custom Azure Active Directory Domain by browsing to </w:t>
       </w:r>
-      <w:hyperlink r:id="rId29" w:history="1">
+      <w:hyperlink r:id="rId28" w:history="1">
         <w:r>
           <w:rPr>
             <w:rStyle w:val="Hyperlink"/>
@@ -4178,7 +4076,7 @@
                     </pic:cNvPicPr>
                   </pic:nvPicPr>
                   <pic:blipFill>
-                    <a:blip r:embed="rId30">
+                    <a:blip r:embed="rId29">
                       <a:extLst>
                         <a:ext uri="{28A0092B-C50C-407E-A947-70E740481C1C}">
                           <a14:useLocalDpi xmlns:a14="http://schemas.microsoft.com/office/drawing/2010/main" val="0"/>
@@ -4278,7 +4176,7 @@
       <w:r>
         <w:t xml:space="preserve">e.g. </w:t>
       </w:r>
-      <w:hyperlink r:id="rId31" w:history="1">
+      <w:hyperlink r:id="rId30" w:history="1">
         <w:r>
           <w:rPr>
             <w:rStyle w:val="Hyperlink"/>
@@ -4360,7 +4258,7 @@
                     </pic:cNvPicPr>
                   </pic:nvPicPr>
                   <pic:blipFill>
-                    <a:blip r:embed="rId32">
+                    <a:blip r:embed="rId31">
                       <a:extLst>
                         <a:ext uri="{28A0092B-C50C-407E-A947-70E740481C1C}">
                           <a14:useLocalDpi xmlns:a14="http://schemas.microsoft.com/office/drawing/2010/main" val="0"/>
@@ -4451,7 +4349,7 @@
                     </pic:cNvPicPr>
                   </pic:nvPicPr>
                   <pic:blipFill>
-                    <a:blip r:embed="rId33">
+                    <a:blip r:embed="rId32">
                       <a:extLst>
                         <a:ext uri="{28A0092B-C50C-407E-A947-70E740481C1C}">
                           <a14:useLocalDpi xmlns:a14="http://schemas.microsoft.com/office/drawing/2010/main" val="0"/>
@@ -4569,26 +4467,10 @@
         <w:rPr>
           <w:rFonts w:ascii="Courier New" w:hAnsi="Courier New" w:cs="Courier New"/>
         </w:rPr>
-        <w:t>-</w:t>
-      </w:r>
-      <w:proofErr w:type="spellStart"/>
-      <w:r>
-        <w:rPr>
-          <w:rFonts w:ascii="Courier New" w:hAnsi="Courier New" w:cs="Courier New"/>
-        </w:rPr>
-        <w:t>WTTEnvironmentApplicationName</w:t>
-      </w:r>
-      <w:proofErr w:type="spellEnd"/>
-      <w:r>
-        <w:t xml:space="preserve"> is the value most important because it’s used to prefix Azure resources e.g. storage account, </w:t>
-      </w:r>
-      <w:proofErr w:type="spellStart"/>
-      <w:r>
-        <w:t>webapps</w:t>
-      </w:r>
-      <w:proofErr w:type="spellEnd"/>
-      <w:r>
-        <w:t xml:space="preserve">, and database servers. </w:t>
+        <w:t>-WTTEnvironmentApplicationName</w:t>
+      </w:r>
+      <w:r>
+        <w:t xml:space="preserve"> is the value most important because it’s used to prefix Azure resources e.g. storage account, webapps, and database servers. </w:t>
       </w:r>
     </w:p>
     <w:p>
@@ -4616,20 +4498,14 @@
       <w:r>
         <w:t xml:space="preserve">For example: your initials followed by </w:t>
       </w:r>
-      <w:proofErr w:type="spellStart"/>
       <w:r>
         <w:rPr>
           <w:i/>
         </w:rPr>
         <w:t>julieandtheplantes</w:t>
       </w:r>
-      <w:proofErr w:type="spellEnd"/>
-      <w:r>
-        <w:t xml:space="preserve"> e.g. </w:t>
-      </w:r>
-      <w:proofErr w:type="spellStart"/>
-      <w:r>
-        <w:t>mb</w:t>
+      <w:r>
+        <w:t xml:space="preserve"> e.g. mb</w:t>
       </w:r>
       <w:r>
         <w:rPr>
@@ -4637,7 +4513,6 @@
         </w:rPr>
         <w:t>julieandtheplantes</w:t>
       </w:r>
-      <w:proofErr w:type="spellEnd"/>
     </w:p>
     <w:p>
       <w:pPr>
@@ -4661,18 +4536,15 @@
       <w:r>
         <w:t xml:space="preserve">the </w:t>
       </w:r>
-      <w:proofErr w:type="spellStart"/>
       <w:r>
         <w:rPr>
           <w:i/>
         </w:rPr>
         <w:t>mb</w:t>
       </w:r>
-      <w:proofErr w:type="spellEnd"/>
       <w:r>
         <w:t xml:space="preserve"> in </w:t>
       </w:r>
-      <w:proofErr w:type="spellStart"/>
       <w:r>
         <w:rPr>
           <w:i/>
@@ -4691,7 +4563,6 @@
         </w:rPr>
         <w:t>andtheplantes</w:t>
       </w:r>
-      <w:proofErr w:type="spellEnd"/>
       <w:r>
         <w:rPr>
           <w:i/>
@@ -4708,37 +4579,8 @@
         <w:rPr>
           <w:rFonts w:ascii="Courier New" w:hAnsi="Courier New" w:cs="Courier New"/>
         </w:rPr>
-        <w:t>New-</w:t>
-      </w:r>
-      <w:proofErr w:type="spellStart"/>
-      <w:r>
-        <w:rPr>
-          <w:rFonts w:ascii="Courier New" w:hAnsi="Courier New" w:cs="Courier New"/>
-        </w:rPr>
-        <w:t>WTTEnvironment</w:t>
-      </w:r>
-      <w:proofErr w:type="spellEnd"/>
-      <w:r>
-        <w:rPr>
-          <w:rFonts w:ascii="Courier New" w:hAnsi="Courier New" w:cs="Courier New"/>
-        </w:rPr>
-        <w:t xml:space="preserve"> -</w:t>
-      </w:r>
-      <w:proofErr w:type="spellStart"/>
-      <w:r>
-        <w:rPr>
-          <w:rFonts w:ascii="Courier New" w:hAnsi="Courier New" w:cs="Courier New"/>
-        </w:rPr>
-        <w:t>WTTEnvironmentApplicationName</w:t>
-      </w:r>
-      <w:proofErr w:type="spellEnd"/>
-      <w:r>
-        <w:rPr>
-          <w:rFonts w:ascii="Courier New" w:hAnsi="Courier New" w:cs="Courier New"/>
-        </w:rPr>
-        <w:t xml:space="preserve"> </w:t>
-      </w:r>
-      <w:proofErr w:type="spellStart"/>
+        <w:t xml:space="preserve">New-WTTEnvironment -WTTEnvironmentApplicationName </w:t>
+      </w:r>
       <w:r>
         <w:rPr>
           <w:rFonts w:ascii="Courier New" w:hAnsi="Courier New" w:cs="Courier New"/>
@@ -4760,7 +4602,6 @@
         </w:rPr>
         <w:t>andtheplantes</w:t>
       </w:r>
-      <w:proofErr w:type="spellEnd"/>
     </w:p>
     <w:p>
       <w:pPr>
@@ -4800,81 +4641,37 @@
         <w:rPr>
           <w:rFonts w:ascii="Courier New" w:hAnsi="Courier New" w:cs="Courier New"/>
         </w:rPr>
-        <w:t>New-</w:t>
-      </w:r>
-      <w:proofErr w:type="spellStart"/>
+        <w:t>New-WTTEnvironment</w:t>
+      </w:r>
       <w:r>
         <w:rPr>
           <w:rFonts w:ascii="Courier New" w:hAnsi="Courier New" w:cs="Courier New"/>
         </w:rPr>
-        <w:t>WTTEnvironment</w:t>
-      </w:r>
-      <w:proofErr w:type="spellEnd"/>
+        <w:t xml:space="preserve"> –WTTEnvironmentApplicationName mb</w:t>
+      </w:r>
       <w:r>
         <w:rPr>
           <w:rFonts w:ascii="Courier New" w:hAnsi="Courier New" w:cs="Courier New"/>
         </w:rPr>
-        <w:t xml:space="preserve"> –</w:t>
-      </w:r>
-      <w:proofErr w:type="spellStart"/>
+        <w:t xml:space="preserve">julieandtheplantes </w:t>
+      </w:r>
       <w:r>
         <w:rPr>
           <w:rFonts w:ascii="Courier New" w:hAnsi="Courier New" w:cs="Courier New"/>
         </w:rPr>
-        <w:t>WTTEnvironmentApplicationName</w:t>
-      </w:r>
-      <w:proofErr w:type="spellEnd"/>
+        <w:t>–</w:t>
+      </w:r>
       <w:r>
         <w:rPr>
           <w:rFonts w:ascii="Courier New" w:hAnsi="Courier New" w:cs="Courier New"/>
         </w:rPr>
-        <w:t xml:space="preserve"> </w:t>
-      </w:r>
-      <w:proofErr w:type="spellStart"/>
+        <w:t>AzureActiveDirectoryTenantNam</w:t>
+      </w:r>
       <w:r>
         <w:rPr>
           <w:rFonts w:ascii="Courier New" w:hAnsi="Courier New" w:cs="Courier New"/>
         </w:rPr>
-        <w:t>mb</w:t>
-      </w:r>
-      <w:r>
-        <w:rPr>
-          <w:rFonts w:ascii="Courier New" w:hAnsi="Courier New" w:cs="Courier New"/>
-        </w:rPr>
-        <w:t>julieandtheplantes</w:t>
-      </w:r>
-      <w:proofErr w:type="spellEnd"/>
-      <w:r>
-        <w:rPr>
-          <w:rFonts w:ascii="Courier New" w:hAnsi="Courier New" w:cs="Courier New"/>
-        </w:rPr>
-        <w:t xml:space="preserve"> </w:t>
-      </w:r>
-      <w:r>
-        <w:rPr>
-          <w:rFonts w:ascii="Courier New" w:hAnsi="Courier New" w:cs="Courier New"/>
-        </w:rPr>
-        <w:t>–</w:t>
-      </w:r>
-      <w:proofErr w:type="spellStart"/>
-      <w:r>
-        <w:rPr>
-          <w:rFonts w:ascii="Courier New" w:hAnsi="Courier New" w:cs="Courier New"/>
-        </w:rPr>
-        <w:t>AzureActiveDirectoryTenantNam</w:t>
-      </w:r>
-      <w:r>
-        <w:rPr>
-          <w:rFonts w:ascii="Courier New" w:hAnsi="Courier New" w:cs="Courier New"/>
-        </w:rPr>
-        <w:t>e</w:t>
-      </w:r>
-      <w:proofErr w:type="spellEnd"/>
-      <w:r>
-        <w:rPr>
-          <w:rFonts w:ascii="Courier New" w:hAnsi="Courier New" w:cs="Courier New"/>
-        </w:rPr>
-        <w:t xml:space="preserve"> </w:t>
+        <w:t xml:space="preserve">e </w:t>
       </w:r>
       <w:r>
         <w:rPr>
@@ -4919,7 +4716,7 @@
                     <pic:cNvPicPr/>
                   </pic:nvPicPr>
                   <pic:blipFill rotWithShape="1">
-                    <a:blip r:embed="rId34"/>
+                    <a:blip r:embed="rId33"/>
                     <a:srcRect b="76646"/>
                     <a:stretch/>
                   </pic:blipFill>
@@ -5056,7 +4853,7 @@
                     <pic:cNvPicPr/>
                   </pic:nvPicPr>
                   <pic:blipFill rotWithShape="1">
-                    <a:blip r:embed="rId35"/>
+                    <a:blip r:embed="rId34"/>
                     <a:srcRect t="-1" b="-185"/>
                     <a:stretch/>
                   </pic:blipFill>
@@ -5158,7 +4955,7 @@
                     <pic:cNvPicPr/>
                   </pic:nvPicPr>
                   <pic:blipFill rotWithShape="1">
-                    <a:blip r:embed="rId36"/>
+                    <a:blip r:embed="rId35"/>
                     <a:srcRect t="-1" b="-728"/>
                     <a:stretch/>
                   </pic:blipFill>
@@ -5304,11 +5101,9 @@
       <w:r>
         <w:t xml:space="preserve">, </w:t>
       </w:r>
-      <w:proofErr w:type="spellStart"/>
       <w:r>
         <w:t>webapp</w:t>
       </w:r>
-      <w:proofErr w:type="spellEnd"/>
       <w:r>
         <w:t>-</w:t>
       </w:r>
@@ -5390,44 +5185,14 @@
         <w:rPr>
           <w:rFonts w:ascii="Courier New" w:hAnsi="Courier New" w:cs="Courier New"/>
         </w:rPr>
-        <w:t>Remove-</w:t>
-      </w:r>
-      <w:proofErr w:type="spellStart"/>
+        <w:t>Remove-WTTEnvironment –WTTEnvironmentApplicationName</w:t>
+      </w:r>
       <w:r>
         <w:rPr>
           <w:rFonts w:ascii="Courier New" w:hAnsi="Courier New" w:cs="Courier New"/>
         </w:rPr>
-        <w:t>WTTEnvironment</w:t>
-      </w:r>
-      <w:proofErr w:type="spellEnd"/>
-      <w:r>
-        <w:rPr>
-          <w:rFonts w:ascii="Courier New" w:hAnsi="Courier New" w:cs="Courier New"/>
-        </w:rPr>
-        <w:t xml:space="preserve"> –</w:t>
-      </w:r>
-      <w:proofErr w:type="spellStart"/>
-      <w:r>
-        <w:rPr>
-          <w:rFonts w:ascii="Courier New" w:hAnsi="Courier New" w:cs="Courier New"/>
-        </w:rPr>
-        <w:t>WTTEnvironmentApplicationName</w:t>
-      </w:r>
-      <w:proofErr w:type="spellEnd"/>
-      <w:r>
-        <w:rPr>
-          <w:rFonts w:ascii="Courier New" w:hAnsi="Courier New" w:cs="Courier New"/>
-        </w:rPr>
-        <w:t xml:space="preserve"> </w:t>
-      </w:r>
-      <w:proofErr w:type="spellStart"/>
-      <w:r>
-        <w:rPr>
-          <w:rFonts w:ascii="Courier New" w:hAnsi="Courier New" w:cs="Courier New"/>
-        </w:rPr>
-        <w:t>mbjulieandtheplantes</w:t>
-      </w:r>
-      <w:proofErr w:type="spellEnd"/>
+        <w:t xml:space="preserve"> mbjulieandtheplantes</w:t>
+      </w:r>
     </w:p>
     <w:p>
       <w:pPr>
@@ -5463,16 +5228,8 @@
         <w:rPr>
           <w:rFonts w:ascii="Courier New" w:hAnsi="Courier New" w:cs="Courier New"/>
         </w:rPr>
-        <w:t>-</w:t>
-      </w:r>
-      <w:proofErr w:type="spellStart"/>
-      <w:r>
-        <w:rPr>
-          <w:rFonts w:ascii="Courier New" w:hAnsi="Courier New" w:cs="Courier New"/>
-        </w:rPr>
-        <w:t>WTTEnvironment</w:t>
-      </w:r>
-      <w:proofErr w:type="spellEnd"/>
+        <w:t>-WTTEnvironment</w:t>
+      </w:r>
       <w:r>
         <w:t xml:space="preserve"> cmdlet</w:t>
       </w:r>
@@ -5515,54 +5272,36 @@
           <w:rFonts w:ascii="Courier New" w:eastAsiaTheme="minorHAnsi" w:hAnsi="Courier New" w:cs="Courier New"/>
           <w:szCs w:val="22"/>
         </w:rPr>
-        <w:t>New-</w:t>
-      </w:r>
-      <w:proofErr w:type="spellStart"/>
+        <w:t>New-WTTEnvironment</w:t>
+      </w:r>
+      <w:r>
+        <w:t xml:space="preserve"> </w:t>
+      </w:r>
+      <w:r>
+        <w:t>cmdlet again</w:t>
+      </w:r>
+      <w:r>
+        <w:t xml:space="preserve"> as in</w:t>
+      </w:r>
+      <w:r>
+        <w:t xml:space="preserve"> step </w:t>
+      </w:r>
+      <w:r>
+        <w:t>6,</w:t>
+      </w:r>
+      <w:r>
+        <w:t xml:space="preserve"> </w:t>
+      </w:r>
+      <w:r>
+        <w:t xml:space="preserve">using a different </w:t>
+      </w:r>
       <w:r>
         <w:rPr>
           <w:rFonts w:ascii="Courier New" w:eastAsiaTheme="minorHAnsi" w:hAnsi="Courier New" w:cs="Courier New"/>
           <w:szCs w:val="22"/>
         </w:rPr>
-        <w:t>WTTEnvironment</w:t>
-      </w:r>
-      <w:proofErr w:type="spellEnd"/>
-      <w:r>
-        <w:t xml:space="preserve"> </w:t>
-      </w:r>
-      <w:r>
-        <w:t>cmdlet again</w:t>
-      </w:r>
-      <w:r>
-        <w:t xml:space="preserve"> as in</w:t>
-      </w:r>
-      <w:r>
-        <w:t xml:space="preserve"> step </w:t>
-      </w:r>
-      <w:r>
-        <w:t>6,</w:t>
-      </w:r>
-      <w:r>
-        <w:t xml:space="preserve"> </w:t>
-      </w:r>
-      <w:r>
-        <w:t xml:space="preserve">using a different </w:t>
-      </w:r>
-      <w:r>
-        <w:rPr>
-          <w:rFonts w:ascii="Courier New" w:eastAsiaTheme="minorHAnsi" w:hAnsi="Courier New" w:cs="Courier New"/>
-          <w:szCs w:val="22"/>
-        </w:rPr>
-        <w:t>–</w:t>
-      </w:r>
-      <w:proofErr w:type="spellStart"/>
-      <w:r>
-        <w:rPr>
-          <w:rFonts w:ascii="Courier New" w:eastAsiaTheme="minorHAnsi" w:hAnsi="Courier New" w:cs="Courier New"/>
-          <w:szCs w:val="22"/>
-        </w:rPr>
-        <w:t>WTTEnvironmentApplicationName</w:t>
-      </w:r>
-      <w:proofErr w:type="spellEnd"/>
+        <w:t>–WTTEnvironmentApplicationName</w:t>
+      </w:r>
       <w:r>
         <w:rPr>
           <w:rFonts w:ascii="Courier New" w:eastAsiaTheme="minorHAnsi" w:hAnsi="Courier New" w:cs="Courier New"/>
@@ -5671,17 +5410,8 @@
           <w:rFonts w:ascii="Courier New" w:eastAsiaTheme="minorHAnsi" w:hAnsi="Courier New" w:cs="Courier New"/>
           <w:szCs w:val="22"/>
         </w:rPr>
-        <w:t>New-</w:t>
-      </w:r>
-      <w:proofErr w:type="spellStart"/>
-      <w:r>
-        <w:rPr>
-          <w:rFonts w:ascii="Courier New" w:eastAsiaTheme="minorHAnsi" w:hAnsi="Courier New" w:cs="Courier New"/>
-          <w:szCs w:val="22"/>
-        </w:rPr>
-        <w:t>WTTEnvironment</w:t>
-      </w:r>
-      <w:proofErr w:type="spellEnd"/>
+        <w:t>New-WTTEnvironment</w:t>
+      </w:r>
     </w:p>
     <w:p>
       <w:pPr>
@@ -5711,17 +5441,8 @@
           <w:rFonts w:ascii="Courier New" w:eastAsiaTheme="minorHAnsi" w:hAnsi="Courier New" w:cs="Courier New"/>
           <w:szCs w:val="22"/>
         </w:rPr>
-        <w:t>New-</w:t>
-      </w:r>
-      <w:proofErr w:type="spellStart"/>
-      <w:r>
-        <w:rPr>
-          <w:rFonts w:ascii="Courier New" w:eastAsiaTheme="minorHAnsi" w:hAnsi="Courier New" w:cs="Courier New"/>
-          <w:szCs w:val="22"/>
-        </w:rPr>
-        <w:t>WTTEnvironment</w:t>
-      </w:r>
-      <w:proofErr w:type="spellEnd"/>
+        <w:t>New-WTTEnvironment</w:t>
+      </w:r>
     </w:p>
     <w:p>
       <w:pPr>
@@ -5740,7 +5461,7 @@
       <w:r>
         <w:t xml:space="preserve">Once the deployment is completed, open a browser and browse to </w:t>
       </w:r>
-      <w:hyperlink r:id="rId37" w:history="1">
+      <w:hyperlink r:id="rId36" w:history="1">
         <w:r>
           <w:rPr>
             <w:rStyle w:val="Hyperlink"/>
@@ -5749,15 +5470,7 @@
         </w:r>
       </w:hyperlink>
       <w:r>
-        <w:t xml:space="preserve"> (remember to replace </w:t>
-      </w:r>
-      <w:proofErr w:type="spellStart"/>
-      <w:r>
-        <w:t>mb</w:t>
-      </w:r>
-      <w:proofErr w:type="spellEnd"/>
-      <w:r>
-        <w:t xml:space="preserve"> with your initials).</w:t>
+        <w:t xml:space="preserve"> (remember to replace mb with your initials).</w:t>
       </w:r>
     </w:p>
     <w:p>
@@ -5790,7 +5503,7 @@
                     <pic:cNvPicPr/>
                   </pic:nvPicPr>
                   <pic:blipFill>
-                    <a:blip r:embed="rId38"/>
+                    <a:blip r:embed="rId37"/>
                     <a:stretch>
                       <a:fillRect/>
                     </a:stretch>
@@ -5871,13 +5584,8 @@
         <w:t xml:space="preserve">Appendix: Explanation of </w:t>
       </w:r>
       <w:r>
-        <w:t>New-</w:t>
-      </w:r>
-      <w:proofErr w:type="spellStart"/>
-      <w:r>
-        <w:t>WTTEnvironment</w:t>
-      </w:r>
-      <w:proofErr w:type="spellEnd"/>
+        <w:t>New-WTTEnvironment</w:t>
+      </w:r>
       <w:r>
         <w:t xml:space="preserve"> Parameters</w:t>
       </w:r>
@@ -5932,13 +5640,8 @@
         <w:t xml:space="preserve"> </w:t>
       </w:r>
       <w:r>
-        <w:t>New-</w:t>
-      </w:r>
-      <w:proofErr w:type="spellStart"/>
-      <w:r>
-        <w:t>WTTEnvironment</w:t>
-      </w:r>
-      <w:proofErr w:type="spellEnd"/>
+        <w:t>New-WTTEnvironment</w:t>
+      </w:r>
       <w:r>
         <w:t xml:space="preserve"> parameters</w:t>
       </w:r>
@@ -6057,17 +5760,8 @@
                 <w:rFonts w:ascii="Courier New" w:hAnsi="Courier New" w:cs="Courier New"/>
                 <w:sz w:val="20"/>
               </w:rPr>
-              <w:t>-</w:t>
-            </w:r>
-            <w:proofErr w:type="spellStart"/>
-            <w:r>
-              <w:rPr>
-                <w:rFonts w:ascii="Courier New" w:hAnsi="Courier New" w:cs="Courier New"/>
-                <w:sz w:val="20"/>
-              </w:rPr>
-              <w:t>WTTEnvironmentApplicationName</w:t>
-            </w:r>
-            <w:proofErr w:type="spellEnd"/>
+              <w:t>-WTTEnvironmentApplicationName</w:t>
+            </w:r>
           </w:p>
         </w:tc>
         <w:tc>
@@ -6085,21 +5779,7 @@
               <w:rPr>
                 <w:sz w:val="20"/>
               </w:rPr>
-              <w:t xml:space="preserve">Name that will differentiate your </w:t>
-            </w:r>
-            <w:proofErr w:type="spellStart"/>
-            <w:r>
-              <w:rPr>
-                <w:sz w:val="20"/>
-              </w:rPr>
-              <w:t>WingTipTickets</w:t>
-            </w:r>
-            <w:proofErr w:type="spellEnd"/>
-            <w:r>
-              <w:rPr>
-                <w:sz w:val="20"/>
-              </w:rPr>
-              <w:t xml:space="preserve"> </w:t>
+              <w:t xml:space="preserve">Name that will differentiate your WingTipTickets </w:t>
             </w:r>
             <w:r>
               <w:rPr>
@@ -6113,7 +5793,6 @@
               </w:rPr>
               <w:t xml:space="preserve">enant environment from others running in the Microsoft Azure public cloud (in this example, </w:t>
             </w:r>
-            <w:proofErr w:type="spellStart"/>
             <w:r>
               <w:rPr>
                 <w:i/>
@@ -6121,7 +5800,6 @@
               </w:rPr>
               <w:t>mbjulieandtheplantes</w:t>
             </w:r>
-            <w:proofErr w:type="spellEnd"/>
             <w:r>
               <w:rPr>
                 <w:sz w:val="20"/>
@@ -6169,17 +5847,8 @@
                 <w:rFonts w:ascii="Courier New" w:hAnsi="Courier New" w:cs="Courier New"/>
                 <w:sz w:val="20"/>
               </w:rPr>
-              <w:t>-</w:t>
-            </w:r>
-            <w:proofErr w:type="spellStart"/>
-            <w:r>
-              <w:rPr>
-                <w:rFonts w:ascii="Courier New" w:hAnsi="Courier New" w:cs="Courier New"/>
-                <w:sz w:val="20"/>
-              </w:rPr>
-              <w:t>AzureSqlDatabaseServerAdministratorUserName</w:t>
-            </w:r>
-            <w:proofErr w:type="spellEnd"/>
+              <w:t>-AzureSqlDatabaseServerAdministratorUserName</w:t>
+            </w:r>
           </w:p>
         </w:tc>
         <w:tc>
@@ -6258,17 +5927,8 @@
                 <w:rFonts w:ascii="Courier New" w:hAnsi="Courier New" w:cs="Courier New"/>
                 <w:sz w:val="20"/>
               </w:rPr>
-              <w:t>-</w:t>
-            </w:r>
-            <w:proofErr w:type="spellStart"/>
-            <w:r>
-              <w:rPr>
-                <w:rFonts w:ascii="Courier New" w:hAnsi="Courier New" w:cs="Courier New"/>
-                <w:sz w:val="20"/>
-              </w:rPr>
-              <w:t>AzureSqlDatabaseServerAdministratorPassword</w:t>
-            </w:r>
-            <w:proofErr w:type="spellEnd"/>
+              <w:t>-AzureSqlDatabaseServerAdministratorPassword</w:t>
+            </w:r>
           </w:p>
         </w:tc>
         <w:tc>
@@ -6345,17 +6005,8 @@
                 <w:rFonts w:ascii="Courier New" w:hAnsi="Courier New" w:cs="Courier New"/>
                 <w:sz w:val="20"/>
               </w:rPr>
-              <w:t>-</w:t>
-            </w:r>
-            <w:proofErr w:type="spellStart"/>
-            <w:r>
-              <w:rPr>
-                <w:rFonts w:ascii="Courier New" w:hAnsi="Courier New" w:cs="Courier New"/>
-                <w:sz w:val="20"/>
-              </w:rPr>
-              <w:t>AzureSqlDatabaseServerVersion</w:t>
-            </w:r>
-            <w:proofErr w:type="spellEnd"/>
+              <w:t>-AzureSqlDatabaseServerVersion</w:t>
+            </w:r>
           </w:p>
         </w:tc>
         <w:tc>
@@ -6426,17 +6077,8 @@
                 <w:rFonts w:ascii="Courier New" w:hAnsi="Courier New" w:cs="Courier New"/>
                 <w:sz w:val="20"/>
               </w:rPr>
-              <w:t>-</w:t>
-            </w:r>
-            <w:proofErr w:type="spellStart"/>
-            <w:r>
-              <w:rPr>
-                <w:rFonts w:ascii="Courier New" w:hAnsi="Courier New" w:cs="Courier New"/>
-                <w:sz w:val="20"/>
-              </w:rPr>
-              <w:t>AzureSqlDatabaseName</w:t>
-            </w:r>
-            <w:proofErr w:type="spellEnd"/>
+              <w:t>-AzureSqlDatabaseName</w:t>
+            </w:r>
           </w:p>
         </w:tc>
         <w:tc>
@@ -6501,17 +6143,8 @@
                 <w:rFonts w:ascii="Courier New" w:hAnsi="Courier New" w:cs="Courier New"/>
                 <w:sz w:val="20"/>
               </w:rPr>
-              <w:t>-</w:t>
-            </w:r>
-            <w:proofErr w:type="spellStart"/>
-            <w:r>
-              <w:rPr>
-                <w:rFonts w:ascii="Courier New" w:hAnsi="Courier New" w:cs="Courier New"/>
-                <w:sz w:val="20"/>
-              </w:rPr>
-              <w:t>AzureWebSiteWebDeployPackagePath</w:t>
-            </w:r>
-            <w:proofErr w:type="spellEnd"/>
+              <w:t>-AzureWebSiteWebDeployPackagePath</w:t>
+            </w:r>
           </w:p>
         </w:tc>
         <w:tc>
@@ -6529,21 +6162,7 @@
               <w:rPr>
                 <w:sz w:val="20"/>
               </w:rPr>
-              <w:t xml:space="preserve">Path to the Azure WebApp </w:t>
-            </w:r>
-            <w:proofErr w:type="spellStart"/>
-            <w:r>
-              <w:rPr>
-                <w:sz w:val="20"/>
-              </w:rPr>
-              <w:t>WebDeploy</w:t>
-            </w:r>
-            <w:proofErr w:type="spellEnd"/>
-            <w:r>
-              <w:rPr>
-                <w:sz w:val="20"/>
-              </w:rPr>
-              <w:t xml:space="preserve"> Packages</w:t>
+              <w:t>Path to the Azure WebApp WebDeploy Packages</w:t>
             </w:r>
           </w:p>
         </w:tc>
@@ -6608,17 +6227,8 @@
                 <w:rFonts w:ascii="Courier New" w:hAnsi="Courier New" w:cs="Courier New"/>
                 <w:sz w:val="20"/>
               </w:rPr>
-              <w:t>-</w:t>
-            </w:r>
-            <w:proofErr w:type="spellStart"/>
-            <w:r>
-              <w:rPr>
-                <w:rFonts w:ascii="Courier New" w:hAnsi="Courier New" w:cs="Courier New"/>
-                <w:sz w:val="20"/>
-              </w:rPr>
-              <w:t>AzureWebSitePrimaryWebDeployPackageName</w:t>
-            </w:r>
-            <w:proofErr w:type="spellEnd"/>
+              <w:t>-AzureWebSitePrimaryWebDeployPackageName</w:t>
+            </w:r>
           </w:p>
         </w:tc>
         <w:tc>
@@ -6636,21 +6246,7 @@
               <w:rPr>
                 <w:sz w:val="20"/>
               </w:rPr>
-              <w:t xml:space="preserve">Primary WebApp </w:t>
-            </w:r>
-            <w:proofErr w:type="spellStart"/>
-            <w:r>
-              <w:rPr>
-                <w:sz w:val="20"/>
-              </w:rPr>
-              <w:t>WebDeploy</w:t>
-            </w:r>
-            <w:proofErr w:type="spellEnd"/>
-            <w:r>
-              <w:rPr>
-                <w:sz w:val="20"/>
-              </w:rPr>
-              <w:t xml:space="preserve"> package name</w:t>
+              <w:t>Primary WebApp WebDeploy package name</w:t>
             </w:r>
           </w:p>
         </w:tc>
@@ -6697,17 +6293,8 @@
                 <w:rFonts w:ascii="Courier New" w:hAnsi="Courier New" w:cs="Courier New"/>
                 <w:sz w:val="20"/>
               </w:rPr>
-              <w:t>-</w:t>
-            </w:r>
-            <w:proofErr w:type="spellStart"/>
-            <w:r>
-              <w:rPr>
-                <w:rFonts w:ascii="Courier New" w:hAnsi="Courier New" w:cs="Courier New"/>
-                <w:sz w:val="20"/>
-              </w:rPr>
-              <w:t>AzureWebSiteSecondaryWebDeployPackageName</w:t>
-            </w:r>
-            <w:proofErr w:type="spellEnd"/>
+              <w:t>-AzureWebSiteSecondaryWebDeployPackageName</w:t>
+            </w:r>
           </w:p>
         </w:tc>
         <w:tc>
@@ -6725,21 +6312,7 @@
               <w:rPr>
                 <w:sz w:val="20"/>
               </w:rPr>
-              <w:t xml:space="preserve">Secondary WebApp </w:t>
-            </w:r>
-            <w:proofErr w:type="spellStart"/>
-            <w:r>
-              <w:rPr>
-                <w:sz w:val="20"/>
-              </w:rPr>
-              <w:t>WebDeploy</w:t>
-            </w:r>
-            <w:proofErr w:type="spellEnd"/>
-            <w:r>
-              <w:rPr>
-                <w:sz w:val="20"/>
-              </w:rPr>
-              <w:t xml:space="preserve"> package name</w:t>
+              <w:t>Secondary WebApp WebDeploy package name</w:t>
             </w:r>
           </w:p>
         </w:tc>
@@ -6786,17 +6359,8 @@
                 <w:rFonts w:ascii="Courier New" w:hAnsi="Courier New" w:cs="Courier New"/>
                 <w:sz w:val="20"/>
               </w:rPr>
-              <w:t>-</w:t>
-            </w:r>
-            <w:proofErr w:type="spellStart"/>
-            <w:r>
-              <w:rPr>
-                <w:rFonts w:ascii="Courier New" w:hAnsi="Courier New" w:cs="Courier New"/>
-                <w:sz w:val="20"/>
-              </w:rPr>
-              <w:t>WTTEnvironmentPrimaryServerLocation</w:t>
-            </w:r>
-            <w:proofErr w:type="spellEnd"/>
+              <w:t>-WTTEnvironmentPrimaryServerLocation</w:t>
+            </w:r>
           </w:p>
         </w:tc>
         <w:tc>
@@ -6861,17 +6425,8 @@
                 <w:rFonts w:ascii="Courier New" w:hAnsi="Courier New" w:cs="Courier New"/>
                 <w:sz w:val="20"/>
               </w:rPr>
-              <w:t>-</w:t>
-            </w:r>
-            <w:proofErr w:type="spellStart"/>
-            <w:r>
-              <w:rPr>
-                <w:rFonts w:ascii="Courier New" w:hAnsi="Courier New" w:cs="Courier New"/>
-                <w:sz w:val="20"/>
-              </w:rPr>
-              <w:t>AzureActiveDirectoryTenantName</w:t>
-            </w:r>
-            <w:proofErr w:type="spellEnd"/>
+              <w:t>-AzureActiveDirectoryTenantName</w:t>
+            </w:r>
           </w:p>
         </w:tc>
         <w:tc>
@@ -6932,15 +6487,7 @@
       <w:bookmarkStart w:id="12" w:name="_Toc425000564"/>
       <w:r>
         <w:lastRenderedPageBreak/>
-        <w:t xml:space="preserve">Appendix: Explanation of </w:t>
-      </w:r>
-      <w:proofErr w:type="spellStart"/>
-      <w:r>
-        <w:t>Web.config</w:t>
-      </w:r>
-      <w:proofErr w:type="spellEnd"/>
-      <w:r>
-        <w:t xml:space="preserve"> Properties</w:t>
+        <w:t>Appendix: Explanation of Web.config Properties</w:t>
       </w:r>
       <w:bookmarkEnd w:id="11"/>
       <w:bookmarkEnd w:id="12"/>
@@ -6967,13 +6514,8 @@
         </w:rPr>
         <w:t xml:space="preserve"> </w:t>
       </w:r>
-      <w:proofErr w:type="spellStart"/>
-      <w:r>
-        <w:t>Web.config</w:t>
-      </w:r>
-      <w:proofErr w:type="spellEnd"/>
-      <w:r>
-        <w:t xml:space="preserve"> property names and descriptions</w:t>
+      <w:r>
+        <w:t>Web.config property names and descriptions</w:t>
       </w:r>
     </w:p>
     <w:tbl>
@@ -7072,14 +6614,12 @@
                 <w:sz w:val="20"/>
               </w:rPr>
             </w:pPr>
-            <w:proofErr w:type="spellStart"/>
             <w:r>
               <w:rPr>
                 <w:sz w:val="20"/>
               </w:rPr>
               <w:t>TenantEventTypeGenre</w:t>
             </w:r>
-            <w:proofErr w:type="spellEnd"/>
           </w:p>
         </w:tc>
         <w:tc>
@@ -7135,14 +6675,12 @@
                 <w:sz w:val="20"/>
               </w:rPr>
             </w:pPr>
-            <w:proofErr w:type="spellStart"/>
             <w:r>
               <w:rPr>
                 <w:sz w:val="20"/>
               </w:rPr>
               <w:t>TenantEventName</w:t>
             </w:r>
-            <w:proofErr w:type="spellEnd"/>
           </w:p>
         </w:tc>
         <w:tc>
@@ -7199,7 +6737,6 @@
               </w:rPr>
               <w:t>–</w:t>
             </w:r>
-            <w:proofErr w:type="spellStart"/>
             <w:r>
               <w:rPr>
                 <w:rFonts w:ascii="Courier New" w:hAnsi="Courier New" w:cs="Courier New"/>
@@ -7207,7 +6744,6 @@
               </w:rPr>
               <w:t>WTTEnvironmentApplicationName</w:t>
             </w:r>
-            <w:proofErr w:type="spellEnd"/>
             <w:r>
               <w:rPr>
                 <w:rFonts w:ascii="Courier New" w:hAnsi="Courier New" w:cs="Courier New"/>
@@ -7230,14 +6766,12 @@
                 <w:sz w:val="20"/>
               </w:rPr>
             </w:pPr>
-            <w:proofErr w:type="spellStart"/>
             <w:r>
               <w:rPr>
                 <w:sz w:val="20"/>
               </w:rPr>
               <w:t>PrimaryDatabaseServer</w:t>
             </w:r>
-            <w:proofErr w:type="spellEnd"/>
           </w:p>
         </w:tc>
         <w:tc>
@@ -7294,7 +6828,6 @@
               </w:rPr>
               <w:t>–</w:t>
             </w:r>
-            <w:proofErr w:type="spellStart"/>
             <w:r>
               <w:rPr>
                 <w:rFonts w:ascii="Courier New" w:hAnsi="Courier New" w:cs="Courier New"/>
@@ -7302,7 +6835,6 @@
               </w:rPr>
               <w:t>WTTEnvironmentApplicationName</w:t>
             </w:r>
-            <w:proofErr w:type="spellEnd"/>
             <w:r>
               <w:rPr>
                 <w:rFonts w:ascii="Courier New" w:hAnsi="Courier New" w:cs="Courier New"/>
@@ -7353,14 +6885,12 @@
                 <w:sz w:val="20"/>
               </w:rPr>
             </w:pPr>
-            <w:proofErr w:type="spellStart"/>
             <w:r>
               <w:rPr>
                 <w:sz w:val="20"/>
               </w:rPr>
               <w:t>SecondaryDatabaseServer</w:t>
             </w:r>
-            <w:proofErr w:type="spellEnd"/>
           </w:p>
         </w:tc>
         <w:tc>
@@ -7429,7 +6959,6 @@
               </w:rPr>
               <w:t>–</w:t>
             </w:r>
-            <w:proofErr w:type="spellStart"/>
             <w:r>
               <w:rPr>
                 <w:rFonts w:ascii="Courier New" w:hAnsi="Courier New" w:cs="Courier New"/>
@@ -7437,7 +6966,6 @@
               </w:rPr>
               <w:t>WTTEnvironmentApplicationName</w:t>
             </w:r>
-            <w:proofErr w:type="spellEnd"/>
             <w:r>
               <w:rPr>
                 <w:rFonts w:ascii="Courier New" w:hAnsi="Courier New" w:cs="Courier New"/>
@@ -7467,14 +6995,12 @@
                 <w:sz w:val="20"/>
               </w:rPr>
             </w:pPr>
-            <w:proofErr w:type="spellStart"/>
             <w:r>
               <w:rPr>
                 <w:sz w:val="20"/>
               </w:rPr>
               <w:t>DatabaseUserName</w:t>
             </w:r>
-            <w:proofErr w:type="spellEnd"/>
           </w:p>
         </w:tc>
         <w:tc>
@@ -7529,17 +7055,8 @@
                 <w:rFonts w:ascii="Courier New" w:hAnsi="Courier New" w:cs="Courier New"/>
                 <w:sz w:val="20"/>
               </w:rPr>
-              <w:t>-</w:t>
-            </w:r>
-            <w:proofErr w:type="spellStart"/>
-            <w:r>
-              <w:rPr>
-                <w:rFonts w:ascii="Courier New" w:hAnsi="Courier New" w:cs="Courier New"/>
-                <w:sz w:val="20"/>
-              </w:rPr>
-              <w:t>AzureSqlDatabaseServerAdministratorUserName</w:t>
-            </w:r>
-            <w:proofErr w:type="spellEnd"/>
+              <w:t>-AzureSqlDatabaseServerAdministratorUserName</w:t>
+            </w:r>
           </w:p>
         </w:tc>
       </w:tr>
@@ -7555,14 +7072,12 @@
                 <w:sz w:val="20"/>
               </w:rPr>
             </w:pPr>
-            <w:proofErr w:type="spellStart"/>
             <w:r>
               <w:rPr>
                 <w:sz w:val="20"/>
               </w:rPr>
               <w:t>DatabaseUserPassword</w:t>
             </w:r>
-            <w:proofErr w:type="spellEnd"/>
           </w:p>
         </w:tc>
         <w:tc>
@@ -7617,17 +7132,8 @@
                 <w:rFonts w:ascii="Courier New" w:hAnsi="Courier New" w:cs="Courier New"/>
                 <w:sz w:val="20"/>
               </w:rPr>
-              <w:t>-</w:t>
-            </w:r>
-            <w:proofErr w:type="spellStart"/>
-            <w:r>
-              <w:rPr>
-                <w:rFonts w:ascii="Courier New" w:hAnsi="Courier New" w:cs="Courier New"/>
-                <w:sz w:val="20"/>
-              </w:rPr>
-              <w:t>AzureSqlDatabaseServerAdministratorPassword</w:t>
-            </w:r>
-            <w:proofErr w:type="spellEnd"/>
+              <w:t>-AzureSqlDatabaseServerAdministratorPassword</w:t>
+            </w:r>
           </w:p>
         </w:tc>
       </w:tr>
@@ -7643,14 +7149,12 @@
                 <w:sz w:val="20"/>
               </w:rPr>
             </w:pPr>
-            <w:proofErr w:type="spellStart"/>
             <w:r>
               <w:rPr>
                 <w:sz w:val="20"/>
               </w:rPr>
               <w:t>TenantDbName</w:t>
             </w:r>
-            <w:proofErr w:type="spellEnd"/>
           </w:p>
         </w:tc>
         <w:tc>
@@ -7705,17 +7209,8 @@
                 <w:rFonts w:ascii="Courier New" w:hAnsi="Courier New" w:cs="Courier New"/>
                 <w:sz w:val="20"/>
               </w:rPr>
-              <w:t>-</w:t>
-            </w:r>
-            <w:proofErr w:type="spellStart"/>
-            <w:r>
-              <w:rPr>
-                <w:rFonts w:ascii="Courier New" w:hAnsi="Courier New" w:cs="Courier New"/>
-                <w:sz w:val="20"/>
-              </w:rPr>
-              <w:t>AzureSqlDatabaseName</w:t>
-            </w:r>
-            <w:proofErr w:type="spellEnd"/>
+              <w:t>-AzureSqlDatabaseName</w:t>
+            </w:r>
           </w:p>
         </w:tc>
       </w:tr>
@@ -7731,14 +7226,12 @@
                 <w:sz w:val="20"/>
               </w:rPr>
             </w:pPr>
-            <w:proofErr w:type="spellStart"/>
             <w:r>
               <w:rPr>
                 <w:sz w:val="20"/>
               </w:rPr>
               <w:t>SearchServiceName</w:t>
             </w:r>
-            <w:proofErr w:type="spellEnd"/>
           </w:p>
         </w:tc>
         <w:tc>
@@ -7768,21 +7261,7 @@
               <w:rPr>
                 <w:sz w:val="20"/>
               </w:rPr>
-              <w:t xml:space="preserve">View for the tables in the </w:t>
-            </w:r>
-            <w:proofErr w:type="spellStart"/>
-            <w:r>
-              <w:rPr>
-                <w:sz w:val="20"/>
-              </w:rPr>
-              <w:t>TenantDbName</w:t>
-            </w:r>
-            <w:proofErr w:type="spellEnd"/>
-            <w:r>
-              <w:rPr>
-                <w:sz w:val="20"/>
-              </w:rPr>
-              <w:t xml:space="preserve"> database</w:t>
+              <w:t>View for the tables in the TenantDbName database</w:t>
             </w:r>
           </w:p>
         </w:tc>
@@ -7821,7 +7300,6 @@
               </w:rPr>
               <w:t>–</w:t>
             </w:r>
-            <w:proofErr w:type="spellStart"/>
             <w:r>
               <w:rPr>
                 <w:rFonts w:ascii="Courier New" w:hAnsi="Courier New" w:cs="Courier New"/>
@@ -7829,7 +7307,6 @@
               </w:rPr>
               <w:t>WTTEnvironmentApplicationName</w:t>
             </w:r>
-            <w:proofErr w:type="spellEnd"/>
             <w:r>
               <w:rPr>
                 <w:rFonts w:ascii="Courier New" w:hAnsi="Courier New" w:cs="Courier New"/>
@@ -7852,14 +7329,12 @@
                 <w:sz w:val="20"/>
               </w:rPr>
             </w:pPr>
-            <w:proofErr w:type="spellStart"/>
             <w:r>
               <w:rPr>
                 <w:sz w:val="20"/>
               </w:rPr>
               <w:t>SearchServiceKey</w:t>
             </w:r>
-            <w:proofErr w:type="spellEnd"/>
           </w:p>
         </w:tc>
         <w:tc>
@@ -7906,7 +7381,7 @@
     </w:tbl>
     <w:p/>
     <w:sectPr>
-      <w:footerReference w:type="default" r:id="rId39"/>
+      <w:footerReference w:type="default" r:id="rId38"/>
       <w:pgSz w:w="12240" w:h="15840"/>
       <w:pgMar w:top="1080" w:right="1440" w:bottom="1080" w:left="1440" w:header="720" w:footer="0" w:gutter="0"/>
       <w:cols w:space="720"/>
@@ -8181,7 +7656,7 @@
             <w:color w:val="0072C6"/>
             <w:sz w:val="18"/>
           </w:rPr>
-          <w:t>2</w:t>
+          <w:t>13</w:t>
         </w:r>
         <w:r>
           <w:rPr>
@@ -12854,11 +12329,48 @@
 
 <file path=customXml/item2.xml><?xml version="1.0" encoding="utf-8"?>
 <?mso-contentType ?>
-<FormTemplates xmlns="http://schemas.microsoft.com/sharepoint/v3/contenttype/forms">
-  <Display>DocumentLibraryForm</Display>
-  <Edit>DocumentLibraryForm</Edit>
-  <New>DocumentLibraryForm</New>
-</FormTemplates>
+<spe:Receivers xmlns:spe="http://schemas.microsoft.com/sharepoint/events">
+  <Receiver>
+    <Name>Document ID Generator</Name>
+    <Synchronization>Synchronous</Synchronization>
+    <Type>10001</Type>
+    <SequenceNumber>1000</SequenceNumber>
+    <Assembly>Microsoft.Office.DocumentManagement, Version=14.0.0.0, Culture=neutral, PublicKeyToken=71e9bce111e9429c</Assembly>
+    <Class>Microsoft.Office.DocumentManagement.Internal.DocIdHandler</Class>
+    <Data/>
+    <Filter/>
+  </Receiver>
+  <Receiver>
+    <Name>Document ID Generator</Name>
+    <Synchronization>Synchronous</Synchronization>
+    <Type>10002</Type>
+    <SequenceNumber>1001</SequenceNumber>
+    <Assembly>Microsoft.Office.DocumentManagement, Version=14.0.0.0, Culture=neutral, PublicKeyToken=71e9bce111e9429c</Assembly>
+    <Class>Microsoft.Office.DocumentManagement.Internal.DocIdHandler</Class>
+    <Data/>
+    <Filter/>
+  </Receiver>
+  <Receiver>
+    <Name>Document ID Generator</Name>
+    <Synchronization>Synchronous</Synchronization>
+    <Type>10004</Type>
+    <SequenceNumber>1002</SequenceNumber>
+    <Assembly>Microsoft.Office.DocumentManagement, Version=14.0.0.0, Culture=neutral, PublicKeyToken=71e9bce111e9429c</Assembly>
+    <Class>Microsoft.Office.DocumentManagement.Internal.DocIdHandler</Class>
+    <Data/>
+    <Filter/>
+  </Receiver>
+  <Receiver>
+    <Name>Document ID Generator</Name>
+    <Synchronization>Synchronous</Synchronization>
+    <Type>10006</Type>
+    <SequenceNumber>1003</SequenceNumber>
+    <Assembly>Microsoft.Office.DocumentManagement, Version=14.0.0.0, Culture=neutral, PublicKeyToken=71e9bce111e9429c</Assembly>
+    <Class>Microsoft.Office.DocumentManagement.Internal.DocIdHandler</Class>
+    <Data/>
+    <Filter/>
+  </Receiver>
+</spe:Receivers>
 </file>
 
 <file path=customXml/item3.xml><?xml version="1.0" encoding="utf-8"?>
@@ -13027,6 +12539,14 @@
 </file>
 
 <file path=customXml/item4.xml><?xml version="1.0" encoding="utf-8"?>
+<p:properties xmlns:p="http://schemas.microsoft.com/office/2006/metadata/properties" xmlns:xsi="http://www.w3.org/2001/XMLSchema-instance" xmlns:pc="http://schemas.microsoft.com/office/infopath/2007/PartnerControls">
+  <documentManagement>
+    <IMAddress xmlns="http://schemas.microsoft.com/sharepoint/v3" xsi:nil="true"/>
+  </documentManagement>
+</p:properties>
+</file>
+
+<file path=customXml/item5.xml><?xml version="1.0" encoding="utf-8"?>
 <?mso-contentType ?>
 <FormTemplates xmlns="http://schemas.microsoft.com/sharepoint/v3/contenttype/forms">
   <Display>DocumentLibraryForm</Display>
@@ -13035,34 +12555,26 @@
 </FormTemplates>
 </file>
 
-<file path=customXml/item5.xml><?xml version="1.0" encoding="utf-8"?>
-<p:properties xmlns:p="http://schemas.microsoft.com/office/2006/metadata/properties" xmlns:xsi="http://www.w3.org/2001/XMLSchema-instance" xmlns:pc="http://schemas.microsoft.com/office/infopath/2007/PartnerControls">
-  <documentManagement>
-    <IMAddress xmlns="http://schemas.microsoft.com/sharepoint/v3" xsi:nil="true"/>
-  </documentManagement>
-</p:properties>
-</file>
-
 <file path=customXml/itemProps1.xml><?xml version="1.0" encoding="utf-8"?>
-<ds:datastoreItem xmlns:ds="http://schemas.openxmlformats.org/officeDocument/2006/customXml" ds:itemID="{8C131E8C-639E-4D63-B78F-385D742237F9}"/>
+<ds:datastoreItem xmlns:ds="http://schemas.openxmlformats.org/officeDocument/2006/customXml" ds:itemID="{6ED9AB59-87B8-48FF-AFDF-2104A9A781C1}"/>
 </file>
 
 <file path=customXml/itemProps2.xml><?xml version="1.0" encoding="utf-8"?>
-<ds:datastoreItem xmlns:ds="http://schemas.openxmlformats.org/officeDocument/2006/customXml" ds:itemID="{ECDD0C0C-1082-4E45-96A5-FE6A5CEC5CC1}">
+<ds:datastoreItem xmlns:ds="http://schemas.openxmlformats.org/officeDocument/2006/customXml" ds:itemID="{F6145F91-366B-440B-B4AD-FCAD676611B3}">
   <ds:schemaRefs>
-    <ds:schemaRef ds:uri="http://schemas.microsoft.com/sharepoint/v3/contenttype/forms"/>
+    <ds:schemaRef ds:uri="http://schemas.microsoft.com/sharepoint/events"/>
   </ds:schemaRefs>
 </ds:datastoreItem>
 </file>
 
 <file path=customXml/itemProps3.xml><?xml version="1.0" encoding="utf-8"?>
-<ds:datastoreItem xmlns:ds="http://schemas.openxmlformats.org/officeDocument/2006/customXml" ds:itemID="{D2459879-DD2D-403E-9477-9E8461EB71D7}"/>
+<ds:datastoreItem xmlns:ds="http://schemas.openxmlformats.org/officeDocument/2006/customXml" ds:itemID="{AD92F254-85A3-4799-BC91-42B50B224CD3}"/>
 </file>
 
 <file path=customXml/itemProps4.xml><?xml version="1.0" encoding="utf-8"?>
-<ds:datastoreItem xmlns:ds="http://schemas.openxmlformats.org/officeDocument/2006/customXml" ds:itemID="{ECDD0C0C-1082-4E45-96A5-FE6A5CEC5CC1}"/>
+<ds:datastoreItem xmlns:ds="http://schemas.openxmlformats.org/officeDocument/2006/customXml" ds:itemID="{72EB738B-CABD-4E28-B43A-A78421C58362}"/>
 </file>
 
 <file path=customXml/itemProps5.xml><?xml version="1.0" encoding="utf-8"?>
-<ds:datastoreItem xmlns:ds="http://schemas.openxmlformats.org/officeDocument/2006/customXml" ds:itemID="{72EB738B-CABD-4E28-B43A-A78421C58362}"/>
+<ds:datastoreItem xmlns:ds="http://schemas.openxmlformats.org/officeDocument/2006/customXml" ds:itemID="{ECDD0C0C-1082-4E45-96A5-FE6A5CEC5CC1}"/>
 </file>
</xml_diff>

<commit_message>
fixed a few bugs and change the HOL config doc to add mandory selet-azuresubscription
</commit_message>
<xml_diff>
--- a/Azure SQL HOL Configuration Guide - Final.docx
+++ b/Azure SQL HOL Configuration Guide - Final.docx
@@ -469,7 +469,7 @@
                                         <pic:cNvPicPr/>
                                       </pic:nvPicPr>
                                       <pic:blipFill>
-                                        <a:blip r:embed="rId12">
+                                        <a:blip r:embed="rId13">
                                           <a:extLst>
                                             <a:ext uri="{28A0092B-C50C-407E-A947-70E740481C1C}">
                                               <a14:useLocalDpi xmlns:a14="http://schemas.microsoft.com/office/drawing/2010/main" val="0"/>
@@ -1917,7 +1917,7 @@
                     </pic:cNvPicPr>
                   </pic:nvPicPr>
                   <pic:blipFill>
-                    <a:blip r:embed="rId13">
+                    <a:blip r:embed="rId14">
                       <a:extLst>
                         <a:ext uri="{28A0092B-C50C-407E-A947-70E740481C1C}">
                           <a14:useLocalDpi xmlns:a14="http://schemas.microsoft.com/office/drawing/2010/main" val="0"/>
@@ -2208,7 +2208,7 @@
             <w:r>
               <w:t xml:space="preserve">ccount, browse to </w:t>
             </w:r>
-            <w:hyperlink r:id="rId14" w:history="1">
+            <w:hyperlink r:id="rId15" w:history="1">
               <w:r>
                 <w:rPr>
                   <w:rStyle w:val="Hyperlink"/>
@@ -2312,7 +2312,7 @@
             <w:r>
               <w:t xml:space="preserve">ccount, browse to </w:t>
             </w:r>
-            <w:hyperlink r:id="rId15" w:history="1">
+            <w:hyperlink r:id="rId16" w:history="1">
               <w:r>
                 <w:rPr>
                   <w:rStyle w:val="Hyperlink"/>
@@ -2377,7 +2377,7 @@
             <w:r>
               <w:t xml:space="preserve">Browse to </w:t>
             </w:r>
-            <w:hyperlink r:id="rId16" w:history="1">
+            <w:hyperlink r:id="rId17" w:history="1">
               <w:r>
                 <w:rPr>
                   <w:rStyle w:val="Hyperlink"/>
@@ -2617,7 +2617,7 @@
             <w:r>
               <w:t xml:space="preserve">Query from </w:t>
             </w:r>
-            <w:hyperlink r:id="rId17" w:history="1">
+            <w:hyperlink r:id="rId18" w:history="1">
               <w:r>
                 <w:rPr>
                   <w:rStyle w:val="Hyperlink"/>
@@ -2694,7 +2694,7 @@
               <w:lastRenderedPageBreak/>
               <w:t xml:space="preserve">from </w:t>
             </w:r>
-            <w:hyperlink r:id="rId18" w:history="1">
+            <w:hyperlink r:id="rId19" w:history="1">
               <w:r>
                 <w:rPr>
                   <w:rStyle w:val="Hyperlink"/>
@@ -2797,7 +2797,7 @@
             <w:r>
               <w:t xml:space="preserve">download and install Visual Studio from </w:t>
             </w:r>
-            <w:hyperlink r:id="rId19" w:history="1">
+            <w:hyperlink r:id="rId20" w:history="1">
               <w:r>
                 <w:rPr>
                   <w:rStyle w:val="Hyperlink"/>
@@ -2888,7 +2888,7 @@
             <w:r>
               <w:t xml:space="preserve">Browse to </w:t>
             </w:r>
-            <w:hyperlink r:id="rId20" w:history="1">
+            <w:hyperlink r:id="rId21" w:history="1">
               <w:r>
                 <w:rPr>
                   <w:rStyle w:val="Hyperlink"/>
@@ -3013,162 +3013,6 @@
             <wp:extent cx="3657600" cy="1567542"/>
             <wp:effectExtent l="19050" t="19050" r="19050" b="13970"/>
             <wp:docPr id="45" name="Picture 45"/>
-            <wp:cNvGraphicFramePr>
-              <a:graphicFrameLocks xmlns:a="http://schemas.openxmlformats.org/drawingml/2006/main" noChangeAspect="1"/>
-            </wp:cNvGraphicFramePr>
-            <a:graphic xmlns:a="http://schemas.openxmlformats.org/drawingml/2006/main">
-              <a:graphicData uri="http://schemas.openxmlformats.org/drawingml/2006/picture">
-                <pic:pic xmlns:pic="http://schemas.openxmlformats.org/drawingml/2006/picture">
-                  <pic:nvPicPr>
-                    <pic:cNvPr id="1" name=""/>
-                    <pic:cNvPicPr/>
-                  </pic:nvPicPr>
-                  <pic:blipFill>
-                    <a:blip r:embed="rId21">
-                      <a:extLst>
-                        <a:ext uri="{28A0092B-C50C-407E-A947-70E740481C1C}">
-                          <a14:useLocalDpi xmlns:a14="http://schemas.microsoft.com/office/drawing/2010/main" val="0"/>
-                        </a:ext>
-                      </a:extLst>
-                    </a:blip>
-                    <a:stretch>
-                      <a:fillRect/>
-                    </a:stretch>
-                  </pic:blipFill>
-                  <pic:spPr>
-                    <a:xfrm>
-                      <a:off x="0" y="0"/>
-                      <a:ext cx="3657600" cy="1567542"/>
-                    </a:xfrm>
-                    <a:prstGeom prst="rect">
-                      <a:avLst/>
-                    </a:prstGeom>
-                    <a:ln>
-                      <a:solidFill>
-                        <a:schemeClr val="bg2">
-                          <a:lumMod val="50000"/>
-                        </a:schemeClr>
-                      </a:solidFill>
-                    </a:ln>
-                  </pic:spPr>
-                </pic:pic>
-              </a:graphicData>
-            </a:graphic>
-          </wp:inline>
-        </w:drawing>
-      </w:r>
-    </w:p>
-    <w:p>
-      <w:pPr>
-        <w:pStyle w:val="Caption"/>
-        <w:ind w:left="360"/>
-      </w:pPr>
-      <w:r>
-        <w:rPr>
-          <w:b/>
-        </w:rPr>
-        <w:t xml:space="preserve">Figure </w:t>
-      </w:r>
-      <w:r>
-        <w:rPr>
-          <w:b/>
-        </w:rPr>
-        <w:fldChar w:fldCharType="begin"/>
-      </w:r>
-      <w:r>
-        <w:rPr>
-          <w:b/>
-        </w:rPr>
-        <w:instrText xml:space="preserve"> SEQ Figure \* ARABIC </w:instrText>
-      </w:r>
-      <w:r>
-        <w:rPr>
-          <w:b/>
-        </w:rPr>
-        <w:fldChar w:fldCharType="separate"/>
-      </w:r>
-      <w:r>
-        <w:rPr>
-          <w:b/>
-          <w:noProof/>
-        </w:rPr>
-        <w:t>2</w:t>
-      </w:r>
-      <w:r>
-        <w:rPr>
-          <w:b/>
-        </w:rPr>
-        <w:fldChar w:fldCharType="end"/>
-      </w:r>
-      <w:r>
-        <w:t xml:space="preserve"> A Microsoft Azure PowerShell</w:t>
-      </w:r>
-      <w:r>
-        <w:t xml:space="preserve"> </w:t>
-      </w:r>
-      <w:r>
-        <w:t xml:space="preserve">command-line interface </w:t>
-      </w:r>
-      <w:r>
-        <w:t>session</w:t>
-      </w:r>
-    </w:p>
-    <w:p>
-      <w:pPr>
-        <w:pStyle w:val="Numbers"/>
-      </w:pPr>
-      <w:r>
-        <w:t xml:space="preserve">Connect </w:t>
-      </w:r>
-      <w:r>
-        <w:t xml:space="preserve">to </w:t>
-      </w:r>
-      <w:r>
-        <w:t xml:space="preserve">your </w:t>
-      </w:r>
-      <w:r>
-        <w:t xml:space="preserve">Microsoft </w:t>
-      </w:r>
-      <w:r>
-        <w:t xml:space="preserve">Azure account by typing </w:t>
-      </w:r>
-      <w:r>
-        <w:rPr>
-          <w:b/>
-        </w:rPr>
-        <w:t>Add-</w:t>
-      </w:r>
-      <w:proofErr w:type="spellStart"/>
-      <w:r>
-        <w:rPr>
-          <w:b/>
-        </w:rPr>
-        <w:t>AzureAccount</w:t>
-      </w:r>
-      <w:proofErr w:type="spellEnd"/>
-      <w:r>
-        <w:t>.</w:t>
-      </w:r>
-    </w:p>
-    <w:p>
-      <w:pPr>
-        <w:pStyle w:val="Numbers"/>
-        <w:numPr>
-          <w:ilvl w:val="0"/>
-          <w:numId w:val="0"/>
-        </w:numPr>
-        <w:ind w:left="360"/>
-      </w:pPr>
-      <w:r>
-        <w:rPr>
-          <w:noProof/>
-          <w:lang w:eastAsia="zh-CN"/>
-        </w:rPr>
-        <w:drawing>
-          <wp:inline distT="0" distB="0" distL="0" distR="0" wp14:anchorId="5A8B1258" wp14:editId="49EC95CA">
-            <wp:extent cx="3657600" cy="1567542"/>
-            <wp:effectExtent l="19050" t="19050" r="19050" b="13970"/>
-            <wp:docPr id="8" name="Picture 8"/>
             <wp:cNvGraphicFramePr>
               <a:graphicFrameLocks xmlns:a="http://schemas.openxmlformats.org/drawingml/2006/main" noChangeAspect="1"/>
             </wp:cNvGraphicFramePr>
@@ -3248,6 +3092,162 @@
           <w:b/>
           <w:noProof/>
         </w:rPr>
+        <w:t>2</w:t>
+      </w:r>
+      <w:r>
+        <w:rPr>
+          <w:b/>
+        </w:rPr>
+        <w:fldChar w:fldCharType="end"/>
+      </w:r>
+      <w:r>
+        <w:t xml:space="preserve"> A Microsoft Azure PowerShell</w:t>
+      </w:r>
+      <w:r>
+        <w:t xml:space="preserve"> </w:t>
+      </w:r>
+      <w:r>
+        <w:t xml:space="preserve">command-line interface </w:t>
+      </w:r>
+      <w:r>
+        <w:t>session</w:t>
+      </w:r>
+    </w:p>
+    <w:p>
+      <w:pPr>
+        <w:pStyle w:val="Numbers"/>
+      </w:pPr>
+      <w:r>
+        <w:t xml:space="preserve">Connect </w:t>
+      </w:r>
+      <w:r>
+        <w:t xml:space="preserve">to </w:t>
+      </w:r>
+      <w:r>
+        <w:t xml:space="preserve">your </w:t>
+      </w:r>
+      <w:r>
+        <w:t xml:space="preserve">Microsoft </w:t>
+      </w:r>
+      <w:r>
+        <w:t xml:space="preserve">Azure account by typing </w:t>
+      </w:r>
+      <w:r>
+        <w:rPr>
+          <w:b/>
+        </w:rPr>
+        <w:t>Add-</w:t>
+      </w:r>
+      <w:proofErr w:type="spellStart"/>
+      <w:r>
+        <w:rPr>
+          <w:b/>
+        </w:rPr>
+        <w:t>AzureAccount</w:t>
+      </w:r>
+      <w:proofErr w:type="spellEnd"/>
+      <w:r>
+        <w:t>.</w:t>
+      </w:r>
+    </w:p>
+    <w:p>
+      <w:pPr>
+        <w:pStyle w:val="Numbers"/>
+        <w:numPr>
+          <w:ilvl w:val="0"/>
+          <w:numId w:val="0"/>
+        </w:numPr>
+        <w:ind w:left="360"/>
+      </w:pPr>
+      <w:r>
+        <w:rPr>
+          <w:noProof/>
+          <w:lang w:eastAsia="zh-CN"/>
+        </w:rPr>
+        <w:drawing>
+          <wp:inline distT="0" distB="0" distL="0" distR="0" wp14:anchorId="5A8B1258" wp14:editId="49EC95CA">
+            <wp:extent cx="3657600" cy="1567542"/>
+            <wp:effectExtent l="19050" t="19050" r="19050" b="13970"/>
+            <wp:docPr id="8" name="Picture 8"/>
+            <wp:cNvGraphicFramePr>
+              <a:graphicFrameLocks xmlns:a="http://schemas.openxmlformats.org/drawingml/2006/main" noChangeAspect="1"/>
+            </wp:cNvGraphicFramePr>
+            <a:graphic xmlns:a="http://schemas.openxmlformats.org/drawingml/2006/main">
+              <a:graphicData uri="http://schemas.openxmlformats.org/drawingml/2006/picture">
+                <pic:pic xmlns:pic="http://schemas.openxmlformats.org/drawingml/2006/picture">
+                  <pic:nvPicPr>
+                    <pic:cNvPr id="1" name=""/>
+                    <pic:cNvPicPr/>
+                  </pic:nvPicPr>
+                  <pic:blipFill>
+                    <a:blip r:embed="rId23">
+                      <a:extLst>
+                        <a:ext uri="{28A0092B-C50C-407E-A947-70E740481C1C}">
+                          <a14:useLocalDpi xmlns:a14="http://schemas.microsoft.com/office/drawing/2010/main" val="0"/>
+                        </a:ext>
+                      </a:extLst>
+                    </a:blip>
+                    <a:stretch>
+                      <a:fillRect/>
+                    </a:stretch>
+                  </pic:blipFill>
+                  <pic:spPr>
+                    <a:xfrm>
+                      <a:off x="0" y="0"/>
+                      <a:ext cx="3657600" cy="1567542"/>
+                    </a:xfrm>
+                    <a:prstGeom prst="rect">
+                      <a:avLst/>
+                    </a:prstGeom>
+                    <a:ln>
+                      <a:solidFill>
+                        <a:schemeClr val="bg2">
+                          <a:lumMod val="50000"/>
+                        </a:schemeClr>
+                      </a:solidFill>
+                    </a:ln>
+                  </pic:spPr>
+                </pic:pic>
+              </a:graphicData>
+            </a:graphic>
+          </wp:inline>
+        </w:drawing>
+      </w:r>
+    </w:p>
+    <w:p>
+      <w:pPr>
+        <w:pStyle w:val="Caption"/>
+        <w:ind w:left="360"/>
+      </w:pPr>
+      <w:r>
+        <w:rPr>
+          <w:b/>
+        </w:rPr>
+        <w:t xml:space="preserve">Figure </w:t>
+      </w:r>
+      <w:r>
+        <w:rPr>
+          <w:b/>
+        </w:rPr>
+        <w:fldChar w:fldCharType="begin"/>
+      </w:r>
+      <w:r>
+        <w:rPr>
+          <w:b/>
+        </w:rPr>
+        <w:instrText xml:space="preserve"> SEQ Figure \* ARABIC </w:instrText>
+      </w:r>
+      <w:r>
+        <w:rPr>
+          <w:b/>
+        </w:rPr>
+        <w:fldChar w:fldCharType="separate"/>
+      </w:r>
+      <w:r>
+        <w:rPr>
+          <w:b/>
+          <w:noProof/>
+        </w:rPr>
         <w:t>3</w:t>
       </w:r>
       <w:r>
@@ -3335,7 +3335,7 @@
                     <pic:cNvPicPr/>
                   </pic:nvPicPr>
                   <pic:blipFill>
-                    <a:blip r:embed="rId23">
+                    <a:blip r:embed="rId24">
                       <a:extLst>
                         <a:ext uri="{28A0092B-C50C-407E-A947-70E740481C1C}">
                           <a14:useLocalDpi xmlns:a14="http://schemas.microsoft.com/office/drawing/2010/main" val="0"/>
@@ -3371,64 +3371,6 @@
     </w:p>
     <w:p>
       <w:pPr>
-        <w:pStyle w:val="Caption"/>
-        <w:ind w:left="360"/>
-      </w:pPr>
-      <w:r>
-        <w:rPr>
-          <w:b/>
-        </w:rPr>
-        <w:t xml:space="preserve">Figure </w:t>
-      </w:r>
-      <w:r>
-        <w:rPr>
-          <w:b/>
-        </w:rPr>
-        <w:fldChar w:fldCharType="begin"/>
-      </w:r>
-      <w:r>
-        <w:rPr>
-          <w:b/>
-        </w:rPr>
-        <w:instrText xml:space="preserve"> SEQ Figure \* ARABIC </w:instrText>
-      </w:r>
-      <w:r>
-        <w:rPr>
-          <w:b/>
-        </w:rPr>
-        <w:fldChar w:fldCharType="separate"/>
-      </w:r>
-      <w:r>
-        <w:rPr>
-          <w:b/>
-          <w:noProof/>
-        </w:rPr>
-        <w:t>4</w:t>
-      </w:r>
-      <w:r>
-        <w:rPr>
-          <w:b/>
-        </w:rPr>
-        <w:fldChar w:fldCharType="end"/>
-      </w:r>
-      <w:r>
-        <w:t xml:space="preserve"> </w:t>
-      </w:r>
-      <w:r>
-        <w:t xml:space="preserve">Type </w:t>
-      </w:r>
-      <w:r>
-        <w:t xml:space="preserve">your </w:t>
-      </w:r>
-      <w:r>
-        <w:t xml:space="preserve">Microsoft </w:t>
-      </w:r>
-      <w:r>
-        <w:t>Azure account credentials</w:t>
-      </w:r>
-    </w:p>
-    <w:p>
-      <w:pPr>
         <w:pStyle w:val="Numbers"/>
         <w:numPr>
           <w:ilvl w:val="0"/>
@@ -3437,27 +3379,75 @@
         <w:ind w:left="360"/>
       </w:pPr>
       <w:r>
-        <w:lastRenderedPageBreak/>
-        <w:t xml:space="preserve">Once your account has been linked, if you have more than one subscription, you should receive a confirmation that </w:t>
-      </w:r>
-      <w:r>
-        <w:t>verifies</w:t>
-      </w:r>
-      <w:r>
-        <w:t xml:space="preserve"> </w:t>
-      </w:r>
-      <w:r>
-        <w:t xml:space="preserve">which subscription has been </w:t>
-      </w:r>
-      <w:r>
-        <w:t xml:space="preserve">selected as the </w:t>
-      </w:r>
-      <w:r>
-        <w:t>default.</w:t>
+        <w:t>Your account should be link to your subscription(s) like below:</w:t>
       </w:r>
     </w:p>
     <w:p>
       <w:pPr>
+        <w:pStyle w:val="Caption"/>
+        <w:ind w:left="360"/>
+      </w:pPr>
+      <w:r>
+        <w:rPr>
+          <w:b/>
+        </w:rPr>
+        <w:lastRenderedPageBreak/>
+        <w:t xml:space="preserve">Figure </w:t>
+      </w:r>
+      <w:r>
+        <w:rPr>
+          <w:b/>
+        </w:rPr>
+        <w:fldChar w:fldCharType="begin"/>
+      </w:r>
+      <w:r>
+        <w:rPr>
+          <w:b/>
+        </w:rPr>
+        <w:instrText xml:space="preserve"> SEQ Figure \* ARABIC </w:instrText>
+      </w:r>
+      <w:r>
+        <w:rPr>
+          <w:b/>
+        </w:rPr>
+        <w:fldChar w:fldCharType="separate"/>
+      </w:r>
+      <w:r>
+        <w:rPr>
+          <w:b/>
+          <w:noProof/>
+        </w:rPr>
+        <w:t>4</w:t>
+      </w:r>
+      <w:r>
+        <w:rPr>
+          <w:b/>
+        </w:rPr>
+        <w:fldChar w:fldCharType="end"/>
+      </w:r>
+      <w:r>
+        <w:t xml:space="preserve"> </w:t>
+      </w:r>
+      <w:r>
+        <w:t xml:space="preserve">Type </w:t>
+      </w:r>
+      <w:r>
+        <w:t xml:space="preserve">your </w:t>
+      </w:r>
+      <w:r>
+        <w:t xml:space="preserve">Microsoft </w:t>
+      </w:r>
+      <w:r>
+        <w:t>Azure account credentials</w:t>
+      </w:r>
+    </w:p>
+    <w:p>
+      <w:pPr>
+        <w:pStyle w:val="Numbers"/>
+        <w:numPr>
+          <w:ilvl w:val="0"/>
+          <w:numId w:val="0"/>
+        </w:numPr>
         <w:ind w:left="360"/>
       </w:pPr>
       <w:r>
@@ -3470,120 +3460,6 @@
             <wp:extent cx="5486400" cy="3271911"/>
             <wp:effectExtent l="0" t="0" r="0" b="5080"/>
             <wp:docPr id="4" name="Picture 4"/>
-            <wp:cNvGraphicFramePr>
-              <a:graphicFrameLocks xmlns:a="http://schemas.openxmlformats.org/drawingml/2006/main" noChangeAspect="1"/>
-            </wp:cNvGraphicFramePr>
-            <a:graphic xmlns:a="http://schemas.openxmlformats.org/drawingml/2006/main">
-              <a:graphicData uri="http://schemas.openxmlformats.org/drawingml/2006/picture">
-                <pic:pic xmlns:pic="http://schemas.openxmlformats.org/drawingml/2006/picture">
-                  <pic:nvPicPr>
-                    <pic:cNvPr id="1" name=""/>
-                    <pic:cNvPicPr/>
-                  </pic:nvPicPr>
-                  <pic:blipFill>
-                    <a:blip r:embed="rId24"/>
-                    <a:stretch>
-                      <a:fillRect/>
-                    </a:stretch>
-                  </pic:blipFill>
-                  <pic:spPr>
-                    <a:xfrm>
-                      <a:off x="0" y="0"/>
-                      <a:ext cx="5486400" cy="3271911"/>
-                    </a:xfrm>
-                    <a:prstGeom prst="rect">
-                      <a:avLst/>
-                    </a:prstGeom>
-                  </pic:spPr>
-                </pic:pic>
-              </a:graphicData>
-            </a:graphic>
-          </wp:inline>
-        </w:drawing>
-      </w:r>
-    </w:p>
-    <w:p>
-      <w:pPr>
-        <w:pStyle w:val="Caption"/>
-        <w:ind w:left="360"/>
-      </w:pPr>
-      <w:r>
-        <w:rPr>
-          <w:b/>
-        </w:rPr>
-        <w:t xml:space="preserve">Figure </w:t>
-      </w:r>
-      <w:r>
-        <w:rPr>
-          <w:b/>
-        </w:rPr>
-        <w:fldChar w:fldCharType="begin"/>
-      </w:r>
-      <w:r>
-        <w:rPr>
-          <w:b/>
-        </w:rPr>
-        <w:instrText xml:space="preserve"> SEQ Figure \* ARABIC </w:instrText>
-      </w:r>
-      <w:r>
-        <w:rPr>
-          <w:b/>
-        </w:rPr>
-        <w:fldChar w:fldCharType="separate"/>
-      </w:r>
-      <w:r>
-        <w:rPr>
-          <w:b/>
-          <w:noProof/>
-        </w:rPr>
-        <w:t>5</w:t>
-      </w:r>
-      <w:r>
-        <w:rPr>
-          <w:b/>
-        </w:rPr>
-        <w:fldChar w:fldCharType="end"/>
-      </w:r>
-      <w:r>
-        <w:t xml:space="preserve"> Subscription confirmation in </w:t>
-      </w:r>
-      <w:r>
-        <w:t xml:space="preserve">Microsoft Azure </w:t>
-      </w:r>
-      <w:r>
-        <w:t>PowerShell</w:t>
-      </w:r>
-    </w:p>
-    <w:p>
-      <w:pPr>
-        <w:pStyle w:val="Numbers"/>
-      </w:pPr>
-      <w:r>
-        <w:t>If this is incorrect, you have the option to change this using the Select-</w:t>
-      </w:r>
-      <w:proofErr w:type="spellStart"/>
-      <w:r>
-        <w:t>AzureSubscription</w:t>
-      </w:r>
-      <w:proofErr w:type="spellEnd"/>
-      <w:r>
-        <w:t xml:space="preserve"> command.</w:t>
-      </w:r>
-    </w:p>
-    <w:p>
-      <w:pPr>
-        <w:ind w:left="360"/>
-      </w:pPr>
-      <w:r>
-        <w:rPr>
-          <w:noProof/>
-          <w:lang w:eastAsia="zh-CN"/>
-        </w:rPr>
-        <w:drawing>
-          <wp:inline distT="0" distB="0" distL="0" distR="0" wp14:anchorId="25E8AE7A" wp14:editId="6C84D653">
-            <wp:extent cx="5943600" cy="3544570"/>
-            <wp:effectExtent l="0" t="0" r="0" b="0"/>
-            <wp:docPr id="5" name="Picture 5"/>
             <wp:cNvGraphicFramePr>
               <a:graphicFrameLocks xmlns:a="http://schemas.openxmlformats.org/drawingml/2006/main" noChangeAspect="1"/>
             </wp:cNvGraphicFramePr>
@@ -3603,7 +3479,7 @@
                   <pic:spPr>
                     <a:xfrm>
                       <a:off x="0" y="0"/>
-                      <a:ext cx="5943600" cy="3544570"/>
+                      <a:ext cx="5486400" cy="3271911"/>
                     </a:xfrm>
                     <a:prstGeom prst="rect">
                       <a:avLst/>
@@ -3630,8 +3506,6 @@
       <w:r>
         <w:rPr>
           <w:b/>
-          <w:i w:val="0"/>
-          <w:iCs w:val="0"/>
         </w:rPr>
         <w:fldChar w:fldCharType="begin"/>
       </w:r>
@@ -3644,8 +3518,6 @@
       <w:r>
         <w:rPr>
           <w:b/>
-          <w:i w:val="0"/>
-          <w:iCs w:val="0"/>
         </w:rPr>
         <w:fldChar w:fldCharType="separate"/>
       </w:r>
@@ -3654,38 +3526,16 @@
           <w:b/>
           <w:noProof/>
         </w:rPr>
-        <w:t>6</w:t>
+        <w:t>5</w:t>
       </w:r>
       <w:r>
         <w:rPr>
           <w:b/>
-          <w:i w:val="0"/>
-          <w:iCs w:val="0"/>
         </w:rPr>
         <w:fldChar w:fldCharType="end"/>
       </w:r>
       <w:r>
-        <w:t xml:space="preserve"> You can also change or supply your </w:t>
-      </w:r>
-      <w:r>
-        <w:t xml:space="preserve">Microsoft </w:t>
-      </w:r>
-      <w:r>
-        <w:t xml:space="preserve">Azure credentials through the </w:t>
-      </w:r>
-      <w:r>
-        <w:t>Select-</w:t>
-      </w:r>
-      <w:proofErr w:type="spellStart"/>
-      <w:r>
-        <w:t>AzureSubscription</w:t>
-      </w:r>
-      <w:proofErr w:type="spellEnd"/>
-      <w:r>
-        <w:t xml:space="preserve"> command</w:t>
-      </w:r>
-      <w:r>
-        <w:t xml:space="preserve"> in </w:t>
+        <w:t xml:space="preserve"> Subscription confirmation in </w:t>
       </w:r>
       <w:r>
         <w:t xml:space="preserve">Microsoft Azure </w:t>
@@ -3696,174 +3546,33 @@
     </w:p>
     <w:p>
       <w:pPr>
-        <w:pStyle w:val="Heading1"/>
-      </w:pPr>
-      <w:bookmarkStart w:id="6" w:name="_Toc424917741"/>
-      <w:bookmarkStart w:id="7" w:name="_Toc425000562"/>
-      <w:r>
-        <w:lastRenderedPageBreak/>
-        <w:t xml:space="preserve">Deploying a New </w:t>
+        <w:pStyle w:val="Numbers"/>
+      </w:pPr>
+      <w:r>
+        <w:t xml:space="preserve"> S</w:t>
+      </w:r>
+      <w:r>
+        <w:t>elect-</w:t>
       </w:r>
       <w:proofErr w:type="spellStart"/>
       <w:r>
-        <w:t>WingtipTickets</w:t>
+        <w:t>AzureSubscription</w:t>
       </w:r>
       <w:proofErr w:type="spellEnd"/>
       <w:r>
-        <w:t xml:space="preserve"> </w:t>
-      </w:r>
-      <w:r>
-        <w:t xml:space="preserve">Tenant </w:t>
-      </w:r>
-      <w:r>
-        <w:t>Environment</w:t>
-      </w:r>
-      <w:bookmarkEnd w:id="6"/>
-      <w:bookmarkEnd w:id="7"/>
+        <w:t xml:space="preserve"> –</w:t>
+      </w:r>
+      <w:proofErr w:type="spellStart"/>
+      <w:r>
+        <w:t>SubscriptionId</w:t>
+      </w:r>
+      <w:proofErr w:type="spellEnd"/>
+      <w:r>
+        <w:t xml:space="preserve"> ‘YOUR SUBSCRIPTON ID’ (like below)</w:t>
+      </w:r>
     </w:p>
     <w:p>
       <w:pPr>
-        <w:pStyle w:val="Numbers"/>
-        <w:numPr>
-          <w:ilvl w:val="0"/>
-          <w:numId w:val="25"/>
-        </w:numPr>
-        <w:rPr>
-          <w:rFonts w:ascii="Courier New" w:hAnsi="Courier New" w:cs="Courier New"/>
-        </w:rPr>
-      </w:pPr>
-      <w:r>
-        <w:t>Run the following command</w:t>
-      </w:r>
-      <w:r>
-        <w:t>s</w:t>
-      </w:r>
-      <w:r>
-        <w:t xml:space="preserve"> to load the </w:t>
-      </w:r>
-      <w:r>
-        <w:t xml:space="preserve">Microsoft Azure </w:t>
-      </w:r>
-      <w:r>
-        <w:t>PowerShell script:</w:t>
-      </w:r>
-      <w:r>
-        <w:br/>
-      </w:r>
-      <w:r>
-        <w:rPr>
-          <w:rFonts w:ascii="Courier New" w:hAnsi="Courier New" w:cs="Courier New"/>
-        </w:rPr>
-        <w:t xml:space="preserve">PS C:\Scripts&gt;Set-ExecutionPolicy -Scope </w:t>
-      </w:r>
-      <w:proofErr w:type="spellStart"/>
-      <w:r>
-        <w:rPr>
-          <w:rFonts w:ascii="Courier New" w:hAnsi="Courier New" w:cs="Courier New"/>
-        </w:rPr>
-        <w:t>LocalMachine</w:t>
-      </w:r>
-      <w:proofErr w:type="spellEnd"/>
-      <w:r>
-        <w:rPr>
-          <w:rFonts w:ascii="Courier New" w:hAnsi="Courier New" w:cs="Courier New"/>
-        </w:rPr>
-        <w:t xml:space="preserve"> -</w:t>
-      </w:r>
-      <w:proofErr w:type="spellStart"/>
-      <w:r>
-        <w:rPr>
-          <w:rFonts w:ascii="Courier New" w:hAnsi="Courier New" w:cs="Courier New"/>
-        </w:rPr>
-        <w:t>ExecutionPolicy</w:t>
-      </w:r>
-      <w:proofErr w:type="spellEnd"/>
-      <w:r>
-        <w:rPr>
-          <w:rFonts w:ascii="Courier New" w:hAnsi="Courier New" w:cs="Courier New"/>
-        </w:rPr>
-        <w:t xml:space="preserve"> </w:t>
-      </w:r>
-      <w:r>
-        <w:rPr>
-          <w:rFonts w:ascii="Courier New" w:hAnsi="Courier New" w:cs="Courier New"/>
-        </w:rPr>
-        <w:t>Unrestricted</w:t>
-      </w:r>
-      <w:r>
-        <w:rPr>
-          <w:rFonts w:ascii="Courier New" w:hAnsi="Courier New" w:cs="Courier New"/>
-        </w:rPr>
-        <w:t xml:space="preserve"> </w:t>
-      </w:r>
-      <w:r>
-        <w:rPr>
-          <w:rFonts w:ascii="Courier New" w:hAnsi="Courier New" w:cs="Courier New"/>
-        </w:rPr>
-        <w:t>–</w:t>
-      </w:r>
-      <w:r>
-        <w:rPr>
-          <w:rFonts w:ascii="Courier New" w:hAnsi="Courier New" w:cs="Courier New"/>
-        </w:rPr>
-        <w:t>Force</w:t>
-      </w:r>
-    </w:p>
-    <w:p>
-      <w:pPr>
-        <w:pStyle w:val="Numbers"/>
-        <w:numPr>
-          <w:ilvl w:val="0"/>
-          <w:numId w:val="25"/>
-        </w:numPr>
-        <w:rPr>
-          <w:rFonts w:ascii="Courier New" w:hAnsi="Courier New" w:cs="Courier New"/>
-        </w:rPr>
-      </w:pPr>
-      <w:r>
-        <w:rPr>
-          <w:rFonts w:ascii="Courier New" w:hAnsi="Courier New" w:cs="Courier New"/>
-        </w:rPr>
-        <w:t>PS C:\Scripts&gt;</w:t>
-      </w:r>
-      <w:r>
-        <w:rPr>
-          <w:rFonts w:ascii="Courier New" w:hAnsi="Courier New" w:cs="Courier New"/>
-        </w:rPr>
-        <w:t xml:space="preserve">Unblock-file </w:t>
-      </w:r>
-      <w:r>
-        <w:rPr>
-          <w:rFonts w:ascii="Courier New" w:hAnsi="Courier New" w:cs="Courier New"/>
-        </w:rPr>
-        <w:t>.\New-WTTEnvironment.ps1</w:t>
-      </w:r>
-    </w:p>
-    <w:p>
-      <w:pPr>
-        <w:pStyle w:val="Numbers"/>
-        <w:numPr>
-          <w:ilvl w:val="0"/>
-          <w:numId w:val="25"/>
-        </w:numPr>
-        <w:rPr>
-          <w:rFonts w:ascii="Courier New" w:hAnsi="Courier New" w:cs="Courier New"/>
-        </w:rPr>
-      </w:pPr>
-      <w:r>
-        <w:rPr>
-          <w:rFonts w:ascii="Courier New" w:hAnsi="Courier New" w:cs="Courier New"/>
-        </w:rPr>
-        <w:t>PS C:\Scripts&gt;. .\New-WTTEnvironment.ps1</w:t>
-      </w:r>
-    </w:p>
-    <w:p>
-      <w:pPr>
-        <w:pStyle w:val="Numbers"/>
-        <w:numPr>
-          <w:ilvl w:val="0"/>
-          <w:numId w:val="0"/>
-        </w:numPr>
         <w:ind w:left="360"/>
       </w:pPr>
       <w:r>
@@ -3872,10 +3581,10 @@
           <w:lang w:eastAsia="zh-CN"/>
         </w:rPr>
         <w:drawing>
-          <wp:inline distT="0" distB="0" distL="0" distR="0" wp14:anchorId="5EE87CA5" wp14:editId="75592B6C">
-            <wp:extent cx="4838712" cy="3547872"/>
+          <wp:inline distT="0" distB="0" distL="0" distR="0" wp14:anchorId="25E8AE7A" wp14:editId="6C84D653">
+            <wp:extent cx="5943600" cy="3544570"/>
             <wp:effectExtent l="0" t="0" r="0" b="0"/>
-            <wp:docPr id="1" name="Picture 1"/>
+            <wp:docPr id="5" name="Picture 5"/>
             <wp:cNvGraphicFramePr>
               <a:graphicFrameLocks xmlns:a="http://schemas.openxmlformats.org/drawingml/2006/main" noChangeAspect="1"/>
             </wp:cNvGraphicFramePr>
@@ -3895,6 +3604,298 @@
                   <pic:spPr>
                     <a:xfrm>
                       <a:off x="0" y="0"/>
+                      <a:ext cx="5943600" cy="3544570"/>
+                    </a:xfrm>
+                    <a:prstGeom prst="rect">
+                      <a:avLst/>
+                    </a:prstGeom>
+                  </pic:spPr>
+                </pic:pic>
+              </a:graphicData>
+            </a:graphic>
+          </wp:inline>
+        </w:drawing>
+      </w:r>
+    </w:p>
+    <w:p>
+      <w:pPr>
+        <w:pStyle w:val="Caption"/>
+        <w:ind w:left="360"/>
+      </w:pPr>
+      <w:r>
+        <w:rPr>
+          <w:b/>
+        </w:rPr>
+        <w:t xml:space="preserve">Figure </w:t>
+      </w:r>
+      <w:r>
+        <w:rPr>
+          <w:b/>
+          <w:i w:val="0"/>
+          <w:iCs w:val="0"/>
+        </w:rPr>
+        <w:fldChar w:fldCharType="begin"/>
+      </w:r>
+      <w:r>
+        <w:rPr>
+          <w:b/>
+        </w:rPr>
+        <w:instrText xml:space="preserve"> SEQ Figure \* ARABIC </w:instrText>
+      </w:r>
+      <w:r>
+        <w:rPr>
+          <w:b/>
+          <w:i w:val="0"/>
+          <w:iCs w:val="0"/>
+        </w:rPr>
+        <w:fldChar w:fldCharType="separate"/>
+      </w:r>
+      <w:r>
+        <w:rPr>
+          <w:b/>
+          <w:noProof/>
+        </w:rPr>
+        <w:t>6</w:t>
+      </w:r>
+      <w:r>
+        <w:rPr>
+          <w:b/>
+          <w:i w:val="0"/>
+          <w:iCs w:val="0"/>
+        </w:rPr>
+        <w:fldChar w:fldCharType="end"/>
+      </w:r>
+      <w:r>
+        <w:t xml:space="preserve"> You can also change or supply your </w:t>
+      </w:r>
+      <w:r>
+        <w:t xml:space="preserve">Microsoft </w:t>
+      </w:r>
+      <w:r>
+        <w:t xml:space="preserve">Azure credentials through the </w:t>
+      </w:r>
+      <w:r>
+        <w:t>Select-</w:t>
+      </w:r>
+      <w:proofErr w:type="spellStart"/>
+      <w:r>
+        <w:t>AzureSubscription</w:t>
+      </w:r>
+      <w:proofErr w:type="spellEnd"/>
+      <w:r>
+        <w:t xml:space="preserve"> command</w:t>
+      </w:r>
+      <w:r>
+        <w:t xml:space="preserve"> in </w:t>
+      </w:r>
+      <w:r>
+        <w:t xml:space="preserve">Microsoft Azure </w:t>
+      </w:r>
+      <w:r>
+        <w:t>PowerShell</w:t>
+      </w:r>
+    </w:p>
+    <w:p>
+      <w:pPr>
+        <w:pStyle w:val="Heading1"/>
+      </w:pPr>
+      <w:bookmarkStart w:id="6" w:name="_Toc424917741"/>
+      <w:bookmarkStart w:id="7" w:name="_Toc425000562"/>
+      <w:r>
+        <w:lastRenderedPageBreak/>
+        <w:t xml:space="preserve">Deploying a New </w:t>
+      </w:r>
+      <w:proofErr w:type="spellStart"/>
+      <w:r>
+        <w:t>WingtipTickets</w:t>
+      </w:r>
+      <w:proofErr w:type="spellEnd"/>
+      <w:r>
+        <w:t xml:space="preserve"> </w:t>
+      </w:r>
+      <w:r>
+        <w:t xml:space="preserve">Tenant </w:t>
+      </w:r>
+      <w:r>
+        <w:t>Environment</w:t>
+      </w:r>
+      <w:bookmarkEnd w:id="6"/>
+      <w:bookmarkEnd w:id="7"/>
+    </w:p>
+    <w:p>
+      <w:pPr>
+        <w:pStyle w:val="Numbers"/>
+        <w:numPr>
+          <w:ilvl w:val="0"/>
+          <w:numId w:val="25"/>
+        </w:numPr>
+        <w:rPr>
+          <w:rFonts w:ascii="Courier New" w:hAnsi="Courier New" w:cs="Courier New"/>
+        </w:rPr>
+      </w:pPr>
+      <w:r>
+        <w:t>Run the following command</w:t>
+      </w:r>
+      <w:r>
+        <w:t>s</w:t>
+      </w:r>
+      <w:r>
+        <w:t xml:space="preserve"> to load the </w:t>
+      </w:r>
+      <w:r>
+        <w:t xml:space="preserve">Microsoft Azure </w:t>
+      </w:r>
+      <w:r>
+        <w:t>PowerShell script:</w:t>
+      </w:r>
+      <w:r>
+        <w:br/>
+      </w:r>
+      <w:r>
+        <w:rPr>
+          <w:rFonts w:ascii="Courier New" w:hAnsi="Courier New" w:cs="Courier New"/>
+        </w:rPr>
+        <w:t xml:space="preserve">PS C:\Scripts&gt;Set-ExecutionPolicy -Scope </w:t>
+      </w:r>
+      <w:proofErr w:type="spellStart"/>
+      <w:r>
+        <w:rPr>
+          <w:rFonts w:ascii="Courier New" w:hAnsi="Courier New" w:cs="Courier New"/>
+        </w:rPr>
+        <w:t>LocalMachine</w:t>
+      </w:r>
+      <w:proofErr w:type="spellEnd"/>
+      <w:r>
+        <w:rPr>
+          <w:rFonts w:ascii="Courier New" w:hAnsi="Courier New" w:cs="Courier New"/>
+        </w:rPr>
+        <w:t xml:space="preserve"> -</w:t>
+      </w:r>
+      <w:proofErr w:type="spellStart"/>
+      <w:r>
+        <w:rPr>
+          <w:rFonts w:ascii="Courier New" w:hAnsi="Courier New" w:cs="Courier New"/>
+        </w:rPr>
+        <w:t>ExecutionPolicy</w:t>
+      </w:r>
+      <w:proofErr w:type="spellEnd"/>
+      <w:r>
+        <w:rPr>
+          <w:rFonts w:ascii="Courier New" w:hAnsi="Courier New" w:cs="Courier New"/>
+        </w:rPr>
+        <w:t xml:space="preserve"> </w:t>
+      </w:r>
+      <w:r>
+        <w:rPr>
+          <w:rFonts w:ascii="Courier New" w:hAnsi="Courier New" w:cs="Courier New"/>
+        </w:rPr>
+        <w:t>Unrestricted</w:t>
+      </w:r>
+      <w:r>
+        <w:rPr>
+          <w:rFonts w:ascii="Courier New" w:hAnsi="Courier New" w:cs="Courier New"/>
+        </w:rPr>
+        <w:t xml:space="preserve"> </w:t>
+      </w:r>
+      <w:r>
+        <w:rPr>
+          <w:rFonts w:ascii="Courier New" w:hAnsi="Courier New" w:cs="Courier New"/>
+        </w:rPr>
+        <w:t>–</w:t>
+      </w:r>
+      <w:r>
+        <w:rPr>
+          <w:rFonts w:ascii="Courier New" w:hAnsi="Courier New" w:cs="Courier New"/>
+        </w:rPr>
+        <w:t>Force</w:t>
+      </w:r>
+    </w:p>
+    <w:p>
+      <w:pPr>
+        <w:pStyle w:val="Numbers"/>
+        <w:numPr>
+          <w:ilvl w:val="0"/>
+          <w:numId w:val="25"/>
+        </w:numPr>
+        <w:rPr>
+          <w:rFonts w:ascii="Courier New" w:hAnsi="Courier New" w:cs="Courier New"/>
+        </w:rPr>
+      </w:pPr>
+      <w:r>
+        <w:rPr>
+          <w:rFonts w:ascii="Courier New" w:hAnsi="Courier New" w:cs="Courier New"/>
+        </w:rPr>
+        <w:t>PS C:\Scripts&gt;</w:t>
+      </w:r>
+      <w:r>
+        <w:rPr>
+          <w:rFonts w:ascii="Courier New" w:hAnsi="Courier New" w:cs="Courier New"/>
+        </w:rPr>
+        <w:t xml:space="preserve">Unblock-file </w:t>
+      </w:r>
+      <w:r>
+        <w:rPr>
+          <w:rFonts w:ascii="Courier New" w:hAnsi="Courier New" w:cs="Courier New"/>
+        </w:rPr>
+        <w:t>.\New-WTTEnvironment.ps1</w:t>
+      </w:r>
+    </w:p>
+    <w:p>
+      <w:pPr>
+        <w:pStyle w:val="Numbers"/>
+        <w:numPr>
+          <w:ilvl w:val="0"/>
+          <w:numId w:val="25"/>
+        </w:numPr>
+        <w:rPr>
+          <w:rFonts w:ascii="Courier New" w:hAnsi="Courier New" w:cs="Courier New"/>
+        </w:rPr>
+      </w:pPr>
+      <w:r>
+        <w:rPr>
+          <w:rFonts w:ascii="Courier New" w:hAnsi="Courier New" w:cs="Courier New"/>
+        </w:rPr>
+        <w:t>PS C:\Scripts&gt;. .\New-WTTEnvironment.ps1</w:t>
+      </w:r>
+    </w:p>
+    <w:p>
+      <w:pPr>
+        <w:pStyle w:val="Numbers"/>
+        <w:numPr>
+          <w:ilvl w:val="0"/>
+          <w:numId w:val="0"/>
+        </w:numPr>
+        <w:ind w:left="360"/>
+      </w:pPr>
+      <w:r>
+        <w:rPr>
+          <w:noProof/>
+          <w:lang w:eastAsia="zh-CN"/>
+        </w:rPr>
+        <w:drawing>
+          <wp:inline distT="0" distB="0" distL="0" distR="0" wp14:anchorId="5EE87CA5" wp14:editId="75592B6C">
+            <wp:extent cx="4838712" cy="3547872"/>
+            <wp:effectExtent l="0" t="0" r="0" b="0"/>
+            <wp:docPr id="1" name="Picture 1"/>
+            <wp:cNvGraphicFramePr>
+              <a:graphicFrameLocks xmlns:a="http://schemas.openxmlformats.org/drawingml/2006/main" noChangeAspect="1"/>
+            </wp:cNvGraphicFramePr>
+            <a:graphic xmlns:a="http://schemas.openxmlformats.org/drawingml/2006/main">
+              <a:graphicData uri="http://schemas.openxmlformats.org/drawingml/2006/picture">
+                <pic:pic xmlns:pic="http://schemas.openxmlformats.org/drawingml/2006/picture">
+                  <pic:nvPicPr>
+                    <pic:cNvPr id="1" name=""/>
+                    <pic:cNvPicPr/>
+                  </pic:nvPicPr>
+                  <pic:blipFill>
+                    <a:blip r:embed="rId27"/>
+                    <a:stretch>
+                      <a:fillRect/>
+                    </a:stretch>
+                  </pic:blipFill>
+                  <pic:spPr>
+                    <a:xfrm>
+                      <a:off x="0" y="0"/>
                       <a:ext cx="4838712" cy="3547872"/>
                     </a:xfrm>
                     <a:prstGeom prst="rect">
@@ -4110,7 +4111,7 @@
       <w:r>
         <w:t xml:space="preserve">whether you’re using a custom Azure Active Directory Domain by browsing to </w:t>
       </w:r>
-      <w:hyperlink r:id="rId27" w:history="1">
+      <w:hyperlink r:id="rId28" w:history="1">
         <w:r>
           <w:rPr>
             <w:rStyle w:val="Hyperlink"/>
@@ -4181,7 +4182,7 @@
                     </pic:cNvPicPr>
                   </pic:nvPicPr>
                   <pic:blipFill>
-                    <a:blip r:embed="rId28">
+                    <a:blip r:embed="rId29">
                       <a:extLst>
                         <a:ext uri="{28A0092B-C50C-407E-A947-70E740481C1C}">
                           <a14:useLocalDpi xmlns:a14="http://schemas.microsoft.com/office/drawing/2010/main" val="0"/>
@@ -4281,7 +4282,7 @@
       <w:r>
         <w:t xml:space="preserve">e.g. </w:t>
       </w:r>
-      <w:hyperlink r:id="rId29" w:history="1">
+      <w:hyperlink r:id="rId30" w:history="1">
         <w:r>
           <w:rPr>
             <w:rStyle w:val="Hyperlink"/>
@@ -4364,7 +4365,7 @@
                     </pic:cNvPicPr>
                   </pic:nvPicPr>
                   <pic:blipFill>
-                    <a:blip r:embed="rId30">
+                    <a:blip r:embed="rId31">
                       <a:extLst>
                         <a:ext uri="{28A0092B-C50C-407E-A947-70E740481C1C}">
                           <a14:useLocalDpi xmlns:a14="http://schemas.microsoft.com/office/drawing/2010/main" val="0"/>
@@ -4456,7 +4457,7 @@
                     </pic:cNvPicPr>
                   </pic:nvPicPr>
                   <pic:blipFill>
-                    <a:blip r:embed="rId31">
+                    <a:blip r:embed="rId32">
                       <a:extLst>
                         <a:ext uri="{28A0092B-C50C-407E-A947-70E740481C1C}">
                           <a14:useLocalDpi xmlns:a14="http://schemas.microsoft.com/office/drawing/2010/main" val="0"/>
@@ -4925,7 +4926,7 @@
                     <pic:cNvPicPr/>
                   </pic:nvPicPr>
                   <pic:blipFill rotWithShape="1">
-                    <a:blip r:embed="rId32"/>
+                    <a:blip r:embed="rId33"/>
                     <a:srcRect b="76646"/>
                     <a:stretch/>
                   </pic:blipFill>
@@ -5063,7 +5064,7 @@
                     <pic:cNvPicPr/>
                   </pic:nvPicPr>
                   <pic:blipFill rotWithShape="1">
-                    <a:blip r:embed="rId33"/>
+                    <a:blip r:embed="rId34"/>
                     <a:srcRect t="-1" b="-185"/>
                     <a:stretch/>
                   </pic:blipFill>
@@ -5166,7 +5167,7 @@
                     <pic:cNvPicPr/>
                   </pic:nvPicPr>
                   <pic:blipFill rotWithShape="1">
-                    <a:blip r:embed="rId34"/>
+                    <a:blip r:embed="rId35"/>
                     <a:srcRect t="-1" b="-728"/>
                     <a:stretch/>
                   </pic:blipFill>
@@ -5748,7 +5749,7 @@
       <w:r>
         <w:t xml:space="preserve">Once the deployment is completed, open a browser and browse to </w:t>
       </w:r>
-      <w:hyperlink r:id="rId35" w:history="1">
+      <w:hyperlink r:id="rId36" w:history="1">
         <w:r>
           <w:rPr>
             <w:rStyle w:val="Hyperlink"/>
@@ -5799,7 +5800,7 @@
                     <pic:cNvPicPr/>
                   </pic:nvPicPr>
                   <pic:blipFill>
-                    <a:blip r:embed="rId36"/>
+                    <a:blip r:embed="rId37"/>
                     <a:stretch>
                       <a:fillRect/>
                     </a:stretch>
@@ -7998,14 +7999,11 @@
       <w:r>
         <w:t xml:space="preserve">t </w:t>
       </w:r>
-      <w:proofErr w:type="gramStart"/>
-      <w:r>
-        <w:t xml:space="preserve">belong </w:t>
-      </w:r>
-      <w:r>
-        <w:t xml:space="preserve"> to</w:t>
-      </w:r>
-      <w:proofErr w:type="gramEnd"/>
+      <w:bookmarkStart w:id="12" w:name="_GoBack"/>
+      <w:bookmarkEnd w:id="12"/>
+      <w:r>
+        <w:t>belong to</w:t>
+      </w:r>
       <w:r>
         <w:t xml:space="preserve"> me when </w:t>
       </w:r>
@@ -8056,8 +8054,9 @@
           <w:szCs w:val="22"/>
           <w:highlight w:val="yellow"/>
         </w:rPr>
-        <w:t>Az</w:t>
-      </w:r>
+        <w:t>AzureAccount</w:t>
+      </w:r>
+      <w:proofErr w:type="spellEnd"/>
       <w:r>
         <w:rPr>
           <w:rFonts w:ascii="Calibri" w:hAnsi="Calibri"/>
@@ -8066,9 +8065,9 @@
           <w:szCs w:val="22"/>
           <w:highlight w:val="yellow"/>
         </w:rPr>
-        <w:t>ureAccount</w:t>
-      </w:r>
-      <w:proofErr w:type="spellEnd"/>
+        <w:t xml:space="preserve"> | Remove-</w:t>
+      </w:r>
+      <w:proofErr w:type="spellStart"/>
       <w:r>
         <w:rPr>
           <w:rFonts w:ascii="Calibri" w:hAnsi="Calibri"/>
@@ -8077,26 +8076,15 @@
           <w:szCs w:val="22"/>
           <w:highlight w:val="yellow"/>
         </w:rPr>
-        <w:t xml:space="preserve"> | Remove-</w:t>
-      </w:r>
-      <w:proofErr w:type="spellStart"/>
+        <w:t>AzureAccount</w:t>
+      </w:r>
+      <w:proofErr w:type="spellEnd"/>
       <w:r>
         <w:rPr>
           <w:rFonts w:ascii="Calibri" w:hAnsi="Calibri"/>
           <w:color w:val="323E4F"/>
           <w:sz w:val="22"/>
           <w:szCs w:val="22"/>
-          <w:highlight w:val="yellow"/>
-        </w:rPr>
-        <w:t>AzureAccount</w:t>
-      </w:r>
-      <w:proofErr w:type="spellEnd"/>
-      <w:r>
-        <w:rPr>
-          <w:rFonts w:ascii="Calibri" w:hAnsi="Calibri"/>
-          <w:color w:val="323E4F"/>
-          <w:sz w:val="22"/>
-          <w:szCs w:val="22"/>
         </w:rPr>
         <w:t xml:space="preserve"> </w:t>
       </w:r>
@@ -8146,8 +8134,6 @@
         </w:rPr>
         <w:t xml:space="preserve">(2) Q: I have my active MSDN subscription and it seems have enough resources, but my provision failed somehow and I am not sure why. </w:t>
       </w:r>
-      <w:bookmarkStart w:id="12" w:name="_GoBack"/>
-      <w:bookmarkEnd w:id="12"/>
     </w:p>
     <w:p>
       <w:pPr>
@@ -8167,7 +8153,7 @@
         </w:rPr>
         <w:t xml:space="preserve">A: Please check that you have Azure Search in your subscription by going to </w:t>
       </w:r>
-      <w:hyperlink r:id="rId37" w:history="1">
+      <w:hyperlink r:id="rId38" w:history="1">
         <w:r>
           <w:rPr>
             <w:rStyle w:val="Hyperlink"/>
@@ -8198,7 +8184,7 @@
       </w:r>
     </w:p>
     <w:sectPr>
-      <w:footerReference w:type="default" r:id="rId38"/>
+      <w:footerReference w:type="default" r:id="rId39"/>
       <w:pgSz w:w="12240" w:h="15840"/>
       <w:pgMar w:top="1080" w:right="1440" w:bottom="1080" w:left="1440" w:header="720" w:footer="0" w:gutter="0"/>
       <w:cols w:space="720"/>
@@ -13143,20 +13129,20 @@
 </file>
 
 <file path=customXml/item1.xml><?xml version="1.0" encoding="utf-8"?>
+<p:properties xmlns:p="http://schemas.microsoft.com/office/2006/metadata/properties" xmlns:xsi="http://www.w3.org/2001/XMLSchema-instance" xmlns:pc="http://schemas.microsoft.com/office/infopath/2007/PartnerControls">
+  <documentManagement>
+    <IMAddress xmlns="http://schemas.microsoft.com/sharepoint/v3" xsi:nil="true"/>
+  </documentManagement>
+</p:properties>
+</file>
+
+<file path=customXml/item2.xml><?xml version="1.0" encoding="utf-8"?>
 <?mso-contentType ?>
 <FormTemplates xmlns="http://schemas.microsoft.com/sharepoint/v3/contenttype/forms">
   <Display>DocumentLibraryForm</Display>
   <Edit>DocumentLibraryForm</Edit>
   <New>DocumentLibraryForm</New>
 </FormTemplates>
-</file>
-
-<file path=customXml/item2.xml><?xml version="1.0" encoding="utf-8"?>
-<p:properties xmlns:p="http://schemas.microsoft.com/office/2006/metadata/properties" xmlns:xsi="http://www.w3.org/2001/XMLSchema-instance" xmlns:pc="http://schemas.microsoft.com/office/infopath/2007/PartnerControls">
-  <documentManagement>
-    <IMAddress xmlns="http://schemas.microsoft.com/sharepoint/v3" xsi:nil="true"/>
-  </documentManagement>
-</p:properties>
 </file>
 
 <file path=customXml/item3.xml><?xml version="1.0" encoding="utf-8"?>
@@ -13329,19 +13315,19 @@
 </file>
 
 <file path=customXml/itemProps1.xml><?xml version="1.0" encoding="utf-8"?>
-<ds:datastoreItem xmlns:ds="http://schemas.openxmlformats.org/officeDocument/2006/customXml" ds:itemID="{ECDD0C0C-1082-4E45-96A5-FE6A5CEC5CC1}">
+<ds:datastoreItem xmlns:ds="http://schemas.openxmlformats.org/officeDocument/2006/customXml" ds:itemID="{72EB738B-CABD-4E28-B43A-A78421C58362}">
   <ds:schemaRefs>
-    <ds:schemaRef ds:uri="http://schemas.microsoft.com/sharepoint/v3/contenttype/forms"/>
+    <ds:schemaRef ds:uri="http://schemas.microsoft.com/office/2006/metadata/properties"/>
+    <ds:schemaRef ds:uri="http://schemas.microsoft.com/office/infopath/2007/PartnerControls"/>
+    <ds:schemaRef ds:uri="http://schemas.microsoft.com/sharepoint/v3"/>
   </ds:schemaRefs>
 </ds:datastoreItem>
 </file>
 
 <file path=customXml/itemProps2.xml><?xml version="1.0" encoding="utf-8"?>
-<ds:datastoreItem xmlns:ds="http://schemas.openxmlformats.org/officeDocument/2006/customXml" ds:itemID="{72EB738B-CABD-4E28-B43A-A78421C58362}">
+<ds:datastoreItem xmlns:ds="http://schemas.openxmlformats.org/officeDocument/2006/customXml" ds:itemID="{ECDD0C0C-1082-4E45-96A5-FE6A5CEC5CC1}">
   <ds:schemaRefs>
-    <ds:schemaRef ds:uri="http://schemas.microsoft.com/office/2006/metadata/properties"/>
-    <ds:schemaRef ds:uri="http://schemas.microsoft.com/office/infopath/2007/PartnerControls"/>
-    <ds:schemaRef ds:uri="http://schemas.microsoft.com/sharepoint/v3"/>
+    <ds:schemaRef ds:uri="http://schemas.microsoft.com/sharepoint/v3/contenttype/forms"/>
   </ds:schemaRefs>
 </ds:datastoreItem>
 </file>
@@ -13366,7 +13352,7 @@
 </file>
 
 <file path=customXml/itemProps4.xml><?xml version="1.0" encoding="utf-8"?>
-<ds:datastoreItem xmlns:ds="http://schemas.openxmlformats.org/officeDocument/2006/customXml" ds:itemID="{515C66D8-DF87-4BAD-A2FD-662AD5B06204}">
+<ds:datastoreItem xmlns:ds="http://schemas.openxmlformats.org/officeDocument/2006/customXml" ds:itemID="{A1B1D84F-EC55-4B71-9230-028E5BC04756}">
   <ds:schemaRefs>
     <ds:schemaRef ds:uri="http://schemas.openxmlformats.org/officeDocument/2006/bibliography"/>
   </ds:schemaRefs>

</xml_diff>

<commit_message>
Add FAQ link to the middle of the doc to help trouble shoot issue
</commit_message>
<xml_diff>
--- a/Azure SQL HOL Configuration Guide - Final.docx
+++ b/Azure SQL HOL Configuration Guide - Final.docx
@@ -4653,7 +4653,15 @@
         <w:t>If you’re not using a custom Azure Active Directory Domain (per step 5), r</w:t>
       </w:r>
       <w:r>
-        <w:t xml:space="preserve">un the cmdlet using syntax </w:t>
+        <w:t xml:space="preserve">un the </w:t>
+      </w:r>
+      <w:proofErr w:type="spellStart"/>
+      <w:r>
+        <w:t>cmdlet</w:t>
+      </w:r>
+      <w:proofErr w:type="spellEnd"/>
+      <w:r>
+        <w:t xml:space="preserve"> using syntax </w:t>
       </w:r>
       <w:r>
         <w:t>similar</w:t>
@@ -5483,8 +5491,13 @@
       </w:r>
       <w:proofErr w:type="spellEnd"/>
       <w:r>
-        <w:t xml:space="preserve"> cmdlet</w:t>
-      </w:r>
+        <w:t xml:space="preserve"> </w:t>
+      </w:r>
+      <w:proofErr w:type="spellStart"/>
+      <w:r>
+        <w:t>cmdlet</w:t>
+      </w:r>
+      <w:proofErr w:type="spellEnd"/>
       <w:r>
         <w:t>.</w:t>
       </w:r>
@@ -5538,8 +5551,13 @@
       <w:r>
         <w:t xml:space="preserve"> </w:t>
       </w:r>
-      <w:r>
-        <w:t>cmdlet again</w:t>
+      <w:proofErr w:type="spellStart"/>
+      <w:r>
+        <w:t>cmdlet</w:t>
+      </w:r>
+      <w:proofErr w:type="spellEnd"/>
+      <w:r>
+        <w:t xml:space="preserve"> again</w:t>
       </w:r>
       <w:r>
         <w:t xml:space="preserve"> as in</w:t>
@@ -5731,6 +5749,61 @@
         <w:t>WTTEnvironment</w:t>
       </w:r>
       <w:proofErr w:type="spellEnd"/>
+    </w:p>
+    <w:p>
+      <w:pPr>
+        <w:pStyle w:val="Numbers"/>
+        <w:numPr>
+          <w:ilvl w:val="0"/>
+          <w:numId w:val="42"/>
+        </w:numPr>
+        <w:pBdr>
+          <w:top w:val="single" w:sz="4" w:space="1" w:color="auto"/>
+          <w:left w:val="single" w:sz="4" w:space="4" w:color="auto"/>
+          <w:bottom w:val="single" w:sz="4" w:space="1" w:color="auto"/>
+          <w:right w:val="single" w:sz="4" w:space="4" w:color="auto"/>
+        </w:pBdr>
+      </w:pPr>
+      <w:r>
+        <w:rPr>
+          <w:rFonts w:ascii="Courier New" w:eastAsiaTheme="minorHAnsi" w:hAnsi="Courier New" w:cs="Courier New"/>
+          <w:szCs w:val="22"/>
+        </w:rPr>
+        <w:t xml:space="preserve">For other issues, please refer to </w:t>
+      </w:r>
+      <w:hyperlink w:anchor="FAQ" w:history="1">
+        <w:r>
+          <w:rPr>
+            <w:rStyle w:val="Hyperlink"/>
+            <w:rFonts w:ascii="Courier New" w:eastAsiaTheme="minorHAnsi" w:hAnsi="Courier New" w:cs="Courier New"/>
+            <w:szCs w:val="22"/>
+          </w:rPr>
+          <w:t>FAQ s</w:t>
+        </w:r>
+        <w:r>
+          <w:rPr>
+            <w:rStyle w:val="Hyperlink"/>
+            <w:rFonts w:ascii="Courier New" w:eastAsiaTheme="minorHAnsi" w:hAnsi="Courier New" w:cs="Courier New"/>
+            <w:szCs w:val="22"/>
+          </w:rPr>
+          <w:t>e</w:t>
+        </w:r>
+        <w:r>
+          <w:rPr>
+            <w:rStyle w:val="Hyperlink"/>
+            <w:rFonts w:ascii="Courier New" w:eastAsiaTheme="minorHAnsi" w:hAnsi="Courier New" w:cs="Courier New"/>
+            <w:szCs w:val="22"/>
+          </w:rPr>
+          <w:t>ction</w:t>
+        </w:r>
+      </w:hyperlink>
+      <w:r>
+        <w:rPr>
+          <w:rFonts w:ascii="Courier New" w:eastAsiaTheme="minorHAnsi" w:hAnsi="Courier New" w:cs="Courier New"/>
+          <w:szCs w:val="22"/>
+        </w:rPr>
+        <w:t xml:space="preserve"> of the doc.</w:t>
+      </w:r>
     </w:p>
     <w:p>
       <w:pPr>
@@ -6964,11 +7037,7 @@
         </w:tc>
       </w:tr>
     </w:tbl>
-    <w:p>
-      <w:r>
-        <w:t>FAQ</w:t>
-      </w:r>
-    </w:p>
+    <w:p/>
     <w:p>
       <w:pPr>
         <w:rPr>
@@ -7963,10 +8032,24 @@
       </w:tr>
     </w:tbl>
     <w:p>
-      <w:r>
+      <w:pPr>
+        <w:rPr>
+          <w:b/>
+          <w:color w:val="00BCF2" w:themeColor="accent1"/>
+        </w:rPr>
+      </w:pPr>
+      <w:bookmarkStart w:id="12" w:name="FAQ"/>
+      <w:bookmarkStart w:id="13" w:name="_GoBack"/>
+      <w:bookmarkEnd w:id="13"/>
+      <w:r>
+        <w:rPr>
+          <w:b/>
+          <w:color w:val="00BCF2" w:themeColor="accent1"/>
+        </w:rPr>
         <w:t>FAQ:</w:t>
       </w:r>
     </w:p>
+    <w:bookmarkEnd w:id="12"/>
     <w:p>
       <w:pPr>
         <w:pStyle w:val="ListParagraph"/>
@@ -7999,8 +8082,6 @@
       <w:r>
         <w:t xml:space="preserve">t </w:t>
       </w:r>
-      <w:bookmarkStart w:id="12" w:name="_GoBack"/>
-      <w:bookmarkEnd w:id="12"/>
       <w:r>
         <w:t>belong to</w:t>
       </w:r>
@@ -8509,7 +8590,7 @@
 
 <file path=word/numbering.xml><?xml version="1.0" encoding="utf-8"?>
 <w:numbering xmlns:wpc="http://schemas.microsoft.com/office/word/2010/wordprocessingCanvas" xmlns:mc="http://schemas.openxmlformats.org/markup-compatibility/2006" xmlns:o="urn:schemas-microsoft-com:office:office" xmlns:r="http://schemas.openxmlformats.org/officeDocument/2006/relationships" xmlns:m="http://schemas.openxmlformats.org/officeDocument/2006/math" xmlns:v="urn:schemas-microsoft-com:vml" xmlns:wp14="http://schemas.microsoft.com/office/word/2010/wordprocessingDrawing" xmlns:wp="http://schemas.openxmlformats.org/drawingml/2006/wordprocessingDrawing" xmlns:w10="urn:schemas-microsoft-com:office:word" xmlns:w="http://schemas.openxmlformats.org/wordprocessingml/2006/main" xmlns:w14="http://schemas.microsoft.com/office/word/2010/wordml" xmlns:w15="http://schemas.microsoft.com/office/word/2012/wordml" xmlns:wpg="http://schemas.microsoft.com/office/word/2010/wordprocessingGroup" xmlns:wpi="http://schemas.microsoft.com/office/word/2010/wordprocessingInk" xmlns:wne="http://schemas.microsoft.com/office/word/2006/wordml" xmlns:wps="http://schemas.microsoft.com/office/word/2010/wordprocessingShape" mc:Ignorable="w14 w15 wp14">
-  <w:abstractNum w:abstractNumId="0" w15:restartNumberingAfterBreak="0">
+  <w:abstractNum w:abstractNumId="0">
     <w:nsid w:val="00AA3758"/>
     <w:multiLevelType w:val="multilevel"/>
     <w:tmpl w:val="BB22BDAE"/>
@@ -8658,7 +8739,7 @@
       </w:rPr>
     </w:lvl>
   </w:abstractNum>
-  <w:abstractNum w:abstractNumId="1" w15:restartNumberingAfterBreak="0">
+  <w:abstractNum w:abstractNumId="1">
     <w:nsid w:val="042E1675"/>
     <w:multiLevelType w:val="multilevel"/>
     <w:tmpl w:val="BB22BDAE"/>
@@ -8807,7 +8888,7 @@
       </w:rPr>
     </w:lvl>
   </w:abstractNum>
-  <w:abstractNum w:abstractNumId="2" w15:restartNumberingAfterBreak="0">
+  <w:abstractNum w:abstractNumId="2">
     <w:nsid w:val="11D017F8"/>
     <w:multiLevelType w:val="hybridMultilevel"/>
     <w:tmpl w:val="5C3A7B22"/>
@@ -8920,7 +9001,7 @@
       </w:rPr>
     </w:lvl>
   </w:abstractNum>
-  <w:abstractNum w:abstractNumId="3" w15:restartNumberingAfterBreak="0">
+  <w:abstractNum w:abstractNumId="3">
     <w:nsid w:val="132A58B4"/>
     <w:multiLevelType w:val="hybridMultilevel"/>
     <w:tmpl w:val="889891F4"/>
@@ -9033,7 +9114,7 @@
       </w:rPr>
     </w:lvl>
   </w:abstractNum>
-  <w:abstractNum w:abstractNumId="4" w15:restartNumberingAfterBreak="0">
+  <w:abstractNum w:abstractNumId="4">
     <w:nsid w:val="15DD7379"/>
     <w:multiLevelType w:val="hybridMultilevel"/>
     <w:tmpl w:val="678823D4"/>
@@ -9123,7 +9204,7 @@
       </w:pPr>
     </w:lvl>
   </w:abstractNum>
-  <w:abstractNum w:abstractNumId="5" w15:restartNumberingAfterBreak="0">
+  <w:abstractNum w:abstractNumId="5">
     <w:nsid w:val="1A3A6883"/>
     <w:multiLevelType w:val="hybridMultilevel"/>
     <w:tmpl w:val="FAC6310E"/>
@@ -9235,7 +9316,7 @@
       </w:rPr>
     </w:lvl>
   </w:abstractNum>
-  <w:abstractNum w:abstractNumId="6" w15:restartNumberingAfterBreak="0">
+  <w:abstractNum w:abstractNumId="6">
     <w:nsid w:val="1AAE4554"/>
     <w:multiLevelType w:val="multilevel"/>
     <w:tmpl w:val="BB22BDAE"/>
@@ -9384,7 +9465,7 @@
       </w:rPr>
     </w:lvl>
   </w:abstractNum>
-  <w:abstractNum w:abstractNumId="7" w15:restartNumberingAfterBreak="0">
+  <w:abstractNum w:abstractNumId="7">
     <w:nsid w:val="1BE85A79"/>
     <w:multiLevelType w:val="multilevel"/>
     <w:tmpl w:val="BB22BDAE"/>
@@ -9533,7 +9614,7 @@
       </w:rPr>
     </w:lvl>
   </w:abstractNum>
-  <w:abstractNum w:abstractNumId="8" w15:restartNumberingAfterBreak="0">
+  <w:abstractNum w:abstractNumId="8">
     <w:nsid w:val="2CF44DAF"/>
     <w:multiLevelType w:val="hybridMultilevel"/>
     <w:tmpl w:val="0B52B38A"/>
@@ -9646,7 +9727,7 @@
       </w:rPr>
     </w:lvl>
   </w:abstractNum>
-  <w:abstractNum w:abstractNumId="9" w15:restartNumberingAfterBreak="0">
+  <w:abstractNum w:abstractNumId="9">
     <w:nsid w:val="38C52547"/>
     <w:multiLevelType w:val="multilevel"/>
     <w:tmpl w:val="BB22BDAE"/>
@@ -9795,7 +9876,7 @@
       </w:rPr>
     </w:lvl>
   </w:abstractNum>
-  <w:abstractNum w:abstractNumId="10" w15:restartNumberingAfterBreak="0">
+  <w:abstractNum w:abstractNumId="10">
     <w:nsid w:val="3BBA0F5D"/>
     <w:multiLevelType w:val="multilevel"/>
     <w:tmpl w:val="BB22BDAE"/>
@@ -9944,7 +10025,7 @@
       </w:rPr>
     </w:lvl>
   </w:abstractNum>
-  <w:abstractNum w:abstractNumId="11" w15:restartNumberingAfterBreak="0">
+  <w:abstractNum w:abstractNumId="11">
     <w:nsid w:val="3CBE78D5"/>
     <w:multiLevelType w:val="multilevel"/>
     <w:tmpl w:val="F376B25E"/>
@@ -10094,7 +10175,7 @@
       </w:rPr>
     </w:lvl>
   </w:abstractNum>
-  <w:abstractNum w:abstractNumId="12" w15:restartNumberingAfterBreak="0">
+  <w:abstractNum w:abstractNumId="12">
     <w:nsid w:val="40C2010E"/>
     <w:multiLevelType w:val="hybridMultilevel"/>
     <w:tmpl w:val="2A92669C"/>
@@ -10207,7 +10288,7 @@
       </w:rPr>
     </w:lvl>
   </w:abstractNum>
-  <w:abstractNum w:abstractNumId="13" w15:restartNumberingAfterBreak="0">
+  <w:abstractNum w:abstractNumId="13">
     <w:nsid w:val="49C24952"/>
     <w:multiLevelType w:val="hybridMultilevel"/>
     <w:tmpl w:val="A6AC8DAC"/>
@@ -10296,7 +10377,7 @@
       </w:pPr>
     </w:lvl>
   </w:abstractNum>
-  <w:abstractNum w:abstractNumId="14" w15:restartNumberingAfterBreak="0">
+  <w:abstractNum w:abstractNumId="14">
     <w:nsid w:val="4C8F50DF"/>
     <w:multiLevelType w:val="multilevel"/>
     <w:tmpl w:val="BB22BDAE"/>
@@ -10445,7 +10526,7 @@
       </w:rPr>
     </w:lvl>
   </w:abstractNum>
-  <w:abstractNum w:abstractNumId="15" w15:restartNumberingAfterBreak="0">
+  <w:abstractNum w:abstractNumId="15">
     <w:nsid w:val="4DD35612"/>
     <w:multiLevelType w:val="multilevel"/>
     <w:tmpl w:val="BB22BDAE"/>
@@ -10594,7 +10675,7 @@
       </w:rPr>
     </w:lvl>
   </w:abstractNum>
-  <w:abstractNum w:abstractNumId="16" w15:restartNumberingAfterBreak="0">
+  <w:abstractNum w:abstractNumId="16">
     <w:nsid w:val="4E5F6328"/>
     <w:multiLevelType w:val="hybridMultilevel"/>
     <w:tmpl w:val="2E4C67AC"/>
@@ -10706,7 +10787,7 @@
       </w:rPr>
     </w:lvl>
   </w:abstractNum>
-  <w:abstractNum w:abstractNumId="17" w15:restartNumberingAfterBreak="0">
+  <w:abstractNum w:abstractNumId="17">
     <w:nsid w:val="51586FA5"/>
     <w:multiLevelType w:val="hybridMultilevel"/>
     <w:tmpl w:val="BD169370"/>
@@ -10792,7 +10873,7 @@
       </w:pPr>
     </w:lvl>
   </w:abstractNum>
-  <w:abstractNum w:abstractNumId="18" w15:restartNumberingAfterBreak="0">
+  <w:abstractNum w:abstractNumId="18">
     <w:nsid w:val="612E7365"/>
     <w:multiLevelType w:val="multilevel"/>
     <w:tmpl w:val="BB22BDAE"/>
@@ -10941,7 +11022,7 @@
       </w:rPr>
     </w:lvl>
   </w:abstractNum>
-  <w:abstractNum w:abstractNumId="19" w15:restartNumberingAfterBreak="0">
+  <w:abstractNum w:abstractNumId="19">
     <w:nsid w:val="61930E6F"/>
     <w:multiLevelType w:val="multilevel"/>
     <w:tmpl w:val="8F2E7F6C"/>
@@ -11083,7 +11164,7 @@
       </w:rPr>
     </w:lvl>
   </w:abstractNum>
-  <w:abstractNum w:abstractNumId="20" w15:restartNumberingAfterBreak="0">
+  <w:abstractNum w:abstractNumId="20">
     <w:nsid w:val="623A158A"/>
     <w:multiLevelType w:val="multilevel"/>
     <w:tmpl w:val="BB22BDAE"/>
@@ -11232,7 +11313,7 @@
       </w:rPr>
     </w:lvl>
   </w:abstractNum>
-  <w:abstractNum w:abstractNumId="21" w15:restartNumberingAfterBreak="0">
+  <w:abstractNum w:abstractNumId="21">
     <w:nsid w:val="629E1692"/>
     <w:multiLevelType w:val="hybridMultilevel"/>
     <w:tmpl w:val="4E08E636"/>
@@ -11318,7 +11399,7 @@
       </w:pPr>
     </w:lvl>
   </w:abstractNum>
-  <w:abstractNum w:abstractNumId="22" w15:restartNumberingAfterBreak="0">
+  <w:abstractNum w:abstractNumId="22">
     <w:nsid w:val="65327CDD"/>
     <w:multiLevelType w:val="multilevel"/>
     <w:tmpl w:val="BB22BDAE"/>
@@ -11467,7 +11548,7 @@
       </w:rPr>
     </w:lvl>
   </w:abstractNum>
-  <w:abstractNum w:abstractNumId="23" w15:restartNumberingAfterBreak="0">
+  <w:abstractNum w:abstractNumId="23">
     <w:nsid w:val="6BFA353C"/>
     <w:multiLevelType w:val="hybridMultilevel"/>
     <w:tmpl w:val="73B8B60E"/>
@@ -11557,7 +11638,7 @@
       </w:pPr>
     </w:lvl>
   </w:abstractNum>
-  <w:abstractNum w:abstractNumId="24" w15:restartNumberingAfterBreak="0">
+  <w:abstractNum w:abstractNumId="24">
     <w:nsid w:val="71A340C0"/>
     <w:multiLevelType w:val="hybridMultilevel"/>
     <w:tmpl w:val="702A5A76"/>
@@ -11643,7 +11724,7 @@
       </w:pPr>
     </w:lvl>
   </w:abstractNum>
-  <w:abstractNum w:abstractNumId="25" w15:restartNumberingAfterBreak="0">
+  <w:abstractNum w:abstractNumId="25">
     <w:nsid w:val="7E88071E"/>
     <w:multiLevelType w:val="hybridMultilevel"/>
     <w:tmpl w:val="9892A836"/>
@@ -13129,20 +13210,20 @@
 </file>
 
 <file path=customXml/item1.xml><?xml version="1.0" encoding="utf-8"?>
-<p:properties xmlns:p="http://schemas.microsoft.com/office/2006/metadata/properties" xmlns:xsi="http://www.w3.org/2001/XMLSchema-instance" xmlns:pc="http://schemas.microsoft.com/office/infopath/2007/PartnerControls">
-  <documentManagement>
-    <IMAddress xmlns="http://schemas.microsoft.com/sharepoint/v3" xsi:nil="true"/>
-  </documentManagement>
-</p:properties>
-</file>
-
-<file path=customXml/item2.xml><?xml version="1.0" encoding="utf-8"?>
 <?mso-contentType ?>
 <FormTemplates xmlns="http://schemas.microsoft.com/sharepoint/v3/contenttype/forms">
   <Display>DocumentLibraryForm</Display>
   <Edit>DocumentLibraryForm</Edit>
   <New>DocumentLibraryForm</New>
 </FormTemplates>
+</file>
+
+<file path=customXml/item2.xml><?xml version="1.0" encoding="utf-8"?>
+<p:properties xmlns:p="http://schemas.microsoft.com/office/2006/metadata/properties" xmlns:xsi="http://www.w3.org/2001/XMLSchema-instance" xmlns:pc="http://schemas.microsoft.com/office/infopath/2007/PartnerControls">
+  <documentManagement>
+    <IMAddress xmlns="http://schemas.microsoft.com/sharepoint/v3" xsi:nil="true"/>
+  </documentManagement>
+</p:properties>
 </file>
 
 <file path=customXml/item3.xml><?xml version="1.0" encoding="utf-8"?>
@@ -13315,19 +13396,19 @@
 </file>
 
 <file path=customXml/itemProps1.xml><?xml version="1.0" encoding="utf-8"?>
+<ds:datastoreItem xmlns:ds="http://schemas.openxmlformats.org/officeDocument/2006/customXml" ds:itemID="{ECDD0C0C-1082-4E45-96A5-FE6A5CEC5CC1}">
+  <ds:schemaRefs>
+    <ds:schemaRef ds:uri="http://schemas.microsoft.com/sharepoint/v3/contenttype/forms"/>
+  </ds:schemaRefs>
+</ds:datastoreItem>
+</file>
+
+<file path=customXml/itemProps2.xml><?xml version="1.0" encoding="utf-8"?>
 <ds:datastoreItem xmlns:ds="http://schemas.openxmlformats.org/officeDocument/2006/customXml" ds:itemID="{72EB738B-CABD-4E28-B43A-A78421C58362}">
   <ds:schemaRefs>
     <ds:schemaRef ds:uri="http://schemas.microsoft.com/office/2006/metadata/properties"/>
     <ds:schemaRef ds:uri="http://schemas.microsoft.com/office/infopath/2007/PartnerControls"/>
     <ds:schemaRef ds:uri="http://schemas.microsoft.com/sharepoint/v3"/>
-  </ds:schemaRefs>
-</ds:datastoreItem>
-</file>
-
-<file path=customXml/itemProps2.xml><?xml version="1.0" encoding="utf-8"?>
-<ds:datastoreItem xmlns:ds="http://schemas.openxmlformats.org/officeDocument/2006/customXml" ds:itemID="{ECDD0C0C-1082-4E45-96A5-FE6A5CEC5CC1}">
-  <ds:schemaRefs>
-    <ds:schemaRef ds:uri="http://schemas.microsoft.com/sharepoint/v3/contenttype/forms"/>
   </ds:schemaRefs>
 </ds:datastoreItem>
 </file>
@@ -13352,7 +13433,7 @@
 </file>
 
 <file path=customXml/itemProps4.xml><?xml version="1.0" encoding="utf-8"?>
-<ds:datastoreItem xmlns:ds="http://schemas.openxmlformats.org/officeDocument/2006/customXml" ds:itemID="{A1B1D84F-EC55-4B71-9230-028E5BC04756}">
+<ds:datastoreItem xmlns:ds="http://schemas.openxmlformats.org/officeDocument/2006/customXml" ds:itemID="{2ACBA2F3-67A2-43E7-B09B-C7E08D067604}">
   <ds:schemaRefs>
     <ds:schemaRef ds:uri="http://schemas.openxmlformats.org/officeDocument/2006/bibliography"/>
   </ds:schemaRefs>

</xml_diff>

<commit_message>
make 0.9.7 powershell the requirement
</commit_message>
<xml_diff>
--- a/Azure SQL HOL Configuration Guide - Final.docx
+++ b/Azure SQL HOL Configuration Guide - Final.docx
@@ -2432,14 +2432,16 @@
               <w:t>the version b</w:t>
             </w:r>
             <w:r>
-              <w:t>eing installed is at least 0.9.5</w:t>
+              <w:t>eing installed is at least 0.9.7</w:t>
             </w:r>
             <w:r>
               <w:t xml:space="preserve"> (released </w:t>
             </w:r>
             <w:r>
-              <w:t>July 20</w:t>
-            </w:r>
+              <w:t>August 24</w:t>
+            </w:r>
+            <w:bookmarkStart w:id="4" w:name="_GoBack"/>
+            <w:bookmarkEnd w:id="4"/>
             <w:r>
               <w:t>, 2015).</w:t>
             </w:r>
@@ -2948,14 +2950,14 @@
       <w:pPr>
         <w:pStyle w:val="Heading1"/>
       </w:pPr>
-      <w:bookmarkStart w:id="4" w:name="_Toc424917740"/>
-      <w:bookmarkStart w:id="5" w:name="_Toc425000561"/>
+      <w:bookmarkStart w:id="5" w:name="_Toc424917740"/>
+      <w:bookmarkStart w:id="6" w:name="_Toc425000561"/>
       <w:r>
         <w:lastRenderedPageBreak/>
         <w:t>Connecting Your Azure Account</w:t>
       </w:r>
-      <w:bookmarkEnd w:id="4"/>
       <w:bookmarkEnd w:id="5"/>
+      <w:bookmarkEnd w:id="6"/>
     </w:p>
     <w:p>
       <w:pPr>
@@ -3699,8 +3701,8 @@
       <w:pPr>
         <w:pStyle w:val="Heading1"/>
       </w:pPr>
-      <w:bookmarkStart w:id="6" w:name="_Toc424917741"/>
-      <w:bookmarkStart w:id="7" w:name="_Toc425000562"/>
+      <w:bookmarkStart w:id="7" w:name="_Toc424917741"/>
+      <w:bookmarkStart w:id="8" w:name="_Toc425000562"/>
       <w:r>
         <w:lastRenderedPageBreak/>
         <w:t xml:space="preserve">Deploying a New </w:t>
@@ -3719,8 +3721,8 @@
       <w:r>
         <w:t>Environment</w:t>
       </w:r>
-      <w:bookmarkEnd w:id="6"/>
       <w:bookmarkEnd w:id="7"/>
+      <w:bookmarkEnd w:id="8"/>
     </w:p>
     <w:p>
       <w:pPr>
@@ -5778,23 +5780,7 @@
             <w:rFonts w:ascii="Courier New" w:eastAsiaTheme="minorHAnsi" w:hAnsi="Courier New" w:cs="Courier New"/>
             <w:szCs w:val="22"/>
           </w:rPr>
-          <w:t>FAQ s</w:t>
-        </w:r>
-        <w:r>
-          <w:rPr>
-            <w:rStyle w:val="Hyperlink"/>
-            <w:rFonts w:ascii="Courier New" w:eastAsiaTheme="minorHAnsi" w:hAnsi="Courier New" w:cs="Courier New"/>
-            <w:szCs w:val="22"/>
-          </w:rPr>
-          <w:t>e</w:t>
-        </w:r>
-        <w:r>
-          <w:rPr>
-            <w:rStyle w:val="Hyperlink"/>
-            <w:rFonts w:ascii="Courier New" w:eastAsiaTheme="minorHAnsi" w:hAnsi="Courier New" w:cs="Courier New"/>
-            <w:szCs w:val="22"/>
-          </w:rPr>
-          <w:t>ction</w:t>
+          <w:t>FAQ section</w:t>
         </w:r>
       </w:hyperlink>
       <w:r>
@@ -5949,8 +5935,8 @@
       <w:pPr>
         <w:pStyle w:val="Heading1"/>
       </w:pPr>
-      <w:bookmarkStart w:id="8" w:name="_Toc424917742"/>
-      <w:bookmarkStart w:id="9" w:name="_Toc425000563"/>
+      <w:bookmarkStart w:id="9" w:name="_Toc424917742"/>
+      <w:bookmarkStart w:id="10" w:name="_Toc425000563"/>
       <w:r>
         <w:lastRenderedPageBreak/>
         <w:t xml:space="preserve">Appendix: Explanation of </w:t>
@@ -5966,8 +5952,8 @@
       <w:r>
         <w:t xml:space="preserve"> Parameters</w:t>
       </w:r>
-      <w:bookmarkEnd w:id="8"/>
       <w:bookmarkEnd w:id="9"/>
+      <w:bookmarkEnd w:id="10"/>
     </w:p>
     <w:p>
       <w:pPr>
@@ -7055,8 +7041,8 @@
       <w:pPr>
         <w:pStyle w:val="Heading1"/>
       </w:pPr>
-      <w:bookmarkStart w:id="10" w:name="_Toc424917743"/>
-      <w:bookmarkStart w:id="11" w:name="_Toc425000564"/>
+      <w:bookmarkStart w:id="11" w:name="_Toc424917743"/>
+      <w:bookmarkStart w:id="12" w:name="_Toc425000564"/>
       <w:r>
         <w:lastRenderedPageBreak/>
         <w:t xml:space="preserve">Appendix: Explanation of </w:t>
@@ -7069,8 +7055,8 @@
       <w:r>
         <w:t xml:space="preserve"> Properties</w:t>
       </w:r>
-      <w:bookmarkEnd w:id="10"/>
       <w:bookmarkEnd w:id="11"/>
+      <w:bookmarkEnd w:id="12"/>
     </w:p>
     <w:p>
       <w:pPr>
@@ -8038,9 +8024,7 @@
           <w:color w:val="00BCF2" w:themeColor="accent1"/>
         </w:rPr>
       </w:pPr>
-      <w:bookmarkStart w:id="12" w:name="FAQ"/>
-      <w:bookmarkStart w:id="13" w:name="_GoBack"/>
-      <w:bookmarkEnd w:id="13"/>
+      <w:bookmarkStart w:id="13" w:name="FAQ"/>
       <w:r>
         <w:rPr>
           <w:b/>
@@ -8049,7 +8033,7 @@
         <w:t>FAQ:</w:t>
       </w:r>
     </w:p>
-    <w:bookmarkEnd w:id="12"/>
+    <w:bookmarkEnd w:id="13"/>
     <w:p>
       <w:pPr>
         <w:pStyle w:val="ListParagraph"/>
@@ -13219,14 +13203,6 @@
 </file>
 
 <file path=customXml/item2.xml><?xml version="1.0" encoding="utf-8"?>
-<p:properties xmlns:p="http://schemas.microsoft.com/office/2006/metadata/properties" xmlns:xsi="http://www.w3.org/2001/XMLSchema-instance" xmlns:pc="http://schemas.microsoft.com/office/infopath/2007/PartnerControls">
-  <documentManagement>
-    <IMAddress xmlns="http://schemas.microsoft.com/sharepoint/v3" xsi:nil="true"/>
-  </documentManagement>
-</p:properties>
-</file>
-
-<file path=customXml/item3.xml><?xml version="1.0" encoding="utf-8"?>
 <ct:contentTypeSchema xmlns:ct="http://schemas.microsoft.com/office/2006/metadata/contentType" xmlns:ma="http://schemas.microsoft.com/office/2006/metadata/properties/metaAttributes" ct:_="" ma:_="" ma:contentTypeName="Document" ma:contentTypeID="0x0101007C9C80536661BE42A8BD50D1B42D196D" ma:contentTypeVersion="4" ma:contentTypeDescription="Create a new document." ma:contentTypeScope="" ma:versionID="8513b75e8eeae9168d1c99d00c740a6c">
   <xsd:schema xmlns:xsd="http://www.w3.org/2001/XMLSchema" xmlns:xs="http://www.w3.org/2001/XMLSchema" xmlns:p="http://schemas.microsoft.com/office/2006/metadata/properties" xmlns:ns1="http://schemas.microsoft.com/sharepoint/v3" xmlns:ns2="56a3f79d-cd53-4603-85ec-a11308dc8020" targetNamespace="http://schemas.microsoft.com/office/2006/metadata/properties" ma:root="true" ma:fieldsID="de0e5fe192c8e89fe6df1dedc3d5ab91" ns1:_="" ns2:_="">
     <xsd:import namespace="http://schemas.microsoft.com/sharepoint/v3"/>
@@ -13391,6 +13367,14 @@
 </ct:contentTypeSchema>
 </file>
 
+<file path=customXml/item3.xml><?xml version="1.0" encoding="utf-8"?>
+<p:properties xmlns:p="http://schemas.microsoft.com/office/2006/metadata/properties" xmlns:xsi="http://www.w3.org/2001/XMLSchema-instance" xmlns:pc="http://schemas.microsoft.com/office/infopath/2007/PartnerControls">
+  <documentManagement>
+    <IMAddress xmlns="http://schemas.microsoft.com/sharepoint/v3" xsi:nil="true"/>
+  </documentManagement>
+</p:properties>
+</file>
+
 <file path=customXml/item4.xml><?xml version="1.0" encoding="utf-8"?>
 <b:Sources xmlns:b="http://schemas.openxmlformats.org/officeDocument/2006/bibliography" xmlns="http://schemas.openxmlformats.org/officeDocument/2006/bibliography" SelectedStyle="\APASixthEditionOfficeOnline.xsl" StyleName="APA" Version="6"/>
 </file>
@@ -13404,16 +13388,6 @@
 </file>
 
 <file path=customXml/itemProps2.xml><?xml version="1.0" encoding="utf-8"?>
-<ds:datastoreItem xmlns:ds="http://schemas.openxmlformats.org/officeDocument/2006/customXml" ds:itemID="{72EB738B-CABD-4E28-B43A-A78421C58362}">
-  <ds:schemaRefs>
-    <ds:schemaRef ds:uri="http://schemas.microsoft.com/office/2006/metadata/properties"/>
-    <ds:schemaRef ds:uri="http://schemas.microsoft.com/office/infopath/2007/PartnerControls"/>
-    <ds:schemaRef ds:uri="http://schemas.microsoft.com/sharepoint/v3"/>
-  </ds:schemaRefs>
-</ds:datastoreItem>
-</file>
-
-<file path=customXml/itemProps3.xml><?xml version="1.0" encoding="utf-8"?>
 <ds:datastoreItem xmlns:ds="http://schemas.openxmlformats.org/officeDocument/2006/customXml" ds:itemID="{AD92F254-85A3-4799-BC91-42B50B224CD3}">
   <ds:schemaRefs>
     <ds:schemaRef ds:uri="http://schemas.microsoft.com/office/2006/metadata/contentType"/>
@@ -13432,8 +13406,18 @@
 </ds:datastoreItem>
 </file>
 
+<file path=customXml/itemProps3.xml><?xml version="1.0" encoding="utf-8"?>
+<ds:datastoreItem xmlns:ds="http://schemas.openxmlformats.org/officeDocument/2006/customXml" ds:itemID="{72EB738B-CABD-4E28-B43A-A78421C58362}">
+  <ds:schemaRefs>
+    <ds:schemaRef ds:uri="http://schemas.microsoft.com/office/2006/metadata/properties"/>
+    <ds:schemaRef ds:uri="http://schemas.microsoft.com/office/infopath/2007/PartnerControls"/>
+    <ds:schemaRef ds:uri="http://schemas.microsoft.com/sharepoint/v3"/>
+  </ds:schemaRefs>
+</ds:datastoreItem>
+</file>
+
 <file path=customXml/itemProps4.xml><?xml version="1.0" encoding="utf-8"?>
-<ds:datastoreItem xmlns:ds="http://schemas.openxmlformats.org/officeDocument/2006/customXml" ds:itemID="{2ACBA2F3-67A2-43E7-B09B-C7E08D067604}">
+<ds:datastoreItem xmlns:ds="http://schemas.openxmlformats.org/officeDocument/2006/customXml" ds:itemID="{24426EE7-F8BB-4761-AC5F-460831461501}">
   <ds:schemaRefs>
     <ds:schemaRef ds:uri="http://schemas.openxmlformats.org/officeDocument/2006/bibliography"/>
   </ds:schemaRefs>

</xml_diff>

<commit_message>
add scenario of more error handling"400 bad request" and "Key not found in Dictionary"
</commit_message>
<xml_diff>
--- a/Azure SQL HOL Configuration Guide - Final.docx
+++ b/Azure SQL HOL Configuration Guide - Final.docx
@@ -469,7 +469,7 @@
                                         <pic:cNvPicPr/>
                                       </pic:nvPicPr>
                                       <pic:blipFill>
-                                        <a:blip r:embed="rId13">
+                                        <a:blip r:embed="rId12">
                                           <a:extLst>
                                             <a:ext uri="{28A0092B-C50C-407E-A947-70E740481C1C}">
                                               <a14:useLocalDpi xmlns:a14="http://schemas.microsoft.com/office/drawing/2010/main" val="0"/>
@@ -1917,7 +1917,7 @@
                     </pic:cNvPicPr>
                   </pic:nvPicPr>
                   <pic:blipFill>
-                    <a:blip r:embed="rId14">
+                    <a:blip r:embed="rId13">
                       <a:extLst>
                         <a:ext uri="{28A0092B-C50C-407E-A947-70E740481C1C}">
                           <a14:useLocalDpi xmlns:a14="http://schemas.microsoft.com/office/drawing/2010/main" val="0"/>
@@ -2208,7 +2208,7 @@
             <w:r>
               <w:t xml:space="preserve">ccount, browse to </w:t>
             </w:r>
-            <w:hyperlink r:id="rId15" w:history="1">
+            <w:hyperlink r:id="rId14" w:history="1">
               <w:r>
                 <w:rPr>
                   <w:rStyle w:val="Hyperlink"/>
@@ -2312,7 +2312,7 @@
             <w:r>
               <w:t xml:space="preserve">ccount, browse to </w:t>
             </w:r>
-            <w:hyperlink r:id="rId16" w:history="1">
+            <w:hyperlink r:id="rId15" w:history="1">
               <w:r>
                 <w:rPr>
                   <w:rStyle w:val="Hyperlink"/>
@@ -2377,7 +2377,7 @@
             <w:r>
               <w:t xml:space="preserve">Browse to </w:t>
             </w:r>
-            <w:hyperlink r:id="rId17" w:history="1">
+            <w:hyperlink r:id="rId16" w:history="1">
               <w:r>
                 <w:rPr>
                   <w:rStyle w:val="Hyperlink"/>
@@ -2440,8 +2440,6 @@
             <w:r>
               <w:t>August 24</w:t>
             </w:r>
-            <w:bookmarkStart w:id="4" w:name="_GoBack"/>
-            <w:bookmarkEnd w:id="4"/>
             <w:r>
               <w:t>, 2015).</w:t>
             </w:r>
@@ -2619,7 +2617,7 @@
             <w:r>
               <w:t xml:space="preserve">Query from </w:t>
             </w:r>
-            <w:hyperlink r:id="rId18" w:history="1">
+            <w:hyperlink r:id="rId17" w:history="1">
               <w:r>
                 <w:rPr>
                   <w:rStyle w:val="Hyperlink"/>
@@ -2696,7 +2694,7 @@
               <w:lastRenderedPageBreak/>
               <w:t xml:space="preserve">from </w:t>
             </w:r>
-            <w:hyperlink r:id="rId19" w:history="1">
+            <w:hyperlink r:id="rId18" w:history="1">
               <w:r>
                 <w:rPr>
                   <w:rStyle w:val="Hyperlink"/>
@@ -2799,7 +2797,7 @@
             <w:r>
               <w:t xml:space="preserve">download and install Visual Studio from </w:t>
             </w:r>
-            <w:hyperlink r:id="rId20" w:history="1">
+            <w:hyperlink r:id="rId19" w:history="1">
               <w:r>
                 <w:rPr>
                   <w:rStyle w:val="Hyperlink"/>
@@ -2890,7 +2888,7 @@
             <w:r>
               <w:t xml:space="preserve">Browse to </w:t>
             </w:r>
-            <w:hyperlink r:id="rId21" w:history="1">
+            <w:hyperlink r:id="rId20" w:history="1">
               <w:r>
                 <w:rPr>
                   <w:rStyle w:val="Hyperlink"/>
@@ -2950,14 +2948,14 @@
       <w:pPr>
         <w:pStyle w:val="Heading1"/>
       </w:pPr>
-      <w:bookmarkStart w:id="5" w:name="_Toc424917740"/>
-      <w:bookmarkStart w:id="6" w:name="_Toc425000561"/>
+      <w:bookmarkStart w:id="4" w:name="_Toc424917740"/>
+      <w:bookmarkStart w:id="5" w:name="_Toc425000561"/>
       <w:r>
         <w:lastRenderedPageBreak/>
         <w:t>Connecting Your Azure Account</w:t>
       </w:r>
+      <w:bookmarkEnd w:id="4"/>
       <w:bookmarkEnd w:id="5"/>
-      <w:bookmarkEnd w:id="6"/>
     </w:p>
     <w:p>
       <w:pPr>
@@ -3015,6 +3013,162 @@
             <wp:extent cx="3657600" cy="1567542"/>
             <wp:effectExtent l="19050" t="19050" r="19050" b="13970"/>
             <wp:docPr id="45" name="Picture 45"/>
+            <wp:cNvGraphicFramePr>
+              <a:graphicFrameLocks xmlns:a="http://schemas.openxmlformats.org/drawingml/2006/main" noChangeAspect="1"/>
+            </wp:cNvGraphicFramePr>
+            <a:graphic xmlns:a="http://schemas.openxmlformats.org/drawingml/2006/main">
+              <a:graphicData uri="http://schemas.openxmlformats.org/drawingml/2006/picture">
+                <pic:pic xmlns:pic="http://schemas.openxmlformats.org/drawingml/2006/picture">
+                  <pic:nvPicPr>
+                    <pic:cNvPr id="1" name=""/>
+                    <pic:cNvPicPr/>
+                  </pic:nvPicPr>
+                  <pic:blipFill>
+                    <a:blip r:embed="rId21">
+                      <a:extLst>
+                        <a:ext uri="{28A0092B-C50C-407E-A947-70E740481C1C}">
+                          <a14:useLocalDpi xmlns:a14="http://schemas.microsoft.com/office/drawing/2010/main" val="0"/>
+                        </a:ext>
+                      </a:extLst>
+                    </a:blip>
+                    <a:stretch>
+                      <a:fillRect/>
+                    </a:stretch>
+                  </pic:blipFill>
+                  <pic:spPr>
+                    <a:xfrm>
+                      <a:off x="0" y="0"/>
+                      <a:ext cx="3657600" cy="1567542"/>
+                    </a:xfrm>
+                    <a:prstGeom prst="rect">
+                      <a:avLst/>
+                    </a:prstGeom>
+                    <a:ln>
+                      <a:solidFill>
+                        <a:schemeClr val="bg2">
+                          <a:lumMod val="50000"/>
+                        </a:schemeClr>
+                      </a:solidFill>
+                    </a:ln>
+                  </pic:spPr>
+                </pic:pic>
+              </a:graphicData>
+            </a:graphic>
+          </wp:inline>
+        </w:drawing>
+      </w:r>
+    </w:p>
+    <w:p>
+      <w:pPr>
+        <w:pStyle w:val="Caption"/>
+        <w:ind w:left="360"/>
+      </w:pPr>
+      <w:r>
+        <w:rPr>
+          <w:b/>
+        </w:rPr>
+        <w:t xml:space="preserve">Figure </w:t>
+      </w:r>
+      <w:r>
+        <w:rPr>
+          <w:b/>
+        </w:rPr>
+        <w:fldChar w:fldCharType="begin"/>
+      </w:r>
+      <w:r>
+        <w:rPr>
+          <w:b/>
+        </w:rPr>
+        <w:instrText xml:space="preserve"> SEQ Figure \* ARABIC </w:instrText>
+      </w:r>
+      <w:r>
+        <w:rPr>
+          <w:b/>
+        </w:rPr>
+        <w:fldChar w:fldCharType="separate"/>
+      </w:r>
+      <w:r>
+        <w:rPr>
+          <w:b/>
+          <w:noProof/>
+        </w:rPr>
+        <w:t>2</w:t>
+      </w:r>
+      <w:r>
+        <w:rPr>
+          <w:b/>
+        </w:rPr>
+        <w:fldChar w:fldCharType="end"/>
+      </w:r>
+      <w:r>
+        <w:t xml:space="preserve"> A Microsoft Azure PowerShell</w:t>
+      </w:r>
+      <w:r>
+        <w:t xml:space="preserve"> </w:t>
+      </w:r>
+      <w:r>
+        <w:t xml:space="preserve">command-line interface </w:t>
+      </w:r>
+      <w:r>
+        <w:t>session</w:t>
+      </w:r>
+    </w:p>
+    <w:p>
+      <w:pPr>
+        <w:pStyle w:val="Numbers"/>
+      </w:pPr>
+      <w:r>
+        <w:t xml:space="preserve">Connect </w:t>
+      </w:r>
+      <w:r>
+        <w:t xml:space="preserve">to </w:t>
+      </w:r>
+      <w:r>
+        <w:t xml:space="preserve">your </w:t>
+      </w:r>
+      <w:r>
+        <w:t xml:space="preserve">Microsoft </w:t>
+      </w:r>
+      <w:r>
+        <w:t xml:space="preserve">Azure account by typing </w:t>
+      </w:r>
+      <w:r>
+        <w:rPr>
+          <w:b/>
+        </w:rPr>
+        <w:t>Add-</w:t>
+      </w:r>
+      <w:proofErr w:type="spellStart"/>
+      <w:r>
+        <w:rPr>
+          <w:b/>
+        </w:rPr>
+        <w:t>AzureAccount</w:t>
+      </w:r>
+      <w:proofErr w:type="spellEnd"/>
+      <w:r>
+        <w:t>.</w:t>
+      </w:r>
+    </w:p>
+    <w:p>
+      <w:pPr>
+        <w:pStyle w:val="Numbers"/>
+        <w:numPr>
+          <w:ilvl w:val="0"/>
+          <w:numId w:val="0"/>
+        </w:numPr>
+        <w:ind w:left="360"/>
+      </w:pPr>
+      <w:r>
+        <w:rPr>
+          <w:noProof/>
+          <w:lang w:eastAsia="zh-CN"/>
+        </w:rPr>
+        <w:drawing>
+          <wp:inline distT="0" distB="0" distL="0" distR="0" wp14:anchorId="5A8B1258" wp14:editId="49EC95CA">
+            <wp:extent cx="3657600" cy="1567542"/>
+            <wp:effectExtent l="19050" t="19050" r="19050" b="13970"/>
+            <wp:docPr id="8" name="Picture 8"/>
             <wp:cNvGraphicFramePr>
               <a:graphicFrameLocks xmlns:a="http://schemas.openxmlformats.org/drawingml/2006/main" noChangeAspect="1"/>
             </wp:cNvGraphicFramePr>
@@ -3094,162 +3248,6 @@
           <w:b/>
           <w:noProof/>
         </w:rPr>
-        <w:t>2</w:t>
-      </w:r>
-      <w:r>
-        <w:rPr>
-          <w:b/>
-        </w:rPr>
-        <w:fldChar w:fldCharType="end"/>
-      </w:r>
-      <w:r>
-        <w:t xml:space="preserve"> A Microsoft Azure PowerShell</w:t>
-      </w:r>
-      <w:r>
-        <w:t xml:space="preserve"> </w:t>
-      </w:r>
-      <w:r>
-        <w:t xml:space="preserve">command-line interface </w:t>
-      </w:r>
-      <w:r>
-        <w:t>session</w:t>
-      </w:r>
-    </w:p>
-    <w:p>
-      <w:pPr>
-        <w:pStyle w:val="Numbers"/>
-      </w:pPr>
-      <w:r>
-        <w:t xml:space="preserve">Connect </w:t>
-      </w:r>
-      <w:r>
-        <w:t xml:space="preserve">to </w:t>
-      </w:r>
-      <w:r>
-        <w:t xml:space="preserve">your </w:t>
-      </w:r>
-      <w:r>
-        <w:t xml:space="preserve">Microsoft </w:t>
-      </w:r>
-      <w:r>
-        <w:t xml:space="preserve">Azure account by typing </w:t>
-      </w:r>
-      <w:r>
-        <w:rPr>
-          <w:b/>
-        </w:rPr>
-        <w:t>Add-</w:t>
-      </w:r>
-      <w:proofErr w:type="spellStart"/>
-      <w:r>
-        <w:rPr>
-          <w:b/>
-        </w:rPr>
-        <w:t>AzureAccount</w:t>
-      </w:r>
-      <w:proofErr w:type="spellEnd"/>
-      <w:r>
-        <w:t>.</w:t>
-      </w:r>
-    </w:p>
-    <w:p>
-      <w:pPr>
-        <w:pStyle w:val="Numbers"/>
-        <w:numPr>
-          <w:ilvl w:val="0"/>
-          <w:numId w:val="0"/>
-        </w:numPr>
-        <w:ind w:left="360"/>
-      </w:pPr>
-      <w:r>
-        <w:rPr>
-          <w:noProof/>
-          <w:lang w:eastAsia="zh-CN"/>
-        </w:rPr>
-        <w:drawing>
-          <wp:inline distT="0" distB="0" distL="0" distR="0" wp14:anchorId="5A8B1258" wp14:editId="49EC95CA">
-            <wp:extent cx="3657600" cy="1567542"/>
-            <wp:effectExtent l="19050" t="19050" r="19050" b="13970"/>
-            <wp:docPr id="8" name="Picture 8"/>
-            <wp:cNvGraphicFramePr>
-              <a:graphicFrameLocks xmlns:a="http://schemas.openxmlformats.org/drawingml/2006/main" noChangeAspect="1"/>
-            </wp:cNvGraphicFramePr>
-            <a:graphic xmlns:a="http://schemas.openxmlformats.org/drawingml/2006/main">
-              <a:graphicData uri="http://schemas.openxmlformats.org/drawingml/2006/picture">
-                <pic:pic xmlns:pic="http://schemas.openxmlformats.org/drawingml/2006/picture">
-                  <pic:nvPicPr>
-                    <pic:cNvPr id="1" name=""/>
-                    <pic:cNvPicPr/>
-                  </pic:nvPicPr>
-                  <pic:blipFill>
-                    <a:blip r:embed="rId23">
-                      <a:extLst>
-                        <a:ext uri="{28A0092B-C50C-407E-A947-70E740481C1C}">
-                          <a14:useLocalDpi xmlns:a14="http://schemas.microsoft.com/office/drawing/2010/main" val="0"/>
-                        </a:ext>
-                      </a:extLst>
-                    </a:blip>
-                    <a:stretch>
-                      <a:fillRect/>
-                    </a:stretch>
-                  </pic:blipFill>
-                  <pic:spPr>
-                    <a:xfrm>
-                      <a:off x="0" y="0"/>
-                      <a:ext cx="3657600" cy="1567542"/>
-                    </a:xfrm>
-                    <a:prstGeom prst="rect">
-                      <a:avLst/>
-                    </a:prstGeom>
-                    <a:ln>
-                      <a:solidFill>
-                        <a:schemeClr val="bg2">
-                          <a:lumMod val="50000"/>
-                        </a:schemeClr>
-                      </a:solidFill>
-                    </a:ln>
-                  </pic:spPr>
-                </pic:pic>
-              </a:graphicData>
-            </a:graphic>
-          </wp:inline>
-        </w:drawing>
-      </w:r>
-    </w:p>
-    <w:p>
-      <w:pPr>
-        <w:pStyle w:val="Caption"/>
-        <w:ind w:left="360"/>
-      </w:pPr>
-      <w:r>
-        <w:rPr>
-          <w:b/>
-        </w:rPr>
-        <w:t xml:space="preserve">Figure </w:t>
-      </w:r>
-      <w:r>
-        <w:rPr>
-          <w:b/>
-        </w:rPr>
-        <w:fldChar w:fldCharType="begin"/>
-      </w:r>
-      <w:r>
-        <w:rPr>
-          <w:b/>
-        </w:rPr>
-        <w:instrText xml:space="preserve"> SEQ Figure \* ARABIC </w:instrText>
-      </w:r>
-      <w:r>
-        <w:rPr>
-          <w:b/>
-        </w:rPr>
-        <w:fldChar w:fldCharType="separate"/>
-      </w:r>
-      <w:r>
-        <w:rPr>
-          <w:b/>
-          <w:noProof/>
-        </w:rPr>
         <w:t>3</w:t>
       </w:r>
       <w:r>
@@ -3337,7 +3335,7 @@
                     <pic:cNvPicPr/>
                   </pic:nvPicPr>
                   <pic:blipFill>
-                    <a:blip r:embed="rId24">
+                    <a:blip r:embed="rId23">
                       <a:extLst>
                         <a:ext uri="{28A0092B-C50C-407E-A947-70E740481C1C}">
                           <a14:useLocalDpi xmlns:a14="http://schemas.microsoft.com/office/drawing/2010/main" val="0"/>
@@ -3473,7 +3471,7 @@
                     <pic:cNvPicPr/>
                   </pic:nvPicPr>
                   <pic:blipFill>
-                    <a:blip r:embed="rId25"/>
+                    <a:blip r:embed="rId24"/>
                     <a:stretch>
                       <a:fillRect/>
                     </a:stretch>
@@ -3587,6 +3585,298 @@
             <wp:extent cx="5943600" cy="3544570"/>
             <wp:effectExtent l="0" t="0" r="0" b="0"/>
             <wp:docPr id="5" name="Picture 5"/>
+            <wp:cNvGraphicFramePr>
+              <a:graphicFrameLocks xmlns:a="http://schemas.openxmlformats.org/drawingml/2006/main" noChangeAspect="1"/>
+            </wp:cNvGraphicFramePr>
+            <a:graphic xmlns:a="http://schemas.openxmlformats.org/drawingml/2006/main">
+              <a:graphicData uri="http://schemas.openxmlformats.org/drawingml/2006/picture">
+                <pic:pic xmlns:pic="http://schemas.openxmlformats.org/drawingml/2006/picture">
+                  <pic:nvPicPr>
+                    <pic:cNvPr id="1" name=""/>
+                    <pic:cNvPicPr/>
+                  </pic:nvPicPr>
+                  <pic:blipFill>
+                    <a:blip r:embed="rId25"/>
+                    <a:stretch>
+                      <a:fillRect/>
+                    </a:stretch>
+                  </pic:blipFill>
+                  <pic:spPr>
+                    <a:xfrm>
+                      <a:off x="0" y="0"/>
+                      <a:ext cx="5943600" cy="3544570"/>
+                    </a:xfrm>
+                    <a:prstGeom prst="rect">
+                      <a:avLst/>
+                    </a:prstGeom>
+                  </pic:spPr>
+                </pic:pic>
+              </a:graphicData>
+            </a:graphic>
+          </wp:inline>
+        </w:drawing>
+      </w:r>
+    </w:p>
+    <w:p>
+      <w:pPr>
+        <w:pStyle w:val="Caption"/>
+        <w:ind w:left="360"/>
+      </w:pPr>
+      <w:r>
+        <w:rPr>
+          <w:b/>
+        </w:rPr>
+        <w:t xml:space="preserve">Figure </w:t>
+      </w:r>
+      <w:r>
+        <w:rPr>
+          <w:b/>
+          <w:i w:val="0"/>
+          <w:iCs w:val="0"/>
+        </w:rPr>
+        <w:fldChar w:fldCharType="begin"/>
+      </w:r>
+      <w:r>
+        <w:rPr>
+          <w:b/>
+        </w:rPr>
+        <w:instrText xml:space="preserve"> SEQ Figure \* ARABIC </w:instrText>
+      </w:r>
+      <w:r>
+        <w:rPr>
+          <w:b/>
+          <w:i w:val="0"/>
+          <w:iCs w:val="0"/>
+        </w:rPr>
+        <w:fldChar w:fldCharType="separate"/>
+      </w:r>
+      <w:r>
+        <w:rPr>
+          <w:b/>
+          <w:noProof/>
+        </w:rPr>
+        <w:t>6</w:t>
+      </w:r>
+      <w:r>
+        <w:rPr>
+          <w:b/>
+          <w:i w:val="0"/>
+          <w:iCs w:val="0"/>
+        </w:rPr>
+        <w:fldChar w:fldCharType="end"/>
+      </w:r>
+      <w:r>
+        <w:t xml:space="preserve"> You can also change or supply your </w:t>
+      </w:r>
+      <w:r>
+        <w:t xml:space="preserve">Microsoft </w:t>
+      </w:r>
+      <w:r>
+        <w:t xml:space="preserve">Azure credentials through the </w:t>
+      </w:r>
+      <w:r>
+        <w:t>Select-</w:t>
+      </w:r>
+      <w:proofErr w:type="spellStart"/>
+      <w:r>
+        <w:t>AzureSubscription</w:t>
+      </w:r>
+      <w:proofErr w:type="spellEnd"/>
+      <w:r>
+        <w:t xml:space="preserve"> command</w:t>
+      </w:r>
+      <w:r>
+        <w:t xml:space="preserve"> in </w:t>
+      </w:r>
+      <w:r>
+        <w:t xml:space="preserve">Microsoft Azure </w:t>
+      </w:r>
+      <w:r>
+        <w:t>PowerShell</w:t>
+      </w:r>
+    </w:p>
+    <w:p>
+      <w:pPr>
+        <w:pStyle w:val="Heading1"/>
+      </w:pPr>
+      <w:bookmarkStart w:id="6" w:name="_Toc424917741"/>
+      <w:bookmarkStart w:id="7" w:name="_Toc425000562"/>
+      <w:r>
+        <w:lastRenderedPageBreak/>
+        <w:t xml:space="preserve">Deploying a New </w:t>
+      </w:r>
+      <w:proofErr w:type="spellStart"/>
+      <w:r>
+        <w:t>WingtipTickets</w:t>
+      </w:r>
+      <w:proofErr w:type="spellEnd"/>
+      <w:r>
+        <w:t xml:space="preserve"> </w:t>
+      </w:r>
+      <w:r>
+        <w:t xml:space="preserve">Tenant </w:t>
+      </w:r>
+      <w:r>
+        <w:t>Environment</w:t>
+      </w:r>
+      <w:bookmarkEnd w:id="6"/>
+      <w:bookmarkEnd w:id="7"/>
+    </w:p>
+    <w:p>
+      <w:pPr>
+        <w:pStyle w:val="Numbers"/>
+        <w:numPr>
+          <w:ilvl w:val="0"/>
+          <w:numId w:val="25"/>
+        </w:numPr>
+        <w:rPr>
+          <w:rFonts w:ascii="Courier New" w:hAnsi="Courier New" w:cs="Courier New"/>
+        </w:rPr>
+      </w:pPr>
+      <w:r>
+        <w:t>Run the following command</w:t>
+      </w:r>
+      <w:r>
+        <w:t>s</w:t>
+      </w:r>
+      <w:r>
+        <w:t xml:space="preserve"> to load the </w:t>
+      </w:r>
+      <w:r>
+        <w:t xml:space="preserve">Microsoft Azure </w:t>
+      </w:r>
+      <w:r>
+        <w:t>PowerShell script:</w:t>
+      </w:r>
+      <w:r>
+        <w:br/>
+      </w:r>
+      <w:r>
+        <w:rPr>
+          <w:rFonts w:ascii="Courier New" w:hAnsi="Courier New" w:cs="Courier New"/>
+        </w:rPr>
+        <w:t xml:space="preserve">PS C:\Scripts&gt;Set-ExecutionPolicy -Scope </w:t>
+      </w:r>
+      <w:proofErr w:type="spellStart"/>
+      <w:r>
+        <w:rPr>
+          <w:rFonts w:ascii="Courier New" w:hAnsi="Courier New" w:cs="Courier New"/>
+        </w:rPr>
+        <w:t>LocalMachine</w:t>
+      </w:r>
+      <w:proofErr w:type="spellEnd"/>
+      <w:r>
+        <w:rPr>
+          <w:rFonts w:ascii="Courier New" w:hAnsi="Courier New" w:cs="Courier New"/>
+        </w:rPr>
+        <w:t xml:space="preserve"> -</w:t>
+      </w:r>
+      <w:proofErr w:type="spellStart"/>
+      <w:r>
+        <w:rPr>
+          <w:rFonts w:ascii="Courier New" w:hAnsi="Courier New" w:cs="Courier New"/>
+        </w:rPr>
+        <w:t>ExecutionPolicy</w:t>
+      </w:r>
+      <w:proofErr w:type="spellEnd"/>
+      <w:r>
+        <w:rPr>
+          <w:rFonts w:ascii="Courier New" w:hAnsi="Courier New" w:cs="Courier New"/>
+        </w:rPr>
+        <w:t xml:space="preserve"> </w:t>
+      </w:r>
+      <w:r>
+        <w:rPr>
+          <w:rFonts w:ascii="Courier New" w:hAnsi="Courier New" w:cs="Courier New"/>
+        </w:rPr>
+        <w:t>Unrestricted</w:t>
+      </w:r>
+      <w:r>
+        <w:rPr>
+          <w:rFonts w:ascii="Courier New" w:hAnsi="Courier New" w:cs="Courier New"/>
+        </w:rPr>
+        <w:t xml:space="preserve"> </w:t>
+      </w:r>
+      <w:r>
+        <w:rPr>
+          <w:rFonts w:ascii="Courier New" w:hAnsi="Courier New" w:cs="Courier New"/>
+        </w:rPr>
+        <w:t>–</w:t>
+      </w:r>
+      <w:r>
+        <w:rPr>
+          <w:rFonts w:ascii="Courier New" w:hAnsi="Courier New" w:cs="Courier New"/>
+        </w:rPr>
+        <w:t>Force</w:t>
+      </w:r>
+    </w:p>
+    <w:p>
+      <w:pPr>
+        <w:pStyle w:val="Numbers"/>
+        <w:numPr>
+          <w:ilvl w:val="0"/>
+          <w:numId w:val="25"/>
+        </w:numPr>
+        <w:rPr>
+          <w:rFonts w:ascii="Courier New" w:hAnsi="Courier New" w:cs="Courier New"/>
+        </w:rPr>
+      </w:pPr>
+      <w:r>
+        <w:rPr>
+          <w:rFonts w:ascii="Courier New" w:hAnsi="Courier New" w:cs="Courier New"/>
+        </w:rPr>
+        <w:t>PS C:\Scripts&gt;</w:t>
+      </w:r>
+      <w:r>
+        <w:rPr>
+          <w:rFonts w:ascii="Courier New" w:hAnsi="Courier New" w:cs="Courier New"/>
+        </w:rPr>
+        <w:t xml:space="preserve">Unblock-file </w:t>
+      </w:r>
+      <w:r>
+        <w:rPr>
+          <w:rFonts w:ascii="Courier New" w:hAnsi="Courier New" w:cs="Courier New"/>
+        </w:rPr>
+        <w:t>.\New-WTTEnvironment.ps1</w:t>
+      </w:r>
+    </w:p>
+    <w:p>
+      <w:pPr>
+        <w:pStyle w:val="Numbers"/>
+        <w:numPr>
+          <w:ilvl w:val="0"/>
+          <w:numId w:val="25"/>
+        </w:numPr>
+        <w:rPr>
+          <w:rFonts w:ascii="Courier New" w:hAnsi="Courier New" w:cs="Courier New"/>
+        </w:rPr>
+      </w:pPr>
+      <w:r>
+        <w:rPr>
+          <w:rFonts w:ascii="Courier New" w:hAnsi="Courier New" w:cs="Courier New"/>
+        </w:rPr>
+        <w:t>PS C:\Scripts&gt;. .\New-WTTEnvironment.ps1</w:t>
+      </w:r>
+    </w:p>
+    <w:p>
+      <w:pPr>
+        <w:pStyle w:val="Numbers"/>
+        <w:numPr>
+          <w:ilvl w:val="0"/>
+          <w:numId w:val="0"/>
+        </w:numPr>
+        <w:ind w:left="360"/>
+      </w:pPr>
+      <w:r>
+        <w:rPr>
+          <w:noProof/>
+          <w:lang w:eastAsia="zh-CN"/>
+        </w:rPr>
+        <w:drawing>
+          <wp:inline distT="0" distB="0" distL="0" distR="0" wp14:anchorId="5EE87CA5" wp14:editId="75592B6C">
+            <wp:extent cx="4838712" cy="3547872"/>
+            <wp:effectExtent l="0" t="0" r="0" b="0"/>
+            <wp:docPr id="1" name="Picture 1"/>
             <wp:cNvGraphicFramePr>
               <a:graphicFrameLocks xmlns:a="http://schemas.openxmlformats.org/drawingml/2006/main" noChangeAspect="1"/>
             </wp:cNvGraphicFramePr>
@@ -3606,298 +3896,6 @@
                   <pic:spPr>
                     <a:xfrm>
                       <a:off x="0" y="0"/>
-                      <a:ext cx="5943600" cy="3544570"/>
-                    </a:xfrm>
-                    <a:prstGeom prst="rect">
-                      <a:avLst/>
-                    </a:prstGeom>
-                  </pic:spPr>
-                </pic:pic>
-              </a:graphicData>
-            </a:graphic>
-          </wp:inline>
-        </w:drawing>
-      </w:r>
-    </w:p>
-    <w:p>
-      <w:pPr>
-        <w:pStyle w:val="Caption"/>
-        <w:ind w:left="360"/>
-      </w:pPr>
-      <w:r>
-        <w:rPr>
-          <w:b/>
-        </w:rPr>
-        <w:t xml:space="preserve">Figure </w:t>
-      </w:r>
-      <w:r>
-        <w:rPr>
-          <w:b/>
-          <w:i w:val="0"/>
-          <w:iCs w:val="0"/>
-        </w:rPr>
-        <w:fldChar w:fldCharType="begin"/>
-      </w:r>
-      <w:r>
-        <w:rPr>
-          <w:b/>
-        </w:rPr>
-        <w:instrText xml:space="preserve"> SEQ Figure \* ARABIC </w:instrText>
-      </w:r>
-      <w:r>
-        <w:rPr>
-          <w:b/>
-          <w:i w:val="0"/>
-          <w:iCs w:val="0"/>
-        </w:rPr>
-        <w:fldChar w:fldCharType="separate"/>
-      </w:r>
-      <w:r>
-        <w:rPr>
-          <w:b/>
-          <w:noProof/>
-        </w:rPr>
-        <w:t>6</w:t>
-      </w:r>
-      <w:r>
-        <w:rPr>
-          <w:b/>
-          <w:i w:val="0"/>
-          <w:iCs w:val="0"/>
-        </w:rPr>
-        <w:fldChar w:fldCharType="end"/>
-      </w:r>
-      <w:r>
-        <w:t xml:space="preserve"> You can also change or supply your </w:t>
-      </w:r>
-      <w:r>
-        <w:t xml:space="preserve">Microsoft </w:t>
-      </w:r>
-      <w:r>
-        <w:t xml:space="preserve">Azure credentials through the </w:t>
-      </w:r>
-      <w:r>
-        <w:t>Select-</w:t>
-      </w:r>
-      <w:proofErr w:type="spellStart"/>
-      <w:r>
-        <w:t>AzureSubscription</w:t>
-      </w:r>
-      <w:proofErr w:type="spellEnd"/>
-      <w:r>
-        <w:t xml:space="preserve"> command</w:t>
-      </w:r>
-      <w:r>
-        <w:t xml:space="preserve"> in </w:t>
-      </w:r>
-      <w:r>
-        <w:t xml:space="preserve">Microsoft Azure </w:t>
-      </w:r>
-      <w:r>
-        <w:t>PowerShell</w:t>
-      </w:r>
-    </w:p>
-    <w:p>
-      <w:pPr>
-        <w:pStyle w:val="Heading1"/>
-      </w:pPr>
-      <w:bookmarkStart w:id="7" w:name="_Toc424917741"/>
-      <w:bookmarkStart w:id="8" w:name="_Toc425000562"/>
-      <w:r>
-        <w:lastRenderedPageBreak/>
-        <w:t xml:space="preserve">Deploying a New </w:t>
-      </w:r>
-      <w:proofErr w:type="spellStart"/>
-      <w:r>
-        <w:t>WingtipTickets</w:t>
-      </w:r>
-      <w:proofErr w:type="spellEnd"/>
-      <w:r>
-        <w:t xml:space="preserve"> </w:t>
-      </w:r>
-      <w:r>
-        <w:t xml:space="preserve">Tenant </w:t>
-      </w:r>
-      <w:r>
-        <w:t>Environment</w:t>
-      </w:r>
-      <w:bookmarkEnd w:id="7"/>
-      <w:bookmarkEnd w:id="8"/>
-    </w:p>
-    <w:p>
-      <w:pPr>
-        <w:pStyle w:val="Numbers"/>
-        <w:numPr>
-          <w:ilvl w:val="0"/>
-          <w:numId w:val="25"/>
-        </w:numPr>
-        <w:rPr>
-          <w:rFonts w:ascii="Courier New" w:hAnsi="Courier New" w:cs="Courier New"/>
-        </w:rPr>
-      </w:pPr>
-      <w:r>
-        <w:t>Run the following command</w:t>
-      </w:r>
-      <w:r>
-        <w:t>s</w:t>
-      </w:r>
-      <w:r>
-        <w:t xml:space="preserve"> to load the </w:t>
-      </w:r>
-      <w:r>
-        <w:t xml:space="preserve">Microsoft Azure </w:t>
-      </w:r>
-      <w:r>
-        <w:t>PowerShell script:</w:t>
-      </w:r>
-      <w:r>
-        <w:br/>
-      </w:r>
-      <w:r>
-        <w:rPr>
-          <w:rFonts w:ascii="Courier New" w:hAnsi="Courier New" w:cs="Courier New"/>
-        </w:rPr>
-        <w:t xml:space="preserve">PS C:\Scripts&gt;Set-ExecutionPolicy -Scope </w:t>
-      </w:r>
-      <w:proofErr w:type="spellStart"/>
-      <w:r>
-        <w:rPr>
-          <w:rFonts w:ascii="Courier New" w:hAnsi="Courier New" w:cs="Courier New"/>
-        </w:rPr>
-        <w:t>LocalMachine</w:t>
-      </w:r>
-      <w:proofErr w:type="spellEnd"/>
-      <w:r>
-        <w:rPr>
-          <w:rFonts w:ascii="Courier New" w:hAnsi="Courier New" w:cs="Courier New"/>
-        </w:rPr>
-        <w:t xml:space="preserve"> -</w:t>
-      </w:r>
-      <w:proofErr w:type="spellStart"/>
-      <w:r>
-        <w:rPr>
-          <w:rFonts w:ascii="Courier New" w:hAnsi="Courier New" w:cs="Courier New"/>
-        </w:rPr>
-        <w:t>ExecutionPolicy</w:t>
-      </w:r>
-      <w:proofErr w:type="spellEnd"/>
-      <w:r>
-        <w:rPr>
-          <w:rFonts w:ascii="Courier New" w:hAnsi="Courier New" w:cs="Courier New"/>
-        </w:rPr>
-        <w:t xml:space="preserve"> </w:t>
-      </w:r>
-      <w:r>
-        <w:rPr>
-          <w:rFonts w:ascii="Courier New" w:hAnsi="Courier New" w:cs="Courier New"/>
-        </w:rPr>
-        <w:t>Unrestricted</w:t>
-      </w:r>
-      <w:r>
-        <w:rPr>
-          <w:rFonts w:ascii="Courier New" w:hAnsi="Courier New" w:cs="Courier New"/>
-        </w:rPr>
-        <w:t xml:space="preserve"> </w:t>
-      </w:r>
-      <w:r>
-        <w:rPr>
-          <w:rFonts w:ascii="Courier New" w:hAnsi="Courier New" w:cs="Courier New"/>
-        </w:rPr>
-        <w:t>–</w:t>
-      </w:r>
-      <w:r>
-        <w:rPr>
-          <w:rFonts w:ascii="Courier New" w:hAnsi="Courier New" w:cs="Courier New"/>
-        </w:rPr>
-        <w:t>Force</w:t>
-      </w:r>
-    </w:p>
-    <w:p>
-      <w:pPr>
-        <w:pStyle w:val="Numbers"/>
-        <w:numPr>
-          <w:ilvl w:val="0"/>
-          <w:numId w:val="25"/>
-        </w:numPr>
-        <w:rPr>
-          <w:rFonts w:ascii="Courier New" w:hAnsi="Courier New" w:cs="Courier New"/>
-        </w:rPr>
-      </w:pPr>
-      <w:r>
-        <w:rPr>
-          <w:rFonts w:ascii="Courier New" w:hAnsi="Courier New" w:cs="Courier New"/>
-        </w:rPr>
-        <w:t>PS C:\Scripts&gt;</w:t>
-      </w:r>
-      <w:r>
-        <w:rPr>
-          <w:rFonts w:ascii="Courier New" w:hAnsi="Courier New" w:cs="Courier New"/>
-        </w:rPr>
-        <w:t xml:space="preserve">Unblock-file </w:t>
-      </w:r>
-      <w:r>
-        <w:rPr>
-          <w:rFonts w:ascii="Courier New" w:hAnsi="Courier New" w:cs="Courier New"/>
-        </w:rPr>
-        <w:t>.\New-WTTEnvironment.ps1</w:t>
-      </w:r>
-    </w:p>
-    <w:p>
-      <w:pPr>
-        <w:pStyle w:val="Numbers"/>
-        <w:numPr>
-          <w:ilvl w:val="0"/>
-          <w:numId w:val="25"/>
-        </w:numPr>
-        <w:rPr>
-          <w:rFonts w:ascii="Courier New" w:hAnsi="Courier New" w:cs="Courier New"/>
-        </w:rPr>
-      </w:pPr>
-      <w:r>
-        <w:rPr>
-          <w:rFonts w:ascii="Courier New" w:hAnsi="Courier New" w:cs="Courier New"/>
-        </w:rPr>
-        <w:t>PS C:\Scripts&gt;. .\New-WTTEnvironment.ps1</w:t>
-      </w:r>
-    </w:p>
-    <w:p>
-      <w:pPr>
-        <w:pStyle w:val="Numbers"/>
-        <w:numPr>
-          <w:ilvl w:val="0"/>
-          <w:numId w:val="0"/>
-        </w:numPr>
-        <w:ind w:left="360"/>
-      </w:pPr>
-      <w:r>
-        <w:rPr>
-          <w:noProof/>
-          <w:lang w:eastAsia="zh-CN"/>
-        </w:rPr>
-        <w:drawing>
-          <wp:inline distT="0" distB="0" distL="0" distR="0" wp14:anchorId="5EE87CA5" wp14:editId="75592B6C">
-            <wp:extent cx="4838712" cy="3547872"/>
-            <wp:effectExtent l="0" t="0" r="0" b="0"/>
-            <wp:docPr id="1" name="Picture 1"/>
-            <wp:cNvGraphicFramePr>
-              <a:graphicFrameLocks xmlns:a="http://schemas.openxmlformats.org/drawingml/2006/main" noChangeAspect="1"/>
-            </wp:cNvGraphicFramePr>
-            <a:graphic xmlns:a="http://schemas.openxmlformats.org/drawingml/2006/main">
-              <a:graphicData uri="http://schemas.openxmlformats.org/drawingml/2006/picture">
-                <pic:pic xmlns:pic="http://schemas.openxmlformats.org/drawingml/2006/picture">
-                  <pic:nvPicPr>
-                    <pic:cNvPr id="1" name=""/>
-                    <pic:cNvPicPr/>
-                  </pic:nvPicPr>
-                  <pic:blipFill>
-                    <a:blip r:embed="rId27"/>
-                    <a:stretch>
-                      <a:fillRect/>
-                    </a:stretch>
-                  </pic:blipFill>
-                  <pic:spPr>
-                    <a:xfrm>
-                      <a:off x="0" y="0"/>
                       <a:ext cx="4838712" cy="3547872"/>
                     </a:xfrm>
                     <a:prstGeom prst="rect">
@@ -4113,7 +4111,7 @@
       <w:r>
         <w:t xml:space="preserve">whether you’re using a custom Azure Active Directory Domain by browsing to </w:t>
       </w:r>
-      <w:hyperlink r:id="rId28" w:history="1">
+      <w:hyperlink r:id="rId27" w:history="1">
         <w:r>
           <w:rPr>
             <w:rStyle w:val="Hyperlink"/>
@@ -4184,7 +4182,7 @@
                     </pic:cNvPicPr>
                   </pic:nvPicPr>
                   <pic:blipFill>
-                    <a:blip r:embed="rId29">
+                    <a:blip r:embed="rId28">
                       <a:extLst>
                         <a:ext uri="{28A0092B-C50C-407E-A947-70E740481C1C}">
                           <a14:useLocalDpi xmlns:a14="http://schemas.microsoft.com/office/drawing/2010/main" val="0"/>
@@ -4284,7 +4282,7 @@
       <w:r>
         <w:t xml:space="preserve">e.g. </w:t>
       </w:r>
-      <w:hyperlink r:id="rId30" w:history="1">
+      <w:hyperlink r:id="rId29" w:history="1">
         <w:r>
           <w:rPr>
             <w:rStyle w:val="Hyperlink"/>
@@ -4367,7 +4365,7 @@
                     </pic:cNvPicPr>
                   </pic:nvPicPr>
                   <pic:blipFill>
-                    <a:blip r:embed="rId31">
+                    <a:blip r:embed="rId30">
                       <a:extLst>
                         <a:ext uri="{28A0092B-C50C-407E-A947-70E740481C1C}">
                           <a14:useLocalDpi xmlns:a14="http://schemas.microsoft.com/office/drawing/2010/main" val="0"/>
@@ -4459,7 +4457,7 @@
                     </pic:cNvPicPr>
                   </pic:nvPicPr>
                   <pic:blipFill>
-                    <a:blip r:embed="rId32">
+                    <a:blip r:embed="rId31">
                       <a:extLst>
                         <a:ext uri="{28A0092B-C50C-407E-A947-70E740481C1C}">
                           <a14:useLocalDpi xmlns:a14="http://schemas.microsoft.com/office/drawing/2010/main" val="0"/>
@@ -4655,15 +4653,7 @@
         <w:t>If you’re not using a custom Azure Active Directory Domain (per step 5), r</w:t>
       </w:r>
       <w:r>
-        <w:t xml:space="preserve">un the </w:t>
-      </w:r>
-      <w:proofErr w:type="spellStart"/>
-      <w:r>
-        <w:t>cmdlet</w:t>
-      </w:r>
-      <w:proofErr w:type="spellEnd"/>
-      <w:r>
-        <w:t xml:space="preserve"> using syntax </w:t>
+        <w:t xml:space="preserve">un the cmdlet using syntax </w:t>
       </w:r>
       <w:r>
         <w:t>similar</w:t>
@@ -4936,7 +4926,7 @@
                     <pic:cNvPicPr/>
                   </pic:nvPicPr>
                   <pic:blipFill rotWithShape="1">
-                    <a:blip r:embed="rId33"/>
+                    <a:blip r:embed="rId32"/>
                     <a:srcRect b="76646"/>
                     <a:stretch/>
                   </pic:blipFill>
@@ -5074,7 +5064,7 @@
                     <pic:cNvPicPr/>
                   </pic:nvPicPr>
                   <pic:blipFill rotWithShape="1">
-                    <a:blip r:embed="rId34"/>
+                    <a:blip r:embed="rId33"/>
                     <a:srcRect t="-1" b="-185"/>
                     <a:stretch/>
                   </pic:blipFill>
@@ -5177,7 +5167,7 @@
                     <pic:cNvPicPr/>
                   </pic:nvPicPr>
                   <pic:blipFill rotWithShape="1">
-                    <a:blip r:embed="rId35"/>
+                    <a:blip r:embed="rId34"/>
                     <a:srcRect t="-1" b="-728"/>
                     <a:stretch/>
                   </pic:blipFill>
@@ -5493,13 +5483,8 @@
       </w:r>
       <w:proofErr w:type="spellEnd"/>
       <w:r>
-        <w:t xml:space="preserve"> </w:t>
-      </w:r>
-      <w:proofErr w:type="spellStart"/>
-      <w:r>
-        <w:t>cmdlet</w:t>
-      </w:r>
-      <w:proofErr w:type="spellEnd"/>
+        <w:t xml:space="preserve"> cmdlet</w:t>
+      </w:r>
       <w:r>
         <w:t>.</w:t>
       </w:r>
@@ -5553,13 +5538,8 @@
       <w:r>
         <w:t xml:space="preserve"> </w:t>
       </w:r>
-      <w:proofErr w:type="spellStart"/>
-      <w:r>
-        <w:t>cmdlet</w:t>
-      </w:r>
-      <w:proofErr w:type="spellEnd"/>
-      <w:r>
-        <w:t xml:space="preserve"> again</w:t>
+      <w:r>
+        <w:t>cmdlet again</w:t>
       </w:r>
       <w:r>
         <w:t xml:space="preserve"> as in</w:t>
@@ -5808,7 +5788,7 @@
       <w:r>
         <w:t xml:space="preserve">Once the deployment is completed, open a browser and browse to </w:t>
       </w:r>
-      <w:hyperlink r:id="rId36" w:history="1">
+      <w:hyperlink r:id="rId35" w:history="1">
         <w:r>
           <w:rPr>
             <w:rStyle w:val="Hyperlink"/>
@@ -5859,7 +5839,7 @@
                     <pic:cNvPicPr/>
                   </pic:nvPicPr>
                   <pic:blipFill>
-                    <a:blip r:embed="rId37"/>
+                    <a:blip r:embed="rId36"/>
                     <a:stretch>
                       <a:fillRect/>
                     </a:stretch>
@@ -5935,8 +5915,8 @@
       <w:pPr>
         <w:pStyle w:val="Heading1"/>
       </w:pPr>
-      <w:bookmarkStart w:id="9" w:name="_Toc424917742"/>
-      <w:bookmarkStart w:id="10" w:name="_Toc425000563"/>
+      <w:bookmarkStart w:id="8" w:name="_Toc424917742"/>
+      <w:bookmarkStart w:id="9" w:name="_Toc425000563"/>
       <w:r>
         <w:lastRenderedPageBreak/>
         <w:t xml:space="preserve">Appendix: Explanation of </w:t>
@@ -5952,8 +5932,8 @@
       <w:r>
         <w:t xml:space="preserve"> Parameters</w:t>
       </w:r>
+      <w:bookmarkEnd w:id="8"/>
       <w:bookmarkEnd w:id="9"/>
-      <w:bookmarkEnd w:id="10"/>
     </w:p>
     <w:p>
       <w:pPr>
@@ -7041,8 +7021,8 @@
       <w:pPr>
         <w:pStyle w:val="Heading1"/>
       </w:pPr>
-      <w:bookmarkStart w:id="11" w:name="_Toc424917743"/>
-      <w:bookmarkStart w:id="12" w:name="_Toc425000564"/>
+      <w:bookmarkStart w:id="10" w:name="_Toc424917743"/>
+      <w:bookmarkStart w:id="11" w:name="_Toc425000564"/>
       <w:r>
         <w:lastRenderedPageBreak/>
         <w:t xml:space="preserve">Appendix: Explanation of </w:t>
@@ -7055,8 +7035,8 @@
       <w:r>
         <w:t xml:space="preserve"> Properties</w:t>
       </w:r>
+      <w:bookmarkEnd w:id="10"/>
       <w:bookmarkEnd w:id="11"/>
-      <w:bookmarkEnd w:id="12"/>
     </w:p>
     <w:p>
       <w:pPr>
@@ -8024,7 +8004,7 @@
           <w:color w:val="00BCF2" w:themeColor="accent1"/>
         </w:rPr>
       </w:pPr>
-      <w:bookmarkStart w:id="13" w:name="FAQ"/>
+      <w:bookmarkStart w:id="12" w:name="FAQ"/>
       <w:r>
         <w:rPr>
           <w:b/>
@@ -8033,7 +8013,7 @@
         <w:t>FAQ:</w:t>
       </w:r>
     </w:p>
-    <w:bookmarkEnd w:id="13"/>
+    <w:bookmarkEnd w:id="12"/>
     <w:p>
       <w:pPr>
         <w:pStyle w:val="ListParagraph"/>
@@ -8058,7 +8038,13 @@
         <w:t xml:space="preserve"> account expired</w:t>
       </w:r>
       <w:r>
-        <w:t xml:space="preserve">” error in </w:t>
+        <w:t>”</w:t>
+      </w:r>
+      <w:r>
+        <w:t xml:space="preserve"> or “400 bad request”</w:t>
+      </w:r>
+      <w:r>
+        <w:t xml:space="preserve"> error in </w:t>
       </w:r>
       <w:r>
         <w:t>the deployment script or I have account that doesn’</w:t>
@@ -8167,37 +8153,33 @@
           <w:sz w:val="22"/>
           <w:szCs w:val="22"/>
         </w:rPr>
-        <w:t xml:space="preserve"> the Azure PowerShell console and report a new Azure PowerShell and try again. </w:t>
-      </w:r>
-    </w:p>
-    <w:p>
-      <w:pPr>
-        <w:pStyle w:val="ListParagraph"/>
-        <w:ind w:left="360"/>
+        <w:t xml:space="preserve"> the Azure PowerShell console and report a new Azure PowerShell and try</w:t>
+      </w:r>
+      <w:r>
         <w:rPr>
           <w:rFonts w:ascii="Calibri" w:hAnsi="Calibri"/>
           <w:sz w:val="22"/>
           <w:szCs w:val="22"/>
         </w:rPr>
-      </w:pPr>
-    </w:p>
-    <w:p>
-      <w:pPr>
-        <w:pStyle w:val="ListParagraph"/>
-        <w:ind w:left="360"/>
+        <w:t xml:space="preserve"> to Add-</w:t>
+      </w:r>
+      <w:proofErr w:type="spellStart"/>
+      <w:r>
         <w:rPr>
           <w:rFonts w:ascii="Calibri" w:hAnsi="Calibri"/>
           <w:sz w:val="22"/>
           <w:szCs w:val="22"/>
         </w:rPr>
-      </w:pPr>
+        <w:t>AzureAccount</w:t>
+      </w:r>
+      <w:proofErr w:type="spellEnd"/>
       <w:r>
         <w:rPr>
           <w:rFonts w:ascii="Calibri" w:hAnsi="Calibri"/>
           <w:sz w:val="22"/>
           <w:szCs w:val="22"/>
         </w:rPr>
-        <w:t xml:space="preserve">(2) Q: I have my active MSDN subscription and it seems have enough resources, but my provision failed somehow and I am not sure why. </w:t>
+        <w:t xml:space="preserve"> again. </w:t>
       </w:r>
     </w:p>
     <w:p>
@@ -8210,15 +8192,242 @@
           <w:szCs w:val="22"/>
         </w:rPr>
       </w:pPr>
-      <w:r>
+    </w:p>
+    <w:p>
+      <w:pPr>
+        <w:pStyle w:val="ListParagraph"/>
+        <w:ind w:left="360"/>
         <w:rPr>
           <w:rFonts w:ascii="Calibri" w:hAnsi="Calibri"/>
           <w:sz w:val="22"/>
           <w:szCs w:val="22"/>
         </w:rPr>
+      </w:pPr>
+      <w:r>
+        <w:rPr>
+          <w:rFonts w:ascii="Calibri" w:hAnsi="Calibri"/>
+          <w:sz w:val="22"/>
+          <w:szCs w:val="22"/>
+        </w:rPr>
+        <w:t>(2) Q: I am getting “Key Not found in Dictionary” error when Add-</w:t>
+      </w:r>
+      <w:proofErr w:type="spellStart"/>
+      <w:r>
+        <w:rPr>
+          <w:rFonts w:ascii="Calibri" w:hAnsi="Calibri"/>
+          <w:sz w:val="22"/>
+          <w:szCs w:val="22"/>
+        </w:rPr>
+        <w:t>AzureAccount</w:t>
+      </w:r>
+      <w:proofErr w:type="spellEnd"/>
+    </w:p>
+    <w:p>
+      <w:pPr>
+        <w:pStyle w:val="ListParagraph"/>
+        <w:ind w:left="360"/>
+        <w:rPr>
+          <w:rFonts w:ascii="Calibri" w:hAnsi="Calibri"/>
+          <w:sz w:val="22"/>
+          <w:szCs w:val="22"/>
+        </w:rPr>
+      </w:pPr>
+      <w:r>
+        <w:rPr>
+          <w:rFonts w:ascii="Calibri" w:hAnsi="Calibri"/>
+          <w:sz w:val="22"/>
+          <w:szCs w:val="22"/>
+        </w:rPr>
+        <w:t>A: Please try the following steps:</w:t>
+      </w:r>
+    </w:p>
+    <w:p>
+      <w:pPr>
+        <w:pStyle w:val="NormalWeb"/>
+        <w:numPr>
+          <w:ilvl w:val="0"/>
+          <w:numId w:val="45"/>
+        </w:numPr>
+        <w:spacing w:before="0" w:beforeAutospacing="0" w:after="0" w:afterAutospacing="0" w:line="293" w:lineRule="atLeast"/>
+        <w:rPr>
+          <w:rFonts w:ascii="Calibri" w:hAnsi="Calibri" w:cs="Helvetica"/>
+          <w:color w:val="222222"/>
+          <w:sz w:val="22"/>
+          <w:szCs w:val="22"/>
+        </w:rPr>
+      </w:pPr>
+      <w:r>
+        <w:rPr>
+          <w:rFonts w:ascii="Calibri" w:hAnsi="Calibri"/>
+          <w:sz w:val="22"/>
+          <w:szCs w:val="22"/>
+        </w:rPr>
+        <w:t xml:space="preserve"> </w:t>
+      </w:r>
+      <w:r>
+        <w:rPr>
+          <w:rFonts w:ascii="Calibri" w:hAnsi="Calibri" w:cs="Helvetica"/>
+          <w:color w:val="222222"/>
+          <w:sz w:val="22"/>
+          <w:szCs w:val="22"/>
+        </w:rPr>
+        <w:t>Remove-</w:t>
+      </w:r>
+      <w:proofErr w:type="spellStart"/>
+      <w:r>
+        <w:rPr>
+          <w:rFonts w:ascii="Calibri" w:hAnsi="Calibri" w:cs="Helvetica"/>
+          <w:color w:val="222222"/>
+          <w:sz w:val="22"/>
+          <w:szCs w:val="22"/>
+        </w:rPr>
+        <w:t>AzureAccount</w:t>
+      </w:r>
+      <w:proofErr w:type="spellEnd"/>
+    </w:p>
+    <w:p>
+      <w:pPr>
+        <w:pStyle w:val="NormalWeb"/>
+        <w:numPr>
+          <w:ilvl w:val="0"/>
+          <w:numId w:val="45"/>
+        </w:numPr>
+        <w:spacing w:before="0" w:beforeAutospacing="0" w:after="0" w:afterAutospacing="0" w:line="293" w:lineRule="atLeast"/>
+        <w:rPr>
+          <w:rFonts w:ascii="Calibri" w:hAnsi="Calibri" w:cs="Helvetica"/>
+          <w:color w:val="222222"/>
+          <w:sz w:val="22"/>
+          <w:szCs w:val="22"/>
+        </w:rPr>
+      </w:pPr>
+      <w:r>
+        <w:rPr>
+          <w:rFonts w:ascii="Calibri" w:hAnsi="Calibri" w:cs="Helvetica"/>
+          <w:color w:val="222222"/>
+          <w:sz w:val="22"/>
+          <w:szCs w:val="22"/>
+        </w:rPr>
+        <w:lastRenderedPageBreak/>
+        <w:t>Clear-</w:t>
+      </w:r>
+      <w:proofErr w:type="spellStart"/>
+      <w:r>
+        <w:rPr>
+          <w:rFonts w:ascii="Calibri" w:hAnsi="Calibri" w:cs="Helvetica"/>
+          <w:color w:val="222222"/>
+          <w:sz w:val="22"/>
+          <w:szCs w:val="22"/>
+        </w:rPr>
+        <w:t>AzureProfile</w:t>
+      </w:r>
+      <w:proofErr w:type="spellEnd"/>
+    </w:p>
+    <w:p>
+      <w:pPr>
+        <w:pStyle w:val="NormalWeb"/>
+        <w:numPr>
+          <w:ilvl w:val="0"/>
+          <w:numId w:val="45"/>
+        </w:numPr>
+        <w:spacing w:before="0" w:beforeAutospacing="0" w:after="0" w:afterAutospacing="0" w:line="293" w:lineRule="atLeast"/>
+        <w:rPr>
+          <w:rFonts w:ascii="Calibri" w:hAnsi="Calibri" w:cs="Helvetica"/>
+          <w:color w:val="222222"/>
+          <w:sz w:val="22"/>
+          <w:szCs w:val="22"/>
+        </w:rPr>
+      </w:pPr>
+      <w:r>
+        <w:rPr>
+          <w:rFonts w:ascii="Calibri" w:hAnsi="Calibri" w:cs="Helvetica"/>
+          <w:color w:val="222222"/>
+          <w:sz w:val="22"/>
+          <w:szCs w:val="22"/>
+        </w:rPr>
+        <w:t>Add-</w:t>
+      </w:r>
+      <w:proofErr w:type="spellStart"/>
+      <w:r>
+        <w:rPr>
+          <w:rFonts w:ascii="Calibri" w:hAnsi="Calibri" w:cs="Helvetica"/>
+          <w:color w:val="222222"/>
+          <w:sz w:val="22"/>
+          <w:szCs w:val="22"/>
+        </w:rPr>
+        <w:t>AzureAccount</w:t>
+      </w:r>
+      <w:proofErr w:type="spellEnd"/>
+    </w:p>
+    <w:p>
+      <w:pPr>
+        <w:pStyle w:val="ListParagraph"/>
+        <w:ind w:left="360"/>
+        <w:rPr>
+          <w:rFonts w:ascii="Calibri" w:hAnsi="Calibri"/>
+          <w:sz w:val="22"/>
+          <w:szCs w:val="22"/>
+        </w:rPr>
+      </w:pPr>
+    </w:p>
+    <w:p>
+      <w:pPr>
+        <w:pStyle w:val="ListParagraph"/>
+        <w:ind w:left="360"/>
+        <w:rPr>
+          <w:rFonts w:ascii="Calibri" w:hAnsi="Calibri"/>
+          <w:sz w:val="22"/>
+          <w:szCs w:val="22"/>
+        </w:rPr>
+      </w:pPr>
+    </w:p>
+    <w:p>
+      <w:pPr>
+        <w:pStyle w:val="ListParagraph"/>
+        <w:ind w:left="360"/>
+        <w:rPr>
+          <w:rFonts w:ascii="Calibri" w:hAnsi="Calibri"/>
+          <w:sz w:val="22"/>
+          <w:szCs w:val="22"/>
+        </w:rPr>
+      </w:pPr>
+      <w:r>
+        <w:rPr>
+          <w:rFonts w:ascii="Calibri" w:hAnsi="Calibri"/>
+          <w:sz w:val="22"/>
+          <w:szCs w:val="22"/>
+        </w:rPr>
+        <w:t>(3</w:t>
+      </w:r>
+      <w:bookmarkStart w:id="13" w:name="_GoBack"/>
+      <w:bookmarkEnd w:id="13"/>
+      <w:r>
+        <w:rPr>
+          <w:rFonts w:ascii="Calibri" w:hAnsi="Calibri"/>
+          <w:sz w:val="22"/>
+          <w:szCs w:val="22"/>
+        </w:rPr>
+        <w:t xml:space="preserve">) Q: I have my active MSDN subscription and it seems have enough resources, but my provision failed somehow and I am not sure why. </w:t>
+      </w:r>
+    </w:p>
+    <w:p>
+      <w:pPr>
+        <w:pStyle w:val="ListParagraph"/>
+        <w:ind w:left="360"/>
+        <w:rPr>
+          <w:rFonts w:ascii="Calibri" w:hAnsi="Calibri"/>
+          <w:sz w:val="22"/>
+          <w:szCs w:val="22"/>
+        </w:rPr>
+      </w:pPr>
+      <w:r>
+        <w:rPr>
+          <w:rFonts w:ascii="Calibri" w:hAnsi="Calibri"/>
+          <w:sz w:val="22"/>
+          <w:szCs w:val="22"/>
+        </w:rPr>
         <w:t xml:space="preserve">A: Please check that you have Azure Search in your subscription by going to </w:t>
       </w:r>
-      <w:hyperlink r:id="rId38" w:history="1">
+      <w:hyperlink r:id="rId37" w:history="1">
         <w:r>
           <w:rPr>
             <w:rStyle w:val="Hyperlink"/>
@@ -8236,20 +8445,11 @@
           <w:sz w:val="22"/>
           <w:szCs w:val="22"/>
         </w:rPr>
-        <w:t xml:space="preserve"> and log in with your account and select “Browse All”. If Azure Search is not shown up as available </w:t>
-      </w:r>
-      <w:r>
-        <w:rPr>
-          <w:rFonts w:ascii="Calibri" w:hAnsi="Calibri"/>
-          <w:sz w:val="22"/>
-          <w:szCs w:val="22"/>
-        </w:rPr>
-        <w:lastRenderedPageBreak/>
-        <w:t>Azure Search Service in the item, then you need to switch to a subscription that does have Azure Search Service</w:t>
+        <w:t xml:space="preserve"> and log in with your account and select “Browse All”. If Azure Search is not shown up as available Azure Search Service in the item, then you need to switch to a subscription that does have Azure Search Service</w:t>
       </w:r>
     </w:p>
     <w:sectPr>
-      <w:footerReference w:type="default" r:id="rId39"/>
+      <w:footerReference w:type="default" r:id="rId38"/>
       <w:pgSz w:w="12240" w:h="15840"/>
       <w:pgMar w:top="1080" w:right="1440" w:bottom="1080" w:left="1440" w:header="720" w:footer="0" w:gutter="0"/>
       <w:cols w:space="720"/>
@@ -8526,7 +8726,7 @@
             <w:color w:val="0072C6"/>
             <w:sz w:val="18"/>
           </w:rPr>
-          <w:t>14</w:t>
+          <w:t>13</w:t>
         </w:r>
         <w:r>
           <w:rPr>
@@ -8574,7 +8774,7 @@
 
 <file path=word/numbering.xml><?xml version="1.0" encoding="utf-8"?>
 <w:numbering xmlns:wpc="http://schemas.microsoft.com/office/word/2010/wordprocessingCanvas" xmlns:mc="http://schemas.openxmlformats.org/markup-compatibility/2006" xmlns:o="urn:schemas-microsoft-com:office:office" xmlns:r="http://schemas.openxmlformats.org/officeDocument/2006/relationships" xmlns:m="http://schemas.openxmlformats.org/officeDocument/2006/math" xmlns:v="urn:schemas-microsoft-com:vml" xmlns:wp14="http://schemas.microsoft.com/office/word/2010/wordprocessingDrawing" xmlns:wp="http://schemas.openxmlformats.org/drawingml/2006/wordprocessingDrawing" xmlns:w10="urn:schemas-microsoft-com:office:word" xmlns:w="http://schemas.openxmlformats.org/wordprocessingml/2006/main" xmlns:w14="http://schemas.microsoft.com/office/word/2010/wordml" xmlns:w15="http://schemas.microsoft.com/office/word/2012/wordml" xmlns:wpg="http://schemas.microsoft.com/office/word/2010/wordprocessingGroup" xmlns:wpi="http://schemas.microsoft.com/office/word/2010/wordprocessingInk" xmlns:wne="http://schemas.microsoft.com/office/word/2006/wordml" xmlns:wps="http://schemas.microsoft.com/office/word/2010/wordprocessingShape" mc:Ignorable="w14 w15 wp14">
-  <w:abstractNum w:abstractNumId="0">
+  <w:abstractNum w:abstractNumId="0" w15:restartNumberingAfterBreak="0">
     <w:nsid w:val="00AA3758"/>
     <w:multiLevelType w:val="multilevel"/>
     <w:tmpl w:val="BB22BDAE"/>
@@ -8723,7 +8923,7 @@
       </w:rPr>
     </w:lvl>
   </w:abstractNum>
-  <w:abstractNum w:abstractNumId="1">
+  <w:abstractNum w:abstractNumId="1" w15:restartNumberingAfterBreak="0">
     <w:nsid w:val="042E1675"/>
     <w:multiLevelType w:val="multilevel"/>
     <w:tmpl w:val="BB22BDAE"/>
@@ -8872,7 +9072,7 @@
       </w:rPr>
     </w:lvl>
   </w:abstractNum>
-  <w:abstractNum w:abstractNumId="2">
+  <w:abstractNum w:abstractNumId="2" w15:restartNumberingAfterBreak="0">
     <w:nsid w:val="11D017F8"/>
     <w:multiLevelType w:val="hybridMultilevel"/>
     <w:tmpl w:val="5C3A7B22"/>
@@ -8985,7 +9185,7 @@
       </w:rPr>
     </w:lvl>
   </w:abstractNum>
-  <w:abstractNum w:abstractNumId="3">
+  <w:abstractNum w:abstractNumId="3" w15:restartNumberingAfterBreak="0">
     <w:nsid w:val="132A58B4"/>
     <w:multiLevelType w:val="hybridMultilevel"/>
     <w:tmpl w:val="889891F4"/>
@@ -9098,7 +9298,7 @@
       </w:rPr>
     </w:lvl>
   </w:abstractNum>
-  <w:abstractNum w:abstractNumId="4">
+  <w:abstractNum w:abstractNumId="4" w15:restartNumberingAfterBreak="0">
     <w:nsid w:val="15DD7379"/>
     <w:multiLevelType w:val="hybridMultilevel"/>
     <w:tmpl w:val="678823D4"/>
@@ -9188,7 +9388,7 @@
       </w:pPr>
     </w:lvl>
   </w:abstractNum>
-  <w:abstractNum w:abstractNumId="5">
+  <w:abstractNum w:abstractNumId="5" w15:restartNumberingAfterBreak="0">
     <w:nsid w:val="1A3A6883"/>
     <w:multiLevelType w:val="hybridMultilevel"/>
     <w:tmpl w:val="FAC6310E"/>
@@ -9300,7 +9500,7 @@
       </w:rPr>
     </w:lvl>
   </w:abstractNum>
-  <w:abstractNum w:abstractNumId="6">
+  <w:abstractNum w:abstractNumId="6" w15:restartNumberingAfterBreak="0">
     <w:nsid w:val="1AAE4554"/>
     <w:multiLevelType w:val="multilevel"/>
     <w:tmpl w:val="BB22BDAE"/>
@@ -9449,7 +9649,7 @@
       </w:rPr>
     </w:lvl>
   </w:abstractNum>
-  <w:abstractNum w:abstractNumId="7">
+  <w:abstractNum w:abstractNumId="7" w15:restartNumberingAfterBreak="0">
     <w:nsid w:val="1BE85A79"/>
     <w:multiLevelType w:val="multilevel"/>
     <w:tmpl w:val="BB22BDAE"/>
@@ -9598,7 +9798,7 @@
       </w:rPr>
     </w:lvl>
   </w:abstractNum>
-  <w:abstractNum w:abstractNumId="8">
+  <w:abstractNum w:abstractNumId="8" w15:restartNumberingAfterBreak="0">
     <w:nsid w:val="2CF44DAF"/>
     <w:multiLevelType w:val="hybridMultilevel"/>
     <w:tmpl w:val="0B52B38A"/>
@@ -9711,7 +9911,7 @@
       </w:rPr>
     </w:lvl>
   </w:abstractNum>
-  <w:abstractNum w:abstractNumId="9">
+  <w:abstractNum w:abstractNumId="9" w15:restartNumberingAfterBreak="0">
     <w:nsid w:val="38C52547"/>
     <w:multiLevelType w:val="multilevel"/>
     <w:tmpl w:val="BB22BDAE"/>
@@ -9860,7 +10060,7 @@
       </w:rPr>
     </w:lvl>
   </w:abstractNum>
-  <w:abstractNum w:abstractNumId="10">
+  <w:abstractNum w:abstractNumId="10" w15:restartNumberingAfterBreak="0">
     <w:nsid w:val="3BBA0F5D"/>
     <w:multiLevelType w:val="multilevel"/>
     <w:tmpl w:val="BB22BDAE"/>
@@ -10009,7 +10209,7 @@
       </w:rPr>
     </w:lvl>
   </w:abstractNum>
-  <w:abstractNum w:abstractNumId="11">
+  <w:abstractNum w:abstractNumId="11" w15:restartNumberingAfterBreak="0">
     <w:nsid w:val="3CBE78D5"/>
     <w:multiLevelType w:val="multilevel"/>
     <w:tmpl w:val="F376B25E"/>
@@ -10159,7 +10359,7 @@
       </w:rPr>
     </w:lvl>
   </w:abstractNum>
-  <w:abstractNum w:abstractNumId="12">
+  <w:abstractNum w:abstractNumId="12" w15:restartNumberingAfterBreak="0">
     <w:nsid w:val="40C2010E"/>
     <w:multiLevelType w:val="hybridMultilevel"/>
     <w:tmpl w:val="2A92669C"/>
@@ -10272,7 +10472,123 @@
       </w:rPr>
     </w:lvl>
   </w:abstractNum>
-  <w:abstractNum w:abstractNumId="13">
+  <w:abstractNum w:abstractNumId="13" w15:restartNumberingAfterBreak="0">
+    <w:nsid w:val="46DF0CBE"/>
+    <w:multiLevelType w:val="multilevel"/>
+    <w:tmpl w:val="F5FA4052"/>
+    <w:lvl w:ilvl="0">
+      <w:start w:val="1"/>
+      <w:numFmt w:val="bullet"/>
+      <w:lvlText w:val=""/>
+      <w:lvlJc w:val="left"/>
+      <w:pPr>
+        <w:tabs>
+          <w:tab w:val="num" w:pos="2520"/>
+        </w:tabs>
+        <w:ind w:left="2520" w:hanging="360"/>
+      </w:pPr>
+      <w:rPr>
+        <w:rFonts w:ascii="Symbol" w:hAnsi="Symbol" w:hint="default"/>
+      </w:rPr>
+    </w:lvl>
+    <w:lvl w:ilvl="1">
+      <w:start w:val="1"/>
+      <w:numFmt w:val="decimal"/>
+      <w:lvlText w:val="%2."/>
+      <w:lvlJc w:val="left"/>
+      <w:pPr>
+        <w:tabs>
+          <w:tab w:val="num" w:pos="3240"/>
+        </w:tabs>
+        <w:ind w:left="3240" w:hanging="360"/>
+      </w:pPr>
+    </w:lvl>
+    <w:lvl w:ilvl="2">
+      <w:start w:val="1"/>
+      <w:numFmt w:val="decimal"/>
+      <w:lvlText w:val="%3."/>
+      <w:lvlJc w:val="left"/>
+      <w:pPr>
+        <w:tabs>
+          <w:tab w:val="num" w:pos="3960"/>
+        </w:tabs>
+        <w:ind w:left="3960" w:hanging="360"/>
+      </w:pPr>
+    </w:lvl>
+    <w:lvl w:ilvl="3">
+      <w:start w:val="1"/>
+      <w:numFmt w:val="decimal"/>
+      <w:lvlText w:val="%4."/>
+      <w:lvlJc w:val="left"/>
+      <w:pPr>
+        <w:tabs>
+          <w:tab w:val="num" w:pos="4680"/>
+        </w:tabs>
+        <w:ind w:left="4680" w:hanging="360"/>
+      </w:pPr>
+    </w:lvl>
+    <w:lvl w:ilvl="4">
+      <w:start w:val="1"/>
+      <w:numFmt w:val="decimal"/>
+      <w:lvlText w:val="%5."/>
+      <w:lvlJc w:val="left"/>
+      <w:pPr>
+        <w:tabs>
+          <w:tab w:val="num" w:pos="5400"/>
+        </w:tabs>
+        <w:ind w:left="5400" w:hanging="360"/>
+      </w:pPr>
+    </w:lvl>
+    <w:lvl w:ilvl="5">
+      <w:start w:val="1"/>
+      <w:numFmt w:val="decimal"/>
+      <w:lvlText w:val="%6."/>
+      <w:lvlJc w:val="left"/>
+      <w:pPr>
+        <w:tabs>
+          <w:tab w:val="num" w:pos="6120"/>
+        </w:tabs>
+        <w:ind w:left="6120" w:hanging="360"/>
+      </w:pPr>
+    </w:lvl>
+    <w:lvl w:ilvl="6">
+      <w:start w:val="1"/>
+      <w:numFmt w:val="decimal"/>
+      <w:lvlText w:val="%7."/>
+      <w:lvlJc w:val="left"/>
+      <w:pPr>
+        <w:tabs>
+          <w:tab w:val="num" w:pos="6840"/>
+        </w:tabs>
+        <w:ind w:left="6840" w:hanging="360"/>
+      </w:pPr>
+    </w:lvl>
+    <w:lvl w:ilvl="7">
+      <w:start w:val="1"/>
+      <w:numFmt w:val="decimal"/>
+      <w:lvlText w:val="%8."/>
+      <w:lvlJc w:val="left"/>
+      <w:pPr>
+        <w:tabs>
+          <w:tab w:val="num" w:pos="7560"/>
+        </w:tabs>
+        <w:ind w:left="7560" w:hanging="360"/>
+      </w:pPr>
+    </w:lvl>
+    <w:lvl w:ilvl="8">
+      <w:start w:val="1"/>
+      <w:numFmt w:val="decimal"/>
+      <w:lvlText w:val="%9."/>
+      <w:lvlJc w:val="left"/>
+      <w:pPr>
+        <w:tabs>
+          <w:tab w:val="num" w:pos="8280"/>
+        </w:tabs>
+        <w:ind w:left="8280" w:hanging="360"/>
+      </w:pPr>
+    </w:lvl>
+  </w:abstractNum>
+  <w:abstractNum w:abstractNumId="14" w15:restartNumberingAfterBreak="0">
     <w:nsid w:val="49C24952"/>
     <w:multiLevelType w:val="hybridMultilevel"/>
     <w:tmpl w:val="A6AC8DAC"/>
@@ -10361,7 +10677,7 @@
       </w:pPr>
     </w:lvl>
   </w:abstractNum>
-  <w:abstractNum w:abstractNumId="14">
+  <w:abstractNum w:abstractNumId="15" w15:restartNumberingAfterBreak="0">
     <w:nsid w:val="4C8F50DF"/>
     <w:multiLevelType w:val="multilevel"/>
     <w:tmpl w:val="BB22BDAE"/>
@@ -10510,7 +10826,7 @@
       </w:rPr>
     </w:lvl>
   </w:abstractNum>
-  <w:abstractNum w:abstractNumId="15">
+  <w:abstractNum w:abstractNumId="16" w15:restartNumberingAfterBreak="0">
     <w:nsid w:val="4DD35612"/>
     <w:multiLevelType w:val="multilevel"/>
     <w:tmpl w:val="BB22BDAE"/>
@@ -10659,7 +10975,7 @@
       </w:rPr>
     </w:lvl>
   </w:abstractNum>
-  <w:abstractNum w:abstractNumId="16">
+  <w:abstractNum w:abstractNumId="17" w15:restartNumberingAfterBreak="0">
     <w:nsid w:val="4E5F6328"/>
     <w:multiLevelType w:val="hybridMultilevel"/>
     <w:tmpl w:val="2E4C67AC"/>
@@ -10771,7 +11087,7 @@
       </w:rPr>
     </w:lvl>
   </w:abstractNum>
-  <w:abstractNum w:abstractNumId="17">
+  <w:abstractNum w:abstractNumId="18" w15:restartNumberingAfterBreak="0">
     <w:nsid w:val="51586FA5"/>
     <w:multiLevelType w:val="hybridMultilevel"/>
     <w:tmpl w:val="BD169370"/>
@@ -10857,7 +11173,7 @@
       </w:pPr>
     </w:lvl>
   </w:abstractNum>
-  <w:abstractNum w:abstractNumId="18">
+  <w:abstractNum w:abstractNumId="19" w15:restartNumberingAfterBreak="0">
     <w:nsid w:val="612E7365"/>
     <w:multiLevelType w:val="multilevel"/>
     <w:tmpl w:val="BB22BDAE"/>
@@ -11006,7 +11322,7 @@
       </w:rPr>
     </w:lvl>
   </w:abstractNum>
-  <w:abstractNum w:abstractNumId="19">
+  <w:abstractNum w:abstractNumId="20" w15:restartNumberingAfterBreak="0">
     <w:nsid w:val="61930E6F"/>
     <w:multiLevelType w:val="multilevel"/>
     <w:tmpl w:val="8F2E7F6C"/>
@@ -11148,7 +11464,7 @@
       </w:rPr>
     </w:lvl>
   </w:abstractNum>
-  <w:abstractNum w:abstractNumId="20">
+  <w:abstractNum w:abstractNumId="21" w15:restartNumberingAfterBreak="0">
     <w:nsid w:val="623A158A"/>
     <w:multiLevelType w:val="multilevel"/>
     <w:tmpl w:val="BB22BDAE"/>
@@ -11297,7 +11613,7 @@
       </w:rPr>
     </w:lvl>
   </w:abstractNum>
-  <w:abstractNum w:abstractNumId="21">
+  <w:abstractNum w:abstractNumId="22" w15:restartNumberingAfterBreak="0">
     <w:nsid w:val="629E1692"/>
     <w:multiLevelType w:val="hybridMultilevel"/>
     <w:tmpl w:val="4E08E636"/>
@@ -11383,7 +11699,7 @@
       </w:pPr>
     </w:lvl>
   </w:abstractNum>
-  <w:abstractNum w:abstractNumId="22">
+  <w:abstractNum w:abstractNumId="23" w15:restartNumberingAfterBreak="0">
     <w:nsid w:val="65327CDD"/>
     <w:multiLevelType w:val="multilevel"/>
     <w:tmpl w:val="BB22BDAE"/>
@@ -11532,7 +11848,7 @@
       </w:rPr>
     </w:lvl>
   </w:abstractNum>
-  <w:abstractNum w:abstractNumId="23">
+  <w:abstractNum w:abstractNumId="24" w15:restartNumberingAfterBreak="0">
     <w:nsid w:val="6BFA353C"/>
     <w:multiLevelType w:val="hybridMultilevel"/>
     <w:tmpl w:val="73B8B60E"/>
@@ -11622,7 +11938,120 @@
       </w:pPr>
     </w:lvl>
   </w:abstractNum>
-  <w:abstractNum w:abstractNumId="24">
+  <w:abstractNum w:abstractNumId="25" w15:restartNumberingAfterBreak="0">
+    <w:nsid w:val="6E9E6531"/>
+    <w:multiLevelType w:val="multilevel"/>
+    <w:tmpl w:val="C908D9FC"/>
+    <w:lvl w:ilvl="0">
+      <w:start w:val="1"/>
+      <w:numFmt w:val="decimal"/>
+      <w:lvlText w:val="%1."/>
+      <w:lvlJc w:val="left"/>
+      <w:pPr>
+        <w:tabs>
+          <w:tab w:val="num" w:pos="2520"/>
+        </w:tabs>
+        <w:ind w:left="2520" w:hanging="360"/>
+      </w:pPr>
+    </w:lvl>
+    <w:lvl w:ilvl="1">
+      <w:start w:val="1"/>
+      <w:numFmt w:val="decimal"/>
+      <w:lvlText w:val="%2."/>
+      <w:lvlJc w:val="left"/>
+      <w:pPr>
+        <w:tabs>
+          <w:tab w:val="num" w:pos="3240"/>
+        </w:tabs>
+        <w:ind w:left="3240" w:hanging="360"/>
+      </w:pPr>
+    </w:lvl>
+    <w:lvl w:ilvl="2">
+      <w:start w:val="1"/>
+      <w:numFmt w:val="decimal"/>
+      <w:lvlText w:val="%3."/>
+      <w:lvlJc w:val="left"/>
+      <w:pPr>
+        <w:tabs>
+          <w:tab w:val="num" w:pos="3960"/>
+        </w:tabs>
+        <w:ind w:left="3960" w:hanging="360"/>
+      </w:pPr>
+    </w:lvl>
+    <w:lvl w:ilvl="3">
+      <w:start w:val="1"/>
+      <w:numFmt w:val="decimal"/>
+      <w:lvlText w:val="%4."/>
+      <w:lvlJc w:val="left"/>
+      <w:pPr>
+        <w:tabs>
+          <w:tab w:val="num" w:pos="4680"/>
+        </w:tabs>
+        <w:ind w:left="4680" w:hanging="360"/>
+      </w:pPr>
+    </w:lvl>
+    <w:lvl w:ilvl="4">
+      <w:start w:val="1"/>
+      <w:numFmt w:val="decimal"/>
+      <w:lvlText w:val="%5."/>
+      <w:lvlJc w:val="left"/>
+      <w:pPr>
+        <w:tabs>
+          <w:tab w:val="num" w:pos="5400"/>
+        </w:tabs>
+        <w:ind w:left="5400" w:hanging="360"/>
+      </w:pPr>
+    </w:lvl>
+    <w:lvl w:ilvl="5">
+      <w:start w:val="1"/>
+      <w:numFmt w:val="decimal"/>
+      <w:lvlText w:val="%6."/>
+      <w:lvlJc w:val="left"/>
+      <w:pPr>
+        <w:tabs>
+          <w:tab w:val="num" w:pos="6120"/>
+        </w:tabs>
+        <w:ind w:left="6120" w:hanging="360"/>
+      </w:pPr>
+    </w:lvl>
+    <w:lvl w:ilvl="6">
+      <w:start w:val="1"/>
+      <w:numFmt w:val="decimal"/>
+      <w:lvlText w:val="%7."/>
+      <w:lvlJc w:val="left"/>
+      <w:pPr>
+        <w:tabs>
+          <w:tab w:val="num" w:pos="6840"/>
+        </w:tabs>
+        <w:ind w:left="6840" w:hanging="360"/>
+      </w:pPr>
+    </w:lvl>
+    <w:lvl w:ilvl="7">
+      <w:start w:val="1"/>
+      <w:numFmt w:val="decimal"/>
+      <w:lvlText w:val="%8."/>
+      <w:lvlJc w:val="left"/>
+      <w:pPr>
+        <w:tabs>
+          <w:tab w:val="num" w:pos="7560"/>
+        </w:tabs>
+        <w:ind w:left="7560" w:hanging="360"/>
+      </w:pPr>
+    </w:lvl>
+    <w:lvl w:ilvl="8">
+      <w:start w:val="1"/>
+      <w:numFmt w:val="decimal"/>
+      <w:lvlText w:val="%9."/>
+      <w:lvlJc w:val="left"/>
+      <w:pPr>
+        <w:tabs>
+          <w:tab w:val="num" w:pos="8280"/>
+        </w:tabs>
+        <w:ind w:left="8280" w:hanging="360"/>
+      </w:pPr>
+    </w:lvl>
+  </w:abstractNum>
+  <w:abstractNum w:abstractNumId="26" w15:restartNumberingAfterBreak="0">
     <w:nsid w:val="71A340C0"/>
     <w:multiLevelType w:val="hybridMultilevel"/>
     <w:tmpl w:val="702A5A76"/>
@@ -11708,7 +12137,7 @@
       </w:pPr>
     </w:lvl>
   </w:abstractNum>
-  <w:abstractNum w:abstractNumId="25">
+  <w:abstractNum w:abstractNumId="27" w15:restartNumberingAfterBreak="0">
     <w:nsid w:val="7E88071E"/>
     <w:multiLevelType w:val="hybridMultilevel"/>
     <w:tmpl w:val="9892A836"/>
@@ -11823,7 +12252,7 @@
     </w:lvl>
   </w:abstractNum>
   <w:num w:numId="1">
-    <w:abstractNumId w:val="23"/>
+    <w:abstractNumId w:val="24"/>
   </w:num>
   <w:num w:numId="2">
     <w:abstractNumId w:val="11"/>
@@ -11832,7 +12261,7 @@
     <w:abstractNumId w:val="6"/>
   </w:num>
   <w:num w:numId="4">
-    <w:abstractNumId w:val="14"/>
+    <w:abstractNumId w:val="15"/>
   </w:num>
   <w:num w:numId="5">
     <w:abstractNumId w:val="10"/>
@@ -11844,10 +12273,10 @@
     <w:abstractNumId w:val="0"/>
   </w:num>
   <w:num w:numId="8">
-    <w:abstractNumId w:val="20"/>
+    <w:abstractNumId w:val="21"/>
   </w:num>
   <w:num w:numId="9">
-    <w:abstractNumId w:val="18"/>
+    <w:abstractNumId w:val="19"/>
   </w:num>
   <w:num w:numId="10">
     <w:abstractNumId w:val="1"/>
@@ -11856,37 +12285,37 @@
     <w:abstractNumId w:val="12"/>
   </w:num>
   <w:num w:numId="12">
-    <w:abstractNumId w:val="15"/>
+    <w:abstractNumId w:val="16"/>
   </w:num>
   <w:num w:numId="13">
-    <w:abstractNumId w:val="25"/>
+    <w:abstractNumId w:val="27"/>
   </w:num>
   <w:num w:numId="14">
-    <w:abstractNumId w:val="19"/>
+    <w:abstractNumId w:val="20"/>
   </w:num>
   <w:num w:numId="15">
     <w:abstractNumId w:val="8"/>
   </w:num>
   <w:num w:numId="16">
-    <w:abstractNumId w:val="23"/>
+    <w:abstractNumId w:val="24"/>
     <w:lvlOverride w:ilvl="0">
       <w:startOverride w:val="1"/>
     </w:lvlOverride>
   </w:num>
   <w:num w:numId="17">
-    <w:abstractNumId w:val="23"/>
+    <w:abstractNumId w:val="24"/>
     <w:lvlOverride w:ilvl="0">
       <w:startOverride w:val="1"/>
     </w:lvlOverride>
   </w:num>
   <w:num w:numId="18">
-    <w:abstractNumId w:val="23"/>
+    <w:abstractNumId w:val="24"/>
     <w:lvlOverride w:ilvl="0">
       <w:startOverride w:val="1"/>
     </w:lvlOverride>
   </w:num>
   <w:num w:numId="19">
-    <w:abstractNumId w:val="23"/>
+    <w:abstractNumId w:val="24"/>
     <w:lvlOverride w:ilvl="0">
       <w:startOverride w:val="1"/>
     </w:lvlOverride>
@@ -11895,19 +12324,19 @@
     <w:abstractNumId w:val="5"/>
   </w:num>
   <w:num w:numId="21">
-    <w:abstractNumId w:val="13"/>
+    <w:abstractNumId w:val="14"/>
   </w:num>
   <w:num w:numId="22">
-    <w:abstractNumId w:val="22"/>
+    <w:abstractNumId w:val="23"/>
   </w:num>
   <w:num w:numId="23">
     <w:abstractNumId w:val="7"/>
   </w:num>
   <w:num w:numId="24">
-    <w:abstractNumId w:val="16"/>
+    <w:abstractNumId w:val="17"/>
   </w:num>
   <w:num w:numId="25">
-    <w:abstractNumId w:val="23"/>
+    <w:abstractNumId w:val="24"/>
     <w:lvlOverride w:ilvl="0">
       <w:startOverride w:val="1"/>
     </w:lvlOverride>
@@ -11916,7 +12345,7 @@
     <w:abstractNumId w:val="2"/>
   </w:num>
   <w:num w:numId="27">
-    <w:abstractNumId w:val="23"/>
+    <w:abstractNumId w:val="24"/>
     <w:lvlOverride w:ilvl="0">
       <w:startOverride w:val="1"/>
     </w:lvlOverride>
@@ -11925,70 +12354,70 @@
     <w:abstractNumId w:val="4"/>
   </w:num>
   <w:num w:numId="29">
-    <w:abstractNumId w:val="23"/>
+    <w:abstractNumId w:val="24"/>
     <w:lvlOverride w:ilvl="0">
       <w:startOverride w:val="1"/>
     </w:lvlOverride>
   </w:num>
   <w:num w:numId="30">
-    <w:abstractNumId w:val="17"/>
+    <w:abstractNumId w:val="18"/>
   </w:num>
   <w:num w:numId="31">
-    <w:abstractNumId w:val="21"/>
+    <w:abstractNumId w:val="22"/>
   </w:num>
   <w:num w:numId="32">
-    <w:abstractNumId w:val="24"/>
+    <w:abstractNumId w:val="26"/>
   </w:num>
   <w:num w:numId="33">
-    <w:abstractNumId w:val="23"/>
+    <w:abstractNumId w:val="24"/>
     <w:lvlOverride w:ilvl="0">
       <w:startOverride w:val="1"/>
     </w:lvlOverride>
   </w:num>
   <w:num w:numId="34">
-    <w:abstractNumId w:val="23"/>
+    <w:abstractNumId w:val="24"/>
     <w:lvlOverride w:ilvl="0">
       <w:startOverride w:val="1"/>
     </w:lvlOverride>
   </w:num>
   <w:num w:numId="35">
-    <w:abstractNumId w:val="23"/>
+    <w:abstractNumId w:val="24"/>
     <w:lvlOverride w:ilvl="0">
       <w:startOverride w:val="1"/>
     </w:lvlOverride>
   </w:num>
   <w:num w:numId="36">
-    <w:abstractNumId w:val="23"/>
+    <w:abstractNumId w:val="24"/>
     <w:lvlOverride w:ilvl="0">
       <w:startOverride w:val="1"/>
     </w:lvlOverride>
   </w:num>
   <w:num w:numId="37">
-    <w:abstractNumId w:val="23"/>
+    <w:abstractNumId w:val="24"/>
     <w:lvlOverride w:ilvl="0">
       <w:startOverride w:val="1"/>
     </w:lvlOverride>
   </w:num>
   <w:num w:numId="38">
-    <w:abstractNumId w:val="23"/>
+    <w:abstractNumId w:val="24"/>
     <w:lvlOverride w:ilvl="0">
       <w:startOverride w:val="1"/>
     </w:lvlOverride>
   </w:num>
   <w:num w:numId="39">
-    <w:abstractNumId w:val="23"/>
+    <w:abstractNumId w:val="24"/>
     <w:lvlOverride w:ilvl="0">
       <w:startOverride w:val="1"/>
     </w:lvlOverride>
   </w:num>
   <w:num w:numId="40">
-    <w:abstractNumId w:val="23"/>
+    <w:abstractNumId w:val="24"/>
     <w:lvlOverride w:ilvl="0">
       <w:startOverride w:val="1"/>
     </w:lvlOverride>
   </w:num>
   <w:num w:numId="41">
-    <w:abstractNumId w:val="23"/>
+    <w:abstractNumId w:val="24"/>
     <w:lvlOverride w:ilvl="0">
       <w:startOverride w:val="1"/>
     </w:lvlOverride>
@@ -11997,10 +12426,43 @@
     <w:abstractNumId w:val="3"/>
   </w:num>
   <w:num w:numId="43">
-    <w:abstractNumId w:val="23"/>
+    <w:abstractNumId w:val="24"/>
     <w:lvlOverride w:ilvl="0">
       <w:startOverride w:val="1"/>
     </w:lvlOverride>
+  </w:num>
+  <w:num w:numId="44">
+    <w:abstractNumId w:val="25"/>
+    <w:lvlOverride w:ilvl="0">
+      <w:startOverride w:val="1"/>
+    </w:lvlOverride>
+    <w:lvlOverride w:ilvl="1">
+      <w:startOverride w:val="1"/>
+    </w:lvlOverride>
+    <w:lvlOverride w:ilvl="2">
+      <w:startOverride w:val="1"/>
+    </w:lvlOverride>
+    <w:lvlOverride w:ilvl="3">
+      <w:startOverride w:val="1"/>
+    </w:lvlOverride>
+    <w:lvlOverride w:ilvl="4">
+      <w:startOverride w:val="1"/>
+    </w:lvlOverride>
+    <w:lvlOverride w:ilvl="5">
+      <w:startOverride w:val="1"/>
+    </w:lvlOverride>
+    <w:lvlOverride w:ilvl="6">
+      <w:startOverride w:val="1"/>
+    </w:lvlOverride>
+    <w:lvlOverride w:ilvl="7">
+      <w:startOverride w:val="1"/>
+    </w:lvlOverride>
+    <w:lvlOverride w:ilvl="8">
+      <w:startOverride w:val="1"/>
+    </w:lvlOverride>
+  </w:num>
+  <w:num w:numId="45">
+    <w:abstractNumId w:val="13"/>
   </w:num>
   <w:numIdMacAtCleanup w:val="12"/>
 </w:numbering>
@@ -13194,15 +13656,6 @@
 </file>
 
 <file path=customXml/item1.xml><?xml version="1.0" encoding="utf-8"?>
-<?mso-contentType ?>
-<FormTemplates xmlns="http://schemas.microsoft.com/sharepoint/v3/contenttype/forms">
-  <Display>DocumentLibraryForm</Display>
-  <Edit>DocumentLibraryForm</Edit>
-  <New>DocumentLibraryForm</New>
-</FormTemplates>
-</file>
-
-<file path=customXml/item2.xml><?xml version="1.0" encoding="utf-8"?>
 <ct:contentTypeSchema xmlns:ct="http://schemas.microsoft.com/office/2006/metadata/contentType" xmlns:ma="http://schemas.microsoft.com/office/2006/metadata/properties/metaAttributes" ct:_="" ma:_="" ma:contentTypeName="Document" ma:contentTypeID="0x0101007C9C80536661BE42A8BD50D1B42D196D" ma:contentTypeVersion="4" ma:contentTypeDescription="Create a new document." ma:contentTypeScope="" ma:versionID="8513b75e8eeae9168d1c99d00c740a6c">
   <xsd:schema xmlns:xsd="http://www.w3.org/2001/XMLSchema" xmlns:xs="http://www.w3.org/2001/XMLSchema" xmlns:p="http://schemas.microsoft.com/office/2006/metadata/properties" xmlns:ns1="http://schemas.microsoft.com/sharepoint/v3" xmlns:ns2="56a3f79d-cd53-4603-85ec-a11308dc8020" targetNamespace="http://schemas.microsoft.com/office/2006/metadata/properties" ma:root="true" ma:fieldsID="de0e5fe192c8e89fe6df1dedc3d5ab91" ns1:_="" ns2:_="">
     <xsd:import namespace="http://schemas.microsoft.com/sharepoint/v3"/>
@@ -13367,6 +13820,15 @@
 </ct:contentTypeSchema>
 </file>
 
+<file path=customXml/item2.xml><?xml version="1.0" encoding="utf-8"?>
+<?mso-contentType ?>
+<FormTemplates xmlns="http://schemas.microsoft.com/sharepoint/v3/contenttype/forms">
+  <Display>DocumentLibraryForm</Display>
+  <Edit>DocumentLibraryForm</Edit>
+  <New>DocumentLibraryForm</New>
+</FormTemplates>
+</file>
+
 <file path=customXml/item3.xml><?xml version="1.0" encoding="utf-8"?>
 <p:properties xmlns:p="http://schemas.microsoft.com/office/2006/metadata/properties" xmlns:xsi="http://www.w3.org/2001/XMLSchema-instance" xmlns:pc="http://schemas.microsoft.com/office/infopath/2007/PartnerControls">
   <documentManagement>
@@ -13380,14 +13842,6 @@
 </file>
 
 <file path=customXml/itemProps1.xml><?xml version="1.0" encoding="utf-8"?>
-<ds:datastoreItem xmlns:ds="http://schemas.openxmlformats.org/officeDocument/2006/customXml" ds:itemID="{ECDD0C0C-1082-4E45-96A5-FE6A5CEC5CC1}">
-  <ds:schemaRefs>
-    <ds:schemaRef ds:uri="http://schemas.microsoft.com/sharepoint/v3/contenttype/forms"/>
-  </ds:schemaRefs>
-</ds:datastoreItem>
-</file>
-
-<file path=customXml/itemProps2.xml><?xml version="1.0" encoding="utf-8"?>
 <ds:datastoreItem xmlns:ds="http://schemas.openxmlformats.org/officeDocument/2006/customXml" ds:itemID="{AD92F254-85A3-4799-BC91-42B50B224CD3}">
   <ds:schemaRefs>
     <ds:schemaRef ds:uri="http://schemas.microsoft.com/office/2006/metadata/contentType"/>
@@ -13406,6 +13860,14 @@
 </ds:datastoreItem>
 </file>
 
+<file path=customXml/itemProps2.xml><?xml version="1.0" encoding="utf-8"?>
+<ds:datastoreItem xmlns:ds="http://schemas.openxmlformats.org/officeDocument/2006/customXml" ds:itemID="{ECDD0C0C-1082-4E45-96A5-FE6A5CEC5CC1}">
+  <ds:schemaRefs>
+    <ds:schemaRef ds:uri="http://schemas.microsoft.com/sharepoint/v3/contenttype/forms"/>
+  </ds:schemaRefs>
+</ds:datastoreItem>
+</file>
+
 <file path=customXml/itemProps3.xml><?xml version="1.0" encoding="utf-8"?>
 <ds:datastoreItem xmlns:ds="http://schemas.openxmlformats.org/officeDocument/2006/customXml" ds:itemID="{72EB738B-CABD-4E28-B43A-A78421C58362}">
   <ds:schemaRefs>
@@ -13417,7 +13879,7 @@
 </file>
 
 <file path=customXml/itemProps4.xml><?xml version="1.0" encoding="utf-8"?>
-<ds:datastoreItem xmlns:ds="http://schemas.openxmlformats.org/officeDocument/2006/customXml" ds:itemID="{24426EE7-F8BB-4761-AC5F-460831461501}">
+<ds:datastoreItem xmlns:ds="http://schemas.openxmlformats.org/officeDocument/2006/customXml" ds:itemID="{585AB2EC-8831-47A0-ABE7-1E72138DE028}">
   <ds:schemaRefs>
     <ds:schemaRef ds:uri="http://schemas.openxmlformats.org/officeDocument/2006/bibliography"/>
   </ds:schemaRefs>

</xml_diff>

<commit_message>
Added updated Azure SQL HOL configuration Guide - Final.docx
</commit_message>
<xml_diff>
--- a/Azure SQL HOL Configuration Guide - Final.docx
+++ b/Azure SQL HOL Configuration Guide - Final.docx
@@ -261,7 +261,7 @@
                                     <w:sz w:val="40"/>
                                     <w:szCs w:val="104"/>
                                   </w:rPr>
-                                  <w:t>2</w:t>
+                                  <w:t>4</w:t>
                                 </w:r>
                               </w:p>
                               <w:p>
@@ -292,7 +292,7 @@
                                     <w:sz w:val="40"/>
                                     <w:szCs w:val="104"/>
                                   </w:rPr>
-                                  <w:t>1/</w:t>
+                                  <w:t>2</w:t>
                                 </w:r>
                                 <w:r>
                                   <w:rPr>
@@ -301,7 +301,7 @@
                                     <w:sz w:val="40"/>
                                     <w:szCs w:val="104"/>
                                   </w:rPr>
-                                  <w:t>05</w:t>
+                                  <w:t>/</w:t>
                                 </w:r>
                                 <w:r>
                                   <w:rPr>
@@ -310,10 +310,8 @@
                                     <w:sz w:val="40"/>
                                     <w:szCs w:val="104"/>
                                   </w:rPr>
-                                  <w:t>/2016</w:t>
+                                  <w:t>01/2016</w:t>
                                 </w:r>
-                                <w:bookmarkStart w:id="0" w:name="_GoBack"/>
-                                <w:bookmarkEnd w:id="0"/>
                               </w:p>
                               <w:p/>
                               <w:p/>
@@ -432,7 +430,7 @@
                                         <pic:cNvPicPr/>
                                       </pic:nvPicPr>
                                       <pic:blipFill>
-                                        <a:blip r:embed="rId13">
+                                        <a:blip r:embed="rId14">
                                           <a:extLst>
                                             <a:ext uri="{28A0092B-C50C-407E-A947-70E740481C1C}">
                                               <a14:useLocalDpi xmlns:a14="http://schemas.microsoft.com/office/drawing/2010/main" val="0"/>
@@ -568,7 +566,7 @@
                               <w:sz w:val="40"/>
                               <w:szCs w:val="104"/>
                             </w:rPr>
-                            <w:t>2</w:t>
+                            <w:t>4</w:t>
                           </w:r>
                         </w:p>
                         <w:p>
@@ -599,7 +597,7 @@
                               <w:sz w:val="40"/>
                               <w:szCs w:val="104"/>
                             </w:rPr>
-                            <w:t>1/</w:t>
+                            <w:t>2</w:t>
                           </w:r>
                           <w:r>
                             <w:rPr>
@@ -608,7 +606,7 @@
                               <w:sz w:val="40"/>
                               <w:szCs w:val="104"/>
                             </w:rPr>
-                            <w:t>05</w:t>
+                            <w:t>/</w:t>
                           </w:r>
                           <w:r>
                             <w:rPr>
@@ -617,10 +615,8 @@
                               <w:sz w:val="40"/>
                               <w:szCs w:val="104"/>
                             </w:rPr>
-                            <w:t>/2016</w:t>
+                            <w:t>01/2016</w:t>
                           </w:r>
-                          <w:bookmarkStart w:id="1" w:name="_GoBack"/>
-                          <w:bookmarkEnd w:id="1"/>
                         </w:p>
                         <w:p/>
                         <w:p/>
@@ -1028,7 +1024,7 @@
             <w:noProof/>
             <w:webHidden/>
           </w:rPr>
-          <w:t>7</w:t>
+          <w:t>8</w:t>
         </w:r>
         <w:r>
           <w:rPr>
@@ -1100,7 +1096,7 @@
             <w:noProof/>
             <w:webHidden/>
           </w:rPr>
-          <w:t>12</w:t>
+          <w:t>13</w:t>
         </w:r>
         <w:r>
           <w:rPr>
@@ -1172,7 +1168,7 @@
             <w:noProof/>
             <w:webHidden/>
           </w:rPr>
-          <w:t>13</w:t>
+          <w:t>14</w:t>
         </w:r>
         <w:r>
           <w:rPr>
@@ -1554,7 +1550,7 @@
             <w:noProof/>
             <w:webHidden/>
           </w:rPr>
-          <w:t>7</w:t>
+          <w:t>8</w:t>
         </w:r>
         <w:r>
           <w:rPr>
@@ -1607,8 +1603,8 @@
       <w:pPr>
         <w:pStyle w:val="Heading1"/>
       </w:pPr>
-      <w:bookmarkStart w:id="2" w:name="_Toc425000559"/>
-      <w:bookmarkStart w:id="3" w:name="_Toc435182984"/>
+      <w:bookmarkStart w:id="0" w:name="_Toc425000559"/>
+      <w:bookmarkStart w:id="1" w:name="_Toc435182984"/>
       <w:r>
         <w:lastRenderedPageBreak/>
         <w:t xml:space="preserve">Architectural </w:t>
@@ -1616,8 +1612,8 @@
       <w:r>
         <w:t>Overview</w:t>
       </w:r>
-      <w:bookmarkEnd w:id="2"/>
-      <w:bookmarkEnd w:id="3"/>
+      <w:bookmarkEnd w:id="0"/>
+      <w:bookmarkEnd w:id="1"/>
     </w:p>
     <w:p>
       <w:pPr>
@@ -1628,10 +1624,10 @@
           <w:noProof/>
         </w:rPr>
         <w:drawing>
-          <wp:inline distT="0" distB="0" distL="0" distR="0" wp14:anchorId="07CD756A" wp14:editId="4EC526B5">
-            <wp:extent cx="5753100" cy="2360636"/>
-            <wp:effectExtent l="0" t="0" r="0" b="1905"/>
-            <wp:docPr id="224" name="Picture 224"/>
+          <wp:inline distT="0" distB="0" distL="0" distR="0" wp14:anchorId="68B30F05" wp14:editId="385425AF">
+            <wp:extent cx="5455140" cy="2238375"/>
+            <wp:effectExtent l="0" t="0" r="0" b="0"/>
+            <wp:docPr id="578" name="Picture 578"/>
             <wp:cNvGraphicFramePr>
               <a:graphicFrameLocks xmlns:a="http://schemas.openxmlformats.org/drawingml/2006/main" noChangeAspect="1"/>
             </wp:cNvGraphicFramePr>
@@ -1645,7 +1641,7 @@
                     </pic:cNvPicPr>
                   </pic:nvPicPr>
                   <pic:blipFill>
-                    <a:blip r:embed="rId14">
+                    <a:blip r:embed="rId15">
                       <a:extLst>
                         <a:ext uri="{28A0092B-C50C-407E-A947-70E740481C1C}">
                           <a14:useLocalDpi xmlns:a14="http://schemas.microsoft.com/office/drawing/2010/main" val="0"/>
@@ -1660,7 +1656,7 @@
                   <pic:spPr bwMode="auto">
                     <a:xfrm>
                       <a:off x="0" y="0"/>
-                      <a:ext cx="5763137" cy="2364755"/>
+                      <a:ext cx="5463314" cy="2241729"/>
                     </a:xfrm>
                     <a:prstGeom prst="rect">
                       <a:avLst/>
@@ -1673,6 +1669,8 @@
           </wp:inline>
         </w:drawing>
       </w:r>
+      <w:bookmarkStart w:id="2" w:name="_GoBack"/>
+      <w:bookmarkEnd w:id="2"/>
     </w:p>
     <w:p>
       <w:pPr>
@@ -1741,8 +1739,8 @@
           <w:sz w:val="22"/>
         </w:rPr>
       </w:pPr>
-      <w:bookmarkStart w:id="4" w:name="_Toc425000560"/>
-      <w:bookmarkStart w:id="5" w:name="_Toc435182985"/>
+      <w:bookmarkStart w:id="3" w:name="_Toc425000560"/>
+      <w:bookmarkStart w:id="4" w:name="_Toc435182985"/>
       <w:r>
         <w:t>Lab</w:t>
       </w:r>
@@ -1755,8 +1753,8 @@
       <w:r>
         <w:t>Prerequisites</w:t>
       </w:r>
+      <w:bookmarkEnd w:id="3"/>
       <w:bookmarkEnd w:id="4"/>
-      <w:bookmarkEnd w:id="5"/>
     </w:p>
     <w:p>
       <w:pPr>
@@ -1936,7 +1934,7 @@
             <w:r>
               <w:t xml:space="preserve">ccount, browse to </w:t>
             </w:r>
-            <w:hyperlink r:id="rId15" w:history="1">
+            <w:hyperlink r:id="rId16" w:history="1">
               <w:r>
                 <w:rPr>
                   <w:rStyle w:val="Hyperlink"/>
@@ -2048,7 +2046,7 @@
             <w:r>
               <w:t xml:space="preserve">ccount, browse to </w:t>
             </w:r>
-            <w:hyperlink r:id="rId16" w:history="1">
+            <w:hyperlink r:id="rId17" w:history="1">
               <w:r>
                 <w:rPr>
                   <w:rStyle w:val="Hyperlink"/>
@@ -2121,7 +2119,7 @@
             <w:r>
               <w:t xml:space="preserve">Browse to </w:t>
             </w:r>
-            <w:hyperlink r:id="rId17" w:history="1">
+            <w:hyperlink r:id="rId18" w:history="1">
               <w:r>
                 <w:rPr>
                   <w:rStyle w:val="Hyperlink"/>
@@ -2208,22 +2206,22 @@
               <w:t>the version b</w:t>
             </w:r>
             <w:r>
-              <w:t>eing installed is at least 0.9.</w:t>
-            </w:r>
-            <w:r>
-              <w:t>8.1</w:t>
+              <w:t>eing installed is a</w:t>
+            </w:r>
+            <w:r>
+              <w:t>t least 1.0.2</w:t>
             </w:r>
             <w:r>
               <w:t xml:space="preserve"> (released </w:t>
             </w:r>
             <w:r>
-              <w:t>October</w:t>
+              <w:t>November</w:t>
             </w:r>
             <w:r>
               <w:t xml:space="preserve"> </w:t>
             </w:r>
             <w:r>
-              <w:t>13</w:t>
+              <w:t>09</w:t>
             </w:r>
             <w:r>
               <w:t>, 2015).</w:t>
@@ -2423,7 +2421,7 @@
             <w:r>
               <w:t xml:space="preserve">Query from </w:t>
             </w:r>
-            <w:hyperlink r:id="rId18" w:history="1">
+            <w:hyperlink r:id="rId19" w:history="1">
               <w:r>
                 <w:rPr>
                   <w:rStyle w:val="Hyperlink"/>
@@ -2496,7 +2494,7 @@
             <w:r>
               <w:t xml:space="preserve">Management Studio from </w:t>
             </w:r>
-            <w:hyperlink r:id="rId19" w:history="1">
+            <w:hyperlink r:id="rId20" w:history="1">
               <w:r>
                 <w:rPr>
                   <w:rStyle w:val="Hyperlink"/>
@@ -2514,12 +2512,21 @@
             <w:r>
               <w:t xml:space="preserve">. The package is listed as </w:t>
             </w:r>
+            <w:proofErr w:type="spellStart"/>
             <w:r>
               <w:rPr>
                 <w:b/>
                 <w:lang w:val="en"/>
               </w:rPr>
-              <w:t>SQLManagementStudio_&lt;X86/X64&gt;_ENU.exe</w:t>
+              <w:t>SQLManagementStudio</w:t>
+            </w:r>
+            <w:proofErr w:type="spellEnd"/>
+            <w:r>
+              <w:rPr>
+                <w:b/>
+                <w:lang w:val="en"/>
+              </w:rPr>
+              <w:t>_&lt;X86/X64&gt;_ENU.exe</w:t>
             </w:r>
             <w:r>
               <w:rPr>
@@ -2605,7 +2612,7 @@
             <w:r>
               <w:t xml:space="preserve">download and install Visual Studio from </w:t>
             </w:r>
-            <w:hyperlink r:id="rId20" w:history="1">
+            <w:hyperlink r:id="rId21" w:history="1">
               <w:r>
                 <w:rPr>
                   <w:rStyle w:val="Hyperlink"/>
@@ -2724,7 +2731,7 @@
             <w:r>
               <w:t xml:space="preserve">Browse to </w:t>
             </w:r>
-            <w:hyperlink r:id="rId21" w:history="1">
+            <w:hyperlink r:id="rId22" w:history="1">
               <w:r>
                 <w:rPr>
                   <w:rStyle w:val="Hyperlink"/>
@@ -2817,14 +2824,14 @@
       <w:pPr>
         <w:pStyle w:val="Heading1"/>
       </w:pPr>
-      <w:bookmarkStart w:id="6" w:name="_Toc425000561"/>
-      <w:bookmarkStart w:id="7" w:name="_Toc435182986"/>
+      <w:bookmarkStart w:id="5" w:name="_Toc425000561"/>
+      <w:bookmarkStart w:id="6" w:name="_Toc435182986"/>
       <w:r>
         <w:lastRenderedPageBreak/>
         <w:t>Connecting Your Azure Account</w:t>
       </w:r>
+      <w:bookmarkEnd w:id="5"/>
       <w:bookmarkEnd w:id="6"/>
-      <w:bookmarkEnd w:id="7"/>
     </w:p>
     <w:p>
       <w:pPr>
@@ -2900,10 +2907,10 @@
           <w:noProof/>
         </w:rPr>
         <w:drawing>
-          <wp:inline distT="0" distB="0" distL="0" distR="0" wp14:anchorId="6742DDE6" wp14:editId="3DBA37CC">
-            <wp:extent cx="3657600" cy="1567542"/>
-            <wp:effectExtent l="19050" t="19050" r="19050" b="13970"/>
-            <wp:docPr id="45" name="Picture 45"/>
+          <wp:inline distT="0" distB="0" distL="0" distR="0" wp14:anchorId="1063262D" wp14:editId="59E923D2">
+            <wp:extent cx="3767926" cy="1771650"/>
+            <wp:effectExtent l="0" t="0" r="4445" b="0"/>
+            <wp:docPr id="18" name="Picture 18"/>
             <wp:cNvGraphicFramePr>
               <a:graphicFrameLocks xmlns:a="http://schemas.openxmlformats.org/drawingml/2006/main" noChangeAspect="1"/>
             </wp:cNvGraphicFramePr>
@@ -2915,7 +2922,768 @@
                     <pic:cNvPicPr/>
                   </pic:nvPicPr>
                   <pic:blipFill>
-                    <a:blip r:embed="rId22">
+                    <a:blip r:embed="rId23"/>
+                    <a:stretch>
+                      <a:fillRect/>
+                    </a:stretch>
+                  </pic:blipFill>
+                  <pic:spPr>
+                    <a:xfrm>
+                      <a:off x="0" y="0"/>
+                      <a:ext cx="3782327" cy="1778421"/>
+                    </a:xfrm>
+                    <a:prstGeom prst="rect">
+                      <a:avLst/>
+                    </a:prstGeom>
+                  </pic:spPr>
+                </pic:pic>
+              </a:graphicData>
+            </a:graphic>
+          </wp:inline>
+        </w:drawing>
+      </w:r>
+    </w:p>
+    <w:p>
+      <w:pPr>
+        <w:pStyle w:val="Caption"/>
+        <w:ind w:left="360"/>
+      </w:pPr>
+      <w:r>
+        <w:rPr>
+          <w:b/>
+        </w:rPr>
+        <w:t xml:space="preserve">Figure </w:t>
+      </w:r>
+      <w:r>
+        <w:rPr>
+          <w:b/>
+        </w:rPr>
+        <w:fldChar w:fldCharType="begin"/>
+      </w:r>
+      <w:r>
+        <w:rPr>
+          <w:b/>
+        </w:rPr>
+        <w:instrText xml:space="preserve"> SEQ Figure \* ARABIC </w:instrText>
+      </w:r>
+      <w:r>
+        <w:rPr>
+          <w:b/>
+        </w:rPr>
+        <w:fldChar w:fldCharType="separate"/>
+      </w:r>
+      <w:r>
+        <w:rPr>
+          <w:b/>
+          <w:noProof/>
+        </w:rPr>
+        <w:t>2</w:t>
+      </w:r>
+      <w:r>
+        <w:rPr>
+          <w:b/>
+        </w:rPr>
+        <w:fldChar w:fldCharType="end"/>
+      </w:r>
+      <w:r>
+        <w:t xml:space="preserve"> A Microsoft Azure PowerShell</w:t>
+      </w:r>
+      <w:r>
+        <w:t xml:space="preserve"> </w:t>
+      </w:r>
+      <w:r>
+        <w:t xml:space="preserve">command-line interface </w:t>
+      </w:r>
+      <w:r>
+        <w:t>session</w:t>
+      </w:r>
+    </w:p>
+    <w:p>
+      <w:pPr>
+        <w:pStyle w:val="Numbers"/>
+      </w:pPr>
+      <w:r>
+        <w:t xml:space="preserve">Connect </w:t>
+      </w:r>
+      <w:r>
+        <w:t xml:space="preserve">to </w:t>
+      </w:r>
+      <w:r>
+        <w:t>your Azure account by typing</w:t>
+      </w:r>
+      <w:r>
+        <w:rPr>
+          <w:b/>
+        </w:rPr>
+        <w:t xml:space="preserve"> Login</w:t>
+      </w:r>
+      <w:r>
+        <w:rPr>
+          <w:b/>
+        </w:rPr>
+        <w:t>-</w:t>
+      </w:r>
+      <w:proofErr w:type="spellStart"/>
+      <w:r>
+        <w:rPr>
+          <w:b/>
+        </w:rPr>
+        <w:t>Azure</w:t>
+      </w:r>
+      <w:r>
+        <w:rPr>
+          <w:b/>
+        </w:rPr>
+        <w:t>RM</w:t>
+      </w:r>
+      <w:r>
+        <w:rPr>
+          <w:b/>
+        </w:rPr>
+        <w:t>Account</w:t>
+      </w:r>
+      <w:proofErr w:type="spellEnd"/>
+      <w:r>
+        <w:t>.</w:t>
+      </w:r>
+    </w:p>
+    <w:p>
+      <w:pPr>
+        <w:pStyle w:val="Numbers"/>
+        <w:numPr>
+          <w:ilvl w:val="0"/>
+          <w:numId w:val="0"/>
+        </w:numPr>
+        <w:ind w:left="360"/>
+      </w:pPr>
+      <w:r>
+        <w:rPr>
+          <w:noProof/>
+        </w:rPr>
+        <w:drawing>
+          <wp:inline distT="0" distB="0" distL="0" distR="0" wp14:anchorId="36902E32" wp14:editId="6E97E20C">
+            <wp:extent cx="3790950" cy="1810422"/>
+            <wp:effectExtent l="0" t="0" r="0" b="0"/>
+            <wp:docPr id="14" name="Picture 14"/>
+            <wp:cNvGraphicFramePr>
+              <a:graphicFrameLocks xmlns:a="http://schemas.openxmlformats.org/drawingml/2006/main" noChangeAspect="1"/>
+            </wp:cNvGraphicFramePr>
+            <a:graphic xmlns:a="http://schemas.openxmlformats.org/drawingml/2006/main">
+              <a:graphicData uri="http://schemas.openxmlformats.org/drawingml/2006/picture">
+                <pic:pic xmlns:pic="http://schemas.openxmlformats.org/drawingml/2006/picture">
+                  <pic:nvPicPr>
+                    <pic:cNvPr id="1" name=""/>
+                    <pic:cNvPicPr/>
+                  </pic:nvPicPr>
+                  <pic:blipFill>
+                    <a:blip r:embed="rId24"/>
+                    <a:stretch>
+                      <a:fillRect/>
+                    </a:stretch>
+                  </pic:blipFill>
+                  <pic:spPr>
+                    <a:xfrm>
+                      <a:off x="0" y="0"/>
+                      <a:ext cx="3815416" cy="1822106"/>
+                    </a:xfrm>
+                    <a:prstGeom prst="rect">
+                      <a:avLst/>
+                    </a:prstGeom>
+                  </pic:spPr>
+                </pic:pic>
+              </a:graphicData>
+            </a:graphic>
+          </wp:inline>
+        </w:drawing>
+      </w:r>
+    </w:p>
+    <w:p>
+      <w:pPr>
+        <w:pStyle w:val="Caption"/>
+        <w:ind w:left="360"/>
+      </w:pPr>
+      <w:r>
+        <w:rPr>
+          <w:b/>
+        </w:rPr>
+        <w:t xml:space="preserve">Figure </w:t>
+      </w:r>
+      <w:r>
+        <w:rPr>
+          <w:b/>
+        </w:rPr>
+        <w:fldChar w:fldCharType="begin"/>
+      </w:r>
+      <w:r>
+        <w:rPr>
+          <w:b/>
+        </w:rPr>
+        <w:instrText xml:space="preserve"> SEQ Figure \* ARABIC </w:instrText>
+      </w:r>
+      <w:r>
+        <w:rPr>
+          <w:b/>
+        </w:rPr>
+        <w:fldChar w:fldCharType="separate"/>
+      </w:r>
+      <w:r>
+        <w:rPr>
+          <w:b/>
+          <w:noProof/>
+        </w:rPr>
+        <w:t>3</w:t>
+      </w:r>
+      <w:r>
+        <w:rPr>
+          <w:b/>
+        </w:rPr>
+        <w:fldChar w:fldCharType="end"/>
+      </w:r>
+      <w:r>
+        <w:rPr>
+          <w:b/>
+        </w:rPr>
+        <w:t xml:space="preserve"> </w:t>
+      </w:r>
+      <w:r>
+        <w:t xml:space="preserve">Connect </w:t>
+      </w:r>
+      <w:r>
+        <w:t xml:space="preserve">to </w:t>
+      </w:r>
+      <w:r>
+        <w:t>your Azure account</w:t>
+      </w:r>
+      <w:r>
+        <w:t xml:space="preserve"> through </w:t>
+      </w:r>
+      <w:r>
+        <w:t xml:space="preserve">Azure </w:t>
+      </w:r>
+      <w:r>
+        <w:t>PowerShell</w:t>
+      </w:r>
+    </w:p>
+    <w:p>
+      <w:pPr>
+        <w:pStyle w:val="Numbers"/>
+        <w:keepNext/>
+      </w:pPr>
+      <w:r>
+        <w:t>Type</w:t>
+      </w:r>
+      <w:r>
+        <w:t xml:space="preserve"> </w:t>
+      </w:r>
+      <w:r>
+        <w:t>your Azure account</w:t>
+      </w:r>
+      <w:r>
+        <w:t xml:space="preserve"> credentials.</w:t>
+      </w:r>
+    </w:p>
+    <w:p>
+      <w:pPr>
+        <w:pStyle w:val="Numbers"/>
+        <w:numPr>
+          <w:ilvl w:val="0"/>
+          <w:numId w:val="0"/>
+        </w:numPr>
+        <w:ind w:left="360"/>
+      </w:pPr>
+      <w:r>
+        <w:rPr>
+          <w:noProof/>
+        </w:rPr>
+        <w:drawing>
+          <wp:inline distT="0" distB="0" distL="0" distR="0" wp14:anchorId="0FBB09E4" wp14:editId="672D6F46">
+            <wp:extent cx="3657600" cy="3043736"/>
+            <wp:effectExtent l="19050" t="19050" r="19050" b="23495"/>
+            <wp:docPr id="9" name="Picture 9"/>
+            <wp:cNvGraphicFramePr>
+              <a:graphicFrameLocks xmlns:a="http://schemas.openxmlformats.org/drawingml/2006/main" noChangeAspect="1"/>
+            </wp:cNvGraphicFramePr>
+            <a:graphic xmlns:a="http://schemas.openxmlformats.org/drawingml/2006/main">
+              <a:graphicData uri="http://schemas.openxmlformats.org/drawingml/2006/picture">
+                <pic:pic xmlns:pic="http://schemas.openxmlformats.org/drawingml/2006/picture">
+                  <pic:nvPicPr>
+                    <pic:cNvPr id="1" name=""/>
+                    <pic:cNvPicPr/>
+                  </pic:nvPicPr>
+                  <pic:blipFill>
+                    <a:blip r:embed="rId25">
+                      <a:extLst>
+                        <a:ext uri="{28A0092B-C50C-407E-A947-70E740481C1C}">
+                          <a14:useLocalDpi xmlns:a14="http://schemas.microsoft.com/office/drawing/2010/main" val="0"/>
+                        </a:ext>
+                      </a:extLst>
+                    </a:blip>
+                    <a:stretch>
+                      <a:fillRect/>
+                    </a:stretch>
+                  </pic:blipFill>
+                  <pic:spPr>
+                    <a:xfrm>
+                      <a:off x="0" y="0"/>
+                      <a:ext cx="3657600" cy="3043736"/>
+                    </a:xfrm>
+                    <a:prstGeom prst="rect">
+                      <a:avLst/>
+                    </a:prstGeom>
+                    <a:ln>
+                      <a:solidFill>
+                        <a:schemeClr val="bg2">
+                          <a:lumMod val="50000"/>
+                        </a:schemeClr>
+                      </a:solidFill>
+                    </a:ln>
+                  </pic:spPr>
+                </pic:pic>
+              </a:graphicData>
+            </a:graphic>
+          </wp:inline>
+        </w:drawing>
+      </w:r>
+    </w:p>
+    <w:p>
+      <w:pPr>
+        <w:pStyle w:val="Caption"/>
+        <w:ind w:left="360"/>
+      </w:pPr>
+      <w:r>
+        <w:rPr>
+          <w:b/>
+        </w:rPr>
+        <w:lastRenderedPageBreak/>
+        <w:t xml:space="preserve">Figure </w:t>
+      </w:r>
+      <w:r>
+        <w:rPr>
+          <w:b/>
+        </w:rPr>
+        <w:fldChar w:fldCharType="begin"/>
+      </w:r>
+      <w:r>
+        <w:rPr>
+          <w:b/>
+        </w:rPr>
+        <w:instrText xml:space="preserve"> SEQ Figure \* ARABIC </w:instrText>
+      </w:r>
+      <w:r>
+        <w:rPr>
+          <w:b/>
+        </w:rPr>
+        <w:fldChar w:fldCharType="separate"/>
+      </w:r>
+      <w:r>
+        <w:rPr>
+          <w:b/>
+          <w:noProof/>
+        </w:rPr>
+        <w:t>4</w:t>
+      </w:r>
+      <w:r>
+        <w:rPr>
+          <w:b/>
+        </w:rPr>
+        <w:fldChar w:fldCharType="end"/>
+      </w:r>
+      <w:r>
+        <w:t xml:space="preserve"> Type your Azure account credentials</w:t>
+      </w:r>
+    </w:p>
+    <w:p>
+      <w:pPr>
+        <w:pStyle w:val="Numbers"/>
+        <w:numPr>
+          <w:ilvl w:val="0"/>
+          <w:numId w:val="0"/>
+        </w:numPr>
+        <w:ind w:left="360"/>
+      </w:pPr>
+      <w:r>
+        <w:t>Your account should be link</w:t>
+      </w:r>
+      <w:r>
+        <w:t>ed</w:t>
+      </w:r>
+      <w:r>
+        <w:t xml:space="preserve"> to your </w:t>
+      </w:r>
+      <w:r>
+        <w:t xml:space="preserve">primary </w:t>
+      </w:r>
+      <w:r>
+        <w:t>subscription</w:t>
+      </w:r>
+      <w:r>
+        <w:t>, as shown in Figure 5.</w:t>
+      </w:r>
+    </w:p>
+    <w:p>
+      <w:pPr>
+        <w:pStyle w:val="Numbers"/>
+        <w:numPr>
+          <w:ilvl w:val="0"/>
+          <w:numId w:val="0"/>
+        </w:numPr>
+        <w:ind w:left="360"/>
+      </w:pPr>
+      <w:r>
+        <w:rPr>
+          <w:noProof/>
+        </w:rPr>
+        <w:drawing>
+          <wp:inline distT="0" distB="0" distL="0" distR="0" wp14:anchorId="1DAFCD43" wp14:editId="50E99E8C">
+            <wp:extent cx="4152900" cy="1963753"/>
+            <wp:effectExtent l="0" t="0" r="0" b="0"/>
+            <wp:docPr id="19" name="Picture 19"/>
+            <wp:cNvGraphicFramePr>
+              <a:graphicFrameLocks xmlns:a="http://schemas.openxmlformats.org/drawingml/2006/main" noChangeAspect="1"/>
+            </wp:cNvGraphicFramePr>
+            <a:graphic xmlns:a="http://schemas.openxmlformats.org/drawingml/2006/main">
+              <a:graphicData uri="http://schemas.openxmlformats.org/drawingml/2006/picture">
+                <pic:pic xmlns:pic="http://schemas.openxmlformats.org/drawingml/2006/picture">
+                  <pic:nvPicPr>
+                    <pic:cNvPr id="1" name=""/>
+                    <pic:cNvPicPr/>
+                  </pic:nvPicPr>
+                  <pic:blipFill>
+                    <a:blip r:embed="rId26"/>
+                    <a:stretch>
+                      <a:fillRect/>
+                    </a:stretch>
+                  </pic:blipFill>
+                  <pic:spPr>
+                    <a:xfrm>
+                      <a:off x="0" y="0"/>
+                      <a:ext cx="4166934" cy="1970389"/>
+                    </a:xfrm>
+                    <a:prstGeom prst="rect">
+                      <a:avLst/>
+                    </a:prstGeom>
+                  </pic:spPr>
+                </pic:pic>
+              </a:graphicData>
+            </a:graphic>
+          </wp:inline>
+        </w:drawing>
+      </w:r>
+    </w:p>
+    <w:p>
+      <w:pPr>
+        <w:pStyle w:val="Caption"/>
+        <w:ind w:left="360"/>
+      </w:pPr>
+      <w:r>
+        <w:rPr>
+          <w:b/>
+        </w:rPr>
+        <w:t xml:space="preserve">Figure </w:t>
+      </w:r>
+      <w:r>
+        <w:rPr>
+          <w:b/>
+        </w:rPr>
+        <w:fldChar w:fldCharType="begin"/>
+      </w:r>
+      <w:r>
+        <w:rPr>
+          <w:b/>
+        </w:rPr>
+        <w:instrText xml:space="preserve"> SEQ Figure \* ARABIC </w:instrText>
+      </w:r>
+      <w:r>
+        <w:rPr>
+          <w:b/>
+        </w:rPr>
+        <w:fldChar w:fldCharType="separate"/>
+      </w:r>
+      <w:r>
+        <w:rPr>
+          <w:b/>
+          <w:noProof/>
+        </w:rPr>
+        <w:t>5</w:t>
+      </w:r>
+      <w:r>
+        <w:rPr>
+          <w:b/>
+        </w:rPr>
+        <w:fldChar w:fldCharType="end"/>
+      </w:r>
+      <w:r>
+        <w:t xml:space="preserve"> Subscription confirmation in </w:t>
+      </w:r>
+      <w:r>
+        <w:t xml:space="preserve">Azure </w:t>
+      </w:r>
+      <w:r>
+        <w:t>PowerShell</w:t>
+      </w:r>
+    </w:p>
+    <w:p>
+      <w:pPr>
+        <w:pStyle w:val="Numbers"/>
+      </w:pPr>
+      <w:r>
+        <w:t xml:space="preserve">If you have more than one Azure Subscription, enter </w:t>
+      </w:r>
+      <w:r>
+        <w:rPr>
+          <w:rFonts w:ascii="Courier New" w:hAnsi="Courier New" w:cs="Courier New"/>
+        </w:rPr>
+        <w:t>Get-</w:t>
+      </w:r>
+      <w:proofErr w:type="spellStart"/>
+      <w:r>
+        <w:rPr>
+          <w:rFonts w:ascii="Courier New" w:hAnsi="Courier New" w:cs="Courier New"/>
+        </w:rPr>
+        <w:t>AzureRMSubscription</w:t>
+      </w:r>
+      <w:proofErr w:type="spellEnd"/>
+    </w:p>
+    <w:p>
+      <w:pPr>
+        <w:pStyle w:val="Numbers"/>
+      </w:pPr>
+      <w:r>
+        <w:t xml:space="preserve">On the command line, type </w:t>
+      </w:r>
+      <w:r>
+        <w:rPr>
+          <w:rFonts w:ascii="Courier New" w:hAnsi="Courier New" w:cs="Courier New"/>
+        </w:rPr>
+        <w:t>Select-</w:t>
+      </w:r>
+      <w:proofErr w:type="spellStart"/>
+      <w:r>
+        <w:rPr>
+          <w:rFonts w:ascii="Courier New" w:hAnsi="Courier New" w:cs="Courier New"/>
+        </w:rPr>
+        <w:t>Azure</w:t>
+      </w:r>
+      <w:r>
+        <w:rPr>
+          <w:rFonts w:ascii="Courier New" w:hAnsi="Courier New" w:cs="Courier New"/>
+        </w:rPr>
+        <w:t>RM</w:t>
+      </w:r>
+      <w:r>
+        <w:rPr>
+          <w:rFonts w:ascii="Courier New" w:hAnsi="Courier New" w:cs="Courier New"/>
+        </w:rPr>
+        <w:t>Subscription</w:t>
+      </w:r>
+      <w:proofErr w:type="spellEnd"/>
+      <w:r>
+        <w:rPr>
+          <w:rFonts w:ascii="Courier New" w:hAnsi="Courier New" w:cs="Courier New"/>
+        </w:rPr>
+        <w:t xml:space="preserve"> –</w:t>
+      </w:r>
+      <w:proofErr w:type="spellStart"/>
+      <w:r>
+        <w:rPr>
+          <w:rFonts w:ascii="Courier New" w:hAnsi="Courier New" w:cs="Courier New"/>
+        </w:rPr>
+        <w:t>SubscriptionId</w:t>
+      </w:r>
+      <w:proofErr w:type="spellEnd"/>
+      <w:r>
+        <w:rPr>
+          <w:rFonts w:ascii="Courier New" w:hAnsi="Courier New" w:cs="Courier New"/>
+        </w:rPr>
+        <w:t xml:space="preserve"> </w:t>
+      </w:r>
+      <w:r>
+        <w:rPr>
+          <w:rFonts w:ascii="Courier New" w:hAnsi="Courier New" w:cs="Courier New"/>
+          <w:i/>
+        </w:rPr>
+        <w:t>YOUR SUBSCRIPTON ID</w:t>
+      </w:r>
+      <w:r>
+        <w:t xml:space="preserve"> (as shown in Figure 6).</w:t>
+      </w:r>
+    </w:p>
+    <w:p>
+      <w:pPr>
+        <w:pStyle w:val="Caption"/>
+        <w:ind w:left="360"/>
+      </w:pPr>
+      <w:r>
+        <w:rPr>
+          <w:noProof/>
+        </w:rPr>
+        <w:drawing>
+          <wp:inline distT="0" distB="0" distL="0" distR="0" wp14:anchorId="436D65E0" wp14:editId="56EA0B6E">
+            <wp:extent cx="4181475" cy="1916510"/>
+            <wp:effectExtent l="0" t="0" r="0" b="7620"/>
+            <wp:docPr id="57" name="Picture 57"/>
+            <wp:cNvGraphicFramePr>
+              <a:graphicFrameLocks xmlns:a="http://schemas.openxmlformats.org/drawingml/2006/main" noChangeAspect="1"/>
+            </wp:cNvGraphicFramePr>
+            <a:graphic xmlns:a="http://schemas.openxmlformats.org/drawingml/2006/main">
+              <a:graphicData uri="http://schemas.openxmlformats.org/drawingml/2006/picture">
+                <pic:pic xmlns:pic="http://schemas.openxmlformats.org/drawingml/2006/picture">
+                  <pic:nvPicPr>
+                    <pic:cNvPr id="1" name=""/>
+                    <pic:cNvPicPr/>
+                  </pic:nvPicPr>
+                  <pic:blipFill>
+                    <a:blip r:embed="rId27"/>
+                    <a:stretch>
+                      <a:fillRect/>
+                    </a:stretch>
+                  </pic:blipFill>
+                  <pic:spPr>
+                    <a:xfrm>
+                      <a:off x="0" y="0"/>
+                      <a:ext cx="4213798" cy="1931325"/>
+                    </a:xfrm>
+                    <a:prstGeom prst="rect">
+                      <a:avLst/>
+                    </a:prstGeom>
+                  </pic:spPr>
+                </pic:pic>
+              </a:graphicData>
+            </a:graphic>
+          </wp:inline>
+        </w:drawing>
+      </w:r>
+      <w:r>
+        <w:br/>
+      </w:r>
+      <w:r>
+        <w:rPr>
+          <w:b/>
+        </w:rPr>
+        <w:t xml:space="preserve">Figure </w:t>
+      </w:r>
+      <w:r>
+        <w:rPr>
+          <w:b/>
+          <w:i w:val="0"/>
+          <w:iCs w:val="0"/>
+        </w:rPr>
+        <w:fldChar w:fldCharType="begin"/>
+      </w:r>
+      <w:r>
+        <w:rPr>
+          <w:b/>
+        </w:rPr>
+        <w:instrText xml:space="preserve"> SEQ Figure \* ARABIC </w:instrText>
+      </w:r>
+      <w:r>
+        <w:rPr>
+          <w:b/>
+          <w:i w:val="0"/>
+          <w:iCs w:val="0"/>
+        </w:rPr>
+        <w:fldChar w:fldCharType="separate"/>
+      </w:r>
+      <w:r>
+        <w:rPr>
+          <w:b/>
+          <w:noProof/>
+        </w:rPr>
+        <w:t>6</w:t>
+      </w:r>
+      <w:r>
+        <w:rPr>
+          <w:b/>
+          <w:i w:val="0"/>
+          <w:iCs w:val="0"/>
+        </w:rPr>
+        <w:fldChar w:fldCharType="end"/>
+      </w:r>
+      <w:r>
+        <w:t xml:space="preserve"> You can also change or supply your Microsoft Azure credentials through the </w:t>
+      </w:r>
+      <w:r>
+        <w:t>Select-</w:t>
+      </w:r>
+      <w:proofErr w:type="spellStart"/>
+      <w:r>
+        <w:t>Azure</w:t>
+      </w:r>
+      <w:r>
+        <w:t>RM</w:t>
+      </w:r>
+      <w:r>
+        <w:t>Subscription</w:t>
+      </w:r>
+      <w:proofErr w:type="spellEnd"/>
+      <w:r>
+        <w:t xml:space="preserve"> command</w:t>
+      </w:r>
+      <w:r>
+        <w:t xml:space="preserve"> in Microsoft Azure PowerShell</w:t>
+      </w:r>
+    </w:p>
+    <w:p>
+      <w:pPr>
+        <w:pStyle w:val="Numbers"/>
+      </w:pPr>
+      <w:r>
+        <w:t xml:space="preserve">Connect </w:t>
+      </w:r>
+      <w:r>
+        <w:t xml:space="preserve">to </w:t>
+      </w:r>
+      <w:r>
+        <w:t xml:space="preserve">your Azure account by typing </w:t>
+      </w:r>
+      <w:r>
+        <w:rPr>
+          <w:b/>
+        </w:rPr>
+        <w:t>Add-</w:t>
+      </w:r>
+      <w:proofErr w:type="spellStart"/>
+      <w:r>
+        <w:rPr>
+          <w:b/>
+        </w:rPr>
+        <w:t>AzureAccount</w:t>
+      </w:r>
+      <w:proofErr w:type="spellEnd"/>
+      <w:r>
+        <w:t>.</w:t>
+      </w:r>
+    </w:p>
+    <w:p>
+      <w:pPr>
+        <w:pStyle w:val="Numbers"/>
+        <w:numPr>
+          <w:ilvl w:val="0"/>
+          <w:numId w:val="0"/>
+        </w:numPr>
+        <w:ind w:left="360"/>
+      </w:pPr>
+      <w:r>
+        <w:rPr>
+          <w:noProof/>
+        </w:rPr>
+        <w:drawing>
+          <wp:inline distT="0" distB="0" distL="0" distR="0" wp14:anchorId="2F2643B0" wp14:editId="69FF8F33">
+            <wp:extent cx="3657600" cy="1567542"/>
+            <wp:effectExtent l="19050" t="19050" r="19050" b="13970"/>
+            <wp:docPr id="20" name="Picture 20"/>
+            <wp:cNvGraphicFramePr>
+              <a:graphicFrameLocks xmlns:a="http://schemas.openxmlformats.org/drawingml/2006/main" noChangeAspect="1"/>
+            </wp:cNvGraphicFramePr>
+            <a:graphic xmlns:a="http://schemas.openxmlformats.org/drawingml/2006/main">
+              <a:graphicData uri="http://schemas.openxmlformats.org/drawingml/2006/picture">
+                <pic:pic xmlns:pic="http://schemas.openxmlformats.org/drawingml/2006/picture">
+                  <pic:nvPicPr>
+                    <pic:cNvPr id="1" name=""/>
+                    <pic:cNvPicPr/>
+                  </pic:nvPicPr>
+                  <pic:blipFill>
+                    <a:blip r:embed="rId28">
                       <a:extLst>
                         <a:ext uri="{28A0092B-C50C-407E-A947-70E740481C1C}">
                           <a14:useLocalDpi xmlns:a14="http://schemas.microsoft.com/office/drawing/2010/main" val="0"/>
@@ -2964,67 +3732,41 @@
         <w:rPr>
           <w:b/>
         </w:rPr>
-        <w:fldChar w:fldCharType="begin"/>
-      </w:r>
-      <w:r>
-        <w:rPr>
-          <w:b/>
-        </w:rPr>
-        <w:instrText xml:space="preserve"> SEQ Figure \* ARABIC </w:instrText>
-      </w:r>
-      <w:r>
-        <w:rPr>
-          <w:b/>
-        </w:rPr>
-        <w:fldChar w:fldCharType="separate"/>
-      </w:r>
-      <w:r>
-        <w:rPr>
-          <w:b/>
-          <w:noProof/>
-        </w:rPr>
-        <w:t>2</w:t>
-      </w:r>
-      <w:r>
-        <w:rPr>
-          <w:b/>
-        </w:rPr>
-        <w:fldChar w:fldCharType="end"/>
-      </w:r>
-      <w:r>
-        <w:t xml:space="preserve"> A Microsoft Azure PowerShell</w:t>
-      </w:r>
-      <w:r>
+        <w:t>7</w:t>
+      </w:r>
+      <w:r>
+        <w:rPr>
+          <w:b/>
+        </w:rPr>
         <w:t xml:space="preserve"> </w:t>
       </w:r>
       <w:r>
-        <w:t xml:space="preserve">command-line interface </w:t>
-      </w:r>
-      <w:r>
-        <w:t>session</w:t>
+        <w:t xml:space="preserve">Connect </w:t>
+      </w:r>
+      <w:r>
+        <w:t xml:space="preserve">to </w:t>
+      </w:r>
+      <w:r>
+        <w:t>your Azure account</w:t>
+      </w:r>
+      <w:r>
+        <w:t xml:space="preserve"> through Azure PowerShell</w:t>
       </w:r>
     </w:p>
     <w:p>
       <w:pPr>
         <w:pStyle w:val="Numbers"/>
-      </w:pPr>
-      <w:r>
-        <w:t xml:space="preserve">Connect </w:t>
-      </w:r>
-      <w:r>
-        <w:t xml:space="preserve">to </w:t>
-      </w:r>
-      <w:r>
-        <w:t xml:space="preserve">your Azure account by typing </w:t>
-      </w:r>
-      <w:r>
-        <w:rPr>
-          <w:b/>
-        </w:rPr>
-        <w:t>Add-AzureAccount</w:t>
-      </w:r>
-      <w:r>
-        <w:t>.</w:t>
+        <w:keepNext/>
+      </w:pPr>
+      <w:r>
+        <w:lastRenderedPageBreak/>
+        <w:t>Type</w:t>
+      </w:r>
+      <w:r>
+        <w:t xml:space="preserve"> your Azure account</w:t>
+      </w:r>
+      <w:r>
+        <w:t xml:space="preserve"> credentials.</w:t>
       </w:r>
     </w:p>
     <w:p>
@@ -3041,10 +3783,10 @@
           <w:noProof/>
         </w:rPr>
         <w:drawing>
-          <wp:inline distT="0" distB="0" distL="0" distR="0" wp14:anchorId="5A8B1258" wp14:editId="49EC95CA">
-            <wp:extent cx="3657600" cy="1567542"/>
-            <wp:effectExtent l="19050" t="19050" r="19050" b="13970"/>
-            <wp:docPr id="8" name="Picture 8"/>
+          <wp:inline distT="0" distB="0" distL="0" distR="0" wp14:anchorId="0C2596AF" wp14:editId="1912746B">
+            <wp:extent cx="3657600" cy="3043736"/>
+            <wp:effectExtent l="19050" t="19050" r="19050" b="23495"/>
+            <wp:docPr id="21" name="Picture 21"/>
             <wp:cNvGraphicFramePr>
               <a:graphicFrameLocks xmlns:a="http://schemas.openxmlformats.org/drawingml/2006/main" noChangeAspect="1"/>
             </wp:cNvGraphicFramePr>
@@ -3056,155 +3798,7 @@
                     <pic:cNvPicPr/>
                   </pic:nvPicPr>
                   <pic:blipFill>
-                    <a:blip r:embed="rId23">
-                      <a:extLst>
-                        <a:ext uri="{28A0092B-C50C-407E-A947-70E740481C1C}">
-                          <a14:useLocalDpi xmlns:a14="http://schemas.microsoft.com/office/drawing/2010/main" val="0"/>
-                        </a:ext>
-                      </a:extLst>
-                    </a:blip>
-                    <a:stretch>
-                      <a:fillRect/>
-                    </a:stretch>
-                  </pic:blipFill>
-                  <pic:spPr>
-                    <a:xfrm>
-                      <a:off x="0" y="0"/>
-                      <a:ext cx="3657600" cy="1567542"/>
-                    </a:xfrm>
-                    <a:prstGeom prst="rect">
-                      <a:avLst/>
-                    </a:prstGeom>
-                    <a:ln>
-                      <a:solidFill>
-                        <a:schemeClr val="bg2">
-                          <a:lumMod val="50000"/>
-                        </a:schemeClr>
-                      </a:solidFill>
-                    </a:ln>
-                  </pic:spPr>
-                </pic:pic>
-              </a:graphicData>
-            </a:graphic>
-          </wp:inline>
-        </w:drawing>
-      </w:r>
-    </w:p>
-    <w:p>
-      <w:pPr>
-        <w:pStyle w:val="Caption"/>
-        <w:ind w:left="360"/>
-      </w:pPr>
-      <w:r>
-        <w:rPr>
-          <w:b/>
-        </w:rPr>
-        <w:t xml:space="preserve">Figure </w:t>
-      </w:r>
-      <w:r>
-        <w:rPr>
-          <w:b/>
-        </w:rPr>
-        <w:fldChar w:fldCharType="begin"/>
-      </w:r>
-      <w:r>
-        <w:rPr>
-          <w:b/>
-        </w:rPr>
-        <w:instrText xml:space="preserve"> SEQ Figure \* ARABIC </w:instrText>
-      </w:r>
-      <w:r>
-        <w:rPr>
-          <w:b/>
-        </w:rPr>
-        <w:fldChar w:fldCharType="separate"/>
-      </w:r>
-      <w:r>
-        <w:rPr>
-          <w:b/>
-          <w:noProof/>
-        </w:rPr>
-        <w:t>3</w:t>
-      </w:r>
-      <w:r>
-        <w:rPr>
-          <w:b/>
-        </w:rPr>
-        <w:fldChar w:fldCharType="end"/>
-      </w:r>
-      <w:r>
-        <w:rPr>
-          <w:b/>
-        </w:rPr>
-        <w:t xml:space="preserve"> </w:t>
-      </w:r>
-      <w:r>
-        <w:t xml:space="preserve">Connect </w:t>
-      </w:r>
-      <w:r>
-        <w:t xml:space="preserve">to </w:t>
-      </w:r>
-      <w:r>
-        <w:t>your Azure account</w:t>
-      </w:r>
-      <w:r>
-        <w:t xml:space="preserve"> through </w:t>
-      </w:r>
-      <w:r>
-        <w:t xml:space="preserve">Azure </w:t>
-      </w:r>
-      <w:r>
-        <w:t>PowerShell</w:t>
-      </w:r>
-    </w:p>
-    <w:p>
-      <w:pPr>
-        <w:pStyle w:val="Numbers"/>
-        <w:keepNext/>
-      </w:pPr>
-      <w:r>
-        <w:t>Type</w:t>
-      </w:r>
-      <w:r>
-        <w:t xml:space="preserve"> </w:t>
-      </w:r>
-      <w:r>
-        <w:t>your Azure account</w:t>
-      </w:r>
-      <w:r>
-        <w:t xml:space="preserve"> credentials.</w:t>
-      </w:r>
-    </w:p>
-    <w:p>
-      <w:pPr>
-        <w:pStyle w:val="Numbers"/>
-        <w:numPr>
-          <w:ilvl w:val="0"/>
-          <w:numId w:val="0"/>
-        </w:numPr>
-        <w:ind w:left="360"/>
-      </w:pPr>
-      <w:r>
-        <w:rPr>
-          <w:noProof/>
-        </w:rPr>
-        <w:drawing>
-          <wp:inline distT="0" distB="0" distL="0" distR="0" wp14:anchorId="0FBB09E4" wp14:editId="672D6F46">
-            <wp:extent cx="3657600" cy="3043736"/>
-            <wp:effectExtent l="19050" t="19050" r="19050" b="23495"/>
-            <wp:docPr id="9" name="Picture 9"/>
-            <wp:cNvGraphicFramePr>
-              <a:graphicFrameLocks xmlns:a="http://schemas.openxmlformats.org/drawingml/2006/main" noChangeAspect="1"/>
-            </wp:cNvGraphicFramePr>
-            <a:graphic xmlns:a="http://schemas.openxmlformats.org/drawingml/2006/main">
-              <a:graphicData uri="http://schemas.openxmlformats.org/drawingml/2006/picture">
-                <pic:pic xmlns:pic="http://schemas.openxmlformats.org/drawingml/2006/picture">
-                  <pic:nvPicPr>
-                    <pic:cNvPr id="1" name=""/>
-                    <pic:cNvPicPr/>
-                  </pic:nvPicPr>
-                  <pic:blipFill>
-                    <a:blip r:embed="rId24">
+                    <a:blip r:embed="rId25">
                       <a:extLst>
                         <a:ext uri="{28A0092B-C50C-407E-A947-70E740481C1C}">
                           <a14:useLocalDpi xmlns:a14="http://schemas.microsoft.com/office/drawing/2010/main" val="0"/>
@@ -3253,32 +3847,7 @@
         <w:rPr>
           <w:b/>
         </w:rPr>
-        <w:fldChar w:fldCharType="begin"/>
-      </w:r>
-      <w:r>
-        <w:rPr>
-          <w:b/>
-        </w:rPr>
-        <w:instrText xml:space="preserve"> SEQ Figure \* ARABIC </w:instrText>
-      </w:r>
-      <w:r>
-        <w:rPr>
-          <w:b/>
-        </w:rPr>
-        <w:fldChar w:fldCharType="separate"/>
-      </w:r>
-      <w:r>
-        <w:rPr>
-          <w:b/>
-          <w:noProof/>
-        </w:rPr>
-        <w:t>4</w:t>
-      </w:r>
-      <w:r>
-        <w:rPr>
-          <w:b/>
-        </w:rPr>
-        <w:fldChar w:fldCharType="end"/>
+        <w:t>8</w:t>
       </w:r>
       <w:r>
         <w:t xml:space="preserve"> Type your Azure account credentials</w:t>
@@ -3294,17 +3863,13 @@
         <w:ind w:left="360"/>
       </w:pPr>
       <w:r>
-        <w:lastRenderedPageBreak/>
-        <w:t>Your account should be link</w:t>
-      </w:r>
-      <w:r>
-        <w:t>ed</w:t>
-      </w:r>
-      <w:r>
-        <w:t xml:space="preserve"> to your subscription(s)</w:t>
-      </w:r>
-      <w:r>
-        <w:t>, as shown in Figure 5.</w:t>
+        <w:t>Your account should be linked to your subsc</w:t>
+      </w:r>
+      <w:r>
+        <w:t>ription(s), as shown in Figure 9</w:t>
+      </w:r>
+      <w:r>
+        <w:t>.</w:t>
       </w:r>
     </w:p>
     <w:p>
@@ -3321,10 +3886,10 @@
           <w:noProof/>
         </w:rPr>
         <w:drawing>
-          <wp:inline distT="0" distB="0" distL="0" distR="0" wp14:anchorId="7CA5A107" wp14:editId="2F3EA237">
+          <wp:inline distT="0" distB="0" distL="0" distR="0" wp14:anchorId="7408F33A" wp14:editId="1667E76B">
             <wp:extent cx="5486400" cy="3271911"/>
             <wp:effectExtent l="0" t="0" r="0" b="5080"/>
-            <wp:docPr id="4" name="Picture 4"/>
+            <wp:docPr id="23" name="Picture 23"/>
             <wp:cNvGraphicFramePr>
               <a:graphicFrameLocks xmlns:a="http://schemas.openxmlformats.org/drawingml/2006/main" noChangeAspect="1"/>
             </wp:cNvGraphicFramePr>
@@ -3336,7 +3901,7 @@
                     <pic:cNvPicPr/>
                   </pic:nvPicPr>
                   <pic:blipFill>
-                    <a:blip r:embed="rId25"/>
+                    <a:blip r:embed="rId29"/>
                     <a:stretch>
                       <a:fillRect/>
                     </a:stretch>
@@ -3372,41 +3937,10 @@
         <w:rPr>
           <w:b/>
         </w:rPr>
-        <w:fldChar w:fldCharType="begin"/>
-      </w:r>
-      <w:r>
-        <w:rPr>
-          <w:b/>
-        </w:rPr>
-        <w:instrText xml:space="preserve"> SEQ Figure \* ARABIC </w:instrText>
-      </w:r>
-      <w:r>
-        <w:rPr>
-          <w:b/>
-        </w:rPr>
-        <w:fldChar w:fldCharType="separate"/>
-      </w:r>
-      <w:r>
-        <w:rPr>
-          <w:b/>
-          <w:noProof/>
-        </w:rPr>
-        <w:t>5</w:t>
-      </w:r>
-      <w:r>
-        <w:rPr>
-          <w:b/>
-        </w:rPr>
-        <w:fldChar w:fldCharType="end"/>
-      </w:r>
-      <w:r>
-        <w:t xml:space="preserve"> Subscription confirmation in </w:t>
-      </w:r>
-      <w:r>
-        <w:t xml:space="preserve">Azure </w:t>
-      </w:r>
-      <w:r>
-        <w:t>PowerShell</w:t>
+        <w:t>9</w:t>
+      </w:r>
+      <w:r>
+        <w:t xml:space="preserve"> Subscription confirmation in Azure PowerShell</w:t>
       </w:r>
     </w:p>
     <w:p>
@@ -3429,7 +3963,35 @@
         <w:rPr>
           <w:b/>
         </w:rPr>
-        <w:t xml:space="preserve">elect-AzureSubscription –SubscriptionId </w:t>
+        <w:t>elect-</w:t>
+      </w:r>
+      <w:proofErr w:type="spellStart"/>
+      <w:r>
+        <w:rPr>
+          <w:b/>
+        </w:rPr>
+        <w:t>AzureSubscription</w:t>
+      </w:r>
+      <w:proofErr w:type="spellEnd"/>
+      <w:r>
+        <w:rPr>
+          <w:b/>
+        </w:rPr>
+        <w:t xml:space="preserve"> –</w:t>
+      </w:r>
+      <w:proofErr w:type="spellStart"/>
+      <w:r>
+        <w:rPr>
+          <w:b/>
+        </w:rPr>
+        <w:t>SubscriptionId</w:t>
+      </w:r>
+      <w:proofErr w:type="spellEnd"/>
+      <w:r>
+        <w:rPr>
+          <w:b/>
+        </w:rPr>
+        <w:t xml:space="preserve"> </w:t>
       </w:r>
       <w:r>
         <w:rPr>
@@ -3438,7 +4000,13 @@
         <w:t>your subscription id</w:t>
       </w:r>
       <w:r>
-        <w:t>, as shown in Figure 6.</w:t>
+        <w:t xml:space="preserve">, as shown in </w:t>
+      </w:r>
+      <w:r>
+        <w:t>Figure 10</w:t>
+      </w:r>
+      <w:r>
+        <w:t>.</w:t>
       </w:r>
     </w:p>
     <w:p>
@@ -3449,6 +4017,7 @@
         <w:rPr>
           <w:noProof/>
         </w:rPr>
+        <w:lastRenderedPageBreak/>
         <w:drawing>
           <wp:inline distT="0" distB="0" distL="0" distR="0" wp14:anchorId="25E8AE7A" wp14:editId="6C84D653">
             <wp:extent cx="5943600" cy="3544570"/>
@@ -3465,7 +4034,7 @@
                     <pic:cNvPicPr/>
                   </pic:nvPicPr>
                   <pic:blipFill>
-                    <a:blip r:embed="rId26"/>
+                    <a:blip r:embed="rId30"/>
                     <a:stretch>
                       <a:fillRect/>
                     </a:stretch>
@@ -3500,45 +4069,22 @@
       <w:r>
         <w:rPr>
           <w:b/>
-          <w:i w:val="0"/>
-          <w:iCs w:val="0"/>
-        </w:rPr>
-        <w:fldChar w:fldCharType="begin"/>
-      </w:r>
-      <w:r>
-        <w:rPr>
-          <w:b/>
-        </w:rPr>
-        <w:instrText xml:space="preserve"> SEQ Figure \* ARABIC </w:instrText>
-      </w:r>
-      <w:r>
-        <w:rPr>
-          <w:b/>
-          <w:i w:val="0"/>
-          <w:iCs w:val="0"/>
-        </w:rPr>
-        <w:fldChar w:fldCharType="separate"/>
-      </w:r>
-      <w:r>
-        <w:rPr>
-          <w:b/>
-          <w:noProof/>
-        </w:rPr>
-        <w:t>6</w:t>
-      </w:r>
-      <w:r>
-        <w:rPr>
-          <w:b/>
-          <w:i w:val="0"/>
-          <w:iCs w:val="0"/>
-        </w:rPr>
-        <w:fldChar w:fldCharType="end"/>
+        </w:rPr>
+        <w:t>10</w:t>
       </w:r>
       <w:r>
         <w:t xml:space="preserve"> You can also change or supply your Azure credentials through the </w:t>
       </w:r>
       <w:r>
-        <w:t>Select-AzureSubscription command</w:t>
+        <w:t>Select-</w:t>
+      </w:r>
+      <w:proofErr w:type="spellStart"/>
+      <w:r>
+        <w:t>AzureSubscription</w:t>
+      </w:r>
+      <w:proofErr w:type="spellEnd"/>
+      <w:r>
+        <w:t xml:space="preserve"> command</w:t>
       </w:r>
       <w:r>
         <w:t xml:space="preserve"> in </w:t>
@@ -3554,12 +4100,12 @@
       <w:pPr>
         <w:pStyle w:val="Heading1"/>
       </w:pPr>
-      <w:bookmarkStart w:id="8" w:name="_Toc425000562"/>
-      <w:bookmarkStart w:id="9" w:name="_Toc435182987"/>
-      <w:r>
-        <w:lastRenderedPageBreak/>
+      <w:bookmarkStart w:id="7" w:name="_Toc425000562"/>
+      <w:bookmarkStart w:id="8" w:name="_Toc435182987"/>
+      <w:r>
         <w:t xml:space="preserve">Deploying a New </w:t>
       </w:r>
+      <w:proofErr w:type="spellStart"/>
       <w:r>
         <w:t>Wing</w:t>
       </w:r>
@@ -3567,7 +4113,11 @@
         <w:t>T</w:t>
       </w:r>
       <w:r>
-        <w:t xml:space="preserve">ipTickets </w:t>
+        <w:t>ipTickets</w:t>
+      </w:r>
+      <w:proofErr w:type="spellEnd"/>
+      <w:r>
+        <w:t xml:space="preserve"> </w:t>
       </w:r>
       <w:r>
         <w:t xml:space="preserve">Tenant </w:t>
@@ -3575,8 +4125,8 @@
       <w:r>
         <w:t>Environment</w:t>
       </w:r>
+      <w:bookmarkEnd w:id="7"/>
       <w:bookmarkEnd w:id="8"/>
-      <w:bookmarkEnd w:id="9"/>
     </w:p>
     <w:p>
       <w:pPr>
@@ -3621,7 +4171,39 @@
           <w:rFonts w:asciiTheme="minorHAnsi" w:hAnsiTheme="minorHAnsi" w:cstheme="minorHAnsi"/>
           <w:b/>
         </w:rPr>
-        <w:t>PS C:\Scripts&gt;Set-ExecutionPolicy -Scope LocalMachine -ExecutionPolicy Unrestricted</w:t>
+        <w:t xml:space="preserve">PS C:\Scripts&gt;Set-ExecutionPolicy -Scope </w:t>
+      </w:r>
+      <w:proofErr w:type="spellStart"/>
+      <w:r>
+        <w:rPr>
+          <w:rFonts w:asciiTheme="minorHAnsi" w:hAnsiTheme="minorHAnsi" w:cstheme="minorHAnsi"/>
+          <w:b/>
+        </w:rPr>
+        <w:t>LocalMachine</w:t>
+      </w:r>
+      <w:proofErr w:type="spellEnd"/>
+      <w:r>
+        <w:rPr>
+          <w:rFonts w:asciiTheme="minorHAnsi" w:hAnsiTheme="minorHAnsi" w:cstheme="minorHAnsi"/>
+          <w:b/>
+        </w:rPr>
+        <w:t xml:space="preserve"> -</w:t>
+      </w:r>
+      <w:proofErr w:type="spellStart"/>
+      <w:r>
+        <w:rPr>
+          <w:rFonts w:asciiTheme="minorHAnsi" w:hAnsiTheme="minorHAnsi" w:cstheme="minorHAnsi"/>
+          <w:b/>
+        </w:rPr>
+        <w:t>ExecutionPolicy</w:t>
+      </w:r>
+      <w:proofErr w:type="spellEnd"/>
+      <w:r>
+        <w:rPr>
+          <w:rFonts w:asciiTheme="minorHAnsi" w:hAnsiTheme="minorHAnsi" w:cstheme="minorHAnsi"/>
+          <w:b/>
+        </w:rPr>
+        <w:t xml:space="preserve"> Unrestricted</w:t>
       </w:r>
       <w:r>
         <w:rPr>
@@ -3712,6 +4294,7 @@
         <w:rPr>
           <w:noProof/>
         </w:rPr>
+        <w:lastRenderedPageBreak/>
         <w:drawing>
           <wp:inline distT="0" distB="0" distL="0" distR="0" wp14:anchorId="5EE87CA5" wp14:editId="75592B6C">
             <wp:extent cx="4838712" cy="3547872"/>
@@ -3728,7 +4311,7 @@
                     <pic:cNvPicPr/>
                   </pic:nvPicPr>
                   <pic:blipFill>
-                    <a:blip r:embed="rId27"/>
+                    <a:blip r:embed="rId31"/>
                     <a:stretch>
                       <a:fillRect/>
                     </a:stretch>
@@ -3764,38 +4347,13 @@
         <w:rPr>
           <w:b/>
         </w:rPr>
-        <w:fldChar w:fldCharType="begin"/>
-      </w:r>
-      <w:r>
-        <w:rPr>
-          <w:b/>
-        </w:rPr>
-        <w:instrText xml:space="preserve"> SEQ Figure \* ARABIC </w:instrText>
-      </w:r>
-      <w:r>
-        <w:rPr>
-          <w:b/>
-        </w:rPr>
-        <w:fldChar w:fldCharType="separate"/>
-      </w:r>
-      <w:r>
-        <w:rPr>
-          <w:b/>
-          <w:noProof/>
-        </w:rPr>
-        <w:t>7</w:t>
-      </w:r>
-      <w:r>
-        <w:rPr>
-          <w:b/>
-        </w:rPr>
-        <w:fldChar w:fldCharType="end"/>
-      </w:r>
-      <w:r>
-        <w:rPr>
-          <w:b/>
-        </w:rPr>
-        <w:t xml:space="preserve"> </w:t>
+        <w:t>1</w:t>
+      </w:r>
+      <w:r>
+        <w:rPr>
+          <w:b/>
+        </w:rPr>
+        <w:t xml:space="preserve">1 </w:t>
       </w:r>
       <w:r>
         <w:t xml:space="preserve">Deploy a new </w:t>
@@ -3816,8 +4374,13 @@
         <w:t xml:space="preserve"> using the </w:t>
       </w:r>
       <w:r>
-        <w:t>New-WTTEnvironment</w:t>
-      </w:r>
+        <w:t>New-</w:t>
+      </w:r>
+      <w:proofErr w:type="spellStart"/>
+      <w:r>
+        <w:t>WTTEnvironment</w:t>
+      </w:r>
+      <w:proofErr w:type="spellEnd"/>
       <w:r>
         <w:t xml:space="preserve"> </w:t>
       </w:r>
@@ -3895,7 +4458,21 @@
         <w:rPr>
           <w:b/>
         </w:rPr>
-        <w:t xml:space="preserve">New-WTTEnvironment </w:t>
+        <w:t>New-</w:t>
+      </w:r>
+      <w:proofErr w:type="spellStart"/>
+      <w:r>
+        <w:rPr>
+          <w:b/>
+        </w:rPr>
+        <w:t>WTTEnvironment</w:t>
+      </w:r>
+      <w:proofErr w:type="spellEnd"/>
+      <w:r>
+        <w:rPr>
+          <w:b/>
+        </w:rPr>
+        <w:t xml:space="preserve"> </w:t>
       </w:r>
       <w:r>
         <w:rPr>
@@ -3925,7 +4502,15 @@
         <w:t xml:space="preserve"> to</w:t>
       </w:r>
       <w:r>
-        <w:t xml:space="preserve"> WTTEnvironmentApplicationName.</w:t>
+        <w:t xml:space="preserve"> </w:t>
+      </w:r>
+      <w:proofErr w:type="spellStart"/>
+      <w:r>
+        <w:t>WTTEnvironmentApplicationName</w:t>
+      </w:r>
+      <w:proofErr w:type="spellEnd"/>
+      <w:r>
+        <w:t>.</w:t>
       </w:r>
     </w:p>
     <w:p>
@@ -3948,7 +4533,7 @@
       <w:r>
         <w:t xml:space="preserve">omain by browsing to </w:t>
       </w:r>
-      <w:hyperlink r:id="rId28" w:history="1">
+      <w:hyperlink r:id="rId32" w:history="1">
         <w:r>
           <w:rPr>
             <w:rStyle w:val="Hyperlink"/>
@@ -4045,7 +4630,6 @@
         <w:rPr>
           <w:noProof/>
         </w:rPr>
-        <w:lastRenderedPageBreak/>
         <w:drawing>
           <wp:inline distT="0" distB="0" distL="0" distR="0" wp14:anchorId="60A6C381" wp14:editId="3DB99CD3">
             <wp:extent cx="1438227" cy="1518128"/>
@@ -4064,7 +4648,7 @@
                     </pic:cNvPicPr>
                   </pic:nvPicPr>
                   <pic:blipFill>
-                    <a:blip r:embed="rId29">
+                    <a:blip r:embed="rId33">
                       <a:extLst>
                         <a:ext uri="{28A0092B-C50C-407E-A947-70E740481C1C}">
                           <a14:useLocalDpi xmlns:a14="http://schemas.microsoft.com/office/drawing/2010/main" val="0"/>
@@ -4111,7 +4695,13 @@
         <w:rPr>
           <w:b/>
         </w:rPr>
-        <w:t>8</w:t>
+        <w:t>1</w:t>
+      </w:r>
+      <w:r>
+        <w:rPr>
+          <w:b/>
+        </w:rPr>
+        <w:t>2</w:t>
       </w:r>
       <w:r>
         <w:rPr>
@@ -4170,7 +4760,7 @@
       <w:r>
         <w:t xml:space="preserve"> </w:t>
       </w:r>
-      <w:hyperlink r:id="rId30" w:history="1">
+      <w:hyperlink r:id="rId34" w:history="1">
         <w:r>
           <w:rPr>
             <w:rStyle w:val="Hyperlink"/>
@@ -4190,11 +4780,16 @@
         <w:t xml:space="preserve"> </w:t>
       </w:r>
       <w:r>
-        <w:t xml:space="preserve">with the </w:t>
+        <w:t xml:space="preserve">with </w:t>
+      </w:r>
+      <w:proofErr w:type="gramStart"/>
+      <w:r>
+        <w:t xml:space="preserve">the </w:t>
       </w:r>
       <w:r>
         <w:t>@</w:t>
       </w:r>
+      <w:proofErr w:type="gramEnd"/>
       <w:r>
         <w:t xml:space="preserve"> </w:t>
       </w:r>
@@ -4208,7 +4803,11 @@
         <w:t>and</w:t>
       </w:r>
       <w:r>
-        <w:t xml:space="preserve"> the end of the domain name removed </w:t>
+        <w:t xml:space="preserve"> the end of the domain name </w:t>
+      </w:r>
+      <w:r>
+        <w:lastRenderedPageBreak/>
+        <w:t xml:space="preserve">removed </w:t>
       </w:r>
       <w:r>
         <w:t>(</w:t>
@@ -4287,7 +4886,7 @@
                     </pic:cNvPicPr>
                   </pic:nvPicPr>
                   <pic:blipFill>
-                    <a:blip r:embed="rId31">
+                    <a:blip r:embed="rId35">
                       <a:extLst>
                         <a:ext uri="{28A0092B-C50C-407E-A947-70E740481C1C}">
                           <a14:useLocalDpi xmlns:a14="http://schemas.microsoft.com/office/drawing/2010/main" val="0"/>
@@ -4396,7 +4995,7 @@
                     </pic:cNvPicPr>
                   </pic:nvPicPr>
                   <pic:blipFill>
-                    <a:blip r:embed="rId32">
+                    <a:blip r:embed="rId36">
                       <a:extLst>
                         <a:ext uri="{28A0092B-C50C-407E-A947-70E740481C1C}">
                           <a14:useLocalDpi xmlns:a14="http://schemas.microsoft.com/office/drawing/2010/main" val="0"/>
@@ -4486,7 +5085,21 @@
         <w:rPr>
           <w:rFonts w:asciiTheme="minorHAnsi" w:hAnsiTheme="minorHAnsi" w:cstheme="minorHAnsi"/>
         </w:rPr>
-        <w:t>-WTTEnvironmentApplicationName is the</w:t>
+        <w:t>-</w:t>
+      </w:r>
+      <w:proofErr w:type="spellStart"/>
+      <w:r>
+        <w:rPr>
+          <w:rFonts w:asciiTheme="minorHAnsi" w:hAnsiTheme="minorHAnsi" w:cstheme="minorHAnsi"/>
+        </w:rPr>
+        <w:t>WTTEnvironmentApplicationName</w:t>
+      </w:r>
+      <w:proofErr w:type="spellEnd"/>
+      <w:r>
+        <w:rPr>
+          <w:rFonts w:asciiTheme="minorHAnsi" w:hAnsiTheme="minorHAnsi" w:cstheme="minorHAnsi"/>
+        </w:rPr>
+        <w:t xml:space="preserve"> is the</w:t>
       </w:r>
       <w:r>
         <w:t xml:space="preserve"> </w:t>
@@ -4546,15 +5159,18 @@
       <w:r>
         <w:t xml:space="preserve">For example: your initials followed by </w:t>
       </w:r>
+      <w:proofErr w:type="spellStart"/>
       <w:r>
         <w:t>julieandtheplantes</w:t>
       </w:r>
+      <w:proofErr w:type="spellEnd"/>
       <w:r>
         <w:t xml:space="preserve"> </w:t>
       </w:r>
       <w:r>
         <w:t>(</w:t>
       </w:r>
+      <w:proofErr w:type="spellStart"/>
       <w:r>
         <w:t>xx</w:t>
       </w:r>
@@ -4564,6 +5180,7 @@
         </w:rPr>
         <w:t>julieandtheplantes</w:t>
       </w:r>
+      <w:proofErr w:type="spellEnd"/>
       <w:r>
         <w:t>).</w:t>
       </w:r>
@@ -4621,6 +5238,7 @@
       <w:r>
         <w:t xml:space="preserve"> in </w:t>
       </w:r>
+      <w:proofErr w:type="spellStart"/>
       <w:r>
         <w:rPr>
           <w:i/>
@@ -4633,6 +5251,7 @@
       <w:r>
         <w:t>andtheplantes</w:t>
       </w:r>
+      <w:proofErr w:type="spellEnd"/>
       <w:r>
         <w:rPr>
           <w:i/>
@@ -4653,8 +5272,41 @@
           <w:rFonts w:asciiTheme="minorHAnsi" w:hAnsiTheme="minorHAnsi" w:cstheme="minorHAnsi"/>
           <w:b/>
         </w:rPr>
-        <w:t xml:space="preserve">New-WTTEnvironment -WTTEnvironmentApplicationName </w:t>
-      </w:r>
+        <w:t>New-</w:t>
+      </w:r>
+      <w:proofErr w:type="spellStart"/>
+      <w:r>
+        <w:rPr>
+          <w:rFonts w:asciiTheme="minorHAnsi" w:hAnsiTheme="minorHAnsi" w:cstheme="minorHAnsi"/>
+          <w:b/>
+        </w:rPr>
+        <w:t>WTTEnvironment</w:t>
+      </w:r>
+      <w:proofErr w:type="spellEnd"/>
+      <w:r>
+        <w:rPr>
+          <w:rFonts w:asciiTheme="minorHAnsi" w:hAnsiTheme="minorHAnsi" w:cstheme="minorHAnsi"/>
+          <w:b/>
+        </w:rPr>
+        <w:t xml:space="preserve"> -</w:t>
+      </w:r>
+      <w:proofErr w:type="spellStart"/>
+      <w:r>
+        <w:rPr>
+          <w:rFonts w:asciiTheme="minorHAnsi" w:hAnsiTheme="minorHAnsi" w:cstheme="minorHAnsi"/>
+          <w:b/>
+        </w:rPr>
+        <w:t>WTTEnvironmentApplicationName</w:t>
+      </w:r>
+      <w:proofErr w:type="spellEnd"/>
+      <w:r>
+        <w:rPr>
+          <w:rFonts w:asciiTheme="minorHAnsi" w:hAnsiTheme="minorHAnsi" w:cstheme="minorHAnsi"/>
+          <w:b/>
+        </w:rPr>
+        <w:t xml:space="preserve"> </w:t>
+      </w:r>
+      <w:proofErr w:type="spellStart"/>
       <w:r>
         <w:rPr>
           <w:rFonts w:asciiTheme="minorHAnsi" w:hAnsiTheme="minorHAnsi" w:cstheme="minorHAnsi"/>
@@ -4677,6 +5329,7 @@
         </w:rPr>
         <w:t>andtheplantes</w:t>
       </w:r>
+      <w:proofErr w:type="spellEnd"/>
     </w:p>
     <w:p>
       <w:pPr>
@@ -4736,8 +5389,41 @@
           <w:rFonts w:asciiTheme="minorHAnsi" w:hAnsiTheme="minorHAnsi" w:cstheme="minorHAnsi"/>
           <w:b/>
         </w:rPr>
-        <w:t xml:space="preserve">New-WTTEnvironment –WTTEnvironmentApplicationName </w:t>
-      </w:r>
+        <w:t>New-</w:t>
+      </w:r>
+      <w:proofErr w:type="spellStart"/>
+      <w:r>
+        <w:rPr>
+          <w:rFonts w:asciiTheme="minorHAnsi" w:hAnsiTheme="minorHAnsi" w:cstheme="minorHAnsi"/>
+          <w:b/>
+        </w:rPr>
+        <w:t>WTTEnvironment</w:t>
+      </w:r>
+      <w:proofErr w:type="spellEnd"/>
+      <w:r>
+        <w:rPr>
+          <w:rFonts w:asciiTheme="minorHAnsi" w:hAnsiTheme="minorHAnsi" w:cstheme="minorHAnsi"/>
+          <w:b/>
+        </w:rPr>
+        <w:t xml:space="preserve"> –</w:t>
+      </w:r>
+      <w:proofErr w:type="spellStart"/>
+      <w:r>
+        <w:rPr>
+          <w:rFonts w:asciiTheme="minorHAnsi" w:hAnsiTheme="minorHAnsi" w:cstheme="minorHAnsi"/>
+          <w:b/>
+        </w:rPr>
+        <w:t>WTTEnvironmentApplicationName</w:t>
+      </w:r>
+      <w:proofErr w:type="spellEnd"/>
+      <w:r>
+        <w:rPr>
+          <w:rFonts w:asciiTheme="minorHAnsi" w:hAnsiTheme="minorHAnsi" w:cstheme="minorHAnsi"/>
+          <w:b/>
+        </w:rPr>
+        <w:t xml:space="preserve"> </w:t>
+      </w:r>
+      <w:proofErr w:type="spellStart"/>
       <w:r>
         <w:rPr>
           <w:rFonts w:asciiTheme="minorHAnsi" w:hAnsiTheme="minorHAnsi" w:cstheme="minorHAnsi"/>
@@ -4751,7 +5437,31 @@
           <w:rFonts w:asciiTheme="minorHAnsi" w:hAnsiTheme="minorHAnsi" w:cstheme="minorHAnsi"/>
           <w:b/>
         </w:rPr>
-        <w:t>julieandtheplantes –AzureActiveDirectoryTenantName JoinedTechnology.com</w:t>
+        <w:t>julieandtheplantes</w:t>
+      </w:r>
+      <w:proofErr w:type="spellEnd"/>
+      <w:r>
+        <w:rPr>
+          <w:rFonts w:asciiTheme="minorHAnsi" w:hAnsiTheme="minorHAnsi" w:cstheme="minorHAnsi"/>
+          <w:b/>
+        </w:rPr>
+        <w:t xml:space="preserve"> –</w:t>
+      </w:r>
+      <w:proofErr w:type="spellStart"/>
+      <w:r>
+        <w:rPr>
+          <w:rFonts w:asciiTheme="minorHAnsi" w:hAnsiTheme="minorHAnsi" w:cstheme="minorHAnsi"/>
+          <w:b/>
+        </w:rPr>
+        <w:t>AzureActiveDirectoryTenantName</w:t>
+      </w:r>
+      <w:proofErr w:type="spellEnd"/>
+      <w:r>
+        <w:rPr>
+          <w:rFonts w:asciiTheme="minorHAnsi" w:hAnsiTheme="minorHAnsi" w:cstheme="minorHAnsi"/>
+          <w:b/>
+        </w:rPr>
+        <w:t xml:space="preserve"> JoinedTechnology.com</w:t>
       </w:r>
       <w:r>
         <w:rPr>
@@ -4775,7 +5485,6 @@
         <w:rPr>
           <w:noProof/>
         </w:rPr>
-        <w:lastRenderedPageBreak/>
         <w:drawing>
           <wp:inline distT="0" distB="0" distL="0" distR="0" wp14:anchorId="3149BC65" wp14:editId="00B5FD2D">
             <wp:extent cx="5943600" cy="1017767"/>
@@ -4792,7 +5501,7 @@
                     <pic:cNvPicPr/>
                   </pic:nvPicPr>
                   <pic:blipFill rotWithShape="1">
-                    <a:blip r:embed="rId33"/>
+                    <a:blip r:embed="rId37"/>
                     <a:srcRect b="76646"/>
                     <a:stretch/>
                   </pic:blipFill>
@@ -4835,7 +5544,13 @@
         <w:rPr>
           <w:b/>
         </w:rPr>
-        <w:t>9</w:t>
+        <w:t>1</w:t>
+      </w:r>
+      <w:r>
+        <w:rPr>
+          <w:b/>
+        </w:rPr>
+        <w:t>3</w:t>
       </w:r>
       <w:r>
         <w:rPr>
@@ -4937,6 +5652,7 @@
         <w:rPr>
           <w:noProof/>
         </w:rPr>
+        <w:lastRenderedPageBreak/>
         <w:drawing>
           <wp:inline distT="0" distB="0" distL="0" distR="0" wp14:anchorId="153A1D9C" wp14:editId="75531CBA">
             <wp:extent cx="5942543" cy="4365266"/>
@@ -4953,7 +5669,7 @@
                     <pic:cNvPicPr/>
                   </pic:nvPicPr>
                   <pic:blipFill rotWithShape="1">
-                    <a:blip r:embed="rId34"/>
+                    <a:blip r:embed="rId38"/>
                     <a:srcRect t="-1" b="-185"/>
                     <a:stretch/>
                   </pic:blipFill>
@@ -5002,7 +5718,7 @@
         <w:rPr>
           <w:b/>
         </w:rPr>
-        <w:t>0</w:t>
+        <w:t>4</w:t>
       </w:r>
       <w:r>
         <w:t xml:space="preserve"> Azure </w:t>
@@ -5082,7 +5798,7 @@
                     <pic:cNvPicPr/>
                   </pic:nvPicPr>
                   <pic:blipFill rotWithShape="1">
-                    <a:blip r:embed="rId35"/>
+                    <a:blip r:embed="rId39"/>
                     <a:srcRect t="-1" b="-728"/>
                     <a:stretch/>
                   </pic:blipFill>
@@ -5131,7 +5847,7 @@
         <w:rPr>
           <w:b/>
         </w:rPr>
-        <w:t>1</w:t>
+        <w:t>5</w:t>
       </w:r>
       <w:r>
         <w:t xml:space="preserve"> </w:t>
@@ -5285,9 +6001,11 @@
       <w:r>
         <w:t xml:space="preserve">, </w:t>
       </w:r>
+      <w:proofErr w:type="spellStart"/>
       <w:r>
         <w:t>webapp</w:t>
       </w:r>
+      <w:proofErr w:type="spellEnd"/>
       <w:r>
         <w:t>-</w:t>
       </w:r>
@@ -5361,7 +6079,23 @@
           <w:rFonts w:asciiTheme="minorHAnsi" w:hAnsiTheme="minorHAnsi" w:cstheme="minorHAnsi"/>
           <w:b/>
         </w:rPr>
-        <w:t xml:space="preserve">PS C:\Scripts&gt; Remove-WTTEnvironment </w:t>
+        <w:t>PS C:\Scripts&gt; Remove-</w:t>
+      </w:r>
+      <w:proofErr w:type="spellStart"/>
+      <w:r>
+        <w:rPr>
+          <w:rFonts w:asciiTheme="minorHAnsi" w:hAnsiTheme="minorHAnsi" w:cstheme="minorHAnsi"/>
+          <w:b/>
+        </w:rPr>
+        <w:t>WTTEnvironment</w:t>
+      </w:r>
+      <w:proofErr w:type="spellEnd"/>
+      <w:r>
+        <w:rPr>
+          <w:rFonts w:asciiTheme="minorHAnsi" w:hAnsiTheme="minorHAnsi" w:cstheme="minorHAnsi"/>
+          <w:b/>
+        </w:rPr>
+        <w:t xml:space="preserve"> </w:t>
       </w:r>
       <w:r>
         <w:rPr>
@@ -5370,13 +6104,23 @@
         </w:rPr>
         <w:t>-</w:t>
       </w:r>
-      <w:r>
-        <w:rPr>
-          <w:rFonts w:asciiTheme="minorHAnsi" w:hAnsiTheme="minorHAnsi" w:cstheme="minorHAnsi"/>
-          <w:b/>
-        </w:rPr>
-        <w:t xml:space="preserve">WTTEnvironmentApplicationName </w:t>
-      </w:r>
+      <w:proofErr w:type="spellStart"/>
+      <w:r>
+        <w:rPr>
+          <w:rFonts w:asciiTheme="minorHAnsi" w:hAnsiTheme="minorHAnsi" w:cstheme="minorHAnsi"/>
+          <w:b/>
+        </w:rPr>
+        <w:t>WTTEnvironmentApplicationName</w:t>
+      </w:r>
+      <w:proofErr w:type="spellEnd"/>
+      <w:r>
+        <w:rPr>
+          <w:rFonts w:asciiTheme="minorHAnsi" w:hAnsiTheme="minorHAnsi" w:cstheme="minorHAnsi"/>
+          <w:b/>
+        </w:rPr>
+        <w:t xml:space="preserve"> </w:t>
+      </w:r>
+      <w:proofErr w:type="spellStart"/>
       <w:r>
         <w:rPr>
           <w:rFonts w:asciiTheme="minorHAnsi" w:hAnsiTheme="minorHAnsi" w:cstheme="minorHAnsi"/>
@@ -5392,6 +6136,7 @@
         </w:rPr>
         <w:t>julieandtheplantes</w:t>
       </w:r>
+      <w:proofErr w:type="spellEnd"/>
       <w:r>
         <w:rPr>
           <w:rFonts w:cstheme="minorHAnsi"/>
@@ -5417,7 +6162,21 @@
         <w:rPr>
           <w:rFonts w:asciiTheme="minorHAnsi" w:hAnsiTheme="minorHAnsi" w:cstheme="minorHAnsi"/>
         </w:rPr>
-        <w:t>e New-WTTEnvironment cm</w:t>
+        <w:t>e New-</w:t>
+      </w:r>
+      <w:proofErr w:type="spellStart"/>
+      <w:r>
+        <w:rPr>
+          <w:rFonts w:asciiTheme="minorHAnsi" w:hAnsiTheme="minorHAnsi" w:cstheme="minorHAnsi"/>
+        </w:rPr>
+        <w:t>WTTEnvironment</w:t>
+      </w:r>
+      <w:proofErr w:type="spellEnd"/>
+      <w:r>
+        <w:rPr>
+          <w:rFonts w:asciiTheme="minorHAnsi" w:hAnsiTheme="minorHAnsi" w:cstheme="minorHAnsi"/>
+        </w:rPr>
+        <w:t xml:space="preserve"> cm</w:t>
       </w:r>
       <w:r>
         <w:t>dlet</w:t>
@@ -5451,70 +6210,81 @@
           <w:rFonts w:asciiTheme="minorHAnsi" w:eastAsiaTheme="minorHAnsi" w:hAnsiTheme="minorHAnsi" w:cstheme="minorHAnsi"/>
           <w:szCs w:val="22"/>
         </w:rPr>
-        <w:t>New-WTTEnvironment</w:t>
-      </w:r>
-      <w:r>
-        <w:rPr>
-          <w:rFonts w:asciiTheme="minorHAnsi" w:hAnsiTheme="minorHAnsi" w:cstheme="minorHAnsi"/>
-        </w:rPr>
-        <w:t xml:space="preserve"> </w:t>
-      </w:r>
-      <w:r>
-        <w:rPr>
-          <w:rFonts w:asciiTheme="minorHAnsi" w:hAnsiTheme="minorHAnsi" w:cstheme="minorHAnsi"/>
-        </w:rPr>
-        <w:t>cmdlet again</w:t>
-      </w:r>
-      <w:r>
-        <w:rPr>
-          <w:rFonts w:asciiTheme="minorHAnsi" w:hAnsiTheme="minorHAnsi" w:cstheme="minorHAnsi"/>
-        </w:rPr>
-        <w:t xml:space="preserve"> as in</w:t>
-      </w:r>
-      <w:r>
-        <w:rPr>
-          <w:rFonts w:asciiTheme="minorHAnsi" w:hAnsiTheme="minorHAnsi" w:cstheme="minorHAnsi"/>
-        </w:rPr>
-        <w:t xml:space="preserve"> step </w:t>
-      </w:r>
-      <w:r>
-        <w:rPr>
-          <w:rFonts w:asciiTheme="minorHAnsi" w:hAnsiTheme="minorHAnsi" w:cstheme="minorHAnsi"/>
-        </w:rPr>
-        <w:t>6,</w:t>
-      </w:r>
-      <w:r>
-        <w:rPr>
-          <w:rFonts w:asciiTheme="minorHAnsi" w:hAnsiTheme="minorHAnsi" w:cstheme="minorHAnsi"/>
-        </w:rPr>
-        <w:t xml:space="preserve"> </w:t>
-      </w:r>
-      <w:r>
-        <w:rPr>
-          <w:rFonts w:asciiTheme="minorHAnsi" w:hAnsiTheme="minorHAnsi" w:cstheme="minorHAnsi"/>
-        </w:rPr>
-        <w:t xml:space="preserve">using a different </w:t>
-      </w:r>
-      <w:r>
-        <w:rPr>
-          <w:rFonts w:asciiTheme="minorHAnsi" w:hAnsiTheme="minorHAnsi" w:cstheme="minorHAnsi"/>
-        </w:rPr>
-        <w:br/>
-      </w:r>
+        <w:t>New-</w:t>
+      </w:r>
+      <w:proofErr w:type="spellStart"/>
       <w:r>
         <w:rPr>
           <w:rFonts w:asciiTheme="minorHAnsi" w:eastAsiaTheme="minorHAnsi" w:hAnsiTheme="minorHAnsi" w:cstheme="minorHAnsi"/>
           <w:szCs w:val="22"/>
         </w:rPr>
-        <w:t>-</w:t>
+        <w:t>WTTEnvironment</w:t>
+      </w:r>
+      <w:proofErr w:type="spellEnd"/>
+      <w:r>
+        <w:rPr>
+          <w:rFonts w:asciiTheme="minorHAnsi" w:hAnsiTheme="minorHAnsi" w:cstheme="minorHAnsi"/>
+        </w:rPr>
+        <w:t xml:space="preserve"> </w:t>
+      </w:r>
+      <w:r>
+        <w:rPr>
+          <w:rFonts w:asciiTheme="minorHAnsi" w:hAnsiTheme="minorHAnsi" w:cstheme="minorHAnsi"/>
+        </w:rPr>
+        <w:t>cmdlet again</w:t>
+      </w:r>
+      <w:r>
+        <w:rPr>
+          <w:rFonts w:asciiTheme="minorHAnsi" w:hAnsiTheme="minorHAnsi" w:cstheme="minorHAnsi"/>
+        </w:rPr>
+        <w:t xml:space="preserve"> as in</w:t>
+      </w:r>
+      <w:r>
+        <w:rPr>
+          <w:rFonts w:asciiTheme="minorHAnsi" w:hAnsiTheme="minorHAnsi" w:cstheme="minorHAnsi"/>
+        </w:rPr>
+        <w:t xml:space="preserve"> step </w:t>
+      </w:r>
+      <w:r>
+        <w:rPr>
+          <w:rFonts w:asciiTheme="minorHAnsi" w:hAnsiTheme="minorHAnsi" w:cstheme="minorHAnsi"/>
+        </w:rPr>
+        <w:t>6,</w:t>
+      </w:r>
+      <w:r>
+        <w:rPr>
+          <w:rFonts w:asciiTheme="minorHAnsi" w:hAnsiTheme="minorHAnsi" w:cstheme="minorHAnsi"/>
+        </w:rPr>
+        <w:t xml:space="preserve"> </w:t>
+      </w:r>
+      <w:r>
+        <w:rPr>
+          <w:rFonts w:asciiTheme="minorHAnsi" w:hAnsiTheme="minorHAnsi" w:cstheme="minorHAnsi"/>
+        </w:rPr>
+        <w:t xml:space="preserve">using a different </w:t>
+      </w:r>
+      <w:r>
+        <w:rPr>
+          <w:rFonts w:asciiTheme="minorHAnsi" w:hAnsiTheme="minorHAnsi" w:cstheme="minorHAnsi"/>
+        </w:rPr>
+        <w:br/>
       </w:r>
       <w:r>
         <w:rPr>
           <w:rFonts w:asciiTheme="minorHAnsi" w:eastAsiaTheme="minorHAnsi" w:hAnsiTheme="minorHAnsi" w:cstheme="minorHAnsi"/>
           <w:szCs w:val="22"/>
         </w:rPr>
+        <w:t>-</w:t>
+      </w:r>
+      <w:proofErr w:type="spellStart"/>
+      <w:r>
+        <w:rPr>
+          <w:rFonts w:asciiTheme="minorHAnsi" w:eastAsiaTheme="minorHAnsi" w:hAnsiTheme="minorHAnsi" w:cstheme="minorHAnsi"/>
+          <w:szCs w:val="22"/>
+        </w:rPr>
         <w:t>WTTEnvironmentApplicationName</w:t>
       </w:r>
+      <w:proofErr w:type="spellEnd"/>
       <w:r>
         <w:rPr>
           <w:rFonts w:asciiTheme="minorHAnsi" w:eastAsiaTheme="minorHAnsi" w:hAnsiTheme="minorHAnsi" w:cstheme="minorHAnsi"/>
@@ -5747,8 +6517,17 @@
           <w:rFonts w:asciiTheme="minorHAnsi" w:eastAsiaTheme="minorHAnsi" w:hAnsiTheme="minorHAnsi" w:cstheme="minorHAnsi"/>
           <w:szCs w:val="22"/>
         </w:rPr>
-        <w:t>New-WTTEnvironment</w:t>
-      </w:r>
+        <w:t>New-</w:t>
+      </w:r>
+      <w:proofErr w:type="spellStart"/>
+      <w:r>
+        <w:rPr>
+          <w:rFonts w:asciiTheme="minorHAnsi" w:eastAsiaTheme="minorHAnsi" w:hAnsiTheme="minorHAnsi" w:cstheme="minorHAnsi"/>
+          <w:szCs w:val="22"/>
+        </w:rPr>
+        <w:t>WTTEnvironment</w:t>
+      </w:r>
+      <w:proofErr w:type="spellEnd"/>
       <w:r>
         <w:rPr>
           <w:rFonts w:asciiTheme="minorHAnsi" w:eastAsiaTheme="minorHAnsi" w:hAnsiTheme="minorHAnsi" w:cstheme="minorHAnsi"/>
@@ -5831,8 +6610,17 @@
           <w:rFonts w:asciiTheme="minorHAnsi" w:eastAsiaTheme="minorHAnsi" w:hAnsiTheme="minorHAnsi" w:cstheme="minorHAnsi"/>
           <w:szCs w:val="22"/>
         </w:rPr>
-        <w:t>New-WTTEnvironment</w:t>
-      </w:r>
+        <w:t>New-</w:t>
+      </w:r>
+      <w:proofErr w:type="spellStart"/>
+      <w:r>
+        <w:rPr>
+          <w:rFonts w:asciiTheme="minorHAnsi" w:eastAsiaTheme="minorHAnsi" w:hAnsiTheme="minorHAnsi" w:cstheme="minorHAnsi"/>
+          <w:szCs w:val="22"/>
+        </w:rPr>
+        <w:t>WTTEnvironment</w:t>
+      </w:r>
+      <w:proofErr w:type="spellEnd"/>
       <w:r>
         <w:rPr>
           <w:rFonts w:asciiTheme="minorHAnsi" w:eastAsiaTheme="minorHAnsi" w:hAnsiTheme="minorHAnsi" w:cstheme="minorHAnsi"/>
@@ -5925,7 +6713,7 @@
       <w:r>
         <w:t xml:space="preserve">Once the deployment is completed, open a browser and browse to </w:t>
       </w:r>
-      <w:hyperlink r:id="rId36" w:history="1">
+      <w:hyperlink r:id="rId40" w:history="1">
         <w:r>
           <w:rPr>
             <w:rStyle w:val="Hyperlink"/>
@@ -5992,7 +6780,7 @@
                     <pic:cNvPicPr/>
                   </pic:nvPicPr>
                   <pic:blipFill>
-                    <a:blip r:embed="rId37"/>
+                    <a:blip r:embed="rId41"/>
                     <a:stretch>
                       <a:fillRect/>
                     </a:stretch>
@@ -6034,7 +6822,7 @@
         <w:rPr>
           <w:b/>
         </w:rPr>
-        <w:t>2</w:t>
+        <w:t>6</w:t>
       </w:r>
       <w:r>
         <w:t xml:space="preserve"> Web site running correctly on the </w:t>
@@ -6077,7 +6865,7 @@
       <w:pPr>
         <w:pStyle w:val="Heading2"/>
       </w:pPr>
-      <w:bookmarkStart w:id="10" w:name="_Toc425000563"/>
+      <w:bookmarkStart w:id="9" w:name="_Toc425000563"/>
     </w:p>
     <w:p>
       <w:pPr>
@@ -6146,12 +6934,17 @@
         <w:t xml:space="preserve">Appendix: Explanation of </w:t>
       </w:r>
       <w:r>
-        <w:t>New-WTTEnvironment</w:t>
-      </w:r>
+        <w:t>New-</w:t>
+      </w:r>
+      <w:proofErr w:type="spellStart"/>
+      <w:r>
+        <w:t>WTTEnvironment</w:t>
+      </w:r>
+      <w:proofErr w:type="spellEnd"/>
       <w:r>
         <w:t xml:space="preserve"> Parameters</w:t>
       </w:r>
-      <w:bookmarkEnd w:id="10"/>
+      <w:bookmarkEnd w:id="9"/>
     </w:p>
     <w:p>
       <w:pPr>
@@ -6201,8 +6994,13 @@
         <w:t xml:space="preserve"> </w:t>
       </w:r>
       <w:r>
-        <w:t>New-WTTEnvironment</w:t>
-      </w:r>
+        <w:t>New-</w:t>
+      </w:r>
+      <w:proofErr w:type="spellStart"/>
+      <w:r>
+        <w:t>WTTEnvironment</w:t>
+      </w:r>
+      <w:proofErr w:type="spellEnd"/>
       <w:r>
         <w:t xml:space="preserve"> parameters</w:t>
       </w:r>
@@ -6316,8 +7114,17 @@
                 <w:rFonts w:ascii="Courier New" w:hAnsi="Courier New" w:cs="Courier New"/>
                 <w:sz w:val="20"/>
               </w:rPr>
-              <w:t>-WTTEnvironmentApplicationName</w:t>
-            </w:r>
+              <w:t>-</w:t>
+            </w:r>
+            <w:proofErr w:type="spellStart"/>
+            <w:r>
+              <w:rPr>
+                <w:rFonts w:ascii="Courier New" w:hAnsi="Courier New" w:cs="Courier New"/>
+                <w:sz w:val="20"/>
+              </w:rPr>
+              <w:t>WTTEnvironmentApplicationName</w:t>
+            </w:r>
+            <w:proofErr w:type="spellEnd"/>
           </w:p>
         </w:tc>
         <w:tc>
@@ -6335,7 +7142,21 @@
               <w:rPr>
                 <w:sz w:val="20"/>
               </w:rPr>
-              <w:t xml:space="preserve">Name that will differentiate your WingTipTickets </w:t>
+              <w:t xml:space="preserve">Name that will differentiate your </w:t>
+            </w:r>
+            <w:proofErr w:type="spellStart"/>
+            <w:r>
+              <w:rPr>
+                <w:sz w:val="20"/>
+              </w:rPr>
+              <w:t>WingTipTickets</w:t>
+            </w:r>
+            <w:proofErr w:type="spellEnd"/>
+            <w:r>
+              <w:rPr>
+                <w:sz w:val="20"/>
+              </w:rPr>
+              <w:t xml:space="preserve"> </w:t>
             </w:r>
             <w:r>
               <w:rPr>
@@ -6349,6 +7170,7 @@
               </w:rPr>
               <w:t xml:space="preserve">enant environment from others running in the Azure public cloud (in this example, </w:t>
             </w:r>
+            <w:proofErr w:type="spellStart"/>
             <w:r>
               <w:rPr>
                 <w:i/>
@@ -6362,6 +7184,7 @@
               </w:rPr>
               <w:t>julieandtheplantes</w:t>
             </w:r>
+            <w:proofErr w:type="spellEnd"/>
             <w:r>
               <w:rPr>
                 <w:sz w:val="20"/>
@@ -6409,8 +7232,17 @@
                 <w:rFonts w:ascii="Courier New" w:hAnsi="Courier New" w:cs="Courier New"/>
                 <w:sz w:val="20"/>
               </w:rPr>
-              <w:t>-AzureSqlDatabaseServerAdministratorUserName</w:t>
-            </w:r>
+              <w:t>-</w:t>
+            </w:r>
+            <w:proofErr w:type="spellStart"/>
+            <w:r>
+              <w:rPr>
+                <w:rFonts w:ascii="Courier New" w:hAnsi="Courier New" w:cs="Courier New"/>
+                <w:sz w:val="20"/>
+              </w:rPr>
+              <w:t>AzureSqlDatabaseServerAdministratorUserName</w:t>
+            </w:r>
+            <w:proofErr w:type="spellEnd"/>
           </w:p>
         </w:tc>
         <w:tc>
@@ -6513,8 +7345,17 @@
                 <w:rFonts w:ascii="Courier New" w:hAnsi="Courier New" w:cs="Courier New"/>
                 <w:sz w:val="20"/>
               </w:rPr>
-              <w:t>-AzureSqlDatabaseServerAdministratorPassword</w:t>
-            </w:r>
+              <w:t>-</w:t>
+            </w:r>
+            <w:proofErr w:type="spellStart"/>
+            <w:r>
+              <w:rPr>
+                <w:rFonts w:ascii="Courier New" w:hAnsi="Courier New" w:cs="Courier New"/>
+                <w:sz w:val="20"/>
+              </w:rPr>
+              <w:t>AzureSqlDatabaseServerAdministratorPassword</w:t>
+            </w:r>
+            <w:proofErr w:type="spellEnd"/>
           </w:p>
         </w:tc>
         <w:tc>
@@ -6603,8 +7444,17 @@
                 <w:rFonts w:ascii="Courier New" w:hAnsi="Courier New" w:cs="Courier New"/>
                 <w:sz w:val="20"/>
               </w:rPr>
-              <w:t>-AzureSqlDatabaseServerVersion</w:t>
-            </w:r>
+              <w:t>-</w:t>
+            </w:r>
+            <w:proofErr w:type="spellStart"/>
+            <w:r>
+              <w:rPr>
+                <w:rFonts w:ascii="Courier New" w:hAnsi="Courier New" w:cs="Courier New"/>
+                <w:sz w:val="20"/>
+              </w:rPr>
+              <w:t>AzureSqlDatabaseServerVersion</w:t>
+            </w:r>
+            <w:proofErr w:type="spellEnd"/>
           </w:p>
         </w:tc>
         <w:tc>
@@ -6681,8 +7531,17 @@
                 <w:rFonts w:ascii="Courier New" w:hAnsi="Courier New" w:cs="Courier New"/>
                 <w:sz w:val="20"/>
               </w:rPr>
-              <w:t>-AzureSqlDatabaseName</w:t>
-            </w:r>
+              <w:t>-</w:t>
+            </w:r>
+            <w:proofErr w:type="spellStart"/>
+            <w:r>
+              <w:rPr>
+                <w:rFonts w:ascii="Courier New" w:hAnsi="Courier New" w:cs="Courier New"/>
+                <w:sz w:val="20"/>
+              </w:rPr>
+              <w:t>AzureSqlDatabaseName</w:t>
+            </w:r>
+            <w:proofErr w:type="spellEnd"/>
           </w:p>
         </w:tc>
         <w:tc>
@@ -6747,8 +7606,17 @@
                 <w:rFonts w:ascii="Courier New" w:hAnsi="Courier New" w:cs="Courier New"/>
                 <w:sz w:val="20"/>
               </w:rPr>
-              <w:t>-AzureWebSiteWebDeployPackagePath</w:t>
-            </w:r>
+              <w:t>-</w:t>
+            </w:r>
+            <w:proofErr w:type="spellStart"/>
+            <w:r>
+              <w:rPr>
+                <w:rFonts w:ascii="Courier New" w:hAnsi="Courier New" w:cs="Courier New"/>
+                <w:sz w:val="20"/>
+              </w:rPr>
+              <w:t>AzureWebSiteWebDeployPackagePath</w:t>
+            </w:r>
+            <w:proofErr w:type="spellEnd"/>
           </w:p>
         </w:tc>
         <w:tc>
@@ -6867,8 +7735,17 @@
                 <w:rFonts w:ascii="Courier New" w:hAnsi="Courier New" w:cs="Courier New"/>
                 <w:sz w:val="20"/>
               </w:rPr>
-              <w:t>-AzureWebSitePrimaryWebDeployPackageName</w:t>
-            </w:r>
+              <w:t>-</w:t>
+            </w:r>
+            <w:proofErr w:type="spellStart"/>
+            <w:r>
+              <w:rPr>
+                <w:rFonts w:ascii="Courier New" w:hAnsi="Courier New" w:cs="Courier New"/>
+                <w:sz w:val="20"/>
+              </w:rPr>
+              <w:t>AzureWebSitePrimaryWebDeployPackageName</w:t>
+            </w:r>
+            <w:proofErr w:type="spellEnd"/>
           </w:p>
         </w:tc>
         <w:tc>
@@ -6957,8 +7834,17 @@
                 <w:rFonts w:ascii="Courier New" w:hAnsi="Courier New" w:cs="Courier New"/>
                 <w:sz w:val="20"/>
               </w:rPr>
-              <w:t>-AzureWebSiteSecondaryWebDeployPackageName</w:t>
-            </w:r>
+              <w:t>-</w:t>
+            </w:r>
+            <w:proofErr w:type="spellStart"/>
+            <w:r>
+              <w:rPr>
+                <w:rFonts w:ascii="Courier New" w:hAnsi="Courier New" w:cs="Courier New"/>
+                <w:sz w:val="20"/>
+              </w:rPr>
+              <w:t>AzureWebSiteSecondaryWebDeployPackageName</w:t>
+            </w:r>
+            <w:proofErr w:type="spellEnd"/>
           </w:p>
         </w:tc>
         <w:tc>
@@ -7047,8 +7933,17 @@
                 <w:rFonts w:ascii="Courier New" w:hAnsi="Courier New" w:cs="Courier New"/>
                 <w:sz w:val="20"/>
               </w:rPr>
-              <w:t>-WTTEnvironmentPrimaryServerLocation</w:t>
-            </w:r>
+              <w:t>-</w:t>
+            </w:r>
+            <w:proofErr w:type="spellStart"/>
+            <w:r>
+              <w:rPr>
+                <w:rFonts w:ascii="Courier New" w:hAnsi="Courier New" w:cs="Courier New"/>
+                <w:sz w:val="20"/>
+              </w:rPr>
+              <w:t>WTTEnvironmentPrimaryServerLocation</w:t>
+            </w:r>
+            <w:proofErr w:type="spellEnd"/>
           </w:p>
         </w:tc>
         <w:tc>
@@ -7137,8 +8032,17 @@
                 <w:rFonts w:ascii="Courier New" w:hAnsi="Courier New" w:cs="Courier New"/>
                 <w:sz w:val="20"/>
               </w:rPr>
-              <w:t>-AzureActiveDirectoryTenantName</w:t>
-            </w:r>
+              <w:t>-</w:t>
+            </w:r>
+            <w:proofErr w:type="spellStart"/>
+            <w:r>
+              <w:rPr>
+                <w:rFonts w:ascii="Courier New" w:hAnsi="Courier New" w:cs="Courier New"/>
+                <w:sz w:val="20"/>
+              </w:rPr>
+              <w:t>AzureActiveDirectoryTenantName</w:t>
+            </w:r>
+            <w:proofErr w:type="spellEnd"/>
           </w:p>
         </w:tc>
         <w:tc>
@@ -7207,12 +8111,20 @@
       <w:pPr>
         <w:pStyle w:val="Heading2"/>
       </w:pPr>
-      <w:bookmarkStart w:id="11" w:name="_Toc425000564"/>
+      <w:bookmarkStart w:id="10" w:name="_Toc425000564"/>
       <w:r>
         <w:lastRenderedPageBreak/>
-        <w:t>Appendix: Explanation of Web.config Properties</w:t>
-      </w:r>
-      <w:bookmarkEnd w:id="11"/>
+        <w:t xml:space="preserve">Appendix: Explanation of </w:t>
+      </w:r>
+      <w:proofErr w:type="spellStart"/>
+      <w:r>
+        <w:t>Web.config</w:t>
+      </w:r>
+      <w:proofErr w:type="spellEnd"/>
+      <w:r>
+        <w:t xml:space="preserve"> Properties</w:t>
+      </w:r>
+      <w:bookmarkEnd w:id="10"/>
     </w:p>
     <w:p>
       <w:pPr>
@@ -7236,8 +8148,13 @@
         </w:rPr>
         <w:t xml:space="preserve"> </w:t>
       </w:r>
-      <w:r>
-        <w:t>Web.config property names and descriptions</w:t>
+      <w:proofErr w:type="spellStart"/>
+      <w:r>
+        <w:t>Web.config</w:t>
+      </w:r>
+      <w:proofErr w:type="spellEnd"/>
+      <w:r>
+        <w:t xml:space="preserve"> property names and descriptions</w:t>
       </w:r>
     </w:p>
     <w:tbl>
@@ -7336,12 +8253,14 @@
                 <w:sz w:val="20"/>
               </w:rPr>
             </w:pPr>
+            <w:proofErr w:type="spellStart"/>
             <w:r>
               <w:rPr>
                 <w:sz w:val="20"/>
               </w:rPr>
               <w:t>TenantEventTypeGenre</w:t>
             </w:r>
+            <w:proofErr w:type="spellEnd"/>
           </w:p>
         </w:tc>
         <w:tc>
@@ -7421,12 +8340,14 @@
                 <w:sz w:val="20"/>
               </w:rPr>
             </w:pPr>
+            <w:proofErr w:type="spellStart"/>
             <w:r>
               <w:rPr>
                 <w:sz w:val="20"/>
               </w:rPr>
               <w:t>TenantEventName</w:t>
             </w:r>
+            <w:proofErr w:type="spellEnd"/>
           </w:p>
         </w:tc>
         <w:tc>
@@ -7483,6 +8404,7 @@
               </w:rPr>
               <w:t>–</w:t>
             </w:r>
+            <w:proofErr w:type="spellStart"/>
             <w:r>
               <w:rPr>
                 <w:rFonts w:ascii="Courier New" w:hAnsi="Courier New" w:cs="Courier New"/>
@@ -7490,6 +8412,7 @@
               </w:rPr>
               <w:t>WTTEnvironmentApplicationName</w:t>
             </w:r>
+            <w:proofErr w:type="spellEnd"/>
             <w:r>
               <w:rPr>
                 <w:rFonts w:ascii="Courier New" w:hAnsi="Courier New" w:cs="Courier New"/>
@@ -7512,12 +8435,14 @@
                 <w:sz w:val="20"/>
               </w:rPr>
             </w:pPr>
+            <w:proofErr w:type="spellStart"/>
             <w:r>
               <w:rPr>
                 <w:sz w:val="20"/>
               </w:rPr>
               <w:t>PrimaryDatabaseServer</w:t>
             </w:r>
+            <w:proofErr w:type="spellEnd"/>
           </w:p>
         </w:tc>
         <w:tc>
@@ -7622,6 +8547,7 @@
               </w:rPr>
               <w:t>–</w:t>
             </w:r>
+            <w:proofErr w:type="spellStart"/>
             <w:r>
               <w:rPr>
                 <w:rFonts w:ascii="Courier New" w:hAnsi="Courier New" w:cs="Courier New"/>
@@ -7629,6 +8555,7 @@
               </w:rPr>
               <w:t>WTTEnvironmentApplicationName</w:t>
             </w:r>
+            <w:proofErr w:type="spellEnd"/>
             <w:r>
               <w:rPr>
                 <w:rFonts w:ascii="Courier New" w:hAnsi="Courier New" w:cs="Courier New"/>
@@ -7679,12 +8606,14 @@
                 <w:sz w:val="20"/>
               </w:rPr>
             </w:pPr>
+            <w:proofErr w:type="spellStart"/>
             <w:r>
               <w:rPr>
                 <w:sz w:val="20"/>
               </w:rPr>
               <w:t>SecondaryDatabaseServer</w:t>
             </w:r>
+            <w:proofErr w:type="spellEnd"/>
           </w:p>
         </w:tc>
         <w:tc>
@@ -7753,6 +8682,7 @@
               </w:rPr>
               <w:t>–</w:t>
             </w:r>
+            <w:proofErr w:type="spellStart"/>
             <w:r>
               <w:rPr>
                 <w:rFonts w:ascii="Courier New" w:hAnsi="Courier New" w:cs="Courier New"/>
@@ -7760,6 +8690,7 @@
               </w:rPr>
               <w:t>WTTEnvironmentApplicationName</w:t>
             </w:r>
+            <w:proofErr w:type="spellEnd"/>
             <w:r>
               <w:rPr>
                 <w:rFonts w:ascii="Courier New" w:hAnsi="Courier New" w:cs="Courier New"/>
@@ -7789,12 +8720,14 @@
                 <w:sz w:val="20"/>
               </w:rPr>
             </w:pPr>
+            <w:proofErr w:type="spellStart"/>
             <w:r>
               <w:rPr>
                 <w:sz w:val="20"/>
               </w:rPr>
               <w:t>DatabaseUserName</w:t>
             </w:r>
+            <w:proofErr w:type="spellEnd"/>
           </w:p>
         </w:tc>
         <w:tc>
@@ -7849,8 +8782,17 @@
                 <w:rFonts w:ascii="Courier New" w:hAnsi="Courier New" w:cs="Courier New"/>
                 <w:sz w:val="20"/>
               </w:rPr>
-              <w:t>-AzureSqlDatabaseServerAdministratorUserName</w:t>
-            </w:r>
+              <w:t>-</w:t>
+            </w:r>
+            <w:proofErr w:type="spellStart"/>
+            <w:r>
+              <w:rPr>
+                <w:rFonts w:ascii="Courier New" w:hAnsi="Courier New" w:cs="Courier New"/>
+                <w:sz w:val="20"/>
+              </w:rPr>
+              <w:t>AzureSqlDatabaseServerAdministratorUserName</w:t>
+            </w:r>
+            <w:proofErr w:type="spellEnd"/>
           </w:p>
         </w:tc>
       </w:tr>
@@ -7866,12 +8808,14 @@
                 <w:sz w:val="20"/>
               </w:rPr>
             </w:pPr>
+            <w:proofErr w:type="spellStart"/>
             <w:r>
               <w:rPr>
                 <w:sz w:val="20"/>
               </w:rPr>
               <w:t>DatabaseUserPassword</w:t>
             </w:r>
+            <w:proofErr w:type="spellEnd"/>
           </w:p>
         </w:tc>
         <w:tc>
@@ -7926,8 +8870,17 @@
                 <w:rFonts w:ascii="Courier New" w:hAnsi="Courier New" w:cs="Courier New"/>
                 <w:sz w:val="20"/>
               </w:rPr>
-              <w:t>-AzureSqlDatabaseServerAdministratorPassword</w:t>
-            </w:r>
+              <w:t>-</w:t>
+            </w:r>
+            <w:proofErr w:type="spellStart"/>
+            <w:r>
+              <w:rPr>
+                <w:rFonts w:ascii="Courier New" w:hAnsi="Courier New" w:cs="Courier New"/>
+                <w:sz w:val="20"/>
+              </w:rPr>
+              <w:t>AzureSqlDatabaseServerAdministratorPassword</w:t>
+            </w:r>
+            <w:proofErr w:type="spellEnd"/>
           </w:p>
         </w:tc>
       </w:tr>
@@ -7943,12 +8896,14 @@
                 <w:sz w:val="20"/>
               </w:rPr>
             </w:pPr>
+            <w:proofErr w:type="spellStart"/>
             <w:r>
               <w:rPr>
                 <w:sz w:val="20"/>
               </w:rPr>
               <w:t>TenantDbName</w:t>
             </w:r>
+            <w:proofErr w:type="spellEnd"/>
           </w:p>
         </w:tc>
         <w:tc>
@@ -8075,8 +9030,17 @@
                 <w:rFonts w:ascii="Courier New" w:hAnsi="Courier New" w:cs="Courier New"/>
                 <w:sz w:val="20"/>
               </w:rPr>
-              <w:t>-AzureSqlDatabaseName</w:t>
-            </w:r>
+              <w:t>-</w:t>
+            </w:r>
+            <w:proofErr w:type="spellStart"/>
+            <w:r>
+              <w:rPr>
+                <w:rFonts w:ascii="Courier New" w:hAnsi="Courier New" w:cs="Courier New"/>
+                <w:sz w:val="20"/>
+              </w:rPr>
+              <w:t>AzureSqlDatabaseName</w:t>
+            </w:r>
+            <w:proofErr w:type="spellEnd"/>
           </w:p>
         </w:tc>
       </w:tr>
@@ -8092,12 +9056,14 @@
                 <w:sz w:val="20"/>
               </w:rPr>
             </w:pPr>
+            <w:proofErr w:type="spellStart"/>
             <w:r>
               <w:rPr>
                 <w:sz w:val="20"/>
               </w:rPr>
               <w:t>SearchServiceName</w:t>
             </w:r>
+            <w:proofErr w:type="spellEnd"/>
           </w:p>
         </w:tc>
         <w:tc>
@@ -8151,7 +9117,21 @@
               <w:rPr>
                 <w:sz w:val="20"/>
               </w:rPr>
-              <w:t>iew for the tables in the TenantDbName database</w:t>
+              <w:t xml:space="preserve">iew for the tables in the </w:t>
+            </w:r>
+            <w:proofErr w:type="spellStart"/>
+            <w:r>
+              <w:rPr>
+                <w:sz w:val="20"/>
+              </w:rPr>
+              <w:t>TenantDbName</w:t>
+            </w:r>
+            <w:proofErr w:type="spellEnd"/>
+            <w:r>
+              <w:rPr>
+                <w:sz w:val="20"/>
+              </w:rPr>
+              <w:t xml:space="preserve"> database</w:t>
             </w:r>
           </w:p>
         </w:tc>
@@ -8190,6 +9170,7 @@
               </w:rPr>
               <w:t>–</w:t>
             </w:r>
+            <w:proofErr w:type="spellStart"/>
             <w:r>
               <w:rPr>
                 <w:rFonts w:ascii="Courier New" w:hAnsi="Courier New" w:cs="Courier New"/>
@@ -8197,6 +9178,7 @@
               </w:rPr>
               <w:t>WTTEnvironmentApplicationName</w:t>
             </w:r>
+            <w:proofErr w:type="spellEnd"/>
             <w:r>
               <w:rPr>
                 <w:rFonts w:ascii="Courier New" w:hAnsi="Courier New" w:cs="Courier New"/>
@@ -8219,12 +9201,14 @@
                 <w:sz w:val="20"/>
               </w:rPr>
             </w:pPr>
+            <w:proofErr w:type="spellStart"/>
             <w:r>
               <w:rPr>
                 <w:sz w:val="20"/>
               </w:rPr>
               <w:t>SearchServiceKey</w:t>
             </w:r>
+            <w:proofErr w:type="spellEnd"/>
           </w:p>
         </w:tc>
         <w:tc>
@@ -8276,7 +9260,7 @@
           <w:color w:val="00BCF2" w:themeColor="accent1"/>
         </w:rPr>
       </w:pPr>
-      <w:bookmarkStart w:id="12" w:name="FAQ"/>
+      <w:bookmarkStart w:id="11" w:name="FAQ"/>
     </w:p>
     <w:p>
       <w:pPr>
@@ -8335,7 +9319,7 @@
         <w:t>Frequently Asked Questions</w:t>
       </w:r>
     </w:p>
-    <w:bookmarkEnd w:id="12"/>
+    <w:bookmarkEnd w:id="11"/>
     <w:p>
       <w:pPr>
         <w:pStyle w:val="ListParagraph"/>
@@ -8437,8 +9421,16 @@
         <w:rPr>
           <w:rFonts w:asciiTheme="minorHAnsi" w:hAnsiTheme="minorHAnsi" w:cstheme="minorHAnsi"/>
         </w:rPr>
-        <w:t>Add-AzureAccount</w:t>
-      </w:r>
+        <w:t>Add-</w:t>
+      </w:r>
+      <w:proofErr w:type="spellStart"/>
+      <w:r>
+        <w:rPr>
+          <w:rFonts w:asciiTheme="minorHAnsi" w:hAnsiTheme="minorHAnsi" w:cstheme="minorHAnsi"/>
+        </w:rPr>
+        <w:t>AzureAccount</w:t>
+      </w:r>
+      <w:proofErr w:type="spellEnd"/>
       <w:r>
         <w:rPr>
           <w:rFonts w:asciiTheme="minorHAnsi" w:hAnsiTheme="minorHAnsi" w:cstheme="minorHAnsi"/>
@@ -8503,8 +9495,16 @@
         <w:rPr>
           <w:rFonts w:asciiTheme="minorHAnsi" w:hAnsiTheme="minorHAnsi" w:cstheme="minorHAnsi"/>
         </w:rPr>
-        <w:t>calling Get-AzureSubscription</w:t>
-      </w:r>
+        <w:t>calling Get-</w:t>
+      </w:r>
+      <w:proofErr w:type="spellStart"/>
+      <w:r>
+        <w:rPr>
+          <w:rFonts w:asciiTheme="minorHAnsi" w:hAnsiTheme="minorHAnsi" w:cstheme="minorHAnsi"/>
+        </w:rPr>
+        <w:t>AzureSubscription</w:t>
+      </w:r>
+      <w:proofErr w:type="spellEnd"/>
       <w:r>
         <w:rPr>
           <w:rFonts w:asciiTheme="minorHAnsi" w:hAnsiTheme="minorHAnsi" w:cstheme="minorHAnsi"/>
@@ -8556,8 +9556,33 @@
           <w:rFonts w:asciiTheme="minorHAnsi" w:hAnsiTheme="minorHAnsi" w:cstheme="minorHAnsi"/>
           <w:b/>
         </w:rPr>
-        <w:t>Get-AzureAccount | Remove-AzureAccount</w:t>
-      </w:r>
+        <w:t>Get-</w:t>
+      </w:r>
+      <w:proofErr w:type="spellStart"/>
+      <w:r>
+        <w:rPr>
+          <w:rFonts w:asciiTheme="minorHAnsi" w:hAnsiTheme="minorHAnsi" w:cstheme="minorHAnsi"/>
+          <w:b/>
+        </w:rPr>
+        <w:t>AzureAccount</w:t>
+      </w:r>
+      <w:proofErr w:type="spellEnd"/>
+      <w:r>
+        <w:rPr>
+          <w:rFonts w:asciiTheme="minorHAnsi" w:hAnsiTheme="minorHAnsi" w:cstheme="minorHAnsi"/>
+          <w:b/>
+        </w:rPr>
+        <w:t xml:space="preserve"> | Remove-</w:t>
+      </w:r>
+      <w:proofErr w:type="spellStart"/>
+      <w:r>
+        <w:rPr>
+          <w:rFonts w:asciiTheme="minorHAnsi" w:hAnsiTheme="minorHAnsi" w:cstheme="minorHAnsi"/>
+          <w:b/>
+        </w:rPr>
+        <w:t>AzureAccount</w:t>
+      </w:r>
+      <w:proofErr w:type="spellEnd"/>
       <w:r>
         <w:rPr>
           <w:rFonts w:asciiTheme="minorHAnsi" w:hAnsiTheme="minorHAnsi" w:cstheme="minorHAnsi"/>
@@ -8635,8 +9660,17 @@
           <w:rFonts w:asciiTheme="minorHAnsi" w:hAnsiTheme="minorHAnsi" w:cstheme="minorHAnsi"/>
           <w:b/>
         </w:rPr>
-        <w:t>Add-AzureAccount</w:t>
-      </w:r>
+        <w:t>Add-</w:t>
+      </w:r>
+      <w:proofErr w:type="spellStart"/>
+      <w:r>
+        <w:rPr>
+          <w:rFonts w:asciiTheme="minorHAnsi" w:hAnsiTheme="minorHAnsi" w:cstheme="minorHAnsi"/>
+          <w:b/>
+        </w:rPr>
+        <w:t>AzureAccount</w:t>
+      </w:r>
+      <w:proofErr w:type="spellEnd"/>
       <w:r>
         <w:rPr>
           <w:rFonts w:asciiTheme="minorHAnsi" w:hAnsiTheme="minorHAnsi" w:cstheme="minorHAnsi"/>
@@ -8715,8 +9749,16 @@
         <w:rPr>
           <w:rFonts w:asciiTheme="minorHAnsi" w:hAnsiTheme="minorHAnsi" w:cstheme="minorHAnsi"/>
         </w:rPr>
-        <w:t xml:space="preserve"> Add-AzureAccount</w:t>
-      </w:r>
+        <w:t xml:space="preserve"> Add-</w:t>
+      </w:r>
+      <w:proofErr w:type="spellStart"/>
+      <w:r>
+        <w:rPr>
+          <w:rFonts w:asciiTheme="minorHAnsi" w:hAnsiTheme="minorHAnsi" w:cstheme="minorHAnsi"/>
+        </w:rPr>
+        <w:t>AzureAccount</w:t>
+      </w:r>
+      <w:proofErr w:type="spellEnd"/>
       <w:r>
         <w:rPr>
           <w:rFonts w:asciiTheme="minorHAnsi" w:hAnsiTheme="minorHAnsi" w:cstheme="minorHAnsi"/>
@@ -8776,8 +9818,17 @@
           <w:rFonts w:asciiTheme="minorHAnsi" w:hAnsiTheme="minorHAnsi" w:cstheme="minorHAnsi"/>
           <w:b/>
         </w:rPr>
-        <w:t>Remove-AzureAccount</w:t>
-      </w:r>
+        <w:t>Remove-</w:t>
+      </w:r>
+      <w:proofErr w:type="spellStart"/>
+      <w:r>
+        <w:rPr>
+          <w:rFonts w:asciiTheme="minorHAnsi" w:hAnsiTheme="minorHAnsi" w:cstheme="minorHAnsi"/>
+          <w:b/>
+        </w:rPr>
+        <w:t>AzureAccount</w:t>
+      </w:r>
+      <w:proofErr w:type="spellEnd"/>
     </w:p>
     <w:p>
       <w:pPr>
@@ -8797,8 +9848,17 @@
           <w:rFonts w:asciiTheme="minorHAnsi" w:hAnsiTheme="minorHAnsi" w:cstheme="minorHAnsi"/>
           <w:b/>
         </w:rPr>
-        <w:t>Clear-AzureProfile</w:t>
-      </w:r>
+        <w:t>Clear-</w:t>
+      </w:r>
+      <w:proofErr w:type="spellStart"/>
+      <w:r>
+        <w:rPr>
+          <w:rFonts w:asciiTheme="minorHAnsi" w:hAnsiTheme="minorHAnsi" w:cstheme="minorHAnsi"/>
+          <w:b/>
+        </w:rPr>
+        <w:t>AzureProfile</w:t>
+      </w:r>
+      <w:proofErr w:type="spellEnd"/>
     </w:p>
     <w:p>
       <w:pPr>
@@ -8818,8 +9878,17 @@
           <w:rFonts w:asciiTheme="minorHAnsi" w:hAnsiTheme="minorHAnsi" w:cstheme="minorHAnsi"/>
           <w:b/>
         </w:rPr>
-        <w:t>Add-AzureAccount</w:t>
-      </w:r>
+        <w:t>Add-</w:t>
+      </w:r>
+      <w:proofErr w:type="spellStart"/>
+      <w:r>
+        <w:rPr>
+          <w:rFonts w:asciiTheme="minorHAnsi" w:hAnsiTheme="minorHAnsi" w:cstheme="minorHAnsi"/>
+          <w:b/>
+        </w:rPr>
+        <w:t>AzureAccount</w:t>
+      </w:r>
+      <w:proofErr w:type="spellEnd"/>
     </w:p>
     <w:p>
       <w:pPr>
@@ -8970,7 +10039,7 @@
         </w:rPr>
         <w:t xml:space="preserve">: Please check that you have Azure Search in your subscription by going to </w:t>
       </w:r>
-      <w:hyperlink r:id="rId38" w:history="1">
+      <w:hyperlink r:id="rId42" w:history="1">
         <w:r>
           <w:rPr>
             <w:rStyle w:val="Hyperlink"/>
@@ -9131,7 +10200,7 @@
       </w:r>
     </w:p>
     <w:sectPr>
-      <w:footerReference w:type="default" r:id="rId39"/>
+      <w:footerReference w:type="default" r:id="rId43"/>
       <w:pgSz w:w="12240" w:h="15840"/>
       <w:pgMar w:top="1080" w:right="1440" w:bottom="1080" w:left="1440" w:header="720" w:footer="0" w:gutter="0"/>
       <w:cols w:space="720"/>
@@ -9406,7 +10475,7 @@
             <w:color w:val="0072C6"/>
             <w:sz w:val="18"/>
           </w:rPr>
-          <w:t>14</w:t>
+          <w:t>3</w:t>
         </w:r>
         <w:r>
           <w:rPr>
@@ -15120,27 +16189,6 @@
 </file>
 
 <file path=customXml/item2.xml><?xml version="1.0" encoding="utf-8"?>
-<p:properties xmlns:p="http://schemas.microsoft.com/office/2006/metadata/properties" xmlns:xsi="http://www.w3.org/2001/XMLSchema-instance" xmlns:pc="http://schemas.microsoft.com/office/infopath/2007/PartnerControls">
-  <documentManagement>
-    <_dlc_DocId xmlns="4033ee18-6307-4399-b233-8f1c404f9888">C6A4JTRER2PV-5008-54</_dlc_DocId>
-    <_dlc_DocIdUrl xmlns="4033ee18-6307-4399-b233-8f1c404f9888">
-      <Url>https://office.prowesscorp.com/ConsultingDivision/150106 MSFT Azure SQL DB Wingtip Tickets Demo FY16/_layouts/DocIdRedir.aspx?ID=C6A4JTRER2PV-5008-54</Url>
-      <Description>C6A4JTRER2PV-5008-54</Description>
-    </_dlc_DocIdUrl>
-  </documentManagement>
-</p:properties>
-</file>
-
-<file path=customXml/item3.xml><?xml version="1.0" encoding="utf-8"?>
-<?mso-contentType ?>
-<FormTemplates xmlns="http://schemas.microsoft.com/sharepoint/v3/contenttype/forms">
-  <Display>DocumentLibraryForm</Display>
-  <Edit>DocumentLibraryForm</Edit>
-  <New>DocumentLibraryForm</New>
-</FormTemplates>
-</file>
-
-<file path=customXml/item4.xml><?xml version="1.0" encoding="utf-8"?>
 <ct:contentTypeSchema xmlns:ct="http://schemas.microsoft.com/office/2006/metadata/contentType" xmlns:ma="http://schemas.microsoft.com/office/2006/metadata/properties/metaAttributes" ct:_="" ma:_="" ma:contentTypeName="Document" ma:contentTypeID="0x010100F296739DA34F844BB932AE3687B88BFB" ma:contentTypeVersion="0" ma:contentTypeDescription="Create a new document." ma:contentTypeScope="" ma:versionID="9f5fe40dabe31b6b1c73cbd2c857cb80">
   <xsd:schema xmlns:xsd="http://www.w3.org/2001/XMLSchema" xmlns:xs="http://www.w3.org/2001/XMLSchema" xmlns:p="http://schemas.microsoft.com/office/2006/metadata/properties" xmlns:ns2="4033ee18-6307-4399-b233-8f1c404f9888" targetNamespace="http://schemas.microsoft.com/office/2006/metadata/properties" ma:root="true" ma:fieldsID="da6dec5f8decf982c92ff3e0c0696389" ns2:_="">
     <xsd:import namespace="4033ee18-6307-4399-b233-8f1c404f9888"/>
@@ -15285,6 +16333,27 @@
 </ct:contentTypeSchema>
 </file>
 
+<file path=customXml/item3.xml><?xml version="1.0" encoding="utf-8"?>
+<?mso-contentType ?>
+<FormTemplates xmlns="http://schemas.microsoft.com/sharepoint/v3/contenttype/forms">
+  <Display>DocumentLibraryForm</Display>
+  <Edit>DocumentLibraryForm</Edit>
+  <New>DocumentLibraryForm</New>
+</FormTemplates>
+</file>
+
+<file path=customXml/item4.xml><?xml version="1.0" encoding="utf-8"?>
+<p:properties xmlns:p="http://schemas.microsoft.com/office/2006/metadata/properties" xmlns:xsi="http://www.w3.org/2001/XMLSchema-instance" xmlns:pc="http://schemas.microsoft.com/office/infopath/2007/PartnerControls">
+  <documentManagement>
+    <_dlc_DocId xmlns="4033ee18-6307-4399-b233-8f1c404f9888">C6A4JTRER2PV-5008-54</_dlc_DocId>
+    <_dlc_DocIdUrl xmlns="4033ee18-6307-4399-b233-8f1c404f9888">
+      <Url>https://office.prowesscorp.com/ConsultingDivision/150106 MSFT Azure SQL DB Wingtip Tickets Demo FY16/_layouts/DocIdRedir.aspx?ID=C6A4JTRER2PV-5008-54</Url>
+      <Description>C6A4JTRER2PV-5008-54</Description>
+    </_dlc_DocIdUrl>
+  </documentManagement>
+</p:properties>
+</file>
+
 <file path=customXml/item5.xml><?xml version="1.0" encoding="utf-8"?>
 <b:Sources xmlns:b="http://schemas.openxmlformats.org/officeDocument/2006/bibliography" xmlns="http://schemas.openxmlformats.org/officeDocument/2006/bibliography" SelectedStyle="\APASixthEditionOfficeOnline.xsl" StyleName="APA" Version="6"/>
 </file>
@@ -15298,24 +16367,6 @@
 </file>
 
 <file path=customXml/itemProps2.xml><?xml version="1.0" encoding="utf-8"?>
-<ds:datastoreItem xmlns:ds="http://schemas.openxmlformats.org/officeDocument/2006/customXml" ds:itemID="{72EB738B-CABD-4E28-B43A-A78421C58362}">
-  <ds:schemaRefs>
-    <ds:schemaRef ds:uri="http://schemas.microsoft.com/office/2006/metadata/properties"/>
-    <ds:schemaRef ds:uri="http://schemas.microsoft.com/office/infopath/2007/PartnerControls"/>
-    <ds:schemaRef ds:uri="4033ee18-6307-4399-b233-8f1c404f9888"/>
-  </ds:schemaRefs>
-</ds:datastoreItem>
-</file>
-
-<file path=customXml/itemProps3.xml><?xml version="1.0" encoding="utf-8"?>
-<ds:datastoreItem xmlns:ds="http://schemas.openxmlformats.org/officeDocument/2006/customXml" ds:itemID="{ECDD0C0C-1082-4E45-96A5-FE6A5CEC5CC1}">
-  <ds:schemaRefs>
-    <ds:schemaRef ds:uri="http://schemas.microsoft.com/sharepoint/v3/contenttype/forms"/>
-  </ds:schemaRefs>
-</ds:datastoreItem>
-</file>
-
-<file path=customXml/itemProps4.xml><?xml version="1.0" encoding="utf-8"?>
 <ds:datastoreItem xmlns:ds="http://schemas.openxmlformats.org/officeDocument/2006/customXml" ds:itemID="{1D6B8D08-7A7F-45B8-BEB0-F520895F2CA5}">
   <ds:schemaRefs>
     <ds:schemaRef ds:uri="http://schemas.microsoft.com/office/2006/metadata/contentType"/>
@@ -15333,8 +16384,32 @@
 </ds:datastoreItem>
 </file>
 
+<file path=customXml/itemProps3.xml><?xml version="1.0" encoding="utf-8"?>
+<ds:datastoreItem xmlns:ds="http://schemas.openxmlformats.org/officeDocument/2006/customXml" ds:itemID="{ECDD0C0C-1082-4E45-96A5-FE6A5CEC5CC1}">
+  <ds:schemaRefs>
+    <ds:schemaRef ds:uri="http://schemas.microsoft.com/sharepoint/v3/contenttype/forms"/>
+  </ds:schemaRefs>
+</ds:datastoreItem>
+</file>
+
+<file path=customXml/itemProps4.xml><?xml version="1.0" encoding="utf-8"?>
+<ds:datastoreItem xmlns:ds="http://schemas.openxmlformats.org/officeDocument/2006/customXml" ds:itemID="{72EB738B-CABD-4E28-B43A-A78421C58362}">
+  <ds:schemaRefs>
+    <ds:schemaRef ds:uri="http://schemas.microsoft.com/office/infopath/2007/PartnerControls"/>
+    <ds:schemaRef ds:uri="http://purl.org/dc/elements/1.1/"/>
+    <ds:schemaRef ds:uri="http://schemas.microsoft.com/office/2006/metadata/properties"/>
+    <ds:schemaRef ds:uri="http://schemas.microsoft.com/office/2006/documentManagement/types"/>
+    <ds:schemaRef ds:uri="http://purl.org/dc/terms/"/>
+    <ds:schemaRef ds:uri="http://schemas.openxmlformats.org/package/2006/metadata/core-properties"/>
+    <ds:schemaRef ds:uri="http://purl.org/dc/dcmitype/"/>
+    <ds:schemaRef ds:uri="4033ee18-6307-4399-b233-8f1c404f9888"/>
+    <ds:schemaRef ds:uri="http://www.w3.org/XML/1998/namespace"/>
+  </ds:schemaRefs>
+</ds:datastoreItem>
+</file>
+
 <file path=customXml/itemProps5.xml><?xml version="1.0" encoding="utf-8"?>
-<ds:datastoreItem xmlns:ds="http://schemas.openxmlformats.org/officeDocument/2006/customXml" ds:itemID="{CD69EF9C-EDD6-4496-A50D-3BA1DC5C3A57}">
+<ds:datastoreItem xmlns:ds="http://schemas.openxmlformats.org/officeDocument/2006/customXml" ds:itemID="{2C0D8584-E24C-4393-9A0A-119E818285F5}">
   <ds:schemaRefs>
     <ds:schemaRef ds:uri="http://schemas.openxmlformats.org/officeDocument/2006/bibliography"/>
   </ds:schemaRefs>

</xml_diff>

<commit_message>
Revert "Merge develop with master."
</commit_message>
<xml_diff>
--- a/Azure SQL HOL Configuration Guide - Final.docx
+++ b/Azure SQL HOL Configuration Guide - Final.docx
@@ -2456,6 +2456,8 @@
               </w:rPr>
               <w:t>ft SQL Server Management Studio</w:t>
             </w:r>
+            <w:bookmarkStart w:id="4" w:name="_GoBack"/>
+            <w:bookmarkEnd w:id="4"/>
           </w:p>
         </w:tc>
         <w:tc>
@@ -2931,14 +2933,14 @@
       <w:pPr>
         <w:pStyle w:val="Heading1"/>
       </w:pPr>
-      <w:bookmarkStart w:id="4" w:name="_Toc425000561"/>
-      <w:bookmarkStart w:id="5" w:name="_Toc435182986"/>
+      <w:bookmarkStart w:id="5" w:name="_Toc425000561"/>
+      <w:bookmarkStart w:id="6" w:name="_Toc435182986"/>
       <w:r>
         <w:lastRenderedPageBreak/>
         <w:t>Connecting Your Azure Account</w:t>
       </w:r>
-      <w:bookmarkEnd w:id="4"/>
       <w:bookmarkEnd w:id="5"/>
+      <w:bookmarkEnd w:id="6"/>
     </w:p>
     <w:p>
       <w:pPr>
@@ -3748,10 +3750,495 @@
     </w:p>
     <w:p>
       <w:pPr>
+        <w:pStyle w:val="Numbers"/>
+        <w:numPr>
+          <w:ilvl w:val="0"/>
+          <w:numId w:val="18"/>
+        </w:numPr>
+      </w:pPr>
+      <w:r>
+        <w:t xml:space="preserve">Connect </w:t>
+      </w:r>
+      <w:r>
+        <w:t xml:space="preserve">to </w:t>
+      </w:r>
+      <w:r>
+        <w:t xml:space="preserve">your Azure account by typing </w:t>
+      </w:r>
+      <w:r>
+        <w:rPr>
+          <w:b/>
+        </w:rPr>
+        <w:t>Add-</w:t>
+      </w:r>
+      <w:proofErr w:type="spellStart"/>
+      <w:r>
+        <w:rPr>
+          <w:b/>
+        </w:rPr>
+        <w:t>AzureAccount</w:t>
+      </w:r>
+      <w:proofErr w:type="spellEnd"/>
+      <w:r>
+        <w:t>.</w:t>
+      </w:r>
+    </w:p>
+    <w:p>
+      <w:pPr>
+        <w:pStyle w:val="Numbers"/>
+        <w:numPr>
+          <w:ilvl w:val="0"/>
+          <w:numId w:val="0"/>
+        </w:numPr>
+        <w:ind w:left="360"/>
+      </w:pPr>
+      <w:r>
+        <w:rPr>
+          <w:noProof/>
+        </w:rPr>
+        <w:drawing>
+          <wp:inline distT="0" distB="0" distL="0" distR="0" wp14:anchorId="2F2643B0" wp14:editId="69FF8F33">
+            <wp:extent cx="3657600" cy="1567542"/>
+            <wp:effectExtent l="19050" t="19050" r="19050" b="13970"/>
+            <wp:docPr id="20" name="Picture 20"/>
+            <wp:cNvGraphicFramePr>
+              <a:graphicFrameLocks xmlns:a="http://schemas.openxmlformats.org/drawingml/2006/main" noChangeAspect="1"/>
+            </wp:cNvGraphicFramePr>
+            <a:graphic xmlns:a="http://schemas.openxmlformats.org/drawingml/2006/main">
+              <a:graphicData uri="http://schemas.openxmlformats.org/drawingml/2006/picture">
+                <pic:pic xmlns:pic="http://schemas.openxmlformats.org/drawingml/2006/picture">
+                  <pic:nvPicPr>
+                    <pic:cNvPr id="1" name=""/>
+                    <pic:cNvPicPr/>
+                  </pic:nvPicPr>
+                  <pic:blipFill>
+                    <a:blip r:embed="rId29">
+                      <a:extLst>
+                        <a:ext uri="{28A0092B-C50C-407E-A947-70E740481C1C}">
+                          <a14:useLocalDpi xmlns:a14="http://schemas.microsoft.com/office/drawing/2010/main" val="0"/>
+                        </a:ext>
+                      </a:extLst>
+                    </a:blip>
+                    <a:stretch>
+                      <a:fillRect/>
+                    </a:stretch>
+                  </pic:blipFill>
+                  <pic:spPr>
+                    <a:xfrm>
+                      <a:off x="0" y="0"/>
+                      <a:ext cx="3657600" cy="1567542"/>
+                    </a:xfrm>
+                    <a:prstGeom prst="rect">
+                      <a:avLst/>
+                    </a:prstGeom>
+                    <a:ln>
+                      <a:solidFill>
+                        <a:schemeClr val="bg2">
+                          <a:lumMod val="50000"/>
+                        </a:schemeClr>
+                      </a:solidFill>
+                    </a:ln>
+                  </pic:spPr>
+                </pic:pic>
+              </a:graphicData>
+            </a:graphic>
+          </wp:inline>
+        </w:drawing>
+      </w:r>
+    </w:p>
+    <w:p>
+      <w:pPr>
+        <w:pStyle w:val="Caption"/>
+        <w:ind w:left="360"/>
+      </w:pPr>
+      <w:r>
+        <w:rPr>
+          <w:b/>
+        </w:rPr>
+        <w:t xml:space="preserve">Figure </w:t>
+      </w:r>
+      <w:r>
+        <w:rPr>
+          <w:b/>
+        </w:rPr>
+        <w:t>7</w:t>
+      </w:r>
+      <w:r>
+        <w:rPr>
+          <w:b/>
+        </w:rPr>
+        <w:t xml:space="preserve"> </w:t>
+      </w:r>
+      <w:r>
+        <w:t xml:space="preserve">Connect </w:t>
+      </w:r>
+      <w:r>
+        <w:t xml:space="preserve">to </w:t>
+      </w:r>
+      <w:r>
+        <w:t>your Azure account</w:t>
+      </w:r>
+      <w:r>
+        <w:t xml:space="preserve"> through Azure PowerShell</w:t>
+      </w:r>
+    </w:p>
+    <w:p>
+      <w:pPr>
+        <w:pStyle w:val="Numbers"/>
+        <w:keepNext/>
+        <w:numPr>
+          <w:ilvl w:val="0"/>
+          <w:numId w:val="18"/>
+        </w:numPr>
+      </w:pPr>
+      <w:r>
+        <w:lastRenderedPageBreak/>
+        <w:t>Type</w:t>
+      </w:r>
+      <w:r>
+        <w:t xml:space="preserve"> your Azure account</w:t>
+      </w:r>
+      <w:r>
+        <w:t xml:space="preserve"> credentials.</w:t>
+      </w:r>
+    </w:p>
+    <w:p>
+      <w:pPr>
+        <w:pStyle w:val="Numbers"/>
+        <w:numPr>
+          <w:ilvl w:val="0"/>
+          <w:numId w:val="0"/>
+        </w:numPr>
+        <w:ind w:left="360"/>
+      </w:pPr>
+      <w:r>
+        <w:rPr>
+          <w:noProof/>
+        </w:rPr>
+        <w:drawing>
+          <wp:inline distT="0" distB="0" distL="0" distR="0" wp14:anchorId="0C2596AF" wp14:editId="1912746B">
+            <wp:extent cx="3657600" cy="3043736"/>
+            <wp:effectExtent l="19050" t="19050" r="19050" b="23495"/>
+            <wp:docPr id="21" name="Picture 21"/>
+            <wp:cNvGraphicFramePr>
+              <a:graphicFrameLocks xmlns:a="http://schemas.openxmlformats.org/drawingml/2006/main" noChangeAspect="1"/>
+            </wp:cNvGraphicFramePr>
+            <a:graphic xmlns:a="http://schemas.openxmlformats.org/drawingml/2006/main">
+              <a:graphicData uri="http://schemas.openxmlformats.org/drawingml/2006/picture">
+                <pic:pic xmlns:pic="http://schemas.openxmlformats.org/drawingml/2006/picture">
+                  <pic:nvPicPr>
+                    <pic:cNvPr id="1" name=""/>
+                    <pic:cNvPicPr/>
+                  </pic:nvPicPr>
+                  <pic:blipFill>
+                    <a:blip r:embed="rId26">
+                      <a:extLst>
+                        <a:ext uri="{28A0092B-C50C-407E-A947-70E740481C1C}">
+                          <a14:useLocalDpi xmlns:a14="http://schemas.microsoft.com/office/drawing/2010/main" val="0"/>
+                        </a:ext>
+                      </a:extLst>
+                    </a:blip>
+                    <a:stretch>
+                      <a:fillRect/>
+                    </a:stretch>
+                  </pic:blipFill>
+                  <pic:spPr>
+                    <a:xfrm>
+                      <a:off x="0" y="0"/>
+                      <a:ext cx="3657600" cy="3043736"/>
+                    </a:xfrm>
+                    <a:prstGeom prst="rect">
+                      <a:avLst/>
+                    </a:prstGeom>
+                    <a:ln>
+                      <a:solidFill>
+                        <a:schemeClr val="bg2">
+                          <a:lumMod val="50000"/>
+                        </a:schemeClr>
+                      </a:solidFill>
+                    </a:ln>
+                  </pic:spPr>
+                </pic:pic>
+              </a:graphicData>
+            </a:graphic>
+          </wp:inline>
+        </w:drawing>
+      </w:r>
+    </w:p>
+    <w:p>
+      <w:pPr>
+        <w:pStyle w:val="Caption"/>
+        <w:ind w:left="360"/>
+      </w:pPr>
+      <w:r>
+        <w:rPr>
+          <w:b/>
+        </w:rPr>
+        <w:t xml:space="preserve">Figure </w:t>
+      </w:r>
+      <w:r>
+        <w:rPr>
+          <w:b/>
+        </w:rPr>
+        <w:t>8</w:t>
+      </w:r>
+      <w:r>
+        <w:t xml:space="preserve"> Type your Azure account credentials</w:t>
+      </w:r>
+    </w:p>
+    <w:p>
+      <w:pPr>
+        <w:pStyle w:val="Numbers"/>
+        <w:numPr>
+          <w:ilvl w:val="0"/>
+          <w:numId w:val="0"/>
+        </w:numPr>
+        <w:ind w:left="360"/>
+      </w:pPr>
+      <w:r>
+        <w:t>Your account should be linked to your subsc</w:t>
+      </w:r>
+      <w:r>
+        <w:t>ription(s), as shown in Figure 9</w:t>
+      </w:r>
+      <w:r>
+        <w:t>.</w:t>
+      </w:r>
+    </w:p>
+    <w:p>
+      <w:pPr>
+        <w:pStyle w:val="Numbers"/>
+        <w:numPr>
+          <w:ilvl w:val="0"/>
+          <w:numId w:val="0"/>
+        </w:numPr>
+        <w:ind w:left="360"/>
+      </w:pPr>
+      <w:r>
+        <w:rPr>
+          <w:noProof/>
+        </w:rPr>
+        <w:drawing>
+          <wp:inline distT="0" distB="0" distL="0" distR="0" wp14:anchorId="7408F33A" wp14:editId="1667E76B">
+            <wp:extent cx="5486400" cy="3271911"/>
+            <wp:effectExtent l="0" t="0" r="0" b="5080"/>
+            <wp:docPr id="23" name="Picture 23"/>
+            <wp:cNvGraphicFramePr>
+              <a:graphicFrameLocks xmlns:a="http://schemas.openxmlformats.org/drawingml/2006/main" noChangeAspect="1"/>
+            </wp:cNvGraphicFramePr>
+            <a:graphic xmlns:a="http://schemas.openxmlformats.org/drawingml/2006/main">
+              <a:graphicData uri="http://schemas.openxmlformats.org/drawingml/2006/picture">
+                <pic:pic xmlns:pic="http://schemas.openxmlformats.org/drawingml/2006/picture">
+                  <pic:nvPicPr>
+                    <pic:cNvPr id="1" name=""/>
+                    <pic:cNvPicPr/>
+                  </pic:nvPicPr>
+                  <pic:blipFill>
+                    <a:blip r:embed="rId30"/>
+                    <a:stretch>
+                      <a:fillRect/>
+                    </a:stretch>
+                  </pic:blipFill>
+                  <pic:spPr>
+                    <a:xfrm>
+                      <a:off x="0" y="0"/>
+                      <a:ext cx="5486400" cy="3271911"/>
+                    </a:xfrm>
+                    <a:prstGeom prst="rect">
+                      <a:avLst/>
+                    </a:prstGeom>
+                  </pic:spPr>
+                </pic:pic>
+              </a:graphicData>
+            </a:graphic>
+          </wp:inline>
+        </w:drawing>
+      </w:r>
+    </w:p>
+    <w:p>
+      <w:pPr>
+        <w:pStyle w:val="Caption"/>
+        <w:ind w:left="360"/>
+      </w:pPr>
+      <w:r>
+        <w:rPr>
+          <w:b/>
+        </w:rPr>
+        <w:t xml:space="preserve">Figure </w:t>
+      </w:r>
+      <w:r>
+        <w:rPr>
+          <w:b/>
+        </w:rPr>
+        <w:t>9</w:t>
+      </w:r>
+      <w:r>
+        <w:t xml:space="preserve"> Subscription confirmation in Azure PowerShell</w:t>
+      </w:r>
+    </w:p>
+    <w:p>
+      <w:pPr>
+        <w:pStyle w:val="Numbers"/>
+        <w:numPr>
+          <w:ilvl w:val="0"/>
+          <w:numId w:val="18"/>
+        </w:numPr>
+      </w:pPr>
+      <w:r>
+        <w:t>Type</w:t>
+      </w:r>
+      <w:r>
+        <w:t xml:space="preserve"> </w:t>
+      </w:r>
+      <w:r>
+        <w:rPr>
+          <w:b/>
+        </w:rPr>
+        <w:t>S</w:t>
+      </w:r>
+      <w:r>
+        <w:rPr>
+          <w:b/>
+        </w:rPr>
+        <w:t>elect-</w:t>
+      </w:r>
+      <w:proofErr w:type="spellStart"/>
+      <w:r>
+        <w:rPr>
+          <w:b/>
+        </w:rPr>
+        <w:t>AzureSubscription</w:t>
+      </w:r>
+      <w:proofErr w:type="spellEnd"/>
+      <w:r>
+        <w:rPr>
+          <w:b/>
+        </w:rPr>
+        <w:t xml:space="preserve"> –</w:t>
+      </w:r>
+      <w:proofErr w:type="spellStart"/>
+      <w:r>
+        <w:rPr>
+          <w:b/>
+        </w:rPr>
+        <w:t>SubscriptionId</w:t>
+      </w:r>
+      <w:proofErr w:type="spellEnd"/>
+      <w:r>
+        <w:rPr>
+          <w:b/>
+        </w:rPr>
+        <w:t xml:space="preserve"> </w:t>
+      </w:r>
+      <w:r>
+        <w:rPr>
+          <w:i/>
+        </w:rPr>
+        <w:t>your subscription id</w:t>
+      </w:r>
+      <w:r>
+        <w:t xml:space="preserve">, as shown in </w:t>
+      </w:r>
+      <w:r>
+        <w:t>Figure 10</w:t>
+      </w:r>
+      <w:r>
+        <w:t>.</w:t>
+      </w:r>
+    </w:p>
+    <w:p>
+      <w:pPr>
+        <w:ind w:left="360"/>
+      </w:pPr>
+      <w:r>
+        <w:rPr>
+          <w:noProof/>
+        </w:rPr>
+        <w:lastRenderedPageBreak/>
+        <w:drawing>
+          <wp:inline distT="0" distB="0" distL="0" distR="0" wp14:anchorId="25E8AE7A" wp14:editId="6C84D653">
+            <wp:extent cx="5943600" cy="3544570"/>
+            <wp:effectExtent l="0" t="0" r="0" b="0"/>
+            <wp:docPr id="5" name="Picture 5"/>
+            <wp:cNvGraphicFramePr>
+              <a:graphicFrameLocks xmlns:a="http://schemas.openxmlformats.org/drawingml/2006/main" noChangeAspect="1"/>
+            </wp:cNvGraphicFramePr>
+            <a:graphic xmlns:a="http://schemas.openxmlformats.org/drawingml/2006/main">
+              <a:graphicData uri="http://schemas.openxmlformats.org/drawingml/2006/picture">
+                <pic:pic xmlns:pic="http://schemas.openxmlformats.org/drawingml/2006/picture">
+                  <pic:nvPicPr>
+                    <pic:cNvPr id="1" name=""/>
+                    <pic:cNvPicPr/>
+                  </pic:nvPicPr>
+                  <pic:blipFill>
+                    <a:blip r:embed="rId31"/>
+                    <a:stretch>
+                      <a:fillRect/>
+                    </a:stretch>
+                  </pic:blipFill>
+                  <pic:spPr>
+                    <a:xfrm>
+                      <a:off x="0" y="0"/>
+                      <a:ext cx="5943600" cy="3544570"/>
+                    </a:xfrm>
+                    <a:prstGeom prst="rect">
+                      <a:avLst/>
+                    </a:prstGeom>
+                  </pic:spPr>
+                </pic:pic>
+              </a:graphicData>
+            </a:graphic>
+          </wp:inline>
+        </w:drawing>
+      </w:r>
+    </w:p>
+    <w:p>
+      <w:pPr>
+        <w:pStyle w:val="Caption"/>
+        <w:ind w:left="360"/>
+      </w:pPr>
+      <w:r>
+        <w:rPr>
+          <w:b/>
+        </w:rPr>
+        <w:t xml:space="preserve">Figure </w:t>
+      </w:r>
+      <w:r>
+        <w:rPr>
+          <w:b/>
+        </w:rPr>
+        <w:t>10</w:t>
+      </w:r>
+      <w:r>
+        <w:t xml:space="preserve"> You can also change or supply your Azure credentials through the </w:t>
+      </w:r>
+      <w:r>
+        <w:t>Select-</w:t>
+      </w:r>
+      <w:proofErr w:type="spellStart"/>
+      <w:r>
+        <w:t>AzureSubscription</w:t>
+      </w:r>
+      <w:proofErr w:type="spellEnd"/>
+      <w:r>
+        <w:t xml:space="preserve"> command</w:t>
+      </w:r>
+      <w:r>
+        <w:t xml:space="preserve"> in </w:t>
+      </w:r>
+      <w:r>
+        <w:t xml:space="preserve">Azure </w:t>
+      </w:r>
+      <w:r>
+        <w:t>PowerShell</w:t>
+      </w:r>
+    </w:p>
+    <w:p>
+      <w:pPr>
         <w:pStyle w:val="Heading1"/>
       </w:pPr>
-      <w:bookmarkStart w:id="6" w:name="_Toc425000562"/>
-      <w:bookmarkStart w:id="7" w:name="_Toc435182987"/>
+      <w:bookmarkStart w:id="7" w:name="_Toc425000562"/>
+      <w:bookmarkStart w:id="8" w:name="_Toc435182987"/>
       <w:r>
         <w:t xml:space="preserve">Deploying a New </w:t>
       </w:r>
@@ -3775,8 +4262,8 @@
       <w:r>
         <w:t>Environment</w:t>
       </w:r>
-      <w:bookmarkEnd w:id="6"/>
       <w:bookmarkEnd w:id="7"/>
+      <w:bookmarkEnd w:id="8"/>
     </w:p>
     <w:p>
       <w:pPr>
@@ -3961,7 +4448,7 @@
                     <pic:cNvPicPr/>
                   </pic:nvPicPr>
                   <pic:blipFill>
-                    <a:blip r:embed="rId29"/>
+                    <a:blip r:embed="rId32"/>
                     <a:stretch>
                       <a:fillRect/>
                     </a:stretch>
@@ -3991,13 +4478,19 @@
         <w:rPr>
           <w:b/>
         </w:rPr>
-        <w:t>Figure 7</w:t>
-      </w:r>
-      <w:r>
-        <w:rPr>
-          <w:b/>
-        </w:rPr>
-        <w:t xml:space="preserve"> </w:t>
+        <w:t xml:space="preserve">Figure </w:t>
+      </w:r>
+      <w:r>
+        <w:rPr>
+          <w:b/>
+        </w:rPr>
+        <w:t>1</w:t>
+      </w:r>
+      <w:r>
+        <w:rPr>
+          <w:b/>
+        </w:rPr>
+        <w:t xml:space="preserve">1 </w:t>
       </w:r>
       <w:r>
         <w:t xml:space="preserve">Deploy a new </w:t>
@@ -4177,7 +4670,7 @@
       <w:r>
         <w:t xml:space="preserve">omain by browsing to </w:t>
       </w:r>
-      <w:hyperlink r:id="rId30" w:history="1">
+      <w:hyperlink r:id="rId33" w:history="1">
         <w:r>
           <w:rPr>
             <w:rStyle w:val="Hyperlink"/>
@@ -4292,7 +4785,7 @@
                     </pic:cNvPicPr>
                   </pic:nvPicPr>
                   <pic:blipFill>
-                    <a:blip r:embed="rId31">
+                    <a:blip r:embed="rId34">
                       <a:extLst>
                         <a:ext uri="{28A0092B-C50C-407E-A947-70E740481C1C}">
                           <a14:useLocalDpi xmlns:a14="http://schemas.microsoft.com/office/drawing/2010/main" val="0"/>
@@ -4339,7 +4832,13 @@
         <w:rPr>
           <w:b/>
         </w:rPr>
-        <w:t>8</w:t>
+        <w:t>1</w:t>
+      </w:r>
+      <w:r>
+        <w:rPr>
+          <w:b/>
+        </w:rPr>
+        <w:t>2</w:t>
       </w:r>
       <w:r>
         <w:rPr>
@@ -4398,7 +4897,7 @@
       <w:r>
         <w:t xml:space="preserve"> </w:t>
       </w:r>
-      <w:hyperlink r:id="rId32" w:history="1">
+      <w:hyperlink r:id="rId35" w:history="1">
         <w:r>
           <w:rPr>
             <w:rStyle w:val="Hyperlink"/>
@@ -4524,7 +5023,7 @@
                     </pic:cNvPicPr>
                   </pic:nvPicPr>
                   <pic:blipFill>
-                    <a:blip r:embed="rId33">
+                    <a:blip r:embed="rId36">
                       <a:extLst>
                         <a:ext uri="{28A0092B-C50C-407E-A947-70E740481C1C}">
                           <a14:useLocalDpi xmlns:a14="http://schemas.microsoft.com/office/drawing/2010/main" val="0"/>
@@ -4633,7 +5132,7 @@
                     </pic:cNvPicPr>
                   </pic:nvPicPr>
                   <pic:blipFill>
-                    <a:blip r:embed="rId34">
+                    <a:blip r:embed="rId37">
                       <a:extLst>
                         <a:ext uri="{28A0092B-C50C-407E-A947-70E740481C1C}">
                           <a14:useLocalDpi xmlns:a14="http://schemas.microsoft.com/office/drawing/2010/main" val="0"/>
@@ -5143,7 +5642,7 @@
                     <pic:cNvPicPr/>
                   </pic:nvPicPr>
                   <pic:blipFill rotWithShape="1">
-                    <a:blip r:embed="rId35"/>
+                    <a:blip r:embed="rId38"/>
                     <a:srcRect b="76646"/>
                     <a:stretch/>
                   </pic:blipFill>
@@ -5186,7 +5685,13 @@
         <w:rPr>
           <w:b/>
         </w:rPr>
-        <w:t>9</w:t>
+        <w:t>1</w:t>
+      </w:r>
+      <w:r>
+        <w:rPr>
+          <w:b/>
+        </w:rPr>
+        <w:t>3</w:t>
       </w:r>
       <w:r>
         <w:rPr>
@@ -5305,7 +5810,7 @@
                     <pic:cNvPicPr/>
                   </pic:nvPicPr>
                   <pic:blipFill rotWithShape="1">
-                    <a:blip r:embed="rId36"/>
+                    <a:blip r:embed="rId39"/>
                     <a:srcRect t="-1" b="-185"/>
                     <a:stretch/>
                   </pic:blipFill>
@@ -5354,7 +5859,7 @@
         <w:rPr>
           <w:b/>
         </w:rPr>
-        <w:t>0</w:t>
+        <w:t>4</w:t>
       </w:r>
       <w:r>
         <w:t xml:space="preserve"> Azure </w:t>
@@ -5434,7 +5939,7 @@
                     <pic:cNvPicPr/>
                   </pic:nvPicPr>
                   <pic:blipFill rotWithShape="1">
-                    <a:blip r:embed="rId37"/>
+                    <a:blip r:embed="rId40"/>
                     <a:srcRect t="-1" b="-728"/>
                     <a:stretch/>
                   </pic:blipFill>
@@ -5483,7 +5988,7 @@
         <w:rPr>
           <w:b/>
         </w:rPr>
-        <w:t>1</w:t>
+        <w:t>5</w:t>
       </w:r>
       <w:r>
         <w:t xml:space="preserve"> </w:t>
@@ -6353,7 +6858,7 @@
       <w:r>
         <w:t xml:space="preserve">Once the deployment is completed, open a browser and browse to </w:t>
       </w:r>
-      <w:hyperlink r:id="rId38" w:history="1">
+      <w:hyperlink r:id="rId41" w:history="1">
         <w:r>
           <w:rPr>
             <w:rStyle w:val="Hyperlink"/>
@@ -6420,7 +6925,7 @@
                     <pic:cNvPicPr/>
                   </pic:nvPicPr>
                   <pic:blipFill>
-                    <a:blip r:embed="rId39"/>
+                    <a:blip r:embed="rId42"/>
                     <a:stretch>
                       <a:fillRect/>
                     </a:stretch>
@@ -6462,10 +6967,8 @@
         <w:rPr>
           <w:b/>
         </w:rPr>
-        <w:t>2</w:t>
-      </w:r>
-      <w:bookmarkStart w:id="8" w:name="_GoBack"/>
-      <w:bookmarkEnd w:id="8"/>
+        <w:t>6</w:t>
+      </w:r>
       <w:r>
         <w:t xml:space="preserve"> Web site running correctly on the </w:t>
       </w:r>
@@ -9681,7 +10184,7 @@
         </w:rPr>
         <w:t xml:space="preserve">: Please check that you have Azure Search in your subscription by going to </w:t>
       </w:r>
-      <w:hyperlink r:id="rId40" w:history="1">
+      <w:hyperlink r:id="rId43" w:history="1">
         <w:r>
           <w:rPr>
             <w:rStyle w:val="Hyperlink"/>
@@ -9842,7 +10345,7 @@
       </w:r>
     </w:p>
     <w:sectPr>
-      <w:footerReference w:type="default" r:id="rId41"/>
+      <w:footerReference w:type="default" r:id="rId44"/>
       <w:pgSz w:w="12240" w:h="15840"/>
       <w:pgMar w:top="1080" w:right="1440" w:bottom="1080" w:left="1440" w:header="720" w:footer="0" w:gutter="0"/>
       <w:cols w:space="720"/>
@@ -10117,7 +10620,7 @@
             <w:color w:val="0072C6"/>
             <w:sz w:val="18"/>
           </w:rPr>
-          <w:t>13</w:t>
+          <w:t>5</w:t>
         </w:r>
         <w:r>
           <w:rPr>
@@ -12909,27 +13412,6 @@
 </file>
 
 <file path=customXml/item2.xml><?xml version="1.0" encoding="utf-8"?>
-<p:properties xmlns:p="http://schemas.microsoft.com/office/2006/metadata/properties" xmlns:xsi="http://www.w3.org/2001/XMLSchema-instance" xmlns:pc="http://schemas.microsoft.com/office/infopath/2007/PartnerControls">
-  <documentManagement>
-    <_dlc_DocId xmlns="4033ee18-6307-4399-b233-8f1c404f9888">C6A4JTRER2PV-5008-54</_dlc_DocId>
-    <_dlc_DocIdUrl xmlns="4033ee18-6307-4399-b233-8f1c404f9888">
-      <Url>https://office.prowesscorp.com/ConsultingDivision/150106 MSFT Azure SQL DB Wingtip Tickets Demo FY16/_layouts/DocIdRedir.aspx?ID=C6A4JTRER2PV-5008-54</Url>
-      <Description>C6A4JTRER2PV-5008-54</Description>
-    </_dlc_DocIdUrl>
-  </documentManagement>
-</p:properties>
-</file>
-
-<file path=customXml/item3.xml><?xml version="1.0" encoding="utf-8"?>
-<?mso-contentType ?>
-<FormTemplates xmlns="http://schemas.microsoft.com/sharepoint/v3/contenttype/forms">
-  <Display>DocumentLibraryForm</Display>
-  <Edit>DocumentLibraryForm</Edit>
-  <New>DocumentLibraryForm</New>
-</FormTemplates>
-</file>
-
-<file path=customXml/item4.xml><?xml version="1.0" encoding="utf-8"?>
 <ct:contentTypeSchema xmlns:ct="http://schemas.microsoft.com/office/2006/metadata/contentType" xmlns:ma="http://schemas.microsoft.com/office/2006/metadata/properties/metaAttributes" ct:_="" ma:_="" ma:contentTypeName="Document" ma:contentTypeID="0x010100F296739DA34F844BB932AE3687B88BFB" ma:contentTypeVersion="0" ma:contentTypeDescription="Create a new document." ma:contentTypeScope="" ma:versionID="9f5fe40dabe31b6b1c73cbd2c857cb80">
   <xsd:schema xmlns:xsd="http://www.w3.org/2001/XMLSchema" xmlns:xs="http://www.w3.org/2001/XMLSchema" xmlns:p="http://schemas.microsoft.com/office/2006/metadata/properties" xmlns:ns2="4033ee18-6307-4399-b233-8f1c404f9888" targetNamespace="http://schemas.microsoft.com/office/2006/metadata/properties" ma:root="true" ma:fieldsID="da6dec5f8decf982c92ff3e0c0696389" ns2:_="">
     <xsd:import namespace="4033ee18-6307-4399-b233-8f1c404f9888"/>
@@ -13074,6 +13556,27 @@
 </ct:contentTypeSchema>
 </file>
 
+<file path=customXml/item3.xml><?xml version="1.0" encoding="utf-8"?>
+<?mso-contentType ?>
+<FormTemplates xmlns="http://schemas.microsoft.com/sharepoint/v3/contenttype/forms">
+  <Display>DocumentLibraryForm</Display>
+  <Edit>DocumentLibraryForm</Edit>
+  <New>DocumentLibraryForm</New>
+</FormTemplates>
+</file>
+
+<file path=customXml/item4.xml><?xml version="1.0" encoding="utf-8"?>
+<p:properties xmlns:p="http://schemas.microsoft.com/office/2006/metadata/properties" xmlns:xsi="http://www.w3.org/2001/XMLSchema-instance" xmlns:pc="http://schemas.microsoft.com/office/infopath/2007/PartnerControls">
+  <documentManagement>
+    <_dlc_DocId xmlns="4033ee18-6307-4399-b233-8f1c404f9888">C6A4JTRER2PV-5008-54</_dlc_DocId>
+    <_dlc_DocIdUrl xmlns="4033ee18-6307-4399-b233-8f1c404f9888">
+      <Url>https://office.prowesscorp.com/ConsultingDivision/150106 MSFT Azure SQL DB Wingtip Tickets Demo FY16/_layouts/DocIdRedir.aspx?ID=C6A4JTRER2PV-5008-54</Url>
+      <Description>C6A4JTRER2PV-5008-54</Description>
+    </_dlc_DocIdUrl>
+  </documentManagement>
+</p:properties>
+</file>
+
 <file path=customXml/item5.xml><?xml version="1.0" encoding="utf-8"?>
 <b:Sources xmlns:b="http://schemas.openxmlformats.org/officeDocument/2006/bibliography" xmlns="http://schemas.openxmlformats.org/officeDocument/2006/bibliography" SelectedStyle="\APASixthEditionOfficeOnline.xsl" StyleName="APA" Version="6"/>
 </file>
@@ -13087,24 +13590,6 @@
 </file>
 
 <file path=customXml/itemProps2.xml><?xml version="1.0" encoding="utf-8"?>
-<ds:datastoreItem xmlns:ds="http://schemas.openxmlformats.org/officeDocument/2006/customXml" ds:itemID="{72EB738B-CABD-4E28-B43A-A78421C58362}">
-  <ds:schemaRefs>
-    <ds:schemaRef ds:uri="http://schemas.microsoft.com/office/2006/metadata/properties"/>
-    <ds:schemaRef ds:uri="http://schemas.microsoft.com/office/infopath/2007/PartnerControls"/>
-    <ds:schemaRef ds:uri="4033ee18-6307-4399-b233-8f1c404f9888"/>
-  </ds:schemaRefs>
-</ds:datastoreItem>
-</file>
-
-<file path=customXml/itemProps3.xml><?xml version="1.0" encoding="utf-8"?>
-<ds:datastoreItem xmlns:ds="http://schemas.openxmlformats.org/officeDocument/2006/customXml" ds:itemID="{ECDD0C0C-1082-4E45-96A5-FE6A5CEC5CC1}">
-  <ds:schemaRefs>
-    <ds:schemaRef ds:uri="http://schemas.microsoft.com/sharepoint/v3/contenttype/forms"/>
-  </ds:schemaRefs>
-</ds:datastoreItem>
-</file>
-
-<file path=customXml/itemProps4.xml><?xml version="1.0" encoding="utf-8"?>
 <ds:datastoreItem xmlns:ds="http://schemas.openxmlformats.org/officeDocument/2006/customXml" ds:itemID="{1D6B8D08-7A7F-45B8-BEB0-F520895F2CA5}">
   <ds:schemaRefs>
     <ds:schemaRef ds:uri="http://schemas.microsoft.com/office/2006/metadata/contentType"/>
@@ -13122,8 +13607,26 @@
 </ds:datastoreItem>
 </file>
 
+<file path=customXml/itemProps3.xml><?xml version="1.0" encoding="utf-8"?>
+<ds:datastoreItem xmlns:ds="http://schemas.openxmlformats.org/officeDocument/2006/customXml" ds:itemID="{ECDD0C0C-1082-4E45-96A5-FE6A5CEC5CC1}">
+  <ds:schemaRefs>
+    <ds:schemaRef ds:uri="http://schemas.microsoft.com/sharepoint/v3/contenttype/forms"/>
+  </ds:schemaRefs>
+</ds:datastoreItem>
+</file>
+
+<file path=customXml/itemProps4.xml><?xml version="1.0" encoding="utf-8"?>
+<ds:datastoreItem xmlns:ds="http://schemas.openxmlformats.org/officeDocument/2006/customXml" ds:itemID="{72EB738B-CABD-4E28-B43A-A78421C58362}">
+  <ds:schemaRefs>
+    <ds:schemaRef ds:uri="http://schemas.microsoft.com/office/2006/metadata/properties"/>
+    <ds:schemaRef ds:uri="http://schemas.microsoft.com/office/infopath/2007/PartnerControls"/>
+    <ds:schemaRef ds:uri="4033ee18-6307-4399-b233-8f1c404f9888"/>
+  </ds:schemaRefs>
+</ds:datastoreItem>
+</file>
+
 <file path=customXml/itemProps5.xml><?xml version="1.0" encoding="utf-8"?>
-<ds:datastoreItem xmlns:ds="http://schemas.openxmlformats.org/officeDocument/2006/customXml" ds:itemID="{45D3F511-B60B-4C65-9815-11218F419E95}">
+<ds:datastoreItem xmlns:ds="http://schemas.openxmlformats.org/officeDocument/2006/customXml" ds:itemID="{DB72B715-68C0-4D9A-95C5-F76399CEBC8A}">
   <ds:schemaRefs>
     <ds:schemaRef ds:uri="http://schemas.openxmlformats.org/officeDocument/2006/bibliography"/>
   </ds:schemaRefs>

</xml_diff>